<commit_message>
Applied Option: Change CS 363 to SE 303. Correct credit hour totals.
</commit_message>
<xml_diff>
--- a/assets/CS Applied Option in SE.docx
+++ b/assets/CS Applied Option in SE.docx
@@ -74,7 +74,82 @@
           <w:rtl w:val="0"/>
         </w:rPr>
         <w:br w:type="textWrapping"/>
-        <w:t xml:space="preserve">The pre-approved CS Applied Option is 32 credits (no known documented constraints).</w:t>
+        <w:t xml:space="preserve">The Applied CS Program must meet the following conditions:</w:t>
+      </w:r>
+    </w:p>
+    <w:p>
+      <w:pPr>
+        <w:numPr>
+          <w:ilvl w:val="0"/>
+          <w:numId w:val="1"/>
+        </w:numPr>
+        <w:ind w:left="720" w:hanging="360"/>
+        <w:contextualSpacing w:val="1"/>
+        <w:rPr>
+          <w:color w:val="222222"/>
+          <w:sz w:val="21"/>
+          <w:szCs w:val="21"/>
+          <w:u w:val="none"/>
+        </w:rPr>
+      </w:pPr>
+      <w:r>
+        <w:rPr>
+          <w:color w:val="222222"/>
+          <w:sz w:val="21"/>
+          <w:szCs w:val="21"/>
+          <w:rtl w:val="0"/>
+        </w:rPr>
+        <w:t xml:space="preserve">Minimum of 32 credits</w:t>
+      </w:r>
+    </w:p>
+    <w:p>
+      <w:pPr>
+        <w:numPr>
+          <w:ilvl w:val="0"/>
+          <w:numId w:val="1"/>
+        </w:numPr>
+        <w:ind w:left="720" w:hanging="360"/>
+        <w:contextualSpacing w:val="1"/>
+        <w:rPr>
+          <w:color w:val="222222"/>
+          <w:sz w:val="21"/>
+          <w:szCs w:val="21"/>
+          <w:u w:val="none"/>
+        </w:rPr>
+      </w:pPr>
+      <w:r>
+        <w:rPr>
+          <w:color w:val="222222"/>
+          <w:sz w:val="21"/>
+          <w:szCs w:val="21"/>
+          <w:rtl w:val="0"/>
+        </w:rPr>
+        <w:t xml:space="preserve">Recommended minimum of 20 upper division credits</w:t>
+      </w:r>
+    </w:p>
+    <w:p>
+      <w:pPr>
+        <w:numPr>
+          <w:ilvl w:val="0"/>
+          <w:numId w:val="1"/>
+        </w:numPr>
+        <w:ind w:left="720" w:hanging="360"/>
+        <w:contextualSpacing w:val="1"/>
+        <w:rPr>
+          <w:color w:val="222222"/>
+          <w:sz w:val="21"/>
+          <w:szCs w:val="21"/>
+          <w:u w:val="none"/>
+        </w:rPr>
+      </w:pPr>
+      <w:r>
+        <w:rPr>
+          <w:color w:val="222222"/>
+          <w:sz w:val="21"/>
+          <w:szCs w:val="21"/>
+          <w:rtl w:val="0"/>
+        </w:rPr>
+        <w:t xml:space="preserve">Coherent body of knowledge where applications of computer science could play an important role</w:t>
       </w:r>
     </w:p>
     <w:p>
@@ -148,7 +223,13 @@
         <w:rPr>
           <w:rtl w:val="0"/>
         </w:rPr>
-        <w:t xml:space="preserve">CS 363 Software Engineering III (4)</w:t>
+        <w:t xml:space="preserve">SE</w:t>
+      </w:r>
+      <w:r>
+        <w:rPr>
+          <w:rtl w:val="0"/>
+        </w:rPr>
+        <w:t xml:space="preserve"> 303 Software Systems Infrastructure (4)</w:t>
       </w:r>
       <w:commentRangeEnd w:id="1"/>
       <w:r>
@@ -187,7 +268,6 @@
         <w:t xml:space="preserve">Choose 16 credits from </w:t>
       </w:r>
       <w:commentRangeStart w:id="2"/>
-      <w:commentRangeStart w:id="3"/>
       <w:r>
         <w:rPr>
           <w:rtl w:val="0"/>
@@ -198,10 +278,6 @@
       <w:r>
         <w:commentReference w:id="2"/>
       </w:r>
-      <w:commentRangeEnd w:id="3"/>
-      <w:r>
-        <w:commentReference w:id="3"/>
-      </w:r>
       <w:r>
         <w:rPr>
           <w:rtl w:val="0"/>
@@ -359,63 +435,19 @@
         <w:rPr>
           <w:rtl w:val="0"/>
         </w:rPr>
-        <w:t xml:space="preserve">12 credits at lower division / pre-CS (SE 201, 202, 203)</w:t>
-      </w:r>
-    </w:p>
-    <w:p>
-      <w:pPr>
-        <w:contextualSpacing w:val="0"/>
-        <w:rPr/>
-      </w:pPr>
-      <w:r>
-        <w:rPr>
-          <w:rtl w:val="0"/>
-        </w:rPr>
-        <w:t xml:space="preserve">20 credits at upper division (CS 363, CS 4xx electives)</w:t>
-      </w:r>
-    </w:p>
-    <w:p>
-      <w:pPr>
-        <w:contextualSpacing w:val="0"/>
-        <w:rPr/>
-      </w:pPr>
-      <w:r>
-        <w:rPr>
-          <w:rtl w:val="0"/>
-        </w:rPr>
-      </w:r>
-    </w:p>
-    <w:p>
-      <w:pPr>
-        <w:contextualSpacing w:val="0"/>
-        <w:rPr/>
-      </w:pPr>
-      <w:r>
-        <w:rPr>
-          <w:rtl w:val="0"/>
-        </w:rPr>
-      </w:r>
-    </w:p>
-    <w:p>
-      <w:pPr>
-        <w:contextualSpacing w:val="0"/>
-        <w:rPr/>
-      </w:pPr>
-      <w:r>
-        <w:rPr>
-          <w:rtl w:val="0"/>
-        </w:rPr>
-      </w:r>
-    </w:p>
-    <w:p>
-      <w:pPr>
-        <w:contextualSpacing w:val="0"/>
-        <w:rPr/>
-      </w:pPr>
-      <w:r>
-        <w:rPr>
-          <w:rtl w:val="0"/>
-        </w:rPr>
+        <w:t xml:space="preserve">12 credits at lower division (SE 201, 202, 203)</w:t>
+      </w:r>
+    </w:p>
+    <w:p>
+      <w:pPr>
+        <w:contextualSpacing w:val="0"/>
+        <w:rPr/>
+      </w:pPr>
+      <w:r>
+        <w:rPr>
+          <w:rtl w:val="0"/>
+        </w:rPr>
+        <w:t xml:space="preserve">20 credits at upper division (SE 303, CS 4xx electives)</w:t>
       </w:r>
     </w:p>
     <w:p>
@@ -564,7 +596,7 @@
 
 <file path=word/comments.xml><?xml version="1.0" encoding="utf-8"?>
 <w:comments xmlns:mc="http://schemas.openxmlformats.org/markup-compatibility/2006" xmlns:o="urn:schemas-microsoft-com:office:office" xmlns:r="http://schemas.openxmlformats.org/officeDocument/2006/relationships" xmlns:m="http://schemas.openxmlformats.org/officeDocument/2006/math" xmlns:v="urn:schemas-microsoft-com:vml" xmlns:wp="http://schemas.openxmlformats.org/drawingml/2006/wordprocessingDrawing" xmlns:w10="urn:schemas-microsoft-com:office:word" xmlns:w="http://schemas.openxmlformats.org/wordprocessingml/2006/main" xmlns:wne="http://schemas.microsoft.com/office/word/2006/wordml" xmlns:sl="http://schemas.openxmlformats.org/schemaLibrary/2006/main" xmlns:a="http://schemas.openxmlformats.org/drawingml/2006/main" xmlns:pic="http://schemas.openxmlformats.org/drawingml/2006/picture" xmlns:c="http://schemas.openxmlformats.org/drawingml/2006/chart" xmlns:lc="http://schemas.openxmlformats.org/drawingml/2006/lockedCanvas" xmlns:dgm="http://schemas.openxmlformats.org/drawingml/2006/diagram" xmlns:wps="http://schemas.microsoft.com/office/word/2010/wordprocessingShape" xmlns:wpg="http://schemas.microsoft.com/office/word/2010/wordprocessingGroup" xmlns:w14="http://schemas.microsoft.com/office/word/2010/wordml" xmlns:w15="http://schemas.microsoft.com/office/word/2012/wordml">
-  <w:comment w:author="Yong J Bakos" w:id="2" w:date="2018-05-22T16:10:13Z">
+  <w:comment w:author="Yong J Bakos" w:id="0" w:date="2018-05-22T16:08:42Z">
     <w:p>
       <w:pPr>
         <w:keepNext w:val="0"/>
@@ -611,11 +643,11 @@
           <w:vertAlign w:val="baseline"/>
           <w:rtl w:val="0"/>
         </w:rPr>
-        <w:t xml:space="preserve">We currently offer all of these at the Cascades campus.</w:t>
+        <w:t xml:space="preserve">I am too short on time today to turn around example syllabi, but I will. In short, this is a project-driven, team-based, programming-intensive course that one might think of as "CS361/461 lite"</w:t>
       </w:r>
     </w:p>
   </w:comment>
-  <w:comment w:author="Yong J Bakos" w:id="3" w:date="2018-05-22T17:56:08Z">
+  <w:comment w:author="Yong J Bakos" w:id="2" w:date="2018-05-23T13:29:49Z">
     <w:p>
       <w:pPr>
         <w:keepNext w:val="0"/>
@@ -662,11 +694,11 @@
           <w:vertAlign w:val="baseline"/>
           <w:rtl w:val="0"/>
         </w:rPr>
-        <w:t xml:space="preserve">Except for 464</w:t>
+        <w:t xml:space="preserve">We currently offer all of these at the Cascades campus, except for 464.</w:t>
       </w:r>
     </w:p>
   </w:comment>
-  <w:comment w:author="Yong J Bakos" w:id="0" w:date="2018-05-22T16:08:42Z">
+  <w:comment w:author="Yong J Bakos" w:id="1" w:date="2018-05-23T13:29:12Z">
     <w:p>
       <w:pPr>
         <w:keepNext w:val="0"/>
@@ -713,58 +745,7 @@
           <w:vertAlign w:val="baseline"/>
           <w:rtl w:val="0"/>
         </w:rPr>
-        <w:t xml:space="preserve">I am too short on time today to turn around example syllabi, but I will. In short, this is a project-driven, team-based, programming-intensive course that one might think of as "CS361/461 lite"</w:t>
-      </w:r>
-    </w:p>
-  </w:comment>
-  <w:comment w:author="Yong J Bakos" w:id="1" w:date="2018-05-22T16:09:46Z">
-    <w:p>
-      <w:pPr>
-        <w:keepNext w:val="0"/>
-        <w:keepLines w:val="0"/>
-        <w:widowControl w:val="0"/>
-        <w:pBdr>
-          <w:top w:space="0" w:sz="0" w:val="nil"/>
-          <w:left w:space="0" w:sz="0" w:val="nil"/>
-          <w:bottom w:space="0" w:sz="0" w:val="nil"/>
-          <w:right w:space="0" w:sz="0" w:val="nil"/>
-          <w:between w:space="0" w:sz="0" w:val="nil"/>
-        </w:pBdr>
-        <w:shd w:fill="auto" w:val="clear"/>
-        <w:spacing w:after="0" w:before="0" w:line="240" w:lineRule="auto"/>
-        <w:ind w:left="0" w:right="0" w:firstLine="0"/>
-        <w:contextualSpacing w:val="0"/>
-        <w:jc w:val="left"/>
-        <w:rPr>
-          <w:rFonts w:ascii="Arial" w:cs="Arial" w:eastAsia="Arial" w:hAnsi="Arial"/>
-          <w:b w:val="0"/>
-          <w:i w:val="0"/>
-          <w:smallCaps w:val="0"/>
-          <w:strike w:val="0"/>
-          <w:color w:val="000000"/>
-          <w:sz w:val="22"/>
-          <w:szCs w:val="22"/>
-          <w:u w:val="none"/>
-          <w:shd w:fill="auto" w:val="clear"/>
-          <w:vertAlign w:val="baseline"/>
-        </w:rPr>
-      </w:pPr>
-      <w:r>
-        <w:rPr>
-          <w:rFonts w:ascii="Arial" w:cs="Arial" w:eastAsia="Arial" w:hAnsi="Arial"/>
-          <w:b w:val="0"/>
-          <w:i w:val="0"/>
-          <w:smallCaps w:val="0"/>
-          <w:strike w:val="0"/>
-          <w:color w:val="000000"/>
-          <w:sz w:val="22"/>
-          <w:szCs w:val="22"/>
-          <w:u w:val="none"/>
-          <w:shd w:fill="auto" w:val="clear"/>
-          <w:vertAlign w:val="baseline"/>
-          <w:rtl w:val="0"/>
-        </w:rPr>
-        <w:t xml:space="preserve">Needs CC approval and feedback from CS faculty.</w:t>
+        <w:t xml:space="preserve">To be taken after CS 362. Could be CS 363.</w:t>
       </w:r>
     </w:p>
   </w:comment>
@@ -772,7 +753,121 @@
 </file>
 
 <file path=word/numbering.xml><?xml version="1.0" encoding="utf-8"?>
-<w:numbering xmlns:mc="http://schemas.openxmlformats.org/markup-compatibility/2006" xmlns:o="urn:schemas-microsoft-com:office:office" xmlns:r="http://schemas.openxmlformats.org/officeDocument/2006/relationships" xmlns:m="http://schemas.openxmlformats.org/officeDocument/2006/math" xmlns:v="urn:schemas-microsoft-com:vml" xmlns:wp="http://schemas.openxmlformats.org/drawingml/2006/wordprocessingDrawing" xmlns:w10="urn:schemas-microsoft-com:office:word" xmlns:w="http://schemas.openxmlformats.org/wordprocessingml/2006/main" xmlns:wne="http://schemas.microsoft.com/office/word/2006/wordml" xmlns:sl="http://schemas.openxmlformats.org/schemaLibrary/2006/main" xmlns:a="http://schemas.openxmlformats.org/drawingml/2006/main" xmlns:pic="http://schemas.openxmlformats.org/drawingml/2006/picture" xmlns:c="http://schemas.openxmlformats.org/drawingml/2006/chart" xmlns:lc="http://schemas.openxmlformats.org/drawingml/2006/lockedCanvas" xmlns:dgm="http://schemas.openxmlformats.org/drawingml/2006/diagram" xmlns:wps="http://schemas.microsoft.com/office/word/2010/wordprocessingShape" xmlns:wpg="http://schemas.microsoft.com/office/word/2010/wordprocessingGroup" xmlns:w14="http://schemas.microsoft.com/office/word/2010/wordml" xmlns:w15="http://schemas.microsoft.com/office/word/2012/wordml"/>
+<w:numbering xmlns:mc="http://schemas.openxmlformats.org/markup-compatibility/2006" xmlns:o="urn:schemas-microsoft-com:office:office" xmlns:r="http://schemas.openxmlformats.org/officeDocument/2006/relationships" xmlns:m="http://schemas.openxmlformats.org/officeDocument/2006/math" xmlns:v="urn:schemas-microsoft-com:vml" xmlns:wp="http://schemas.openxmlformats.org/drawingml/2006/wordprocessingDrawing" xmlns:w10="urn:schemas-microsoft-com:office:word" xmlns:w="http://schemas.openxmlformats.org/wordprocessingml/2006/main" xmlns:wne="http://schemas.microsoft.com/office/word/2006/wordml" xmlns:sl="http://schemas.openxmlformats.org/schemaLibrary/2006/main" xmlns:a="http://schemas.openxmlformats.org/drawingml/2006/main" xmlns:pic="http://schemas.openxmlformats.org/drawingml/2006/picture" xmlns:c="http://schemas.openxmlformats.org/drawingml/2006/chart" xmlns:lc="http://schemas.openxmlformats.org/drawingml/2006/lockedCanvas" xmlns:dgm="http://schemas.openxmlformats.org/drawingml/2006/diagram" xmlns:wps="http://schemas.microsoft.com/office/word/2010/wordprocessingShape" xmlns:wpg="http://schemas.microsoft.com/office/word/2010/wordprocessingGroup" xmlns:w14="http://schemas.microsoft.com/office/word/2010/wordml" xmlns:w15="http://schemas.microsoft.com/office/word/2012/wordml">
+  <w:abstractNum w:abstractNumId="1">
+    <w:lvl w:ilvl="0">
+      <w:start w:val="1"/>
+      <w:numFmt w:val="bullet"/>
+      <w:lvlText w:val="●"/>
+      <w:lvlJc w:val="left"/>
+      <w:pPr>
+        <w:ind w:left="720" w:hanging="360"/>
+      </w:pPr>
+      <w:rPr>
+        <w:u w:val="none"/>
+      </w:rPr>
+    </w:lvl>
+    <w:lvl w:ilvl="1">
+      <w:start w:val="1"/>
+      <w:numFmt w:val="bullet"/>
+      <w:lvlText w:val="○"/>
+      <w:lvlJc w:val="left"/>
+      <w:pPr>
+        <w:ind w:left="1440" w:hanging="360"/>
+      </w:pPr>
+      <w:rPr>
+        <w:u w:val="none"/>
+      </w:rPr>
+    </w:lvl>
+    <w:lvl w:ilvl="2">
+      <w:start w:val="1"/>
+      <w:numFmt w:val="bullet"/>
+      <w:lvlText w:val="■"/>
+      <w:lvlJc w:val="left"/>
+      <w:pPr>
+        <w:ind w:left="2160" w:hanging="360"/>
+      </w:pPr>
+      <w:rPr>
+        <w:u w:val="none"/>
+      </w:rPr>
+    </w:lvl>
+    <w:lvl w:ilvl="3">
+      <w:start w:val="1"/>
+      <w:numFmt w:val="bullet"/>
+      <w:lvlText w:val="●"/>
+      <w:lvlJc w:val="left"/>
+      <w:pPr>
+        <w:ind w:left="2880" w:hanging="360"/>
+      </w:pPr>
+      <w:rPr>
+        <w:u w:val="none"/>
+      </w:rPr>
+    </w:lvl>
+    <w:lvl w:ilvl="4">
+      <w:start w:val="1"/>
+      <w:numFmt w:val="bullet"/>
+      <w:lvlText w:val="○"/>
+      <w:lvlJc w:val="left"/>
+      <w:pPr>
+        <w:ind w:left="3600" w:hanging="360"/>
+      </w:pPr>
+      <w:rPr>
+        <w:u w:val="none"/>
+      </w:rPr>
+    </w:lvl>
+    <w:lvl w:ilvl="5">
+      <w:start w:val="1"/>
+      <w:numFmt w:val="bullet"/>
+      <w:lvlText w:val="■"/>
+      <w:lvlJc w:val="left"/>
+      <w:pPr>
+        <w:ind w:left="4320" w:hanging="360"/>
+      </w:pPr>
+      <w:rPr>
+        <w:u w:val="none"/>
+      </w:rPr>
+    </w:lvl>
+    <w:lvl w:ilvl="6">
+      <w:start w:val="1"/>
+      <w:numFmt w:val="bullet"/>
+      <w:lvlText w:val="●"/>
+      <w:lvlJc w:val="left"/>
+      <w:pPr>
+        <w:ind w:left="5040" w:hanging="360"/>
+      </w:pPr>
+      <w:rPr>
+        <w:u w:val="none"/>
+      </w:rPr>
+    </w:lvl>
+    <w:lvl w:ilvl="7">
+      <w:start w:val="1"/>
+      <w:numFmt w:val="bullet"/>
+      <w:lvlText w:val="○"/>
+      <w:lvlJc w:val="left"/>
+      <w:pPr>
+        <w:ind w:left="5760" w:hanging="360"/>
+      </w:pPr>
+      <w:rPr>
+        <w:u w:val="none"/>
+      </w:rPr>
+    </w:lvl>
+    <w:lvl w:ilvl="8">
+      <w:start w:val="1"/>
+      <w:numFmt w:val="bullet"/>
+      <w:lvlText w:val="■"/>
+      <w:lvlJc w:val="left"/>
+      <w:pPr>
+        <w:ind w:left="6480" w:hanging="360"/>
+      </w:pPr>
+      <w:rPr>
+        <w:u w:val="none"/>
+      </w:rPr>
+    </w:lvl>
+  </w:abstractNum>
+  <w:num w:numId="1">
+    <w:abstractNumId w:val="1"/>
+  </w:num>
+</w:numbering>
 </file>
 
 <file path=word/styles.xml><?xml version="1.0" encoding="utf-8"?>

</xml_diff>

<commit_message>
Applied Option: Add overview, rationale, placeholders for plan and outcomes.
</commit_message>
<xml_diff>
--- a/assets/CS Applied Option in SE.docx
+++ b/assets/CS Applied Option in SE.docx
@@ -23,6 +23,201 @@
       </w:r>
     </w:p>
     <w:p>
+      <w:r>
+        <w:t>The following proposed Applied Option in Software Engineering supplements the Computer Science core requirements with courses that:</w:t>
+      </w:r>
+    </w:p>
+    <w:p/>
+    <w:p>
+      <w:pPr>
+        <w:pStyle w:val="ListParagraph"/>
+        <w:numPr>
+          <w:ilvl w:val="0"/>
+          <w:numId w:val="2"/>
+        </w:numPr>
+      </w:pPr>
+      <w:r>
+        <w:t>Bridge the gap between introductory programming (1xx) and software engineering (3xx)</w:t>
+      </w:r>
+    </w:p>
+    <w:p>
+      <w:pPr>
+        <w:pStyle w:val="ListParagraph"/>
+        <w:numPr>
+          <w:ilvl w:val="0"/>
+          <w:numId w:val="2"/>
+        </w:numPr>
+      </w:pPr>
+      <w:r>
+        <w:t>Address industry needs, (e.g. recent IAB feedback)</w:t>
+      </w:r>
+    </w:p>
+    <w:p>
+      <w:pPr>
+        <w:pStyle w:val="ListParagraph"/>
+        <w:numPr>
+          <w:ilvl w:val="0"/>
+          <w:numId w:val="2"/>
+        </w:numPr>
+      </w:pPr>
+      <w:r>
+        <w:t>Provide an intermediate step toward a four-year BS in Software Engineering</w:t>
+      </w:r>
+    </w:p>
+    <w:p/>
+    <w:p>
+      <w:r>
+        <w:t>The courses include existing 400-level electives and four new courses:</w:t>
+      </w:r>
+    </w:p>
+    <w:p/>
+    <w:p>
+      <w:pPr>
+        <w:pStyle w:val="ListParagraph"/>
+        <w:numPr>
+          <w:ilvl w:val="0"/>
+          <w:numId w:val="3"/>
+        </w:numPr>
+      </w:pPr>
+      <w:r>
+        <w:t>A three course, 200-level sequence, on the development of larger software applications</w:t>
+      </w:r>
+    </w:p>
+    <w:p>
+      <w:pPr>
+        <w:pStyle w:val="ListParagraph"/>
+        <w:numPr>
+          <w:ilvl w:val="0"/>
+          <w:numId w:val="3"/>
+        </w:numPr>
+      </w:pPr>
+      <w:r>
+        <w:t>One 300-level course that extends the existing CS 361 &amp; 362 sequence</w:t>
+      </w:r>
+    </w:p>
+    <w:p/>
+    <w:p>
+      <w:pPr>
+        <w:rPr>
+          <w:b/>
+        </w:rPr>
+      </w:pPr>
+      <w:r>
+        <w:rPr>
+          <w:b/>
+        </w:rPr>
+        <w:t>Rationale for SE 201 – 203</w:t>
+      </w:r>
+    </w:p>
+    <w:p>
+      <w:r>
+        <w:t xml:space="preserve">Students experience programming “in the small” </w:t>
+      </w:r>
+      <w:r>
+        <w:t>in year one (CS 160-162), experience very few courses in year two (CS 261, 271 and 290), and then engage in “software engineering” (CS 360 &amp; 361) in year three. Learning software engineering concepts can be challenging when students have only written short, focused programs and have never engaged in building a larger software system. The SE 201 – 203 sequence engages students in programming “in the large”</w:t>
+      </w:r>
+      <w:r>
+        <w:t xml:space="preserve"> (more OO, more practice, more APIs, more problem solving, more tools, bigger programs) </w:t>
+      </w:r>
+      <w:r>
+        <w:t>in year two, providing a learning experience that bridges the first year and third year courses.</w:t>
+      </w:r>
+    </w:p>
+    <w:p/>
+    <w:p>
+      <w:r>
+        <w:t xml:space="preserve">(See </w:t>
+      </w:r>
+      <w:r>
+        <w:rPr>
+          <w:b/>
+        </w:rPr>
+        <w:t>Learning Outcomes</w:t>
+      </w:r>
+      <w:r>
+        <w:t>, below,</w:t>
+      </w:r>
+      <w:r>
+        <w:t xml:space="preserve"> for details.)</w:t>
+      </w:r>
+    </w:p>
+    <w:p/>
+    <w:p>
+      <w:pPr>
+        <w:rPr>
+          <w:b/>
+        </w:rPr>
+      </w:pPr>
+      <w:r>
+        <w:rPr>
+          <w:b/>
+        </w:rPr>
+        <w:t>Rationale for SE 303</w:t>
+      </w:r>
+    </w:p>
+    <w:p>
+      <w:r>
+        <w:t xml:space="preserve">The CS 361 &amp; 362 courses address the “front end” and “back end” of a software lifecycle, from requirements analysis to verification and maintenance. Modern software engineering is a huge topic, and even our IAB has raised some curricular shortcomings, including </w:t>
+      </w:r>
+      <w:r>
+        <w:rPr>
+          <w:lang w:val="en-US"/>
+        </w:rPr>
+        <w:t xml:space="preserve">continuous integration and delivery, automated testing, cloud computing, and </w:t>
+      </w:r>
+      <w:r>
+        <w:rPr>
+          <w:lang w:val="en-US"/>
+        </w:rPr>
+        <w:t>infrastructure. A</w:t>
+      </w:r>
+      <w:r>
+        <w:t xml:space="preserve"> third course in the software engineering sequence provides more surface area for such topics and additional learning outcomes.</w:t>
+      </w:r>
+    </w:p>
+    <w:p/>
+    <w:p>
+      <w:r>
+        <w:t xml:space="preserve">(See </w:t>
+      </w:r>
+      <w:r>
+        <w:rPr>
+          <w:b/>
+        </w:rPr>
+        <w:t>Learning Outcomes</w:t>
+      </w:r>
+      <w:r>
+        <w:t>, below, for details.)</w:t>
+      </w:r>
+    </w:p>
+    <w:p>
+      <w:pPr>
+        <w:rPr>
+          <w:sz w:val="32"/>
+          <w:szCs w:val="32"/>
+        </w:rPr>
+      </w:pPr>
+      <w:bookmarkStart w:id="2" w:name="_8367kl9gve1m" w:colFirst="0" w:colLast="0"/>
+      <w:bookmarkEnd w:id="2"/>
+      <w:r>
+        <w:br w:type="page"/>
+      </w:r>
+    </w:p>
+    <w:p>
+      <w:pPr>
+        <w:rPr>
+          <w:b/>
+        </w:rPr>
+      </w:pPr>
+      <w:r>
+        <w:rPr>
+          <w:b/>
+        </w:rPr>
+        <w:lastRenderedPageBreak/>
+        <w:t>Applied Option Criteria</w:t>
+      </w:r>
+    </w:p>
+    <w:p>
       <w:pPr>
         <w:rPr>
           <w:color w:val="222222"/>
@@ -57,13 +252,6 @@
           <w:szCs w:val="21"/>
         </w:rPr>
         <w:br/>
-      </w:r>
-      <w:r>
-        <w:rPr>
-          <w:color w:val="222222"/>
-          <w:sz w:val="21"/>
-          <w:szCs w:val="21"/>
-        </w:rPr>
         <w:t>The Applied CS Program must meet the following conditions:</w:t>
       </w:r>
     </w:p>
@@ -130,27 +318,28 @@
           <w:sz w:val="21"/>
           <w:szCs w:val="21"/>
         </w:rPr>
-        <w:t>Coherent body of knowledge where applications of computer science could play an important role</w:t>
+        <w:t>C</w:t>
+      </w:r>
+      <w:r>
+        <w:rPr>
+          <w:color w:val="222222"/>
+          <w:sz w:val="21"/>
+          <w:szCs w:val="21"/>
+        </w:rPr>
+        <w:t>oherent body of knowledge where applications of computer science could play an important role</w:t>
       </w:r>
     </w:p>
     <w:p>
       <w:pPr>
         <w:pStyle w:val="Heading2"/>
       </w:pPr>
-      <w:bookmarkStart w:id="2" w:name="_8367kl9gve1m" w:colFirst="0" w:colLast="0"/>
-      <w:bookmarkEnd w:id="2"/>
       <w:r>
         <w:t>Core (16 credits)</w:t>
       </w:r>
-      <w:bookmarkStart w:id="3" w:name="_GoBack"/>
-      <w:bookmarkEnd w:id="3"/>
-    </w:p>
-    <w:p>
-      <w:r>
-        <w:t>SE 201 Softwa</w:t>
-      </w:r>
-      <w:r>
-        <w:t>re Development I (4)</w:t>
+    </w:p>
+    <w:p>
+      <w:r>
+        <w:t>SE 201 Software Development I (4)</w:t>
       </w:r>
     </w:p>
     <w:p>
@@ -164,21 +353,24 @@
       </w:r>
     </w:p>
     <w:p>
-      <w:commentRangeStart w:id="4"/>
-      <w:r>
-        <w:t>SE 303 Software Systems Infrastructure (4)</w:t>
-      </w:r>
-      <w:commentRangeEnd w:id="4"/>
-      <w:r>
-        <w:commentReference w:id="4"/>
+      <w:r>
+        <w:t>SE</w:t>
+      </w:r>
+      <w:commentRangeStart w:id="3"/>
+      <w:r>
+        <w:t xml:space="preserve"> 303 Software Systems Infrastructure (4)</w:t>
+      </w:r>
+      <w:commentRangeEnd w:id="3"/>
+      <w:r>
+        <w:commentReference w:id="3"/>
       </w:r>
     </w:p>
     <w:p>
       <w:pPr>
         <w:pStyle w:val="Heading2"/>
       </w:pPr>
-      <w:bookmarkStart w:id="5" w:name="_oev6j8xkfrc2" w:colFirst="0" w:colLast="0"/>
-      <w:bookmarkEnd w:id="5"/>
+      <w:bookmarkStart w:id="4" w:name="_oev6j8xkfrc2" w:colFirst="0" w:colLast="0"/>
+      <w:bookmarkEnd w:id="4"/>
       <w:r>
         <w:t>Electives (16 credits)</w:t>
       </w:r>
@@ -187,13 +379,13 @@
       <w:r>
         <w:t xml:space="preserve">Choose 16 credits from </w:t>
       </w:r>
-      <w:commentRangeStart w:id="6"/>
+      <w:commentRangeStart w:id="5"/>
       <w:r>
         <w:t>the following</w:t>
       </w:r>
-      <w:commentRangeEnd w:id="6"/>
-      <w:r>
-        <w:commentReference w:id="6"/>
+      <w:commentRangeEnd w:id="5"/>
+      <w:r>
+        <w:commentReference w:id="5"/>
       </w:r>
       <w:r>
         <w:t>:</w:t>
@@ -207,10 +399,7 @@
     </w:p>
     <w:p>
       <w:r>
-        <w:t>CS 493 Clou</w:t>
-      </w:r>
-      <w:r>
-        <w:t>d Application Development (4)</w:t>
+        <w:t>CS 493 Cloud Application Development (4)</w:t>
       </w:r>
     </w:p>
     <w:p>
@@ -240,12 +429,13 @@
     </w:p>
     <w:p>
       <w:r>
-        <w:t>CS 406 Projects (1 - 4)</w:t>
-      </w:r>
-    </w:p>
-    <w:p>
-      <w:r>
-        <w:t>CS 401 Research (1 - 4)</w:t>
+        <w:t>CS 406 Projects (4)</w:t>
+      </w:r>
+      <w:r>
+        <w:t xml:space="preserve"> or </w:t>
+      </w:r>
+      <w:r>
+        <w:t>CS 401 Research (4)</w:t>
       </w:r>
     </w:p>
     <w:p/>
@@ -265,12 +455,45 @@
     <w:p/>
     <w:p/>
     <w:p/>
-    <w:p>
-      <w:r>
-        <w:t>Current Applied Option, Web and Mobile Software Development:</w:t>
-      </w:r>
-    </w:p>
-    <w:p/>
+    <w:p/>
+    <w:p/>
+    <w:p/>
+    <w:p/>
+    <w:p/>
+    <w:p/>
+    <w:p>
+      <w:r>
+        <w:rPr>
+          <w:sz w:val="32"/>
+          <w:szCs w:val="32"/>
+        </w:rPr>
+        <w:lastRenderedPageBreak/>
+        <w:t>Example Four-Year Plan</w:t>
+      </w:r>
+    </w:p>
+    <w:p/>
+    <w:p>
+      <w:r>
+        <w:t>TODO</w:t>
+      </w:r>
+    </w:p>
+    <w:p/>
+    <w:p/>
+    <w:p>
+      <w:pPr>
+        <w:rPr>
+          <w:sz w:val="32"/>
+          <w:szCs w:val="32"/>
+        </w:rPr>
+      </w:pPr>
+      <w:r>
+        <w:rPr>
+          <w:sz w:val="32"/>
+          <w:szCs w:val="32"/>
+        </w:rPr>
+        <w:t>Current Applied Option, Web and Mobile Software Development</w:t>
+      </w:r>
+    </w:p>
     <w:p/>
     <w:p>
       <w:r>
@@ -278,7 +501,7 @@
           <w:noProof/>
         </w:rPr>
         <w:drawing>
-          <wp:inline distT="114300" distB="114300" distL="114300" distR="114300" wp14:anchorId="169C3EA8" wp14:editId="031C786B">
+          <wp:inline distT="114300" distB="114300" distL="114300" distR="114300" wp14:anchorId="2F7A6CED" wp14:editId="06B17CA5">
             <wp:extent cx="5943600" cy="1866900"/>
             <wp:effectExtent l="0" t="0" r="0" b="0"/>
             <wp:docPr id="1" name="image2.png"/>
@@ -314,6 +537,119 @@
         </w:drawing>
       </w:r>
     </w:p>
+    <w:p/>
+    <w:p/>
+    <w:p>
+      <w:pPr>
+        <w:rPr>
+          <w:sz w:val="32"/>
+          <w:szCs w:val="32"/>
+        </w:rPr>
+      </w:pPr>
+      <w:r>
+        <w:rPr>
+          <w:sz w:val="32"/>
+          <w:szCs w:val="32"/>
+        </w:rPr>
+        <w:t>Learning Outcomes</w:t>
+      </w:r>
+    </w:p>
+    <w:p>
+      <w:r>
+        <w:t>CS 201</w:t>
+      </w:r>
+    </w:p>
+    <w:p>
+      <w:r>
+        <w:t>Description TODO</w:t>
+      </w:r>
+    </w:p>
+    <w:p>
+      <w:pPr>
+        <w:pStyle w:val="ListParagraph"/>
+        <w:numPr>
+          <w:ilvl w:val="0"/>
+          <w:numId w:val="7"/>
+        </w:numPr>
+      </w:pPr>
+      <w:r>
+        <w:t>Outcome TODO</w:t>
+      </w:r>
+    </w:p>
+    <w:p/>
+    <w:p>
+      <w:r>
+        <w:t>CS 202</w:t>
+      </w:r>
+    </w:p>
+    <w:p>
+      <w:r>
+        <w:t>Description TODO</w:t>
+      </w:r>
+    </w:p>
+    <w:p>
+      <w:pPr>
+        <w:pStyle w:val="ListParagraph"/>
+        <w:numPr>
+          <w:ilvl w:val="0"/>
+          <w:numId w:val="6"/>
+        </w:numPr>
+      </w:pPr>
+      <w:r>
+        <w:t>Outcome TODO</w:t>
+      </w:r>
+    </w:p>
+    <w:p/>
+    <w:p>
+      <w:r>
+        <w:t>CS 203</w:t>
+      </w:r>
+    </w:p>
+    <w:p>
+      <w:r>
+        <w:t>Description TODO</w:t>
+      </w:r>
+    </w:p>
+    <w:p>
+      <w:pPr>
+        <w:pStyle w:val="ListParagraph"/>
+        <w:numPr>
+          <w:ilvl w:val="0"/>
+          <w:numId w:val="5"/>
+        </w:numPr>
+      </w:pPr>
+      <w:r>
+        <w:t>Outcome TODO</w:t>
+      </w:r>
+    </w:p>
+    <w:p>
+      <w:r>
+        <w:br/>
+        <w:t>SE 303</w:t>
+      </w:r>
+    </w:p>
+    <w:p>
+      <w:r>
+        <w:t>Description TODO</w:t>
+      </w:r>
+    </w:p>
+    <w:p>
+      <w:pPr>
+        <w:pStyle w:val="ListParagraph"/>
+        <w:numPr>
+          <w:ilvl w:val="0"/>
+          <w:numId w:val="4"/>
+        </w:numPr>
+      </w:pPr>
+      <w:r>
+        <w:t>Outcome TODO</w:t>
+      </w:r>
+    </w:p>
+    <w:p/>
+    <w:p>
+      <w:bookmarkStart w:id="6" w:name="_GoBack"/>
+      <w:bookmarkEnd w:id="6"/>
+    </w:p>
     <w:sectPr>
       <w:pgSz w:w="12240" w:h="15840"/>
       <w:pgMar w:top="1440" w:right="1440" w:bottom="1440" w:left="1440" w:header="0" w:footer="720" w:gutter="0"/>
@@ -326,7 +662,7 @@
 
 <file path=word/comments.xml><?xml version="1.0" encoding="utf-8"?>
 <w:comments xmlns:wpc="http://schemas.microsoft.com/office/word/2010/wordprocessingCanvas" xmlns:cx="http://schemas.microsoft.com/office/drawing/2014/chartex" xmlns:cx1="http://schemas.microsoft.com/office/drawing/2015/9/8/chartex" xmlns:cx2="http://schemas.microsoft.com/office/drawing/2015/10/21/chartex" xmlns:cx3="http://schemas.microsoft.com/office/drawing/2016/5/9/chartex" xmlns:cx4="http://schemas.microsoft.com/office/drawing/2016/5/10/chartex" xmlns:cx5="http://schemas.microsoft.com/office/drawing/2016/5/11/chartex" xmlns:cx6="http://schemas.microsoft.com/office/drawing/2016/5/12/chartex" xmlns:cx7="http://schemas.microsoft.com/office/drawing/2016/5/13/chartex" xmlns:cx8="http://schemas.microsoft.com/office/drawing/2016/5/14/chartex" xmlns:mc="http://schemas.openxmlformats.org/markup-compatibility/2006" xmlns:aink="http://schemas.microsoft.com/office/drawing/2016/ink" xmlns:am3d="http://schemas.microsoft.com/office/drawing/2017/model3d" xmlns:o="urn:schemas-microsoft-com:office:office" xmlns:r="http://schemas.openxmlformats.org/officeDocument/2006/relationships" xmlns:m="http://schemas.openxmlformats.org/officeDocument/2006/math" xmlns:v="urn:schemas-microsoft-com:vml" xmlns:wp14="http://schemas.microsoft.com/office/word/2010/wordprocessingDrawing" xmlns:wp="http://schemas.openxmlformats.org/drawingml/2006/wordprocessingDrawing" xmlns:w10="urn:schemas-microsoft-com:office:word" xmlns:w="http://schemas.openxmlformats.org/wordprocessingml/2006/main" xmlns:w14="http://schemas.microsoft.com/office/word/2010/wordml" xmlns:w15="http://schemas.microsoft.com/office/word/2012/wordml" xmlns:w16cid="http://schemas.microsoft.com/office/word/2016/wordml/cid" xmlns:w16se="http://schemas.microsoft.com/office/word/2015/wordml/symex" xmlns:wpg="http://schemas.microsoft.com/office/word/2010/wordprocessingGroup" xmlns:wpi="http://schemas.microsoft.com/office/word/2010/wordprocessingInk" xmlns:wne="http://schemas.microsoft.com/office/word/2006/wordml" xmlns:wps="http://schemas.microsoft.com/office/word/2010/wordprocessingShape" mc:Ignorable="w14 w15 w16se w16cid wp14">
-  <w:comment w:id="4" w:author="Yong J Bakos" w:date="2018-05-23T13:29:00Z" w:initials="">
+  <w:comment w:id="3" w:author="Yong J Bakos" w:date="2018-05-23T13:29:00Z" w:initials="">
     <w:p>
       <w:pPr>
         <w:widowControl w:val="0"/>
@@ -346,17 +682,11 @@
         <w:rPr>
           <w:color w:val="000000"/>
         </w:rPr>
-        <w:t>To be taken after CS 362. Could be labeled</w:t>
-      </w:r>
-      <w:r>
-        <w:rPr>
-          <w:color w:val="000000"/>
-        </w:rPr>
-        <w:t xml:space="preserve"> CS 363.</w:t>
+        <w:t>To be taken after CS 362. Could be labeled CS 363.</w:t>
       </w:r>
     </w:p>
   </w:comment>
-  <w:comment w:id="6" w:author="Yong J Bakos" w:date="2018-05-23T13:29:00Z" w:initials="">
+  <w:comment w:id="5" w:author="Yong J Bakos" w:date="2018-05-23T13:29:00Z" w:initials="">
     <w:p>
       <w:pPr>
         <w:widowControl w:val="0"/>
@@ -378,19 +708,11 @@
         </w:rPr>
         <w:t xml:space="preserve">We currently offer all of these at the Cascades campus, except for 464. Perhaps we can list some </w:t>
       </w:r>
-      <w:proofErr w:type="spellStart"/>
       <w:r>
         <w:rPr>
           <w:color w:val="000000"/>
         </w:rPr>
-        <w:t>eCampus</w:t>
-      </w:r>
-      <w:proofErr w:type="spellEnd"/>
-      <w:r>
-        <w:rPr>
-          <w:color w:val="000000"/>
-        </w:rPr>
-        <w:t xml:space="preserve"> courses too.</w:t>
+        <w:t>eCampus courses too.</w:t>
       </w:r>
     </w:p>
   </w:comment>
@@ -414,6 +736,458 @@
 <file path=word/numbering.xml><?xml version="1.0" encoding="utf-8"?>
 <w:numbering xmlns:wpc="http://schemas.microsoft.com/office/word/2010/wordprocessingCanvas" xmlns:cx="http://schemas.microsoft.com/office/drawing/2014/chartex" xmlns:cx1="http://schemas.microsoft.com/office/drawing/2015/9/8/chartex" xmlns:cx2="http://schemas.microsoft.com/office/drawing/2015/10/21/chartex" xmlns:cx3="http://schemas.microsoft.com/office/drawing/2016/5/9/chartex" xmlns:cx4="http://schemas.microsoft.com/office/drawing/2016/5/10/chartex" xmlns:cx5="http://schemas.microsoft.com/office/drawing/2016/5/11/chartex" xmlns:cx6="http://schemas.microsoft.com/office/drawing/2016/5/12/chartex" xmlns:cx7="http://schemas.microsoft.com/office/drawing/2016/5/13/chartex" xmlns:cx8="http://schemas.microsoft.com/office/drawing/2016/5/14/chartex" xmlns:mc="http://schemas.openxmlformats.org/markup-compatibility/2006" xmlns:aink="http://schemas.microsoft.com/office/drawing/2016/ink" xmlns:am3d="http://schemas.microsoft.com/office/drawing/2017/model3d" xmlns:o="urn:schemas-microsoft-com:office:office" xmlns:r="http://schemas.openxmlformats.org/officeDocument/2006/relationships" xmlns:m="http://schemas.openxmlformats.org/officeDocument/2006/math" xmlns:v="urn:schemas-microsoft-com:vml" xmlns:wp14="http://schemas.microsoft.com/office/word/2010/wordprocessingDrawing" xmlns:wp="http://schemas.openxmlformats.org/drawingml/2006/wordprocessingDrawing" xmlns:w10="urn:schemas-microsoft-com:office:word" xmlns:w="http://schemas.openxmlformats.org/wordprocessingml/2006/main" xmlns:w14="http://schemas.microsoft.com/office/word/2010/wordml" xmlns:w15="http://schemas.microsoft.com/office/word/2012/wordml" xmlns:w16cid="http://schemas.microsoft.com/office/word/2016/wordml/cid" xmlns:w16se="http://schemas.microsoft.com/office/word/2015/wordml/symex" xmlns:wpg="http://schemas.microsoft.com/office/word/2010/wordprocessingGroup" xmlns:wpi="http://schemas.microsoft.com/office/word/2010/wordprocessingInk" xmlns:wne="http://schemas.microsoft.com/office/word/2006/wordml" xmlns:wps="http://schemas.microsoft.com/office/word/2010/wordprocessingShape" mc:Ignorable="w14 w15 w16se w16cid wp14">
   <w:abstractNum w:abstractNumId="0" w15:restartNumberingAfterBreak="0">
+    <w:nsid w:val="099E2AB4"/>
+    <w:multiLevelType w:val="hybridMultilevel"/>
+    <w:tmpl w:val="EBFE0286"/>
+    <w:lvl w:ilvl="0" w:tplc="04090001">
+      <w:start w:val="1"/>
+      <w:numFmt w:val="bullet"/>
+      <w:lvlText w:val=""/>
+      <w:lvlJc w:val="left"/>
+      <w:pPr>
+        <w:ind w:left="720" w:hanging="360"/>
+      </w:pPr>
+      <w:rPr>
+        <w:rFonts w:ascii="Symbol" w:hAnsi="Symbol" w:hint="default"/>
+      </w:rPr>
+    </w:lvl>
+    <w:lvl w:ilvl="1" w:tplc="04090003" w:tentative="1">
+      <w:start w:val="1"/>
+      <w:numFmt w:val="bullet"/>
+      <w:lvlText w:val="o"/>
+      <w:lvlJc w:val="left"/>
+      <w:pPr>
+        <w:ind w:left="1440" w:hanging="360"/>
+      </w:pPr>
+      <w:rPr>
+        <w:rFonts w:ascii="Courier New" w:hAnsi="Courier New" w:cs="Courier New" w:hint="default"/>
+      </w:rPr>
+    </w:lvl>
+    <w:lvl w:ilvl="2" w:tplc="04090005" w:tentative="1">
+      <w:start w:val="1"/>
+      <w:numFmt w:val="bullet"/>
+      <w:lvlText w:val=""/>
+      <w:lvlJc w:val="left"/>
+      <w:pPr>
+        <w:ind w:left="2160" w:hanging="360"/>
+      </w:pPr>
+      <w:rPr>
+        <w:rFonts w:ascii="Wingdings" w:hAnsi="Wingdings" w:hint="default"/>
+      </w:rPr>
+    </w:lvl>
+    <w:lvl w:ilvl="3" w:tplc="04090001" w:tentative="1">
+      <w:start w:val="1"/>
+      <w:numFmt w:val="bullet"/>
+      <w:lvlText w:val=""/>
+      <w:lvlJc w:val="left"/>
+      <w:pPr>
+        <w:ind w:left="2880" w:hanging="360"/>
+      </w:pPr>
+      <w:rPr>
+        <w:rFonts w:ascii="Symbol" w:hAnsi="Symbol" w:hint="default"/>
+      </w:rPr>
+    </w:lvl>
+    <w:lvl w:ilvl="4" w:tplc="04090003" w:tentative="1">
+      <w:start w:val="1"/>
+      <w:numFmt w:val="bullet"/>
+      <w:lvlText w:val="o"/>
+      <w:lvlJc w:val="left"/>
+      <w:pPr>
+        <w:ind w:left="3600" w:hanging="360"/>
+      </w:pPr>
+      <w:rPr>
+        <w:rFonts w:ascii="Courier New" w:hAnsi="Courier New" w:cs="Courier New" w:hint="default"/>
+      </w:rPr>
+    </w:lvl>
+    <w:lvl w:ilvl="5" w:tplc="04090005" w:tentative="1">
+      <w:start w:val="1"/>
+      <w:numFmt w:val="bullet"/>
+      <w:lvlText w:val=""/>
+      <w:lvlJc w:val="left"/>
+      <w:pPr>
+        <w:ind w:left="4320" w:hanging="360"/>
+      </w:pPr>
+      <w:rPr>
+        <w:rFonts w:ascii="Wingdings" w:hAnsi="Wingdings" w:hint="default"/>
+      </w:rPr>
+    </w:lvl>
+    <w:lvl w:ilvl="6" w:tplc="04090001" w:tentative="1">
+      <w:start w:val="1"/>
+      <w:numFmt w:val="bullet"/>
+      <w:lvlText w:val=""/>
+      <w:lvlJc w:val="left"/>
+      <w:pPr>
+        <w:ind w:left="5040" w:hanging="360"/>
+      </w:pPr>
+      <w:rPr>
+        <w:rFonts w:ascii="Symbol" w:hAnsi="Symbol" w:hint="default"/>
+      </w:rPr>
+    </w:lvl>
+    <w:lvl w:ilvl="7" w:tplc="04090003" w:tentative="1">
+      <w:start w:val="1"/>
+      <w:numFmt w:val="bullet"/>
+      <w:lvlText w:val="o"/>
+      <w:lvlJc w:val="left"/>
+      <w:pPr>
+        <w:ind w:left="5760" w:hanging="360"/>
+      </w:pPr>
+      <w:rPr>
+        <w:rFonts w:ascii="Courier New" w:hAnsi="Courier New" w:cs="Courier New" w:hint="default"/>
+      </w:rPr>
+    </w:lvl>
+    <w:lvl w:ilvl="8" w:tplc="04090005" w:tentative="1">
+      <w:start w:val="1"/>
+      <w:numFmt w:val="bullet"/>
+      <w:lvlText w:val=""/>
+      <w:lvlJc w:val="left"/>
+      <w:pPr>
+        <w:ind w:left="6480" w:hanging="360"/>
+      </w:pPr>
+      <w:rPr>
+        <w:rFonts w:ascii="Wingdings" w:hAnsi="Wingdings" w:hint="default"/>
+      </w:rPr>
+    </w:lvl>
+  </w:abstractNum>
+  <w:abstractNum w:abstractNumId="1" w15:restartNumberingAfterBreak="0">
+    <w:nsid w:val="0B4F18AE"/>
+    <w:multiLevelType w:val="hybridMultilevel"/>
+    <w:tmpl w:val="F70C0CA4"/>
+    <w:lvl w:ilvl="0" w:tplc="04090001">
+      <w:start w:val="1"/>
+      <w:numFmt w:val="bullet"/>
+      <w:lvlText w:val=""/>
+      <w:lvlJc w:val="left"/>
+      <w:pPr>
+        <w:ind w:left="720" w:hanging="360"/>
+      </w:pPr>
+      <w:rPr>
+        <w:rFonts w:ascii="Symbol" w:hAnsi="Symbol" w:hint="default"/>
+      </w:rPr>
+    </w:lvl>
+    <w:lvl w:ilvl="1" w:tplc="04090003" w:tentative="1">
+      <w:start w:val="1"/>
+      <w:numFmt w:val="bullet"/>
+      <w:lvlText w:val="o"/>
+      <w:lvlJc w:val="left"/>
+      <w:pPr>
+        <w:ind w:left="1440" w:hanging="360"/>
+      </w:pPr>
+      <w:rPr>
+        <w:rFonts w:ascii="Courier New" w:hAnsi="Courier New" w:cs="Courier New" w:hint="default"/>
+      </w:rPr>
+    </w:lvl>
+    <w:lvl w:ilvl="2" w:tplc="04090005" w:tentative="1">
+      <w:start w:val="1"/>
+      <w:numFmt w:val="bullet"/>
+      <w:lvlText w:val=""/>
+      <w:lvlJc w:val="left"/>
+      <w:pPr>
+        <w:ind w:left="2160" w:hanging="360"/>
+      </w:pPr>
+      <w:rPr>
+        <w:rFonts w:ascii="Wingdings" w:hAnsi="Wingdings" w:hint="default"/>
+      </w:rPr>
+    </w:lvl>
+    <w:lvl w:ilvl="3" w:tplc="04090001" w:tentative="1">
+      <w:start w:val="1"/>
+      <w:numFmt w:val="bullet"/>
+      <w:lvlText w:val=""/>
+      <w:lvlJc w:val="left"/>
+      <w:pPr>
+        <w:ind w:left="2880" w:hanging="360"/>
+      </w:pPr>
+      <w:rPr>
+        <w:rFonts w:ascii="Symbol" w:hAnsi="Symbol" w:hint="default"/>
+      </w:rPr>
+    </w:lvl>
+    <w:lvl w:ilvl="4" w:tplc="04090003" w:tentative="1">
+      <w:start w:val="1"/>
+      <w:numFmt w:val="bullet"/>
+      <w:lvlText w:val="o"/>
+      <w:lvlJc w:val="left"/>
+      <w:pPr>
+        <w:ind w:left="3600" w:hanging="360"/>
+      </w:pPr>
+      <w:rPr>
+        <w:rFonts w:ascii="Courier New" w:hAnsi="Courier New" w:cs="Courier New" w:hint="default"/>
+      </w:rPr>
+    </w:lvl>
+    <w:lvl w:ilvl="5" w:tplc="04090005" w:tentative="1">
+      <w:start w:val="1"/>
+      <w:numFmt w:val="bullet"/>
+      <w:lvlText w:val=""/>
+      <w:lvlJc w:val="left"/>
+      <w:pPr>
+        <w:ind w:left="4320" w:hanging="360"/>
+      </w:pPr>
+      <w:rPr>
+        <w:rFonts w:ascii="Wingdings" w:hAnsi="Wingdings" w:hint="default"/>
+      </w:rPr>
+    </w:lvl>
+    <w:lvl w:ilvl="6" w:tplc="04090001" w:tentative="1">
+      <w:start w:val="1"/>
+      <w:numFmt w:val="bullet"/>
+      <w:lvlText w:val=""/>
+      <w:lvlJc w:val="left"/>
+      <w:pPr>
+        <w:ind w:left="5040" w:hanging="360"/>
+      </w:pPr>
+      <w:rPr>
+        <w:rFonts w:ascii="Symbol" w:hAnsi="Symbol" w:hint="default"/>
+      </w:rPr>
+    </w:lvl>
+    <w:lvl w:ilvl="7" w:tplc="04090003" w:tentative="1">
+      <w:start w:val="1"/>
+      <w:numFmt w:val="bullet"/>
+      <w:lvlText w:val="o"/>
+      <w:lvlJc w:val="left"/>
+      <w:pPr>
+        <w:ind w:left="5760" w:hanging="360"/>
+      </w:pPr>
+      <w:rPr>
+        <w:rFonts w:ascii="Courier New" w:hAnsi="Courier New" w:cs="Courier New" w:hint="default"/>
+      </w:rPr>
+    </w:lvl>
+    <w:lvl w:ilvl="8" w:tplc="04090005" w:tentative="1">
+      <w:start w:val="1"/>
+      <w:numFmt w:val="bullet"/>
+      <w:lvlText w:val=""/>
+      <w:lvlJc w:val="left"/>
+      <w:pPr>
+        <w:ind w:left="6480" w:hanging="360"/>
+      </w:pPr>
+      <w:rPr>
+        <w:rFonts w:ascii="Wingdings" w:hAnsi="Wingdings" w:hint="default"/>
+      </w:rPr>
+    </w:lvl>
+  </w:abstractNum>
+  <w:abstractNum w:abstractNumId="2" w15:restartNumberingAfterBreak="0">
+    <w:nsid w:val="1D9756BE"/>
+    <w:multiLevelType w:val="hybridMultilevel"/>
+    <w:tmpl w:val="1B724D1C"/>
+    <w:lvl w:ilvl="0" w:tplc="04090001">
+      <w:start w:val="1"/>
+      <w:numFmt w:val="bullet"/>
+      <w:lvlText w:val=""/>
+      <w:lvlJc w:val="left"/>
+      <w:pPr>
+        <w:ind w:left="720" w:hanging="360"/>
+      </w:pPr>
+      <w:rPr>
+        <w:rFonts w:ascii="Symbol" w:hAnsi="Symbol" w:hint="default"/>
+      </w:rPr>
+    </w:lvl>
+    <w:lvl w:ilvl="1" w:tplc="04090003" w:tentative="1">
+      <w:start w:val="1"/>
+      <w:numFmt w:val="bullet"/>
+      <w:lvlText w:val="o"/>
+      <w:lvlJc w:val="left"/>
+      <w:pPr>
+        <w:ind w:left="1440" w:hanging="360"/>
+      </w:pPr>
+      <w:rPr>
+        <w:rFonts w:ascii="Courier New" w:hAnsi="Courier New" w:cs="Courier New" w:hint="default"/>
+      </w:rPr>
+    </w:lvl>
+    <w:lvl w:ilvl="2" w:tplc="04090005" w:tentative="1">
+      <w:start w:val="1"/>
+      <w:numFmt w:val="bullet"/>
+      <w:lvlText w:val=""/>
+      <w:lvlJc w:val="left"/>
+      <w:pPr>
+        <w:ind w:left="2160" w:hanging="360"/>
+      </w:pPr>
+      <w:rPr>
+        <w:rFonts w:ascii="Wingdings" w:hAnsi="Wingdings" w:hint="default"/>
+      </w:rPr>
+    </w:lvl>
+    <w:lvl w:ilvl="3" w:tplc="04090001" w:tentative="1">
+      <w:start w:val="1"/>
+      <w:numFmt w:val="bullet"/>
+      <w:lvlText w:val=""/>
+      <w:lvlJc w:val="left"/>
+      <w:pPr>
+        <w:ind w:left="2880" w:hanging="360"/>
+      </w:pPr>
+      <w:rPr>
+        <w:rFonts w:ascii="Symbol" w:hAnsi="Symbol" w:hint="default"/>
+      </w:rPr>
+    </w:lvl>
+    <w:lvl w:ilvl="4" w:tplc="04090003" w:tentative="1">
+      <w:start w:val="1"/>
+      <w:numFmt w:val="bullet"/>
+      <w:lvlText w:val="o"/>
+      <w:lvlJc w:val="left"/>
+      <w:pPr>
+        <w:ind w:left="3600" w:hanging="360"/>
+      </w:pPr>
+      <w:rPr>
+        <w:rFonts w:ascii="Courier New" w:hAnsi="Courier New" w:cs="Courier New" w:hint="default"/>
+      </w:rPr>
+    </w:lvl>
+    <w:lvl w:ilvl="5" w:tplc="04090005" w:tentative="1">
+      <w:start w:val="1"/>
+      <w:numFmt w:val="bullet"/>
+      <w:lvlText w:val=""/>
+      <w:lvlJc w:val="left"/>
+      <w:pPr>
+        <w:ind w:left="4320" w:hanging="360"/>
+      </w:pPr>
+      <w:rPr>
+        <w:rFonts w:ascii="Wingdings" w:hAnsi="Wingdings" w:hint="default"/>
+      </w:rPr>
+    </w:lvl>
+    <w:lvl w:ilvl="6" w:tplc="04090001" w:tentative="1">
+      <w:start w:val="1"/>
+      <w:numFmt w:val="bullet"/>
+      <w:lvlText w:val=""/>
+      <w:lvlJc w:val="left"/>
+      <w:pPr>
+        <w:ind w:left="5040" w:hanging="360"/>
+      </w:pPr>
+      <w:rPr>
+        <w:rFonts w:ascii="Symbol" w:hAnsi="Symbol" w:hint="default"/>
+      </w:rPr>
+    </w:lvl>
+    <w:lvl w:ilvl="7" w:tplc="04090003" w:tentative="1">
+      <w:start w:val="1"/>
+      <w:numFmt w:val="bullet"/>
+      <w:lvlText w:val="o"/>
+      <w:lvlJc w:val="left"/>
+      <w:pPr>
+        <w:ind w:left="5760" w:hanging="360"/>
+      </w:pPr>
+      <w:rPr>
+        <w:rFonts w:ascii="Courier New" w:hAnsi="Courier New" w:cs="Courier New" w:hint="default"/>
+      </w:rPr>
+    </w:lvl>
+    <w:lvl w:ilvl="8" w:tplc="04090005" w:tentative="1">
+      <w:start w:val="1"/>
+      <w:numFmt w:val="bullet"/>
+      <w:lvlText w:val=""/>
+      <w:lvlJc w:val="left"/>
+      <w:pPr>
+        <w:ind w:left="6480" w:hanging="360"/>
+      </w:pPr>
+      <w:rPr>
+        <w:rFonts w:ascii="Wingdings" w:hAnsi="Wingdings" w:hint="default"/>
+      </w:rPr>
+    </w:lvl>
+  </w:abstractNum>
+  <w:abstractNum w:abstractNumId="3" w15:restartNumberingAfterBreak="0">
+    <w:nsid w:val="31AD0438"/>
+    <w:multiLevelType w:val="hybridMultilevel"/>
+    <w:tmpl w:val="01824C0C"/>
+    <w:lvl w:ilvl="0" w:tplc="04090001">
+      <w:start w:val="1"/>
+      <w:numFmt w:val="bullet"/>
+      <w:lvlText w:val=""/>
+      <w:lvlJc w:val="left"/>
+      <w:pPr>
+        <w:ind w:left="720" w:hanging="360"/>
+      </w:pPr>
+      <w:rPr>
+        <w:rFonts w:ascii="Symbol" w:hAnsi="Symbol" w:hint="default"/>
+      </w:rPr>
+    </w:lvl>
+    <w:lvl w:ilvl="1" w:tplc="04090003" w:tentative="1">
+      <w:start w:val="1"/>
+      <w:numFmt w:val="bullet"/>
+      <w:lvlText w:val="o"/>
+      <w:lvlJc w:val="left"/>
+      <w:pPr>
+        <w:ind w:left="1440" w:hanging="360"/>
+      </w:pPr>
+      <w:rPr>
+        <w:rFonts w:ascii="Courier New" w:hAnsi="Courier New" w:cs="Courier New" w:hint="default"/>
+      </w:rPr>
+    </w:lvl>
+    <w:lvl w:ilvl="2" w:tplc="04090005" w:tentative="1">
+      <w:start w:val="1"/>
+      <w:numFmt w:val="bullet"/>
+      <w:lvlText w:val=""/>
+      <w:lvlJc w:val="left"/>
+      <w:pPr>
+        <w:ind w:left="2160" w:hanging="360"/>
+      </w:pPr>
+      <w:rPr>
+        <w:rFonts w:ascii="Wingdings" w:hAnsi="Wingdings" w:hint="default"/>
+      </w:rPr>
+    </w:lvl>
+    <w:lvl w:ilvl="3" w:tplc="04090001" w:tentative="1">
+      <w:start w:val="1"/>
+      <w:numFmt w:val="bullet"/>
+      <w:lvlText w:val=""/>
+      <w:lvlJc w:val="left"/>
+      <w:pPr>
+        <w:ind w:left="2880" w:hanging="360"/>
+      </w:pPr>
+      <w:rPr>
+        <w:rFonts w:ascii="Symbol" w:hAnsi="Symbol" w:hint="default"/>
+      </w:rPr>
+    </w:lvl>
+    <w:lvl w:ilvl="4" w:tplc="04090003" w:tentative="1">
+      <w:start w:val="1"/>
+      <w:numFmt w:val="bullet"/>
+      <w:lvlText w:val="o"/>
+      <w:lvlJc w:val="left"/>
+      <w:pPr>
+        <w:ind w:left="3600" w:hanging="360"/>
+      </w:pPr>
+      <w:rPr>
+        <w:rFonts w:ascii="Courier New" w:hAnsi="Courier New" w:cs="Courier New" w:hint="default"/>
+      </w:rPr>
+    </w:lvl>
+    <w:lvl w:ilvl="5" w:tplc="04090005" w:tentative="1">
+      <w:start w:val="1"/>
+      <w:numFmt w:val="bullet"/>
+      <w:lvlText w:val=""/>
+      <w:lvlJc w:val="left"/>
+      <w:pPr>
+        <w:ind w:left="4320" w:hanging="360"/>
+      </w:pPr>
+      <w:rPr>
+        <w:rFonts w:ascii="Wingdings" w:hAnsi="Wingdings" w:hint="default"/>
+      </w:rPr>
+    </w:lvl>
+    <w:lvl w:ilvl="6" w:tplc="04090001" w:tentative="1">
+      <w:start w:val="1"/>
+      <w:numFmt w:val="bullet"/>
+      <w:lvlText w:val=""/>
+      <w:lvlJc w:val="left"/>
+      <w:pPr>
+        <w:ind w:left="5040" w:hanging="360"/>
+      </w:pPr>
+      <w:rPr>
+        <w:rFonts w:ascii="Symbol" w:hAnsi="Symbol" w:hint="default"/>
+      </w:rPr>
+    </w:lvl>
+    <w:lvl w:ilvl="7" w:tplc="04090003" w:tentative="1">
+      <w:start w:val="1"/>
+      <w:numFmt w:val="bullet"/>
+      <w:lvlText w:val="o"/>
+      <w:lvlJc w:val="left"/>
+      <w:pPr>
+        <w:ind w:left="5760" w:hanging="360"/>
+      </w:pPr>
+      <w:rPr>
+        <w:rFonts w:ascii="Courier New" w:hAnsi="Courier New" w:cs="Courier New" w:hint="default"/>
+      </w:rPr>
+    </w:lvl>
+    <w:lvl w:ilvl="8" w:tplc="04090005" w:tentative="1">
+      <w:start w:val="1"/>
+      <w:numFmt w:val="bullet"/>
+      <w:lvlText w:val=""/>
+      <w:lvlJc w:val="left"/>
+      <w:pPr>
+        <w:ind w:left="6480" w:hanging="360"/>
+      </w:pPr>
+      <w:rPr>
+        <w:rFonts w:ascii="Wingdings" w:hAnsi="Wingdings" w:hint="default"/>
+      </w:rPr>
+    </w:lvl>
+  </w:abstractNum>
+  <w:abstractNum w:abstractNumId="4" w15:restartNumberingAfterBreak="0">
     <w:nsid w:val="3F584550"/>
     <w:multiLevelType w:val="multilevel"/>
     <w:tmpl w:val="A76A208A"/>
@@ -526,8 +1300,228 @@
       </w:rPr>
     </w:lvl>
   </w:abstractNum>
+  <w:abstractNum w:abstractNumId="5" w15:restartNumberingAfterBreak="0">
+    <w:nsid w:val="60AC725B"/>
+    <w:multiLevelType w:val="hybridMultilevel"/>
+    <w:tmpl w:val="851E3FA8"/>
+    <w:lvl w:ilvl="0" w:tplc="04090011">
+      <w:start w:val="1"/>
+      <w:numFmt w:val="decimal"/>
+      <w:lvlText w:val="%1)"/>
+      <w:lvlJc w:val="left"/>
+      <w:pPr>
+        <w:ind w:left="720" w:hanging="360"/>
+      </w:pPr>
+      <w:rPr>
+        <w:rFonts w:hint="default"/>
+      </w:rPr>
+    </w:lvl>
+    <w:lvl w:ilvl="1" w:tplc="04090019" w:tentative="1">
+      <w:start w:val="1"/>
+      <w:numFmt w:val="lowerLetter"/>
+      <w:lvlText w:val="%2."/>
+      <w:lvlJc w:val="left"/>
+      <w:pPr>
+        <w:ind w:left="1440" w:hanging="360"/>
+      </w:pPr>
+    </w:lvl>
+    <w:lvl w:ilvl="2" w:tplc="0409001B" w:tentative="1">
+      <w:start w:val="1"/>
+      <w:numFmt w:val="lowerRoman"/>
+      <w:lvlText w:val="%3."/>
+      <w:lvlJc w:val="right"/>
+      <w:pPr>
+        <w:ind w:left="2160" w:hanging="180"/>
+      </w:pPr>
+    </w:lvl>
+    <w:lvl w:ilvl="3" w:tplc="0409000F" w:tentative="1">
+      <w:start w:val="1"/>
+      <w:numFmt w:val="decimal"/>
+      <w:lvlText w:val="%4."/>
+      <w:lvlJc w:val="left"/>
+      <w:pPr>
+        <w:ind w:left="2880" w:hanging="360"/>
+      </w:pPr>
+    </w:lvl>
+    <w:lvl w:ilvl="4" w:tplc="04090019" w:tentative="1">
+      <w:start w:val="1"/>
+      <w:numFmt w:val="lowerLetter"/>
+      <w:lvlText w:val="%5."/>
+      <w:lvlJc w:val="left"/>
+      <w:pPr>
+        <w:ind w:left="3600" w:hanging="360"/>
+      </w:pPr>
+    </w:lvl>
+    <w:lvl w:ilvl="5" w:tplc="0409001B" w:tentative="1">
+      <w:start w:val="1"/>
+      <w:numFmt w:val="lowerRoman"/>
+      <w:lvlText w:val="%6."/>
+      <w:lvlJc w:val="right"/>
+      <w:pPr>
+        <w:ind w:left="4320" w:hanging="180"/>
+      </w:pPr>
+    </w:lvl>
+    <w:lvl w:ilvl="6" w:tplc="0409000F" w:tentative="1">
+      <w:start w:val="1"/>
+      <w:numFmt w:val="decimal"/>
+      <w:lvlText w:val="%7."/>
+      <w:lvlJc w:val="left"/>
+      <w:pPr>
+        <w:ind w:left="5040" w:hanging="360"/>
+      </w:pPr>
+    </w:lvl>
+    <w:lvl w:ilvl="7" w:tplc="04090019" w:tentative="1">
+      <w:start w:val="1"/>
+      <w:numFmt w:val="lowerLetter"/>
+      <w:lvlText w:val="%8."/>
+      <w:lvlJc w:val="left"/>
+      <w:pPr>
+        <w:ind w:left="5760" w:hanging="360"/>
+      </w:pPr>
+    </w:lvl>
+    <w:lvl w:ilvl="8" w:tplc="0409001B" w:tentative="1">
+      <w:start w:val="1"/>
+      <w:numFmt w:val="lowerRoman"/>
+      <w:lvlText w:val="%9."/>
+      <w:lvlJc w:val="right"/>
+      <w:pPr>
+        <w:ind w:left="6480" w:hanging="180"/>
+      </w:pPr>
+    </w:lvl>
+  </w:abstractNum>
+  <w:abstractNum w:abstractNumId="6" w15:restartNumberingAfterBreak="0">
+    <w:nsid w:val="7BD91651"/>
+    <w:multiLevelType w:val="hybridMultilevel"/>
+    <w:tmpl w:val="BDE45968"/>
+    <w:lvl w:ilvl="0" w:tplc="04090001">
+      <w:start w:val="1"/>
+      <w:numFmt w:val="bullet"/>
+      <w:lvlText w:val=""/>
+      <w:lvlJc w:val="left"/>
+      <w:pPr>
+        <w:ind w:left="720" w:hanging="360"/>
+      </w:pPr>
+      <w:rPr>
+        <w:rFonts w:ascii="Symbol" w:hAnsi="Symbol" w:hint="default"/>
+      </w:rPr>
+    </w:lvl>
+    <w:lvl w:ilvl="1" w:tplc="04090003" w:tentative="1">
+      <w:start w:val="1"/>
+      <w:numFmt w:val="bullet"/>
+      <w:lvlText w:val="o"/>
+      <w:lvlJc w:val="left"/>
+      <w:pPr>
+        <w:ind w:left="1440" w:hanging="360"/>
+      </w:pPr>
+      <w:rPr>
+        <w:rFonts w:ascii="Courier New" w:hAnsi="Courier New" w:cs="Courier New" w:hint="default"/>
+      </w:rPr>
+    </w:lvl>
+    <w:lvl w:ilvl="2" w:tplc="04090005" w:tentative="1">
+      <w:start w:val="1"/>
+      <w:numFmt w:val="bullet"/>
+      <w:lvlText w:val=""/>
+      <w:lvlJc w:val="left"/>
+      <w:pPr>
+        <w:ind w:left="2160" w:hanging="360"/>
+      </w:pPr>
+      <w:rPr>
+        <w:rFonts w:ascii="Wingdings" w:hAnsi="Wingdings" w:hint="default"/>
+      </w:rPr>
+    </w:lvl>
+    <w:lvl w:ilvl="3" w:tplc="04090001" w:tentative="1">
+      <w:start w:val="1"/>
+      <w:numFmt w:val="bullet"/>
+      <w:lvlText w:val=""/>
+      <w:lvlJc w:val="left"/>
+      <w:pPr>
+        <w:ind w:left="2880" w:hanging="360"/>
+      </w:pPr>
+      <w:rPr>
+        <w:rFonts w:ascii="Symbol" w:hAnsi="Symbol" w:hint="default"/>
+      </w:rPr>
+    </w:lvl>
+    <w:lvl w:ilvl="4" w:tplc="04090003" w:tentative="1">
+      <w:start w:val="1"/>
+      <w:numFmt w:val="bullet"/>
+      <w:lvlText w:val="o"/>
+      <w:lvlJc w:val="left"/>
+      <w:pPr>
+        <w:ind w:left="3600" w:hanging="360"/>
+      </w:pPr>
+      <w:rPr>
+        <w:rFonts w:ascii="Courier New" w:hAnsi="Courier New" w:cs="Courier New" w:hint="default"/>
+      </w:rPr>
+    </w:lvl>
+    <w:lvl w:ilvl="5" w:tplc="04090005" w:tentative="1">
+      <w:start w:val="1"/>
+      <w:numFmt w:val="bullet"/>
+      <w:lvlText w:val=""/>
+      <w:lvlJc w:val="left"/>
+      <w:pPr>
+        <w:ind w:left="4320" w:hanging="360"/>
+      </w:pPr>
+      <w:rPr>
+        <w:rFonts w:ascii="Wingdings" w:hAnsi="Wingdings" w:hint="default"/>
+      </w:rPr>
+    </w:lvl>
+    <w:lvl w:ilvl="6" w:tplc="04090001" w:tentative="1">
+      <w:start w:val="1"/>
+      <w:numFmt w:val="bullet"/>
+      <w:lvlText w:val=""/>
+      <w:lvlJc w:val="left"/>
+      <w:pPr>
+        <w:ind w:left="5040" w:hanging="360"/>
+      </w:pPr>
+      <w:rPr>
+        <w:rFonts w:ascii="Symbol" w:hAnsi="Symbol" w:hint="default"/>
+      </w:rPr>
+    </w:lvl>
+    <w:lvl w:ilvl="7" w:tplc="04090003" w:tentative="1">
+      <w:start w:val="1"/>
+      <w:numFmt w:val="bullet"/>
+      <w:lvlText w:val="o"/>
+      <w:lvlJc w:val="left"/>
+      <w:pPr>
+        <w:ind w:left="5760" w:hanging="360"/>
+      </w:pPr>
+      <w:rPr>
+        <w:rFonts w:ascii="Courier New" w:hAnsi="Courier New" w:cs="Courier New" w:hint="default"/>
+      </w:rPr>
+    </w:lvl>
+    <w:lvl w:ilvl="8" w:tplc="04090005" w:tentative="1">
+      <w:start w:val="1"/>
+      <w:numFmt w:val="bullet"/>
+      <w:lvlText w:val=""/>
+      <w:lvlJc w:val="left"/>
+      <w:pPr>
+        <w:ind w:left="6480" w:hanging="360"/>
+      </w:pPr>
+      <w:rPr>
+        <w:rFonts w:ascii="Wingdings" w:hAnsi="Wingdings" w:hint="default"/>
+      </w:rPr>
+    </w:lvl>
+  </w:abstractNum>
   <w:num w:numId="1">
+    <w:abstractNumId w:val="4"/>
+  </w:num>
+  <w:num w:numId="2">
+    <w:abstractNumId w:val="5"/>
+  </w:num>
+  <w:num w:numId="3">
+    <w:abstractNumId w:val="6"/>
+  </w:num>
+  <w:num w:numId="4">
+    <w:abstractNumId w:val="2"/>
+  </w:num>
+  <w:num w:numId="5">
+    <w:abstractNumId w:val="3"/>
+  </w:num>
+  <w:num w:numId="6">
     <w:abstractNumId w:val="0"/>
+  </w:num>
+  <w:num w:numId="7">
+    <w:abstractNumId w:val="1"/>
   </w:num>
 </w:numbering>
 </file>
@@ -928,6 +1922,7 @@
   </w:latentStyles>
   <w:style w:type="paragraph" w:default="1" w:styleId="Normal">
     <w:name w:val="Normal"/>
+    <w:rsid w:val="00634E71"/>
   </w:style>
   <w:style w:type="paragraph" w:styleId="Heading1">
     <w:name w:val="heading 1"/>
@@ -1142,6 +2137,17 @@
       <w:sz w:val="18"/>
       <w:szCs w:val="18"/>
     </w:rPr>
+  </w:style>
+  <w:style w:type="paragraph" w:styleId="ListParagraph">
+    <w:name w:val="List Paragraph"/>
+    <w:basedOn w:val="Normal"/>
+    <w:uiPriority w:val="34"/>
+    <w:qFormat/>
+    <w:rsid w:val="00FA71D7"/>
+    <w:pPr>
+      <w:ind w:left="720"/>
+      <w:contextualSpacing/>
+    </w:pPr>
   </w:style>
 </w:styles>
 </file>

</xml_diff>

<commit_message>
Applied option: Use just one 200-level course and bring in 402/403 business of software.
</commit_message>
<xml_diff>
--- a/assets/CS Applied Option in SE.docx
+++ b/assets/CS Applied Option in SE.docx
@@ -334,7 +334,13 @@
         <w:pStyle w:val="Heading2"/>
       </w:pPr>
       <w:r>
-        <w:t>Core (16 credits)</w:t>
+        <w:t>Core (</w:t>
+      </w:r>
+      <w:r>
+        <w:t>20</w:t>
+      </w:r>
+      <w:r>
+        <w:t xml:space="preserve"> credits)</w:t>
       </w:r>
     </w:p>
     <w:p>
@@ -344,25 +350,36 @@
     </w:p>
     <w:p>
       <w:r>
-        <w:t>SE 202 Software Development II (4)</w:t>
-      </w:r>
-    </w:p>
-    <w:p>
-      <w:r>
-        <w:t>SE 203 Software Development III (4)</w:t>
-      </w:r>
-    </w:p>
-    <w:p>
-      <w:r>
         <w:t>SE</w:t>
       </w:r>
       <w:commentRangeStart w:id="3"/>
       <w:r>
-        <w:t xml:space="preserve"> 303 Software Systems Infrastructure (4)</w:t>
+        <w:t xml:space="preserve"> 303 </w:t>
+      </w:r>
+      <w:r>
+        <w:t>Software Engineering III</w:t>
+      </w:r>
+      <w:r>
+        <w:t xml:space="preserve"> (4)</w:t>
       </w:r>
       <w:commentRangeEnd w:id="3"/>
       <w:r>
         <w:commentReference w:id="3"/>
+      </w:r>
+    </w:p>
+    <w:p>
+      <w:r>
+        <w:t>CS 466 Web-based Startup Project (4)</w:t>
+      </w:r>
+    </w:p>
+    <w:p>
+      <w:r>
+        <w:t>SE 402 Business of Software II (4)</w:t>
+      </w:r>
+    </w:p>
+    <w:p>
+      <w:r>
+        <w:t>SE 403 Business of Software III (4)</w:t>
       </w:r>
     </w:p>
     <w:p>
@@ -372,12 +389,21 @@
       <w:bookmarkStart w:id="4" w:name="_oev6j8xkfrc2" w:colFirst="0" w:colLast="0"/>
       <w:bookmarkEnd w:id="4"/>
       <w:r>
-        <w:t>Electives (16 credits)</w:t>
-      </w:r>
-    </w:p>
-    <w:p>
-      <w:r>
-        <w:t xml:space="preserve">Choose 16 credits from </w:t>
+        <w:t>Electives (1</w:t>
+      </w:r>
+      <w:r>
+        <w:t>2</w:t>
+      </w:r>
+      <w:r>
+        <w:t xml:space="preserve"> credits)</w:t>
+      </w:r>
+    </w:p>
+    <w:p>
+      <w:r>
+        <w:t>Choose 12</w:t>
+      </w:r>
+      <w:r>
+        <w:t xml:space="preserve"> credits from </w:t>
       </w:r>
       <w:commentRangeStart w:id="5"/>
       <w:r>
@@ -409,11 +435,6 @@
     </w:p>
     <w:p>
       <w:r>
-        <w:t>CS 466 Web-based startup Project (4)</w:t>
-      </w:r>
-    </w:p>
-    <w:p>
-      <w:r>
         <w:t>ECE 478 Network Security (4)</w:t>
       </w:r>
     </w:p>
@@ -442,12 +463,27 @@
     <w:p/>
     <w:p>
       <w:r>
-        <w:t>12 credits at lower division (SE 201, 202, 203)</w:t>
-      </w:r>
-    </w:p>
-    <w:p>
-      <w:r>
-        <w:t>20 credits at upper division (SE 303, CS 4xx electives)</w:t>
+        <w:t>4</w:t>
+      </w:r>
+      <w:r>
+        <w:t xml:space="preserve"> credits at lower division (SE 201)</w:t>
+      </w:r>
+    </w:p>
+    <w:p>
+      <w:r>
+        <w:t>2</w:t>
+      </w:r>
+      <w:r>
+        <w:t>8</w:t>
+      </w:r>
+      <w:r>
+        <w:t xml:space="preserve"> credits at upper division (SE 303, CS 4</w:t>
+      </w:r>
+      <w:r>
+        <w:t>66, SE 402, SE 403, and CS 4xx</w:t>
+      </w:r>
+      <w:r>
+        <w:t xml:space="preserve"> electives)</w:t>
       </w:r>
     </w:p>
     <w:p/>
@@ -556,7 +592,10 @@
     </w:p>
     <w:p>
       <w:r>
-        <w:t>CS 201</w:t>
+        <w:t>SE</w:t>
+      </w:r>
+      <w:r>
+        <w:t xml:space="preserve"> 201</w:t>
       </w:r>
     </w:p>
     <w:p>
@@ -579,7 +618,19 @@
     <w:p/>
     <w:p>
       <w:r>
-        <w:t>CS 202</w:t>
+        <w:t>SE</w:t>
+      </w:r>
+      <w:r>
+        <w:t xml:space="preserve"> </w:t>
+      </w:r>
+      <w:r>
+        <w:t>3</w:t>
+      </w:r>
+      <w:r>
+        <w:t>0</w:t>
+      </w:r>
+      <w:r>
+        <w:t>3</w:t>
       </w:r>
     </w:p>
     <w:p>
@@ -602,7 +653,13 @@
     <w:p/>
     <w:p>
       <w:r>
-        <w:t>CS 203</w:t>
+        <w:t>SE</w:t>
+      </w:r>
+      <w:r>
+        <w:t xml:space="preserve"> </w:t>
+      </w:r>
+      <w:r>
+        <w:t>402</w:t>
       </w:r>
     </w:p>
     <w:p>
@@ -625,8 +682,16 @@
     <w:p>
       <w:r>
         <w:br/>
-        <w:t>SE 303</w:t>
-      </w:r>
+        <w:t xml:space="preserve">SE </w:t>
+      </w:r>
+      <w:r>
+        <w:t>4</w:t>
+      </w:r>
+      <w:r>
+        <w:t>03</w:t>
+      </w:r>
+      <w:bookmarkStart w:id="6" w:name="_GoBack"/>
+      <w:bookmarkEnd w:id="6"/>
     </w:p>
     <w:p>
       <w:r>
@@ -646,10 +711,7 @@
       </w:r>
     </w:p>
     <w:p/>
-    <w:p>
-      <w:bookmarkStart w:id="6" w:name="_GoBack"/>
-      <w:bookmarkEnd w:id="6"/>
-    </w:p>
+    <w:p/>
     <w:sectPr>
       <w:pgSz w:w="12240" w:h="15840"/>
       <w:pgMar w:top="1440" w:right="1440" w:bottom="1440" w:left="1440" w:header="0" w:footer="720" w:gutter="0"/>
@@ -706,13 +768,7 @@
         <w:rPr>
           <w:color w:val="000000"/>
         </w:rPr>
-        <w:t xml:space="preserve">We currently offer all of these at the Cascades campus, except for 464. Perhaps we can list some </w:t>
-      </w:r>
-      <w:r>
-        <w:rPr>
-          <w:color w:val="000000"/>
-        </w:rPr>
-        <w:t>eCampus courses too.</w:t>
+        <w:t>We currently offer all of these at the Cascades campus, except for 464. Perhaps we can list some eCampus courses too.</w:t>
       </w:r>
     </w:p>
   </w:comment>

</xml_diff>

<commit_message>
Applied Option: Correct errors and reorganize content. Prepare description sections for the new courses. Fix minor course numbering errors and enhance the introduction. Delete the trailing learning outcomes placeholders and integrate them into the main descriptions of each course. Add a placeholder for catalog description.
</commit_message>
<xml_diff>
--- a/assets/CS Applied Option in SE.docx
+++ b/assets/CS Applied Option in SE.docx
@@ -15,10 +15,16 @@
     <w:p>
       <w:pPr>
         <w:pStyle w:val="Subtitle"/>
+        <w:rPr>
+          <w:color w:val="F79646" w:themeColor="accent6"/>
+        </w:rPr>
       </w:pPr>
       <w:bookmarkStart w:id="1" w:name="_ri1d4pwzaxus" w:colFirst="0" w:colLast="0"/>
       <w:bookmarkEnd w:id="1"/>
       <w:r>
+        <w:rPr>
+          <w:color w:val="F79646" w:themeColor="accent6"/>
+        </w:rPr>
         <w:t>Applied Option, Software Engineering</w:t>
       </w:r>
     </w:p>
@@ -49,7 +55,13 @@
         </w:numPr>
       </w:pPr>
       <w:r>
-        <w:t>Address industry needs, (e.g. recent IAB feedback)</w:t>
+        <w:t xml:space="preserve">Address </w:t>
+      </w:r>
+      <w:r>
+        <w:t xml:space="preserve">modern </w:t>
+      </w:r>
+      <w:r>
+        <w:t>industry needs, (e.g. recent IAB feedback)</w:t>
       </w:r>
     </w:p>
     <w:p>
@@ -67,7 +79,22 @@
     <w:p/>
     <w:p>
       <w:r>
-        <w:t>The courses include existing 400-level electives and four new courses:</w:t>
+        <w:t xml:space="preserve">The Applied Option in Software Engineering </w:t>
+      </w:r>
+      <w:r>
+        <w:t>include</w:t>
+      </w:r>
+      <w:r>
+        <w:t>s</w:t>
+      </w:r>
+      <w:r>
+        <w:t xml:space="preserve"> existing 400-level </w:t>
+      </w:r>
+      <w:r>
+        <w:t xml:space="preserve">CS </w:t>
+      </w:r>
+      <w:r>
+        <w:t>electives and four new courses:</w:t>
       </w:r>
     </w:p>
     <w:p/>
@@ -80,7 +107,16 @@
         </w:numPr>
       </w:pPr>
       <w:r>
-        <w:t>A three course, 200-level sequence, on the development of larger software applications</w:t>
+        <w:t>One</w:t>
+      </w:r>
+      <w:r>
+        <w:t xml:space="preserve"> 200-level </w:t>
+      </w:r>
+      <w:r>
+        <w:t>course</w:t>
+      </w:r>
+      <w:r>
+        <w:t xml:space="preserve"> on the development of larger software applications</w:t>
       </w:r>
     </w:p>
     <w:p>
@@ -95,7 +131,47 @@
         <w:t>One 300-level course that extends the existing CS 361 &amp; 362 sequence</w:t>
       </w:r>
     </w:p>
-    <w:p/>
+    <w:p>
+      <w:pPr>
+        <w:pStyle w:val="ListParagraph"/>
+        <w:numPr>
+          <w:ilvl w:val="0"/>
+          <w:numId w:val="3"/>
+        </w:numPr>
+      </w:pPr>
+      <w:r>
+        <w:t xml:space="preserve">Two 400-level courses that </w:t>
+      </w:r>
+      <w:r>
+        <w:t>extend</w:t>
+      </w:r>
+      <w:r>
+        <w:t xml:space="preserve"> the existing CS 466 course</w:t>
+      </w:r>
+    </w:p>
+    <w:p/>
+    <w:p>
+      <w:r>
+        <w:t>These courses provide students with additional software development practice during year two, extend the existing software engineering course sequence in CS during year three, and extend the existing startup/entrepreneurship course in CS in year four, complementing the capstone sequence.</w:t>
+      </w:r>
+    </w:p>
+    <w:p/>
+    <w:p>
+      <w:r>
+        <w:t xml:space="preserve">This applied option </w:t>
+      </w:r>
+      <w:r>
+        <w:t xml:space="preserve">requires </w:t>
+      </w:r>
+      <w:r>
+        <w:t>four Category 2 proposals for new courses, and the development of these four courses. Cascades campus faculty shall complete this work during AY2018-19, and make the applied option available in AY2019-20.</w:t>
+      </w:r>
+    </w:p>
+    <w:p>
+      <w:r>
+        <w:br w:type="page"/>
+      </w:r>
+    </w:p>
     <w:p>
       <w:pPr>
         <w:rPr>
@@ -106,7 +182,8 @@
         <w:rPr>
           <w:b/>
         </w:rPr>
-        <w:t>Rationale for SE 201 – 203</w:t>
+        <w:lastRenderedPageBreak/>
+        <w:t>Rationale for SE 201</w:t>
       </w:r>
     </w:p>
     <w:p>
@@ -114,33 +191,82 @@
         <w:t xml:space="preserve">Students experience programming “in the small” </w:t>
       </w:r>
       <w:r>
-        <w:t>in year one (CS 160-162), experience very few courses in year two (CS 261, 271 and 290), and then engage in “software engineering” (CS 360 &amp; 361) in year three. Learning software engineering concepts can be challenging when students have only written short, focused programs and have never engaged in building a larger software system. The SE 201 – 203 sequence engages students in programming “in the large”</w:t>
+        <w:t>in year one (CS 160-162), experience very few courses in year two (CS 261, 271 and 290), and then engage in “software engineering” (CS 36</w:t>
+      </w:r>
+      <w:r>
+        <w:t>1</w:t>
+      </w:r>
+      <w:r>
+        <w:t xml:space="preserve"> &amp; 36</w:t>
+      </w:r>
+      <w:r>
+        <w:t>2</w:t>
+      </w:r>
+      <w:r>
+        <w:t>) in year three. Learning software engineering concepts can be challenging when students have only written short, focused programs and have never engaged in building a larger software system. The SE 201</w:t>
+      </w:r>
+      <w:r>
+        <w:t xml:space="preserve"> course </w:t>
+      </w:r>
+      <w:r>
+        <w:t>engages students in programming “in the large”</w:t>
       </w:r>
       <w:r>
         <w:t xml:space="preserve"> (more OO, more practice, more APIs, more problem solving, more tools, bigger programs) </w:t>
       </w:r>
       <w:r>
-        <w:t>in year two, providing a learning experience that bridges the first year and third year courses.</w:t>
-      </w:r>
-    </w:p>
-    <w:p/>
-    <w:p>
-      <w:r>
-        <w:t xml:space="preserve">(See </w:t>
-      </w:r>
-      <w:r>
+        <w:t xml:space="preserve">in year two, providing a learning experience that </w:t>
+      </w:r>
+      <w:r>
+        <w:t>helps bridge</w:t>
+      </w:r>
+      <w:r>
+        <w:t xml:space="preserve"> the first year and third year courses.</w:t>
+      </w:r>
+      <w:r>
+        <w:t xml:space="preserve"> In the four-year BS Software Engineering curriculum, this course will be the first in a three-course sequence</w:t>
+      </w:r>
+      <w:r>
+        <w:t xml:space="preserve"> (SE 201 – 203)</w:t>
+      </w:r>
+      <w:r>
+        <w:t>.</w:t>
+      </w:r>
+    </w:p>
+    <w:p/>
+    <w:p>
+      <w:pPr>
         <w:rPr>
           <w:b/>
         </w:rPr>
+      </w:pPr>
+      <w:r>
+        <w:rPr>
+          <w:b/>
+        </w:rPr>
+        <w:t>Catalog Description</w:t>
+      </w:r>
+    </w:p>
+    <w:p>
+      <w:r>
+        <w:t>TODO</w:t>
+      </w:r>
+    </w:p>
+    <w:p/>
+    <w:p>
+      <w:r>
+        <w:rPr>
+          <w:b/>
+        </w:rPr>
         <w:t>Learning Outcomes</w:t>
       </w:r>
-      <w:r>
-        <w:t>, below,</w:t>
-      </w:r>
-      <w:r>
-        <w:t xml:space="preserve"> for details.)</w:t>
-      </w:r>
-    </w:p>
+    </w:p>
+    <w:p>
+      <w:r>
+        <w:t>TODO</w:t>
+      </w:r>
+    </w:p>
+    <w:p/>
     <w:p/>
     <w:p>
       <w:pPr>
@@ -174,32 +300,142 @@
       <w:r>
         <w:t xml:space="preserve"> third course in the software engineering sequence provides more surface area for such topics and additional learning outcomes.</w:t>
       </w:r>
-    </w:p>
-    <w:p/>
-    <w:p>
-      <w:r>
-        <w:t xml:space="preserve">(See </w:t>
-      </w:r>
-      <w:r>
+      <w:r>
+        <w:t xml:space="preserve"> In the four-year BS Software Engineering curriculum, this course will be the third of a three-course sequence</w:t>
+      </w:r>
+      <w:r>
+        <w:t xml:space="preserve"> (CS 361, CS 362</w:t>
+      </w:r>
+      <w:r>
+        <w:t>, SE 303)</w:t>
+      </w:r>
+      <w:r>
+        <w:t>.</w:t>
+      </w:r>
+    </w:p>
+    <w:p/>
+    <w:p>
+      <w:pPr>
         <w:rPr>
           <w:b/>
         </w:rPr>
+      </w:pPr>
+      <w:r>
+        <w:rPr>
+          <w:b/>
+        </w:rPr>
+        <w:t>Catalog Description</w:t>
+      </w:r>
+    </w:p>
+    <w:p>
+      <w:r>
+        <w:t>TODO</w:t>
+      </w:r>
+    </w:p>
+    <w:p/>
+    <w:p>
+      <w:pPr>
+        <w:rPr>
+          <w:b/>
+        </w:rPr>
+      </w:pPr>
+      <w:r>
+        <w:rPr>
+          <w:b/>
+        </w:rPr>
         <w:t>Learning Outcomes</w:t>
       </w:r>
-      <w:r>
-        <w:t>, below, for details.)</w:t>
-      </w:r>
-    </w:p>
-    <w:p>
-      <w:pPr>
-        <w:rPr>
-          <w:sz w:val="32"/>
-          <w:szCs w:val="32"/>
-        </w:rPr>
-      </w:pPr>
+    </w:p>
+    <w:p>
+      <w:r>
+        <w:t>TODO</w:t>
+      </w:r>
+    </w:p>
+    <w:p/>
+    <w:p>
       <w:bookmarkStart w:id="2" w:name="_8367kl9gve1m" w:colFirst="0" w:colLast="0"/>
+      <w:bookmarkStart w:id="3" w:name="_GoBack"/>
       <w:bookmarkEnd w:id="2"/>
-      <w:r>
+      <w:bookmarkEnd w:id="3"/>
+    </w:p>
+    <w:p>
+      <w:pPr>
+        <w:rPr>
+          <w:b/>
+        </w:rPr>
+      </w:pPr>
+      <w:r>
+        <w:rPr>
+          <w:b/>
+        </w:rPr>
+        <w:t xml:space="preserve">Rationale for SE </w:t>
+      </w:r>
+      <w:r>
+        <w:rPr>
+          <w:b/>
+        </w:rPr>
+        <w:t>402 &amp; 403</w:t>
+      </w:r>
+    </w:p>
+    <w:p>
+      <w:r>
+        <w:t xml:space="preserve">The capstone sequence (CS 461-463) provides students a design experience in which they typically engage in a consulting model providing a service to a client. In contrast, a product-based model (such as a software startup) enables students an entrepreneurial experience  that includes market analysis, product management, design, marketing, business organization, business administration, selling software, and growing a business. While the CS 466 course introduces students to entrepreneurship fundamentals, it does not provide students the time and depth necessary for a true startup experience. SE 402 and 403 shall follow CS 466 to extend this experience, and complement the capstone experience. In the four-year BS Software </w:t>
+      </w:r>
+      <w:r>
+        <w:lastRenderedPageBreak/>
+        <w:t>Engineering curriculum, these courses will be the second and third of a three-course sequence (CS 466, SE 402, SE 403).</w:t>
+      </w:r>
+    </w:p>
+    <w:p/>
+    <w:p>
+      <w:pPr>
+        <w:rPr>
+          <w:b/>
+        </w:rPr>
+      </w:pPr>
+      <w:r>
+        <w:rPr>
+          <w:b/>
+        </w:rPr>
+        <w:t>Catalog Description</w:t>
+      </w:r>
+    </w:p>
+    <w:p>
+      <w:r>
+        <w:t>TODO</w:t>
+      </w:r>
+    </w:p>
+    <w:p/>
+    <w:p>
+      <w:r>
+        <w:rPr>
+          <w:b/>
+        </w:rPr>
+        <w:t>Learning Outcomes</w:t>
+      </w:r>
+    </w:p>
+    <w:p>
+      <w:r>
+        <w:t>TODO</w:t>
+      </w:r>
+    </w:p>
+    <w:p>
+      <w:pPr>
+        <w:rPr>
+          <w:b/>
+        </w:rPr>
+      </w:pPr>
+    </w:p>
+    <w:p>
+      <w:pPr>
+        <w:rPr>
+          <w:b/>
+        </w:rPr>
+      </w:pPr>
+      <w:r>
+        <w:rPr>
+          <w:b/>
+        </w:rPr>
         <w:br w:type="page"/>
       </w:r>
     </w:p>
@@ -352,7 +588,7 @@
       <w:r>
         <w:t>SE</w:t>
       </w:r>
-      <w:commentRangeStart w:id="3"/>
+      <w:commentRangeStart w:id="4"/>
       <w:r>
         <w:t xml:space="preserve"> 303 </w:t>
       </w:r>
@@ -362,9 +598,9 @@
       <w:r>
         <w:t xml:space="preserve"> (4)</w:t>
       </w:r>
-      <w:commentRangeEnd w:id="3"/>
-      <w:r>
-        <w:commentReference w:id="3"/>
+      <w:commentRangeEnd w:id="4"/>
+      <w:r>
+        <w:commentReference w:id="4"/>
       </w:r>
     </w:p>
     <w:p>
@@ -386,8 +622,8 @@
       <w:pPr>
         <w:pStyle w:val="Heading2"/>
       </w:pPr>
-      <w:bookmarkStart w:id="4" w:name="_oev6j8xkfrc2" w:colFirst="0" w:colLast="0"/>
-      <w:bookmarkEnd w:id="4"/>
+      <w:bookmarkStart w:id="5" w:name="_oev6j8xkfrc2" w:colFirst="0" w:colLast="0"/>
+      <w:bookmarkEnd w:id="5"/>
       <w:r>
         <w:t>Electives (1</w:t>
       </w:r>
@@ -405,13 +641,13 @@
       <w:r>
         <w:t xml:space="preserve"> credits from </w:t>
       </w:r>
-      <w:commentRangeStart w:id="5"/>
+      <w:commentRangeStart w:id="6"/>
       <w:r>
         <w:t>the following</w:t>
       </w:r>
-      <w:commentRangeEnd w:id="5"/>
-      <w:r>
-        <w:commentReference w:id="5"/>
+      <w:commentRangeEnd w:id="6"/>
+      <w:r>
+        <w:commentReference w:id="6"/>
       </w:r>
       <w:r>
         <w:t>:</w:t>
@@ -575,143 +811,6 @@
     </w:p>
     <w:p/>
     <w:p/>
-    <w:p>
-      <w:pPr>
-        <w:rPr>
-          <w:sz w:val="32"/>
-          <w:szCs w:val="32"/>
-        </w:rPr>
-      </w:pPr>
-      <w:r>
-        <w:rPr>
-          <w:sz w:val="32"/>
-          <w:szCs w:val="32"/>
-        </w:rPr>
-        <w:t>Learning Outcomes</w:t>
-      </w:r>
-    </w:p>
-    <w:p>
-      <w:r>
-        <w:t>SE</w:t>
-      </w:r>
-      <w:r>
-        <w:t xml:space="preserve"> 201</w:t>
-      </w:r>
-    </w:p>
-    <w:p>
-      <w:r>
-        <w:t>Description TODO</w:t>
-      </w:r>
-    </w:p>
-    <w:p>
-      <w:pPr>
-        <w:pStyle w:val="ListParagraph"/>
-        <w:numPr>
-          <w:ilvl w:val="0"/>
-          <w:numId w:val="7"/>
-        </w:numPr>
-      </w:pPr>
-      <w:r>
-        <w:t>Outcome TODO</w:t>
-      </w:r>
-    </w:p>
-    <w:p/>
-    <w:p>
-      <w:r>
-        <w:t>SE</w:t>
-      </w:r>
-      <w:r>
-        <w:t xml:space="preserve"> </w:t>
-      </w:r>
-      <w:r>
-        <w:t>3</w:t>
-      </w:r>
-      <w:r>
-        <w:t>0</w:t>
-      </w:r>
-      <w:r>
-        <w:t>3</w:t>
-      </w:r>
-    </w:p>
-    <w:p>
-      <w:r>
-        <w:t>Description TODO</w:t>
-      </w:r>
-    </w:p>
-    <w:p>
-      <w:pPr>
-        <w:pStyle w:val="ListParagraph"/>
-        <w:numPr>
-          <w:ilvl w:val="0"/>
-          <w:numId w:val="6"/>
-        </w:numPr>
-      </w:pPr>
-      <w:r>
-        <w:t>Outcome TODO</w:t>
-      </w:r>
-    </w:p>
-    <w:p/>
-    <w:p>
-      <w:r>
-        <w:t>SE</w:t>
-      </w:r>
-      <w:r>
-        <w:t xml:space="preserve"> </w:t>
-      </w:r>
-      <w:r>
-        <w:t>402</w:t>
-      </w:r>
-    </w:p>
-    <w:p>
-      <w:r>
-        <w:t>Description TODO</w:t>
-      </w:r>
-    </w:p>
-    <w:p>
-      <w:pPr>
-        <w:pStyle w:val="ListParagraph"/>
-        <w:numPr>
-          <w:ilvl w:val="0"/>
-          <w:numId w:val="5"/>
-        </w:numPr>
-      </w:pPr>
-      <w:r>
-        <w:t>Outcome TODO</w:t>
-      </w:r>
-    </w:p>
-    <w:p>
-      <w:r>
-        <w:br/>
-        <w:t xml:space="preserve">SE </w:t>
-      </w:r>
-      <w:r>
-        <w:t>4</w:t>
-      </w:r>
-      <w:r>
-        <w:t>03</w:t>
-      </w:r>
-      <w:bookmarkStart w:id="6" w:name="_GoBack"/>
-      <w:bookmarkEnd w:id="6"/>
-    </w:p>
-    <w:p>
-      <w:r>
-        <w:t>Description TODO</w:t>
-      </w:r>
-    </w:p>
-    <w:p>
-      <w:pPr>
-        <w:pStyle w:val="ListParagraph"/>
-        <w:numPr>
-          <w:ilvl w:val="0"/>
-          <w:numId w:val="4"/>
-        </w:numPr>
-      </w:pPr>
-      <w:r>
-        <w:t>Outcome TODO</w:t>
-      </w:r>
-    </w:p>
-    <w:p/>
-    <w:p/>
     <w:sectPr>
       <w:pgSz w:w="12240" w:h="15840"/>
       <w:pgMar w:top="1440" w:right="1440" w:bottom="1440" w:left="1440" w:header="0" w:footer="720" w:gutter="0"/>
@@ -724,7 +823,7 @@
 
 <file path=word/comments.xml><?xml version="1.0" encoding="utf-8"?>
 <w:comments xmlns:wpc="http://schemas.microsoft.com/office/word/2010/wordprocessingCanvas" xmlns:cx="http://schemas.microsoft.com/office/drawing/2014/chartex" xmlns:cx1="http://schemas.microsoft.com/office/drawing/2015/9/8/chartex" xmlns:cx2="http://schemas.microsoft.com/office/drawing/2015/10/21/chartex" xmlns:cx3="http://schemas.microsoft.com/office/drawing/2016/5/9/chartex" xmlns:cx4="http://schemas.microsoft.com/office/drawing/2016/5/10/chartex" xmlns:cx5="http://schemas.microsoft.com/office/drawing/2016/5/11/chartex" xmlns:cx6="http://schemas.microsoft.com/office/drawing/2016/5/12/chartex" xmlns:cx7="http://schemas.microsoft.com/office/drawing/2016/5/13/chartex" xmlns:cx8="http://schemas.microsoft.com/office/drawing/2016/5/14/chartex" xmlns:mc="http://schemas.openxmlformats.org/markup-compatibility/2006" xmlns:aink="http://schemas.microsoft.com/office/drawing/2016/ink" xmlns:am3d="http://schemas.microsoft.com/office/drawing/2017/model3d" xmlns:o="urn:schemas-microsoft-com:office:office" xmlns:r="http://schemas.openxmlformats.org/officeDocument/2006/relationships" xmlns:m="http://schemas.openxmlformats.org/officeDocument/2006/math" xmlns:v="urn:schemas-microsoft-com:vml" xmlns:wp14="http://schemas.microsoft.com/office/word/2010/wordprocessingDrawing" xmlns:wp="http://schemas.openxmlformats.org/drawingml/2006/wordprocessingDrawing" xmlns:w10="urn:schemas-microsoft-com:office:word" xmlns:w="http://schemas.openxmlformats.org/wordprocessingml/2006/main" xmlns:w14="http://schemas.microsoft.com/office/word/2010/wordml" xmlns:w15="http://schemas.microsoft.com/office/word/2012/wordml" xmlns:w16cid="http://schemas.microsoft.com/office/word/2016/wordml/cid" xmlns:w16se="http://schemas.microsoft.com/office/word/2015/wordml/symex" xmlns:wpg="http://schemas.microsoft.com/office/word/2010/wordprocessingGroup" xmlns:wpi="http://schemas.microsoft.com/office/word/2010/wordprocessingInk" xmlns:wne="http://schemas.microsoft.com/office/word/2006/wordml" xmlns:wps="http://schemas.microsoft.com/office/word/2010/wordprocessingShape" mc:Ignorable="w14 w15 w16se w16cid wp14">
-  <w:comment w:id="3" w:author="Yong J Bakos" w:date="2018-05-23T13:29:00Z" w:initials="">
+  <w:comment w:id="4" w:author="Yong J Bakos" w:date="2018-05-23T13:29:00Z" w:initials="">
     <w:p>
       <w:pPr>
         <w:widowControl w:val="0"/>
@@ -748,7 +847,7 @@
       </w:r>
     </w:p>
   </w:comment>
-  <w:comment w:id="5" w:author="Yong J Bakos" w:date="2018-05-23T13:29:00Z" w:initials="">
+  <w:comment w:id="6" w:author="Yong J Bakos" w:date="2018-05-23T13:29:00Z" w:initials="">
     <w:p>
       <w:pPr>
         <w:widowControl w:val="0"/>
@@ -1978,7 +2077,7 @@
   </w:latentStyles>
   <w:style w:type="paragraph" w:default="1" w:styleId="Normal">
     <w:name w:val="Normal"/>
-    <w:rsid w:val="00634E71"/>
+    <w:rsid w:val="00A70AB3"/>
   </w:style>
   <w:style w:type="paragraph" w:styleId="Heading1">
     <w:name w:val="heading 1"/>

</xml_diff>

<commit_message>
Applied Option: Add revision date.
</commit_message>
<xml_diff>
--- a/assets/CS Applied Option in SE.docx
+++ b/assets/CS Applied Option in SE.docx
@@ -61,7 +61,12 @@
         <w:t xml:space="preserve">modern </w:t>
       </w:r>
       <w:r>
-        <w:t>industry needs, (e.g. recent IAB feedback)</w:t>
+        <w:t>in</w:t>
+      </w:r>
+      <w:bookmarkStart w:id="2" w:name="_GoBack"/>
+      <w:bookmarkEnd w:id="2"/>
+      <w:r>
+        <w:t>dustry needs, (e.g. recent IAB feedback)</w:t>
       </w:r>
     </w:p>
     <w:p>
@@ -353,9 +358,7 @@
     </w:p>
     <w:p/>
     <w:p>
-      <w:bookmarkStart w:id="2" w:name="_8367kl9gve1m" w:colFirst="0" w:colLast="0"/>
-      <w:bookmarkStart w:id="3" w:name="_GoBack"/>
-      <w:bookmarkEnd w:id="2"/>
+      <w:bookmarkStart w:id="3" w:name="_8367kl9gve1m" w:colFirst="0" w:colLast="0"/>
       <w:bookmarkEnd w:id="3"/>
     </w:p>
     <w:p>
@@ -786,7 +789,7 @@
                     <pic:cNvPicPr preferRelativeResize="0"/>
                   </pic:nvPicPr>
                   <pic:blipFill>
-                    <a:blip r:embed="rId8"/>
+                    <a:blip r:embed="rId10"/>
                     <a:srcRect/>
                     <a:stretch>
                       <a:fillRect/>
@@ -812,6 +815,7 @@
     <w:p/>
     <w:p/>
     <w:sectPr>
+      <w:headerReference w:type="default" r:id="rId11"/>
       <w:pgSz w:w="12240" w:h="15840"/>
       <w:pgMar w:top="1440" w:right="1440" w:bottom="1440" w:left="1440" w:header="0" w:footer="720" w:gutter="0"/>
       <w:pgNumType w:start="1"/>
@@ -886,6 +890,82 @@
   <w16cid:commentId w16cid:paraId="0CA0B631" w16cid:durableId="1ECC7A2E"/>
   <w16cid:commentId w16cid:paraId="0C7A3053" w16cid:durableId="1ECC7A2F"/>
 </w16cid:commentsIds>
+</file>
+
+<file path=word/endnotes.xml><?xml version="1.0" encoding="utf-8"?>
+<w:endnotes xmlns:wpc="http://schemas.microsoft.com/office/word/2010/wordprocessingCanvas" xmlns:cx="http://schemas.microsoft.com/office/drawing/2014/chartex" xmlns:cx1="http://schemas.microsoft.com/office/drawing/2015/9/8/chartex" xmlns:cx2="http://schemas.microsoft.com/office/drawing/2015/10/21/chartex" xmlns:cx3="http://schemas.microsoft.com/office/drawing/2016/5/9/chartex" xmlns:cx4="http://schemas.microsoft.com/office/drawing/2016/5/10/chartex" xmlns:cx5="http://schemas.microsoft.com/office/drawing/2016/5/11/chartex" xmlns:cx6="http://schemas.microsoft.com/office/drawing/2016/5/12/chartex" xmlns:cx7="http://schemas.microsoft.com/office/drawing/2016/5/13/chartex" xmlns:cx8="http://schemas.microsoft.com/office/drawing/2016/5/14/chartex" xmlns:mc="http://schemas.openxmlformats.org/markup-compatibility/2006" xmlns:aink="http://schemas.microsoft.com/office/drawing/2016/ink" xmlns:am3d="http://schemas.microsoft.com/office/drawing/2017/model3d" xmlns:o="urn:schemas-microsoft-com:office:office" xmlns:r="http://schemas.openxmlformats.org/officeDocument/2006/relationships" xmlns:m="http://schemas.openxmlformats.org/officeDocument/2006/math" xmlns:v="urn:schemas-microsoft-com:vml" xmlns:wp14="http://schemas.microsoft.com/office/word/2010/wordprocessingDrawing" xmlns:wp="http://schemas.openxmlformats.org/drawingml/2006/wordprocessingDrawing" xmlns:w10="urn:schemas-microsoft-com:office:word" xmlns:w="http://schemas.openxmlformats.org/wordprocessingml/2006/main" xmlns:w14="http://schemas.microsoft.com/office/word/2010/wordml" xmlns:w15="http://schemas.microsoft.com/office/word/2012/wordml" xmlns:w16cid="http://schemas.microsoft.com/office/word/2016/wordml/cid" xmlns:w16se="http://schemas.microsoft.com/office/word/2015/wordml/symex" xmlns:wpg="http://schemas.microsoft.com/office/word/2010/wordprocessingGroup" xmlns:wpi="http://schemas.microsoft.com/office/word/2010/wordprocessingInk" xmlns:wne="http://schemas.microsoft.com/office/word/2006/wordml" xmlns:wps="http://schemas.microsoft.com/office/word/2010/wordprocessingShape" mc:Ignorable="w14 w15 w16se w16cid wp14">
+  <w:endnote w:type="separator" w:id="-1">
+    <w:p>
+      <w:pPr>
+        <w:spacing w:line="240" w:lineRule="auto"/>
+      </w:pPr>
+      <w:r>
+        <w:separator/>
+      </w:r>
+    </w:p>
+  </w:endnote>
+  <w:endnote w:type="continuationSeparator" w:id="0">
+    <w:p>
+      <w:pPr>
+        <w:spacing w:line="240" w:lineRule="auto"/>
+      </w:pPr>
+      <w:r>
+        <w:continuationSeparator/>
+      </w:r>
+    </w:p>
+  </w:endnote>
+</w:endnotes>
+</file>
+
+<file path=word/footnotes.xml><?xml version="1.0" encoding="utf-8"?>
+<w:footnotes xmlns:wpc="http://schemas.microsoft.com/office/word/2010/wordprocessingCanvas" xmlns:cx="http://schemas.microsoft.com/office/drawing/2014/chartex" xmlns:cx1="http://schemas.microsoft.com/office/drawing/2015/9/8/chartex" xmlns:cx2="http://schemas.microsoft.com/office/drawing/2015/10/21/chartex" xmlns:cx3="http://schemas.microsoft.com/office/drawing/2016/5/9/chartex" xmlns:cx4="http://schemas.microsoft.com/office/drawing/2016/5/10/chartex" xmlns:cx5="http://schemas.microsoft.com/office/drawing/2016/5/11/chartex" xmlns:cx6="http://schemas.microsoft.com/office/drawing/2016/5/12/chartex" xmlns:cx7="http://schemas.microsoft.com/office/drawing/2016/5/13/chartex" xmlns:cx8="http://schemas.microsoft.com/office/drawing/2016/5/14/chartex" xmlns:mc="http://schemas.openxmlformats.org/markup-compatibility/2006" xmlns:aink="http://schemas.microsoft.com/office/drawing/2016/ink" xmlns:am3d="http://schemas.microsoft.com/office/drawing/2017/model3d" xmlns:o="urn:schemas-microsoft-com:office:office" xmlns:r="http://schemas.openxmlformats.org/officeDocument/2006/relationships" xmlns:m="http://schemas.openxmlformats.org/officeDocument/2006/math" xmlns:v="urn:schemas-microsoft-com:vml" xmlns:wp14="http://schemas.microsoft.com/office/word/2010/wordprocessingDrawing" xmlns:wp="http://schemas.openxmlformats.org/drawingml/2006/wordprocessingDrawing" xmlns:w10="urn:schemas-microsoft-com:office:word" xmlns:w="http://schemas.openxmlformats.org/wordprocessingml/2006/main" xmlns:w14="http://schemas.microsoft.com/office/word/2010/wordml" xmlns:w15="http://schemas.microsoft.com/office/word/2012/wordml" xmlns:w16cid="http://schemas.microsoft.com/office/word/2016/wordml/cid" xmlns:w16se="http://schemas.microsoft.com/office/word/2015/wordml/symex" xmlns:wpg="http://schemas.microsoft.com/office/word/2010/wordprocessingGroup" xmlns:wpi="http://schemas.microsoft.com/office/word/2010/wordprocessingInk" xmlns:wne="http://schemas.microsoft.com/office/word/2006/wordml" xmlns:wps="http://schemas.microsoft.com/office/word/2010/wordprocessingShape" mc:Ignorable="w14 w15 w16se w16cid wp14">
+  <w:footnote w:type="separator" w:id="-1">
+    <w:p>
+      <w:pPr>
+        <w:spacing w:line="240" w:lineRule="auto"/>
+      </w:pPr>
+      <w:r>
+        <w:separator/>
+      </w:r>
+    </w:p>
+  </w:footnote>
+  <w:footnote w:type="continuationSeparator" w:id="0">
+    <w:p>
+      <w:pPr>
+        <w:spacing w:line="240" w:lineRule="auto"/>
+      </w:pPr>
+      <w:r>
+        <w:continuationSeparator/>
+      </w:r>
+    </w:p>
+  </w:footnote>
+</w:footnotes>
+</file>
+
+<file path=word/header1.xml><?xml version="1.0" encoding="utf-8"?>
+<w:hdr xmlns:wpc="http://schemas.microsoft.com/office/word/2010/wordprocessingCanvas" xmlns:cx="http://schemas.microsoft.com/office/drawing/2014/chartex" xmlns:cx1="http://schemas.microsoft.com/office/drawing/2015/9/8/chartex" xmlns:cx2="http://schemas.microsoft.com/office/drawing/2015/10/21/chartex" xmlns:cx3="http://schemas.microsoft.com/office/drawing/2016/5/9/chartex" xmlns:cx4="http://schemas.microsoft.com/office/drawing/2016/5/10/chartex" xmlns:cx5="http://schemas.microsoft.com/office/drawing/2016/5/11/chartex" xmlns:cx6="http://schemas.microsoft.com/office/drawing/2016/5/12/chartex" xmlns:cx7="http://schemas.microsoft.com/office/drawing/2016/5/13/chartex" xmlns:cx8="http://schemas.microsoft.com/office/drawing/2016/5/14/chartex" xmlns:mc="http://schemas.openxmlformats.org/markup-compatibility/2006" xmlns:aink="http://schemas.microsoft.com/office/drawing/2016/ink" xmlns:am3d="http://schemas.microsoft.com/office/drawing/2017/model3d" xmlns:o="urn:schemas-microsoft-com:office:office" xmlns:r="http://schemas.openxmlformats.org/officeDocument/2006/relationships" xmlns:m="http://schemas.openxmlformats.org/officeDocument/2006/math" xmlns:v="urn:schemas-microsoft-com:vml" xmlns:wp14="http://schemas.microsoft.com/office/word/2010/wordprocessingDrawing" xmlns:wp="http://schemas.openxmlformats.org/drawingml/2006/wordprocessingDrawing" xmlns:w10="urn:schemas-microsoft-com:office:word" xmlns:w="http://schemas.openxmlformats.org/wordprocessingml/2006/main" xmlns:w14="http://schemas.microsoft.com/office/word/2010/wordml" xmlns:w15="http://schemas.microsoft.com/office/word/2012/wordml" xmlns:w16cid="http://schemas.microsoft.com/office/word/2016/wordml/cid" xmlns:w16se="http://schemas.microsoft.com/office/word/2015/wordml/symex" xmlns:wpg="http://schemas.microsoft.com/office/word/2010/wordprocessingGroup" xmlns:wpi="http://schemas.microsoft.com/office/word/2010/wordprocessingInk" xmlns:wne="http://schemas.microsoft.com/office/word/2006/wordml" xmlns:wps="http://schemas.microsoft.com/office/word/2010/wordprocessingShape" mc:Ignorable="w14 w15 w16se w16cid wp14">
+  <w:p>
+    <w:pPr>
+      <w:pStyle w:val="Header"/>
+      <w:rPr>
+        <w:lang w:val="en-US"/>
+      </w:rPr>
+    </w:pPr>
+    <w:r>
+      <w:rPr>
+        <w:lang w:val="en-US"/>
+      </w:rPr>
+      <w:tab/>
+    </w:r>
+    <w:r>
+      <w:rPr>
+        <w:lang w:val="en-US"/>
+      </w:rPr>
+      <w:tab/>
+      <w:t>Revision 07-23-2018</w:t>
+    </w:r>
+  </w:p>
+</w:hdr>
 </file>
 
 <file path=word/numbering.xml><?xml version="1.0" encoding="utf-8"?>
@@ -2304,6 +2384,50 @@
       <w:contextualSpacing/>
     </w:pPr>
   </w:style>
+  <w:style w:type="paragraph" w:styleId="Header">
+    <w:name w:val="header"/>
+    <w:basedOn w:val="Normal"/>
+    <w:link w:val="HeaderChar"/>
+    <w:uiPriority w:val="99"/>
+    <w:unhideWhenUsed/>
+    <w:rsid w:val="004A1CB4"/>
+    <w:pPr>
+      <w:tabs>
+        <w:tab w:val="center" w:pos="4680"/>
+        <w:tab w:val="right" w:pos="9360"/>
+      </w:tabs>
+      <w:spacing w:line="240" w:lineRule="auto"/>
+    </w:pPr>
+  </w:style>
+  <w:style w:type="character" w:customStyle="1" w:styleId="HeaderChar">
+    <w:name w:val="Header Char"/>
+    <w:basedOn w:val="DefaultParagraphFont"/>
+    <w:link w:val="Header"/>
+    <w:uiPriority w:val="99"/>
+    <w:rsid w:val="004A1CB4"/>
+  </w:style>
+  <w:style w:type="paragraph" w:styleId="Footer">
+    <w:name w:val="footer"/>
+    <w:basedOn w:val="Normal"/>
+    <w:link w:val="FooterChar"/>
+    <w:uiPriority w:val="99"/>
+    <w:unhideWhenUsed/>
+    <w:rsid w:val="004A1CB4"/>
+    <w:pPr>
+      <w:tabs>
+        <w:tab w:val="center" w:pos="4680"/>
+        <w:tab w:val="right" w:pos="9360"/>
+      </w:tabs>
+      <w:spacing w:line="240" w:lineRule="auto"/>
+    </w:pPr>
+  </w:style>
+  <w:style w:type="character" w:customStyle="1" w:styleId="FooterChar">
+    <w:name w:val="Footer Char"/>
+    <w:basedOn w:val="DefaultParagraphFont"/>
+    <w:link w:val="Footer"/>
+    <w:uiPriority w:val="99"/>
+    <w:rsid w:val="004A1CB4"/>
+  </w:style>
 </w:styles>
 </file>
 

</xml_diff>

<commit_message>
Applied Option: Fix whitespace.
</commit_message>
<xml_diff>
--- a/assets/CS Applied Option in SE.docx
+++ b/assets/CS Applied Option in SE.docx
@@ -61,12 +61,7 @@
         <w:t xml:space="preserve">modern </w:t>
       </w:r>
       <w:r>
-        <w:t>in</w:t>
-      </w:r>
-      <w:bookmarkStart w:id="2" w:name="_GoBack"/>
-      <w:bookmarkEnd w:id="2"/>
-      <w:r>
-        <w:t>dustry needs, (e.g. recent IAB feedback)</w:t>
+        <w:t>industry needs, (e.g. recent IAB feedback)</w:t>
       </w:r>
     </w:p>
     <w:p>
@@ -358,8 +353,8 @@
     </w:p>
     <w:p/>
     <w:p>
-      <w:bookmarkStart w:id="3" w:name="_8367kl9gve1m" w:colFirst="0" w:colLast="0"/>
-      <w:bookmarkEnd w:id="3"/>
+      <w:bookmarkStart w:id="2" w:name="_8367kl9gve1m" w:colFirst="0" w:colLast="0"/>
+      <w:bookmarkEnd w:id="2"/>
     </w:p>
     <w:p>
       <w:pPr>
@@ -382,7 +377,13 @@
     </w:p>
     <w:p>
       <w:r>
-        <w:t xml:space="preserve">The capstone sequence (CS 461-463) provides students a design experience in which they typically engage in a consulting model providing a service to a client. In contrast, a product-based model (such as a software startup) enables students an entrepreneurial experience  that includes market analysis, product management, design, marketing, business organization, business administration, selling software, and growing a business. While the CS 466 course introduces students to entrepreneurship fundamentals, it does not provide students the time and depth necessary for a true startup experience. SE 402 and 403 shall follow CS 466 to extend this experience, and complement the capstone experience. In the four-year BS Software </w:t>
+        <w:t>The capstone sequence (CS 461-463) provides students a design experience in which they typically engage in a consulting model providing a service to a client. In contrast, a product-based model (such as a software startup) enables students</w:t>
+      </w:r>
+      <w:r>
+        <w:t xml:space="preserve"> an entrepreneurial experience </w:t>
+      </w:r>
+      <w:r>
+        <w:t xml:space="preserve">that includes market analysis, product management, design, marketing, business organization, business administration, selling software, and growing a business. While the CS 466 course introduces students to entrepreneurship fundamentals, it does not provide students the time and depth necessary for a true startup experience. SE 402 and 403 shall follow CS 466 to extend this experience, and complement the capstone experience. In the four-year BS Software </w:t>
       </w:r>
       <w:r>
         <w:lastRenderedPageBreak/>
@@ -591,7 +592,7 @@
       <w:r>
         <w:t>SE</w:t>
       </w:r>
-      <w:commentRangeStart w:id="4"/>
+      <w:commentRangeStart w:id="3"/>
       <w:r>
         <w:t xml:space="preserve"> 303 </w:t>
       </w:r>
@@ -601,9 +602,9 @@
       <w:r>
         <w:t xml:space="preserve"> (4)</w:t>
       </w:r>
-      <w:commentRangeEnd w:id="4"/>
-      <w:r>
-        <w:commentReference w:id="4"/>
+      <w:commentRangeEnd w:id="3"/>
+      <w:r>
+        <w:commentReference w:id="3"/>
       </w:r>
     </w:p>
     <w:p>
@@ -625,8 +626,8 @@
       <w:pPr>
         <w:pStyle w:val="Heading2"/>
       </w:pPr>
-      <w:bookmarkStart w:id="5" w:name="_oev6j8xkfrc2" w:colFirst="0" w:colLast="0"/>
-      <w:bookmarkEnd w:id="5"/>
+      <w:bookmarkStart w:id="4" w:name="_oev6j8xkfrc2" w:colFirst="0" w:colLast="0"/>
+      <w:bookmarkEnd w:id="4"/>
       <w:r>
         <w:t>Electives (1</w:t>
       </w:r>
@@ -644,13 +645,13 @@
       <w:r>
         <w:t xml:space="preserve"> credits from </w:t>
       </w:r>
-      <w:commentRangeStart w:id="6"/>
+      <w:commentRangeStart w:id="5"/>
       <w:r>
         <w:t>the following</w:t>
       </w:r>
-      <w:commentRangeEnd w:id="6"/>
-      <w:r>
-        <w:commentReference w:id="6"/>
+      <w:commentRangeEnd w:id="5"/>
+      <w:r>
+        <w:commentReference w:id="5"/>
       </w:r>
       <w:r>
         <w:t>:</w:t>
@@ -771,6 +772,7 @@
     </w:p>
     <w:p/>
     <w:p>
+      <w:bookmarkStart w:id="6" w:name="_GoBack"/>
       <w:r>
         <w:rPr>
           <w:noProof/>
@@ -811,6 +813,7 @@
           </wp:inline>
         </w:drawing>
       </w:r>
+      <w:bookmarkEnd w:id="6"/>
     </w:p>
     <w:p/>
     <w:p/>
@@ -827,7 +830,7 @@
 
 <file path=word/comments.xml><?xml version="1.0" encoding="utf-8"?>
 <w:comments xmlns:wpc="http://schemas.microsoft.com/office/word/2010/wordprocessingCanvas" xmlns:cx="http://schemas.microsoft.com/office/drawing/2014/chartex" xmlns:cx1="http://schemas.microsoft.com/office/drawing/2015/9/8/chartex" xmlns:cx2="http://schemas.microsoft.com/office/drawing/2015/10/21/chartex" xmlns:cx3="http://schemas.microsoft.com/office/drawing/2016/5/9/chartex" xmlns:cx4="http://schemas.microsoft.com/office/drawing/2016/5/10/chartex" xmlns:cx5="http://schemas.microsoft.com/office/drawing/2016/5/11/chartex" xmlns:cx6="http://schemas.microsoft.com/office/drawing/2016/5/12/chartex" xmlns:cx7="http://schemas.microsoft.com/office/drawing/2016/5/13/chartex" xmlns:cx8="http://schemas.microsoft.com/office/drawing/2016/5/14/chartex" xmlns:mc="http://schemas.openxmlformats.org/markup-compatibility/2006" xmlns:aink="http://schemas.microsoft.com/office/drawing/2016/ink" xmlns:am3d="http://schemas.microsoft.com/office/drawing/2017/model3d" xmlns:o="urn:schemas-microsoft-com:office:office" xmlns:r="http://schemas.openxmlformats.org/officeDocument/2006/relationships" xmlns:m="http://schemas.openxmlformats.org/officeDocument/2006/math" xmlns:v="urn:schemas-microsoft-com:vml" xmlns:wp14="http://schemas.microsoft.com/office/word/2010/wordprocessingDrawing" xmlns:wp="http://schemas.openxmlformats.org/drawingml/2006/wordprocessingDrawing" xmlns:w10="urn:schemas-microsoft-com:office:word" xmlns:w="http://schemas.openxmlformats.org/wordprocessingml/2006/main" xmlns:w14="http://schemas.microsoft.com/office/word/2010/wordml" xmlns:w15="http://schemas.microsoft.com/office/word/2012/wordml" xmlns:w16cid="http://schemas.microsoft.com/office/word/2016/wordml/cid" xmlns:w16se="http://schemas.microsoft.com/office/word/2015/wordml/symex" xmlns:wpg="http://schemas.microsoft.com/office/word/2010/wordprocessingGroup" xmlns:wpi="http://schemas.microsoft.com/office/word/2010/wordprocessingInk" xmlns:wne="http://schemas.microsoft.com/office/word/2006/wordml" xmlns:wps="http://schemas.microsoft.com/office/word/2010/wordprocessingShape" mc:Ignorable="w14 w15 w16se w16cid wp14">
-  <w:comment w:id="4" w:author="Yong J Bakos" w:date="2018-05-23T13:29:00Z" w:initials="">
+  <w:comment w:id="3" w:author="Yong J Bakos" w:date="2018-05-23T13:29:00Z" w:initials="">
     <w:p>
       <w:pPr>
         <w:widowControl w:val="0"/>
@@ -851,7 +854,7 @@
       </w:r>
     </w:p>
   </w:comment>
-  <w:comment w:id="6" w:author="Yong J Bakos" w:date="2018-05-23T13:29:00Z" w:initials="">
+  <w:comment w:id="5" w:author="Yong J Bakos" w:date="2018-05-23T13:29:00Z" w:initials="">
     <w:p>
       <w:pPr>
         <w:widowControl w:val="0"/>

</xml_diff>

<commit_message>
CS Applied Option: Fix grammar.
</commit_message>
<xml_diff>
--- a/assets/CS Applied Option in SE.docx
+++ b/assets/CS Applied Option in SE.docx
@@ -152,7 +152,13 @@
     <w:p/>
     <w:p>
       <w:r>
-        <w:t>These courses provide students with additional software development practice during year two, extend the existing software engineering course sequence in CS during year three, and extend the existing startup/entrepreneurship course in CS in year four, complementing the capstone sequence.</w:t>
+        <w:t xml:space="preserve">These courses provide students with additional software development practice during year two, extend the existing software engineering course sequence in CS during year three, and extend the existing startup/entrepreneurship course in CS in year four, complementing the </w:t>
+      </w:r>
+      <w:r>
+        <w:t xml:space="preserve">CS </w:t>
+      </w:r>
+      <w:r>
+        <w:t>capstone sequence.</w:t>
       </w:r>
     </w:p>
     <w:p/>
@@ -377,7 +383,15 @@
     </w:p>
     <w:p>
       <w:r>
-        <w:t>The capstone sequence (CS 461-463) provides students a design experience in which they typically engage in a consulting model providing a service to a client. In contrast, a product-based model (such as a software startup) enables students</w:t>
+        <w:t xml:space="preserve">The capstone sequence (CS 461-463) provides students a design experience in which they typically engage in a consulting model providing a service to a client. In contrast, a product-based model (such as a software startup) </w:t>
+      </w:r>
+      <w:r>
+        <w:t>provides</w:t>
+      </w:r>
+      <w:bookmarkStart w:id="3" w:name="_GoBack"/>
+      <w:bookmarkEnd w:id="3"/>
+      <w:r>
+        <w:t xml:space="preserve"> students</w:t>
       </w:r>
       <w:r>
         <w:t xml:space="preserve"> an entrepreneurial experience </w:t>
@@ -592,7 +606,7 @@
       <w:r>
         <w:t>SE</w:t>
       </w:r>
-      <w:commentRangeStart w:id="3"/>
+      <w:commentRangeStart w:id="4"/>
       <w:r>
         <w:t xml:space="preserve"> 303 </w:t>
       </w:r>
@@ -602,9 +616,9 @@
       <w:r>
         <w:t xml:space="preserve"> (4)</w:t>
       </w:r>
-      <w:commentRangeEnd w:id="3"/>
-      <w:r>
-        <w:commentReference w:id="3"/>
+      <w:commentRangeEnd w:id="4"/>
+      <w:r>
+        <w:commentReference w:id="4"/>
       </w:r>
     </w:p>
     <w:p>
@@ -626,8 +640,8 @@
       <w:pPr>
         <w:pStyle w:val="Heading2"/>
       </w:pPr>
-      <w:bookmarkStart w:id="4" w:name="_oev6j8xkfrc2" w:colFirst="0" w:colLast="0"/>
-      <w:bookmarkEnd w:id="4"/>
+      <w:bookmarkStart w:id="5" w:name="_oev6j8xkfrc2" w:colFirst="0" w:colLast="0"/>
+      <w:bookmarkEnd w:id="5"/>
       <w:r>
         <w:t>Electives (1</w:t>
       </w:r>
@@ -645,13 +659,13 @@
       <w:r>
         <w:t xml:space="preserve"> credits from </w:t>
       </w:r>
-      <w:commentRangeStart w:id="5"/>
+      <w:commentRangeStart w:id="6"/>
       <w:r>
         <w:t>the following</w:t>
       </w:r>
-      <w:commentRangeEnd w:id="5"/>
-      <w:r>
-        <w:commentReference w:id="5"/>
+      <w:commentRangeEnd w:id="6"/>
+      <w:r>
+        <w:commentReference w:id="6"/>
       </w:r>
       <w:r>
         <w:t>:</w:t>
@@ -772,7 +786,6 @@
     </w:p>
     <w:p/>
     <w:p>
-      <w:bookmarkStart w:id="6" w:name="_GoBack"/>
       <w:r>
         <w:rPr>
           <w:noProof/>
@@ -813,7 +826,6 @@
           </wp:inline>
         </w:drawing>
       </w:r>
-      <w:bookmarkEnd w:id="6"/>
     </w:p>
     <w:p/>
     <w:p/>
@@ -830,7 +842,7 @@
 
 <file path=word/comments.xml><?xml version="1.0" encoding="utf-8"?>
 <w:comments xmlns:wpc="http://schemas.microsoft.com/office/word/2010/wordprocessingCanvas" xmlns:cx="http://schemas.microsoft.com/office/drawing/2014/chartex" xmlns:cx1="http://schemas.microsoft.com/office/drawing/2015/9/8/chartex" xmlns:cx2="http://schemas.microsoft.com/office/drawing/2015/10/21/chartex" xmlns:cx3="http://schemas.microsoft.com/office/drawing/2016/5/9/chartex" xmlns:cx4="http://schemas.microsoft.com/office/drawing/2016/5/10/chartex" xmlns:cx5="http://schemas.microsoft.com/office/drawing/2016/5/11/chartex" xmlns:cx6="http://schemas.microsoft.com/office/drawing/2016/5/12/chartex" xmlns:cx7="http://schemas.microsoft.com/office/drawing/2016/5/13/chartex" xmlns:cx8="http://schemas.microsoft.com/office/drawing/2016/5/14/chartex" xmlns:mc="http://schemas.openxmlformats.org/markup-compatibility/2006" xmlns:aink="http://schemas.microsoft.com/office/drawing/2016/ink" xmlns:am3d="http://schemas.microsoft.com/office/drawing/2017/model3d" xmlns:o="urn:schemas-microsoft-com:office:office" xmlns:r="http://schemas.openxmlformats.org/officeDocument/2006/relationships" xmlns:m="http://schemas.openxmlformats.org/officeDocument/2006/math" xmlns:v="urn:schemas-microsoft-com:vml" xmlns:wp14="http://schemas.microsoft.com/office/word/2010/wordprocessingDrawing" xmlns:wp="http://schemas.openxmlformats.org/drawingml/2006/wordprocessingDrawing" xmlns:w10="urn:schemas-microsoft-com:office:word" xmlns:w="http://schemas.openxmlformats.org/wordprocessingml/2006/main" xmlns:w14="http://schemas.microsoft.com/office/word/2010/wordml" xmlns:w15="http://schemas.microsoft.com/office/word/2012/wordml" xmlns:w16cid="http://schemas.microsoft.com/office/word/2016/wordml/cid" xmlns:w16se="http://schemas.microsoft.com/office/word/2015/wordml/symex" xmlns:wpg="http://schemas.microsoft.com/office/word/2010/wordprocessingGroup" xmlns:wpi="http://schemas.microsoft.com/office/word/2010/wordprocessingInk" xmlns:wne="http://schemas.microsoft.com/office/word/2006/wordml" xmlns:wps="http://schemas.microsoft.com/office/word/2010/wordprocessingShape" mc:Ignorable="w14 w15 w16se w16cid wp14">
-  <w:comment w:id="3" w:author="Yong J Bakos" w:date="2018-05-23T13:29:00Z" w:initials="">
+  <w:comment w:id="4" w:author="Yong J Bakos" w:date="2018-05-23T13:29:00Z" w:initials="">
     <w:p>
       <w:pPr>
         <w:widowControl w:val="0"/>
@@ -854,7 +866,7 @@
       </w:r>
     </w:p>
   </w:comment>
-  <w:comment w:id="5" w:author="Yong J Bakos" w:date="2018-05-23T13:29:00Z" w:initials="">
+  <w:comment w:id="6" w:author="Yong J Bakos" w:date="2018-05-23T13:29:00Z" w:initials="">
     <w:p>
       <w:pPr>
         <w:widowControl w:val="0"/>

</xml_diff>

<commit_message>
CS Applied Option: Add four-year plan diagrams for SE and existing Web/Mobile.
</commit_message>
<xml_diff>
--- a/assets/CS Applied Option in SE.docx
+++ b/assets/CS Applied Option in SE.docx
@@ -388,8 +388,6 @@
       <w:r>
         <w:t>provides</w:t>
       </w:r>
-      <w:bookmarkStart w:id="3" w:name="_GoBack"/>
-      <w:bookmarkEnd w:id="3"/>
       <w:r>
         <w:t xml:space="preserve"> students</w:t>
       </w:r>
@@ -606,7 +604,7 @@
       <w:r>
         <w:t>SE</w:t>
       </w:r>
-      <w:commentRangeStart w:id="4"/>
+      <w:commentRangeStart w:id="3"/>
       <w:r>
         <w:t xml:space="preserve"> 303 </w:t>
       </w:r>
@@ -616,9 +614,9 @@
       <w:r>
         <w:t xml:space="preserve"> (4)</w:t>
       </w:r>
-      <w:commentRangeEnd w:id="4"/>
-      <w:r>
-        <w:commentReference w:id="4"/>
+      <w:commentRangeEnd w:id="3"/>
+      <w:r>
+        <w:commentReference w:id="3"/>
       </w:r>
     </w:p>
     <w:p>
@@ -640,8 +638,8 @@
       <w:pPr>
         <w:pStyle w:val="Heading2"/>
       </w:pPr>
-      <w:bookmarkStart w:id="5" w:name="_oev6j8xkfrc2" w:colFirst="0" w:colLast="0"/>
-      <w:bookmarkEnd w:id="5"/>
+      <w:bookmarkStart w:id="4" w:name="_oev6j8xkfrc2" w:colFirst="0" w:colLast="0"/>
+      <w:bookmarkEnd w:id="4"/>
       <w:r>
         <w:t>Electives (1</w:t>
       </w:r>
@@ -659,13 +657,13 @@
       <w:r>
         <w:t xml:space="preserve"> credits from </w:t>
       </w:r>
-      <w:commentRangeStart w:id="6"/>
+      <w:commentRangeStart w:id="5"/>
       <w:r>
         <w:t>the following</w:t>
       </w:r>
-      <w:commentRangeEnd w:id="6"/>
-      <w:r>
-        <w:commentReference w:id="6"/>
+      <w:commentRangeEnd w:id="5"/>
+      <w:r>
+        <w:commentReference w:id="5"/>
       </w:r>
       <w:r>
         <w:t>:</w:t>
@@ -752,23 +750,21 @@
     <w:p/>
     <w:p/>
     <w:p>
-      <w:r>
+      <w:pPr>
         <w:rPr>
           <w:sz w:val="32"/>
           <w:szCs w:val="32"/>
         </w:rPr>
+      </w:pPr>
+      <w:r>
+        <w:rPr>
+          <w:sz w:val="32"/>
+          <w:szCs w:val="32"/>
+        </w:rPr>
         <w:lastRenderedPageBreak/>
         <w:t>Example Four-Year Plan</w:t>
       </w:r>
     </w:p>
-    <w:p/>
-    <w:p>
-      <w:r>
-        <w:t>TODO</w:t>
-      </w:r>
-    </w:p>
-    <w:p/>
-    <w:p/>
     <w:p>
       <w:pPr>
         <w:rPr>
@@ -776,11 +772,116 @@
           <w:szCs w:val="32"/>
         </w:rPr>
       </w:pPr>
-      <w:r>
+    </w:p>
+    <w:p>
+      <w:r>
+        <w:rPr>
+          <w:noProof/>
+        </w:rPr>
+        <w:drawing>
+          <wp:inline distT="0" distB="0" distL="0" distR="0" wp14:anchorId="102B8455" wp14:editId="60B9F268">
+            <wp:extent cx="5943600" cy="3921125"/>
+            <wp:effectExtent l="0" t="0" r="0" b="3175"/>
+            <wp:docPr id="2" name="Picture 2"/>
+            <wp:cNvGraphicFramePr>
+              <a:graphicFrameLocks xmlns:a="http://schemas.openxmlformats.org/drawingml/2006/main" noChangeAspect="1"/>
+            </wp:cNvGraphicFramePr>
+            <a:graphic xmlns:a="http://schemas.openxmlformats.org/drawingml/2006/main">
+              <a:graphicData uri="http://schemas.openxmlformats.org/drawingml/2006/picture">
+                <pic:pic xmlns:pic="http://schemas.openxmlformats.org/drawingml/2006/picture">
+                  <pic:nvPicPr>
+                    <pic:cNvPr id="2" name="Screen Shot 2018-08-05 at 10.42.53 PM.png"/>
+                    <pic:cNvPicPr/>
+                  </pic:nvPicPr>
+                  <pic:blipFill>
+                    <a:blip r:embed="rId10">
+                      <a:extLst>
+                        <a:ext uri="{28A0092B-C50C-407E-A947-70E740481C1C}">
+                          <a14:useLocalDpi xmlns:a14="http://schemas.microsoft.com/office/drawing/2010/main" val="0"/>
+                        </a:ext>
+                      </a:extLst>
+                    </a:blip>
+                    <a:stretch>
+                      <a:fillRect/>
+                    </a:stretch>
+                  </pic:blipFill>
+                  <pic:spPr>
+                    <a:xfrm>
+                      <a:off x="0" y="0"/>
+                      <a:ext cx="5943600" cy="3921125"/>
+                    </a:xfrm>
+                    <a:prstGeom prst="rect">
+                      <a:avLst/>
+                    </a:prstGeom>
+                  </pic:spPr>
+                </pic:pic>
+              </a:graphicData>
+            </a:graphic>
+          </wp:inline>
+        </w:drawing>
+      </w:r>
+    </w:p>
+    <w:p>
+      <w:r>
+        <w:rPr>
+          <w:noProof/>
+        </w:rPr>
+        <w:drawing>
+          <wp:inline distT="0" distB="0" distL="0" distR="0" wp14:anchorId="0AAC5D4A" wp14:editId="12A7B11A">
+            <wp:extent cx="5943600" cy="3677920"/>
+            <wp:effectExtent l="0" t="0" r="0" b="5080"/>
+            <wp:docPr id="5" name="Picture 5"/>
+            <wp:cNvGraphicFramePr>
+              <a:graphicFrameLocks xmlns:a="http://schemas.openxmlformats.org/drawingml/2006/main" noChangeAspect="1"/>
+            </wp:cNvGraphicFramePr>
+            <a:graphic xmlns:a="http://schemas.openxmlformats.org/drawingml/2006/main">
+              <a:graphicData uri="http://schemas.openxmlformats.org/drawingml/2006/picture">
+                <pic:pic xmlns:pic="http://schemas.openxmlformats.org/drawingml/2006/picture">
+                  <pic:nvPicPr>
+                    <pic:cNvPr id="5" name="Screen Shot 2018-08-05 at 10.43.01 PM.png"/>
+                    <pic:cNvPicPr/>
+                  </pic:nvPicPr>
+                  <pic:blipFill>
+                    <a:blip r:embed="rId11">
+                      <a:extLst>
+                        <a:ext uri="{28A0092B-C50C-407E-A947-70E740481C1C}">
+                          <a14:useLocalDpi xmlns:a14="http://schemas.microsoft.com/office/drawing/2010/main" val="0"/>
+                        </a:ext>
+                      </a:extLst>
+                    </a:blip>
+                    <a:stretch>
+                      <a:fillRect/>
+                    </a:stretch>
+                  </pic:blipFill>
+                  <pic:spPr>
+                    <a:xfrm>
+                      <a:off x="0" y="0"/>
+                      <a:ext cx="5943600" cy="3677920"/>
+                    </a:xfrm>
+                    <a:prstGeom prst="rect">
+                      <a:avLst/>
+                    </a:prstGeom>
+                  </pic:spPr>
+                </pic:pic>
+              </a:graphicData>
+            </a:graphic>
+          </wp:inline>
+        </w:drawing>
+      </w:r>
+    </w:p>
+    <w:p>
+      <w:pPr>
         <w:rPr>
           <w:sz w:val="32"/>
           <w:szCs w:val="32"/>
         </w:rPr>
+      </w:pPr>
+      <w:r>
+        <w:rPr>
+          <w:sz w:val="32"/>
+          <w:szCs w:val="32"/>
+        </w:rPr>
+        <w:lastRenderedPageBreak/>
         <w:t>Current Applied Option, Web and Mobile Software Development</w:t>
       </w:r>
     </w:p>
@@ -804,7 +905,7 @@
                     <pic:cNvPicPr preferRelativeResize="0"/>
                   </pic:nvPicPr>
                   <pic:blipFill>
-                    <a:blip r:embed="rId10"/>
+                    <a:blip r:embed="rId12"/>
                     <a:srcRect/>
                     <a:stretch>
                       <a:fillRect/>
@@ -828,9 +929,159 @@
       </w:r>
     </w:p>
     <w:p/>
-    <w:p/>
+    <w:p>
+      <w:pPr>
+        <w:rPr>
+          <w:sz w:val="32"/>
+          <w:szCs w:val="32"/>
+        </w:rPr>
+      </w:pPr>
+      <w:r>
+        <w:rPr>
+          <w:sz w:val="32"/>
+          <w:szCs w:val="32"/>
+        </w:rPr>
+        <w:br w:type="page"/>
+      </w:r>
+    </w:p>
+    <w:p>
+      <w:pPr>
+        <w:rPr>
+          <w:sz w:val="32"/>
+          <w:szCs w:val="32"/>
+        </w:rPr>
+      </w:pPr>
+      <w:r>
+        <w:rPr>
+          <w:sz w:val="32"/>
+          <w:szCs w:val="32"/>
+        </w:rPr>
+        <w:lastRenderedPageBreak/>
+        <w:t xml:space="preserve">Current </w:t>
+      </w:r>
+      <w:r>
+        <w:rPr>
+          <w:sz w:val="32"/>
+          <w:szCs w:val="32"/>
+        </w:rPr>
+        <w:t>Four-Year Plan</w:t>
+      </w:r>
+      <w:r>
+        <w:rPr>
+          <w:sz w:val="32"/>
+          <w:szCs w:val="32"/>
+        </w:rPr>
+        <w:t>, Web and Mobile Software Development</w:t>
+      </w:r>
+    </w:p>
+    <w:p>
+      <w:pPr>
+        <w:rPr>
+          <w:sz w:val="32"/>
+          <w:szCs w:val="32"/>
+        </w:rPr>
+      </w:pPr>
+    </w:p>
+    <w:p>
+      <w:r>
+        <w:rPr>
+          <w:noProof/>
+        </w:rPr>
+        <w:drawing>
+          <wp:inline distT="0" distB="0" distL="0" distR="0" wp14:anchorId="319C9E53" wp14:editId="7AFC3E6A">
+            <wp:extent cx="5943600" cy="3923030"/>
+            <wp:effectExtent l="0" t="0" r="0" b="1270"/>
+            <wp:docPr id="8" name="Picture 8"/>
+            <wp:cNvGraphicFramePr>
+              <a:graphicFrameLocks xmlns:a="http://schemas.openxmlformats.org/drawingml/2006/main" noChangeAspect="1"/>
+            </wp:cNvGraphicFramePr>
+            <a:graphic xmlns:a="http://schemas.openxmlformats.org/drawingml/2006/main">
+              <a:graphicData uri="http://schemas.openxmlformats.org/drawingml/2006/picture">
+                <pic:pic xmlns:pic="http://schemas.openxmlformats.org/drawingml/2006/picture">
+                  <pic:nvPicPr>
+                    <pic:cNvPr id="8" name="Screen Shot 2018-08-05 at 11.11.05 PM.png"/>
+                    <pic:cNvPicPr/>
+                  </pic:nvPicPr>
+                  <pic:blipFill>
+                    <a:blip r:embed="rId13">
+                      <a:extLst>
+                        <a:ext uri="{28A0092B-C50C-407E-A947-70E740481C1C}">
+                          <a14:useLocalDpi xmlns:a14="http://schemas.microsoft.com/office/drawing/2010/main" val="0"/>
+                        </a:ext>
+                      </a:extLst>
+                    </a:blip>
+                    <a:stretch>
+                      <a:fillRect/>
+                    </a:stretch>
+                  </pic:blipFill>
+                  <pic:spPr>
+                    <a:xfrm>
+                      <a:off x="0" y="0"/>
+                      <a:ext cx="5943600" cy="3923030"/>
+                    </a:xfrm>
+                    <a:prstGeom prst="rect">
+                      <a:avLst/>
+                    </a:prstGeom>
+                  </pic:spPr>
+                </pic:pic>
+              </a:graphicData>
+            </a:graphic>
+          </wp:inline>
+        </w:drawing>
+      </w:r>
+    </w:p>
+    <w:p>
+      <w:r>
+        <w:rPr>
+          <w:noProof/>
+        </w:rPr>
+        <w:drawing>
+          <wp:inline distT="0" distB="0" distL="0" distR="0" wp14:anchorId="33330538" wp14:editId="21C9F364">
+            <wp:extent cx="5943600" cy="3677920"/>
+            <wp:effectExtent l="0" t="0" r="0" b="5080"/>
+            <wp:docPr id="9" name="Picture 9"/>
+            <wp:cNvGraphicFramePr>
+              <a:graphicFrameLocks xmlns:a="http://schemas.openxmlformats.org/drawingml/2006/main" noChangeAspect="1"/>
+            </wp:cNvGraphicFramePr>
+            <a:graphic xmlns:a="http://schemas.openxmlformats.org/drawingml/2006/main">
+              <a:graphicData uri="http://schemas.openxmlformats.org/drawingml/2006/picture">
+                <pic:pic xmlns:pic="http://schemas.openxmlformats.org/drawingml/2006/picture">
+                  <pic:nvPicPr>
+                    <pic:cNvPr id="9" name="Screen Shot 2018-08-05 at 11.12.29 PM.png"/>
+                    <pic:cNvPicPr/>
+                  </pic:nvPicPr>
+                  <pic:blipFill>
+                    <a:blip r:embed="rId14" cstate="print">
+                      <a:extLst>
+                        <a:ext uri="{28A0092B-C50C-407E-A947-70E740481C1C}">
+                          <a14:useLocalDpi xmlns:a14="http://schemas.microsoft.com/office/drawing/2010/main" val="0"/>
+                        </a:ext>
+                      </a:extLst>
+                    </a:blip>
+                    <a:stretch>
+                      <a:fillRect/>
+                    </a:stretch>
+                  </pic:blipFill>
+                  <pic:spPr>
+                    <a:xfrm>
+                      <a:off x="0" y="0"/>
+                      <a:ext cx="5943600" cy="3677920"/>
+                    </a:xfrm>
+                    <a:prstGeom prst="rect">
+                      <a:avLst/>
+                    </a:prstGeom>
+                  </pic:spPr>
+                </pic:pic>
+              </a:graphicData>
+            </a:graphic>
+          </wp:inline>
+        </w:drawing>
+      </w:r>
+      <w:bookmarkStart w:id="6" w:name="_GoBack"/>
+      <w:bookmarkEnd w:id="6"/>
+    </w:p>
     <w:sectPr>
-      <w:headerReference w:type="default" r:id="rId11"/>
+      <w:headerReference w:type="default" r:id="rId15"/>
       <w:pgSz w:w="12240" w:h="15840"/>
       <w:pgMar w:top="1440" w:right="1440" w:bottom="1440" w:left="1440" w:header="0" w:footer="720" w:gutter="0"/>
       <w:pgNumType w:start="1"/>
@@ -842,7 +1093,7 @@
 
 <file path=word/comments.xml><?xml version="1.0" encoding="utf-8"?>
 <w:comments xmlns:wpc="http://schemas.microsoft.com/office/word/2010/wordprocessingCanvas" xmlns:cx="http://schemas.microsoft.com/office/drawing/2014/chartex" xmlns:cx1="http://schemas.microsoft.com/office/drawing/2015/9/8/chartex" xmlns:cx2="http://schemas.microsoft.com/office/drawing/2015/10/21/chartex" xmlns:cx3="http://schemas.microsoft.com/office/drawing/2016/5/9/chartex" xmlns:cx4="http://schemas.microsoft.com/office/drawing/2016/5/10/chartex" xmlns:cx5="http://schemas.microsoft.com/office/drawing/2016/5/11/chartex" xmlns:cx6="http://schemas.microsoft.com/office/drawing/2016/5/12/chartex" xmlns:cx7="http://schemas.microsoft.com/office/drawing/2016/5/13/chartex" xmlns:cx8="http://schemas.microsoft.com/office/drawing/2016/5/14/chartex" xmlns:mc="http://schemas.openxmlformats.org/markup-compatibility/2006" xmlns:aink="http://schemas.microsoft.com/office/drawing/2016/ink" xmlns:am3d="http://schemas.microsoft.com/office/drawing/2017/model3d" xmlns:o="urn:schemas-microsoft-com:office:office" xmlns:r="http://schemas.openxmlformats.org/officeDocument/2006/relationships" xmlns:m="http://schemas.openxmlformats.org/officeDocument/2006/math" xmlns:v="urn:schemas-microsoft-com:vml" xmlns:wp14="http://schemas.microsoft.com/office/word/2010/wordprocessingDrawing" xmlns:wp="http://schemas.openxmlformats.org/drawingml/2006/wordprocessingDrawing" xmlns:w10="urn:schemas-microsoft-com:office:word" xmlns:w="http://schemas.openxmlformats.org/wordprocessingml/2006/main" xmlns:w14="http://schemas.microsoft.com/office/word/2010/wordml" xmlns:w15="http://schemas.microsoft.com/office/word/2012/wordml" xmlns:w16cid="http://schemas.microsoft.com/office/word/2016/wordml/cid" xmlns:w16se="http://schemas.microsoft.com/office/word/2015/wordml/symex" xmlns:wpg="http://schemas.microsoft.com/office/word/2010/wordprocessingGroup" xmlns:wpi="http://schemas.microsoft.com/office/word/2010/wordprocessingInk" xmlns:wne="http://schemas.microsoft.com/office/word/2006/wordml" xmlns:wps="http://schemas.microsoft.com/office/word/2010/wordprocessingShape" mc:Ignorable="w14 w15 w16se w16cid wp14">
-  <w:comment w:id="4" w:author="Yong J Bakos" w:date="2018-05-23T13:29:00Z" w:initials="">
+  <w:comment w:id="3" w:author="Yong J Bakos" w:date="2018-05-23T13:29:00Z" w:initials="">
     <w:p>
       <w:pPr>
         <w:widowControl w:val="0"/>
@@ -866,7 +1117,7 @@
       </w:r>
     </w:p>
   </w:comment>
-  <w:comment w:id="6" w:author="Yong J Bakos" w:date="2018-05-23T13:29:00Z" w:initials="">
+  <w:comment w:id="5" w:author="Yong J Bakos" w:date="2018-05-23T13:29:00Z" w:initials="">
     <w:p>
       <w:pPr>
         <w:widowControl w:val="0"/>

</xml_diff>

<commit_message>
CS Applied Option: Update revision date.
</commit_message>
<xml_diff>
--- a/assets/CS Applied Option in SE.docx
+++ b/assets/CS Applied Option in SE.docx
@@ -1077,11 +1077,14 @@
           </wp:inline>
         </w:drawing>
       </w:r>
-      <w:bookmarkStart w:id="6" w:name="_GoBack"/>
-      <w:bookmarkEnd w:id="6"/>
     </w:p>
     <w:sectPr>
-      <w:headerReference w:type="default" r:id="rId15"/>
+      <w:headerReference w:type="even" r:id="rId15"/>
+      <w:headerReference w:type="default" r:id="rId16"/>
+      <w:footerReference w:type="even" r:id="rId17"/>
+      <w:footerReference w:type="default" r:id="rId18"/>
+      <w:headerReference w:type="first" r:id="rId19"/>
+      <w:footerReference w:type="first" r:id="rId20"/>
       <w:pgSz w:w="12240" w:h="15840"/>
       <w:pgMar w:top="1440" w:right="1440" w:bottom="1440" w:left="1440" w:header="0" w:footer="720" w:gutter="0"/>
       <w:pgNumType w:start="1"/>
@@ -1183,6 +1186,36 @@
 </w:endnotes>
 </file>
 
+<file path=word/footer1.xml><?xml version="1.0" encoding="utf-8"?>
+<w:ftr xmlns:wpc="http://schemas.microsoft.com/office/word/2010/wordprocessingCanvas" xmlns:cx="http://schemas.microsoft.com/office/drawing/2014/chartex" xmlns:cx1="http://schemas.microsoft.com/office/drawing/2015/9/8/chartex" xmlns:cx2="http://schemas.microsoft.com/office/drawing/2015/10/21/chartex" xmlns:cx3="http://schemas.microsoft.com/office/drawing/2016/5/9/chartex" xmlns:cx4="http://schemas.microsoft.com/office/drawing/2016/5/10/chartex" xmlns:cx5="http://schemas.microsoft.com/office/drawing/2016/5/11/chartex" xmlns:cx6="http://schemas.microsoft.com/office/drawing/2016/5/12/chartex" xmlns:cx7="http://schemas.microsoft.com/office/drawing/2016/5/13/chartex" xmlns:cx8="http://schemas.microsoft.com/office/drawing/2016/5/14/chartex" xmlns:mc="http://schemas.openxmlformats.org/markup-compatibility/2006" xmlns:aink="http://schemas.microsoft.com/office/drawing/2016/ink" xmlns:am3d="http://schemas.microsoft.com/office/drawing/2017/model3d" xmlns:o="urn:schemas-microsoft-com:office:office" xmlns:r="http://schemas.openxmlformats.org/officeDocument/2006/relationships" xmlns:m="http://schemas.openxmlformats.org/officeDocument/2006/math" xmlns:v="urn:schemas-microsoft-com:vml" xmlns:wp14="http://schemas.microsoft.com/office/word/2010/wordprocessingDrawing" xmlns:wp="http://schemas.openxmlformats.org/drawingml/2006/wordprocessingDrawing" xmlns:w10="urn:schemas-microsoft-com:office:word" xmlns:w="http://schemas.openxmlformats.org/wordprocessingml/2006/main" xmlns:w14="http://schemas.microsoft.com/office/word/2010/wordml" xmlns:w15="http://schemas.microsoft.com/office/word/2012/wordml" xmlns:w16cid="http://schemas.microsoft.com/office/word/2016/wordml/cid" xmlns:w16se="http://schemas.microsoft.com/office/word/2015/wordml/symex" xmlns:wpg="http://schemas.microsoft.com/office/word/2010/wordprocessingGroup" xmlns:wpi="http://schemas.microsoft.com/office/word/2010/wordprocessingInk" xmlns:wne="http://schemas.microsoft.com/office/word/2006/wordml" xmlns:wps="http://schemas.microsoft.com/office/word/2010/wordprocessingShape" mc:Ignorable="w14 w15 w16se w16cid wp14">
+  <w:p>
+    <w:pPr>
+      <w:pStyle w:val="Footer"/>
+    </w:pPr>
+  </w:p>
+</w:ftr>
+</file>
+
+<file path=word/footer2.xml><?xml version="1.0" encoding="utf-8"?>
+<w:ftr xmlns:wpc="http://schemas.microsoft.com/office/word/2010/wordprocessingCanvas" xmlns:cx="http://schemas.microsoft.com/office/drawing/2014/chartex" xmlns:cx1="http://schemas.microsoft.com/office/drawing/2015/9/8/chartex" xmlns:cx2="http://schemas.microsoft.com/office/drawing/2015/10/21/chartex" xmlns:cx3="http://schemas.microsoft.com/office/drawing/2016/5/9/chartex" xmlns:cx4="http://schemas.microsoft.com/office/drawing/2016/5/10/chartex" xmlns:cx5="http://schemas.microsoft.com/office/drawing/2016/5/11/chartex" xmlns:cx6="http://schemas.microsoft.com/office/drawing/2016/5/12/chartex" xmlns:cx7="http://schemas.microsoft.com/office/drawing/2016/5/13/chartex" xmlns:cx8="http://schemas.microsoft.com/office/drawing/2016/5/14/chartex" xmlns:mc="http://schemas.openxmlformats.org/markup-compatibility/2006" xmlns:aink="http://schemas.microsoft.com/office/drawing/2016/ink" xmlns:am3d="http://schemas.microsoft.com/office/drawing/2017/model3d" xmlns:o="urn:schemas-microsoft-com:office:office" xmlns:r="http://schemas.openxmlformats.org/officeDocument/2006/relationships" xmlns:m="http://schemas.openxmlformats.org/officeDocument/2006/math" xmlns:v="urn:schemas-microsoft-com:vml" xmlns:wp14="http://schemas.microsoft.com/office/word/2010/wordprocessingDrawing" xmlns:wp="http://schemas.openxmlformats.org/drawingml/2006/wordprocessingDrawing" xmlns:w10="urn:schemas-microsoft-com:office:word" xmlns:w="http://schemas.openxmlformats.org/wordprocessingml/2006/main" xmlns:w14="http://schemas.microsoft.com/office/word/2010/wordml" xmlns:w15="http://schemas.microsoft.com/office/word/2012/wordml" xmlns:w16cid="http://schemas.microsoft.com/office/word/2016/wordml/cid" xmlns:w16se="http://schemas.microsoft.com/office/word/2015/wordml/symex" xmlns:wpg="http://schemas.microsoft.com/office/word/2010/wordprocessingGroup" xmlns:wpi="http://schemas.microsoft.com/office/word/2010/wordprocessingInk" xmlns:wne="http://schemas.microsoft.com/office/word/2006/wordml" xmlns:wps="http://schemas.microsoft.com/office/word/2010/wordprocessingShape" mc:Ignorable="w14 w15 w16se w16cid wp14">
+  <w:p>
+    <w:pPr>
+      <w:pStyle w:val="Footer"/>
+    </w:pPr>
+  </w:p>
+</w:ftr>
+</file>
+
+<file path=word/footer3.xml><?xml version="1.0" encoding="utf-8"?>
+<w:ftr xmlns:wpc="http://schemas.microsoft.com/office/word/2010/wordprocessingCanvas" xmlns:cx="http://schemas.microsoft.com/office/drawing/2014/chartex" xmlns:cx1="http://schemas.microsoft.com/office/drawing/2015/9/8/chartex" xmlns:cx2="http://schemas.microsoft.com/office/drawing/2015/10/21/chartex" xmlns:cx3="http://schemas.microsoft.com/office/drawing/2016/5/9/chartex" xmlns:cx4="http://schemas.microsoft.com/office/drawing/2016/5/10/chartex" xmlns:cx5="http://schemas.microsoft.com/office/drawing/2016/5/11/chartex" xmlns:cx6="http://schemas.microsoft.com/office/drawing/2016/5/12/chartex" xmlns:cx7="http://schemas.microsoft.com/office/drawing/2016/5/13/chartex" xmlns:cx8="http://schemas.microsoft.com/office/drawing/2016/5/14/chartex" xmlns:mc="http://schemas.openxmlformats.org/markup-compatibility/2006" xmlns:aink="http://schemas.microsoft.com/office/drawing/2016/ink" xmlns:am3d="http://schemas.microsoft.com/office/drawing/2017/model3d" xmlns:o="urn:schemas-microsoft-com:office:office" xmlns:r="http://schemas.openxmlformats.org/officeDocument/2006/relationships" xmlns:m="http://schemas.openxmlformats.org/officeDocument/2006/math" xmlns:v="urn:schemas-microsoft-com:vml" xmlns:wp14="http://schemas.microsoft.com/office/word/2010/wordprocessingDrawing" xmlns:wp="http://schemas.openxmlformats.org/drawingml/2006/wordprocessingDrawing" xmlns:w10="urn:schemas-microsoft-com:office:word" xmlns:w="http://schemas.openxmlformats.org/wordprocessingml/2006/main" xmlns:w14="http://schemas.microsoft.com/office/word/2010/wordml" xmlns:w15="http://schemas.microsoft.com/office/word/2012/wordml" xmlns:w16cid="http://schemas.microsoft.com/office/word/2016/wordml/cid" xmlns:w16se="http://schemas.microsoft.com/office/word/2015/wordml/symex" xmlns:wpg="http://schemas.microsoft.com/office/word/2010/wordprocessingGroup" xmlns:wpi="http://schemas.microsoft.com/office/word/2010/wordprocessingInk" xmlns:wne="http://schemas.microsoft.com/office/word/2006/wordml" xmlns:wps="http://schemas.microsoft.com/office/word/2010/wordprocessingShape" mc:Ignorable="w14 w15 w16se w16cid wp14">
+  <w:p>
+    <w:pPr>
+      <w:pStyle w:val="Footer"/>
+    </w:pPr>
+  </w:p>
+</w:ftr>
+</file>
+
 <file path=word/footnotes.xml><?xml version="1.0" encoding="utf-8"?>
 <w:footnotes xmlns:wpc="http://schemas.microsoft.com/office/word/2010/wordprocessingCanvas" xmlns:cx="http://schemas.microsoft.com/office/drawing/2014/chartex" xmlns:cx1="http://schemas.microsoft.com/office/drawing/2015/9/8/chartex" xmlns:cx2="http://schemas.microsoft.com/office/drawing/2015/10/21/chartex" xmlns:cx3="http://schemas.microsoft.com/office/drawing/2016/5/9/chartex" xmlns:cx4="http://schemas.microsoft.com/office/drawing/2016/5/10/chartex" xmlns:cx5="http://schemas.microsoft.com/office/drawing/2016/5/11/chartex" xmlns:cx6="http://schemas.microsoft.com/office/drawing/2016/5/12/chartex" xmlns:cx7="http://schemas.microsoft.com/office/drawing/2016/5/13/chartex" xmlns:cx8="http://schemas.microsoft.com/office/drawing/2016/5/14/chartex" xmlns:mc="http://schemas.openxmlformats.org/markup-compatibility/2006" xmlns:aink="http://schemas.microsoft.com/office/drawing/2016/ink" xmlns:am3d="http://schemas.microsoft.com/office/drawing/2017/model3d" xmlns:o="urn:schemas-microsoft-com:office:office" xmlns:r="http://schemas.openxmlformats.org/officeDocument/2006/relationships" xmlns:m="http://schemas.openxmlformats.org/officeDocument/2006/math" xmlns:v="urn:schemas-microsoft-com:vml" xmlns:wp14="http://schemas.microsoft.com/office/word/2010/wordprocessingDrawing" xmlns:wp="http://schemas.openxmlformats.org/drawingml/2006/wordprocessingDrawing" xmlns:w10="urn:schemas-microsoft-com:office:word" xmlns:w="http://schemas.openxmlformats.org/wordprocessingml/2006/main" xmlns:w14="http://schemas.microsoft.com/office/word/2010/wordml" xmlns:w15="http://schemas.microsoft.com/office/word/2012/wordml" xmlns:w16cid="http://schemas.microsoft.com/office/word/2016/wordml/cid" xmlns:w16se="http://schemas.microsoft.com/office/word/2015/wordml/symex" xmlns:wpg="http://schemas.microsoft.com/office/word/2010/wordprocessingGroup" xmlns:wpi="http://schemas.microsoft.com/office/word/2010/wordprocessingInk" xmlns:wne="http://schemas.microsoft.com/office/word/2006/wordml" xmlns:wps="http://schemas.microsoft.com/office/word/2010/wordprocessingShape" mc:Ignorable="w14 w15 w16se w16cid wp14">
   <w:footnote w:type="separator" w:id="-1">
@@ -1213,6 +1246,16 @@
   <w:p>
     <w:pPr>
       <w:pStyle w:val="Header"/>
+    </w:pPr>
+  </w:p>
+</w:hdr>
+</file>
+
+<file path=word/header2.xml><?xml version="1.0" encoding="utf-8"?>
+<w:hdr xmlns:wpc="http://schemas.microsoft.com/office/word/2010/wordprocessingCanvas" xmlns:cx="http://schemas.microsoft.com/office/drawing/2014/chartex" xmlns:cx1="http://schemas.microsoft.com/office/drawing/2015/9/8/chartex" xmlns:cx2="http://schemas.microsoft.com/office/drawing/2015/10/21/chartex" xmlns:cx3="http://schemas.microsoft.com/office/drawing/2016/5/9/chartex" xmlns:cx4="http://schemas.microsoft.com/office/drawing/2016/5/10/chartex" xmlns:cx5="http://schemas.microsoft.com/office/drawing/2016/5/11/chartex" xmlns:cx6="http://schemas.microsoft.com/office/drawing/2016/5/12/chartex" xmlns:cx7="http://schemas.microsoft.com/office/drawing/2016/5/13/chartex" xmlns:cx8="http://schemas.microsoft.com/office/drawing/2016/5/14/chartex" xmlns:mc="http://schemas.openxmlformats.org/markup-compatibility/2006" xmlns:aink="http://schemas.microsoft.com/office/drawing/2016/ink" xmlns:am3d="http://schemas.microsoft.com/office/drawing/2017/model3d" xmlns:o="urn:schemas-microsoft-com:office:office" xmlns:r="http://schemas.openxmlformats.org/officeDocument/2006/relationships" xmlns:m="http://schemas.openxmlformats.org/officeDocument/2006/math" xmlns:v="urn:schemas-microsoft-com:vml" xmlns:wp14="http://schemas.microsoft.com/office/word/2010/wordprocessingDrawing" xmlns:wp="http://schemas.openxmlformats.org/drawingml/2006/wordprocessingDrawing" xmlns:w10="urn:schemas-microsoft-com:office:word" xmlns:w="http://schemas.openxmlformats.org/wordprocessingml/2006/main" xmlns:w14="http://schemas.microsoft.com/office/word/2010/wordml" xmlns:w15="http://schemas.microsoft.com/office/word/2012/wordml" xmlns:w16cid="http://schemas.microsoft.com/office/word/2016/wordml/cid" xmlns:w16se="http://schemas.microsoft.com/office/word/2015/wordml/symex" xmlns:wpg="http://schemas.microsoft.com/office/word/2010/wordprocessingGroup" xmlns:wpi="http://schemas.microsoft.com/office/word/2010/wordprocessingInk" xmlns:wne="http://schemas.microsoft.com/office/word/2006/wordml" xmlns:wps="http://schemas.microsoft.com/office/word/2010/wordprocessingShape" mc:Ignorable="w14 w15 w16se w16cid wp14">
+  <w:p>
+    <w:pPr>
+      <w:pStyle w:val="Header"/>
       <w:rPr>
         <w:lang w:val="en-US"/>
       </w:rPr>
@@ -1228,8 +1271,44 @@
         <w:lang w:val="en-US"/>
       </w:rPr>
       <w:tab/>
-      <w:t>Revision 07-23-2018</w:t>
+      <w:t>Revision 0</w:t>
     </w:r>
+    <w:r>
+      <w:rPr>
+        <w:lang w:val="en-US"/>
+      </w:rPr>
+      <w:t>8</w:t>
+    </w:r>
+    <w:r>
+      <w:rPr>
+        <w:lang w:val="en-US"/>
+      </w:rPr>
+      <w:t>-</w:t>
+    </w:r>
+    <w:r>
+      <w:rPr>
+        <w:lang w:val="en-US"/>
+      </w:rPr>
+      <w:t>05</w:t>
+    </w:r>
+    <w:bookmarkStart w:id="6" w:name="_GoBack"/>
+    <w:bookmarkEnd w:id="6"/>
+    <w:r>
+      <w:rPr>
+        <w:lang w:val="en-US"/>
+      </w:rPr>
+      <w:t>-2018</w:t>
+    </w:r>
+  </w:p>
+</w:hdr>
+</file>
+
+<file path=word/header3.xml><?xml version="1.0" encoding="utf-8"?>
+<w:hdr xmlns:wpc="http://schemas.microsoft.com/office/word/2010/wordprocessingCanvas" xmlns:cx="http://schemas.microsoft.com/office/drawing/2014/chartex" xmlns:cx1="http://schemas.microsoft.com/office/drawing/2015/9/8/chartex" xmlns:cx2="http://schemas.microsoft.com/office/drawing/2015/10/21/chartex" xmlns:cx3="http://schemas.microsoft.com/office/drawing/2016/5/9/chartex" xmlns:cx4="http://schemas.microsoft.com/office/drawing/2016/5/10/chartex" xmlns:cx5="http://schemas.microsoft.com/office/drawing/2016/5/11/chartex" xmlns:cx6="http://schemas.microsoft.com/office/drawing/2016/5/12/chartex" xmlns:cx7="http://schemas.microsoft.com/office/drawing/2016/5/13/chartex" xmlns:cx8="http://schemas.microsoft.com/office/drawing/2016/5/14/chartex" xmlns:mc="http://schemas.openxmlformats.org/markup-compatibility/2006" xmlns:aink="http://schemas.microsoft.com/office/drawing/2016/ink" xmlns:am3d="http://schemas.microsoft.com/office/drawing/2017/model3d" xmlns:o="urn:schemas-microsoft-com:office:office" xmlns:r="http://schemas.openxmlformats.org/officeDocument/2006/relationships" xmlns:m="http://schemas.openxmlformats.org/officeDocument/2006/math" xmlns:v="urn:schemas-microsoft-com:vml" xmlns:wp14="http://schemas.microsoft.com/office/word/2010/wordprocessingDrawing" xmlns:wp="http://schemas.openxmlformats.org/drawingml/2006/wordprocessingDrawing" xmlns:w10="urn:schemas-microsoft-com:office:word" xmlns:w="http://schemas.openxmlformats.org/wordprocessingml/2006/main" xmlns:w14="http://schemas.microsoft.com/office/word/2010/wordml" xmlns:w15="http://schemas.microsoft.com/office/word/2012/wordml" xmlns:w16cid="http://schemas.microsoft.com/office/word/2016/wordml/cid" xmlns:w16se="http://schemas.microsoft.com/office/word/2015/wordml/symex" xmlns:wpg="http://schemas.microsoft.com/office/word/2010/wordprocessingGroup" xmlns:wpi="http://schemas.microsoft.com/office/word/2010/wordprocessingInk" xmlns:wne="http://schemas.microsoft.com/office/word/2006/wordml" xmlns:wps="http://schemas.microsoft.com/office/word/2010/wordprocessingShape" mc:Ignorable="w14 w15 w16se w16cid wp14">
+  <w:p>
+    <w:pPr>
+      <w:pStyle w:val="Header"/>
+    </w:pPr>
   </w:p>
 </w:hdr>
 </file>

</xml_diff>

<commit_message>
CS Applied Option: Italicize closing sentences of course rationales,
that explain how the courses fit within the four-year BS Software
Engineering curriclum.
</commit_message>
<xml_diff>
--- a/assets/CS Applied Option in SE.docx
+++ b/assets/CS Applied Option in SE.docx
@@ -230,12 +230,24 @@
         <w:t xml:space="preserve"> the first year and third year courses.</w:t>
       </w:r>
       <w:r>
-        <w:t xml:space="preserve"> In the four-year BS Software Engineering curriculum, this course will be the first in a three-course sequence</w:t>
-      </w:r>
-      <w:r>
+        <w:t xml:space="preserve"> </w:t>
+      </w:r>
+      <w:r>
+        <w:rPr>
+          <w:i/>
+        </w:rPr>
+        <w:t>In the four-year BS Software Engineering curriculum, this course will be the first in a three-course sequence</w:t>
+      </w:r>
+      <w:r>
+        <w:rPr>
+          <w:i/>
+        </w:rPr>
         <w:t xml:space="preserve"> (SE 201 – 203)</w:t>
       </w:r>
       <w:r>
+        <w:rPr>
+          <w:i/>
+        </w:rPr>
         <w:t>.</w:t>
       </w:r>
     </w:p>
@@ -289,7 +301,12 @@
     </w:p>
     <w:p>
       <w:r>
-        <w:t xml:space="preserve">The CS 361 &amp; 362 courses address the “front end” and “back end” of a software lifecycle, from requirements analysis to verification and maintenance. Modern software engineering is a huge topic, and even our IAB has raised some curricular shortcomings, including </w:t>
+        <w:t>The CS 361 &amp; 362 courses address the “front end” and “back end” of a software lifecycle, from requirements analysis to verification and maintenance. Modern software engineering is a huge topic, and even our IAB has</w:t>
+      </w:r>
+      <w:bookmarkStart w:id="2" w:name="_GoBack"/>
+      <w:bookmarkEnd w:id="2"/>
+      <w:r>
+        <w:t xml:space="preserve"> raised some curricular shortcomings, including </w:t>
       </w:r>
       <w:r>
         <w:rPr>
@@ -307,15 +324,30 @@
         <w:t xml:space="preserve"> third course in the software engineering sequence provides more surface area for such topics and additional learning outcomes.</w:t>
       </w:r>
       <w:r>
-        <w:t xml:space="preserve"> In the four-year BS Software Engineering curriculum, this course will be the third of a three-course sequence</w:t>
-      </w:r>
-      <w:r>
+        <w:t xml:space="preserve"> </w:t>
+      </w:r>
+      <w:r>
+        <w:rPr>
+          <w:i/>
+        </w:rPr>
+        <w:t>In the four-year BS Software Engineering curriculum, this course will be the third of a three-course sequence</w:t>
+      </w:r>
+      <w:r>
+        <w:rPr>
+          <w:i/>
+        </w:rPr>
         <w:t xml:space="preserve"> (CS 361, CS 362</w:t>
       </w:r>
       <w:r>
+        <w:rPr>
+          <w:i/>
+        </w:rPr>
         <w:t>, SE 303)</w:t>
       </w:r>
       <w:r>
+        <w:rPr>
+          <w:i/>
+        </w:rPr>
         <w:t>.</w:t>
       </w:r>
     </w:p>
@@ -359,8 +391,8 @@
     </w:p>
     <w:p/>
     <w:p>
-      <w:bookmarkStart w:id="2" w:name="_8367kl9gve1m" w:colFirst="0" w:colLast="0"/>
-      <w:bookmarkEnd w:id="2"/>
+      <w:bookmarkStart w:id="3" w:name="_8367kl9gve1m" w:colFirst="0" w:colLast="0"/>
+      <w:bookmarkEnd w:id="3"/>
     </w:p>
     <w:p>
       <w:pPr>
@@ -395,9 +427,18 @@
         <w:t xml:space="preserve"> an entrepreneurial experience </w:t>
       </w:r>
       <w:r>
-        <w:t xml:space="preserve">that includes market analysis, product management, design, marketing, business organization, business administration, selling software, and growing a business. While the CS 466 course introduces students to entrepreneurship fundamentals, it does not provide students the time and depth necessary for a true startup experience. SE 402 and 403 shall follow CS 466 to extend this experience, and complement the capstone experience. In the four-year BS Software </w:t>
-      </w:r>
-      <w:r>
+        <w:t xml:space="preserve">that includes market analysis, product management, design, marketing, business organization, business administration, selling software, and growing a business. While the CS 466 course introduces students to entrepreneurship fundamentals, it does not provide students the time and depth necessary for a true startup experience. SE 402 and 403 shall follow CS 466 to extend this experience, and complement the capstone experience. </w:t>
+      </w:r>
+      <w:r>
+        <w:rPr>
+          <w:i/>
+        </w:rPr>
+        <w:t xml:space="preserve">In the four-year BS Software </w:t>
+      </w:r>
+      <w:r>
+        <w:rPr>
+          <w:i/>
+        </w:rPr>
         <w:lastRenderedPageBreak/>
         <w:t>Engineering curriculum, these courses will be the second and third of a three-course sequence (CS 466, SE 402, SE 403).</w:t>
       </w:r>
@@ -604,7 +645,7 @@
       <w:r>
         <w:t>SE</w:t>
       </w:r>
-      <w:commentRangeStart w:id="3"/>
+      <w:commentRangeStart w:id="4"/>
       <w:r>
         <w:t xml:space="preserve"> 303 </w:t>
       </w:r>
@@ -614,9 +655,9 @@
       <w:r>
         <w:t xml:space="preserve"> (4)</w:t>
       </w:r>
-      <w:commentRangeEnd w:id="3"/>
-      <w:r>
-        <w:commentReference w:id="3"/>
+      <w:commentRangeEnd w:id="4"/>
+      <w:r>
+        <w:commentReference w:id="4"/>
       </w:r>
     </w:p>
     <w:p>
@@ -638,8 +679,8 @@
       <w:pPr>
         <w:pStyle w:val="Heading2"/>
       </w:pPr>
-      <w:bookmarkStart w:id="4" w:name="_oev6j8xkfrc2" w:colFirst="0" w:colLast="0"/>
-      <w:bookmarkEnd w:id="4"/>
+      <w:bookmarkStart w:id="5" w:name="_oev6j8xkfrc2" w:colFirst="0" w:colLast="0"/>
+      <w:bookmarkEnd w:id="5"/>
       <w:r>
         <w:t>Electives (1</w:t>
       </w:r>
@@ -657,13 +698,13 @@
       <w:r>
         <w:t xml:space="preserve"> credits from </w:t>
       </w:r>
-      <w:commentRangeStart w:id="5"/>
+      <w:commentRangeStart w:id="6"/>
       <w:r>
         <w:t>the following</w:t>
       </w:r>
-      <w:commentRangeEnd w:id="5"/>
-      <w:r>
-        <w:commentReference w:id="5"/>
+      <w:commentRangeEnd w:id="6"/>
+      <w:r>
+        <w:commentReference w:id="6"/>
       </w:r>
       <w:r>
         <w:t>:</w:t>
@@ -1079,12 +1120,7 @@
       </w:r>
     </w:p>
     <w:sectPr>
-      <w:headerReference w:type="even" r:id="rId15"/>
-      <w:headerReference w:type="default" r:id="rId16"/>
-      <w:footerReference w:type="even" r:id="rId17"/>
-      <w:footerReference w:type="default" r:id="rId18"/>
-      <w:headerReference w:type="first" r:id="rId19"/>
-      <w:footerReference w:type="first" r:id="rId20"/>
+      <w:headerReference w:type="default" r:id="rId15"/>
       <w:pgSz w:w="12240" w:h="15840"/>
       <w:pgMar w:top="1440" w:right="1440" w:bottom="1440" w:left="1440" w:header="0" w:footer="720" w:gutter="0"/>
       <w:pgNumType w:start="1"/>
@@ -1096,7 +1132,7 @@
 
 <file path=word/comments.xml><?xml version="1.0" encoding="utf-8"?>
 <w:comments xmlns:wpc="http://schemas.microsoft.com/office/word/2010/wordprocessingCanvas" xmlns:cx="http://schemas.microsoft.com/office/drawing/2014/chartex" xmlns:cx1="http://schemas.microsoft.com/office/drawing/2015/9/8/chartex" xmlns:cx2="http://schemas.microsoft.com/office/drawing/2015/10/21/chartex" xmlns:cx3="http://schemas.microsoft.com/office/drawing/2016/5/9/chartex" xmlns:cx4="http://schemas.microsoft.com/office/drawing/2016/5/10/chartex" xmlns:cx5="http://schemas.microsoft.com/office/drawing/2016/5/11/chartex" xmlns:cx6="http://schemas.microsoft.com/office/drawing/2016/5/12/chartex" xmlns:cx7="http://schemas.microsoft.com/office/drawing/2016/5/13/chartex" xmlns:cx8="http://schemas.microsoft.com/office/drawing/2016/5/14/chartex" xmlns:mc="http://schemas.openxmlformats.org/markup-compatibility/2006" xmlns:aink="http://schemas.microsoft.com/office/drawing/2016/ink" xmlns:am3d="http://schemas.microsoft.com/office/drawing/2017/model3d" xmlns:o="urn:schemas-microsoft-com:office:office" xmlns:r="http://schemas.openxmlformats.org/officeDocument/2006/relationships" xmlns:m="http://schemas.openxmlformats.org/officeDocument/2006/math" xmlns:v="urn:schemas-microsoft-com:vml" xmlns:wp14="http://schemas.microsoft.com/office/word/2010/wordprocessingDrawing" xmlns:wp="http://schemas.openxmlformats.org/drawingml/2006/wordprocessingDrawing" xmlns:w10="urn:schemas-microsoft-com:office:word" xmlns:w="http://schemas.openxmlformats.org/wordprocessingml/2006/main" xmlns:w14="http://schemas.microsoft.com/office/word/2010/wordml" xmlns:w15="http://schemas.microsoft.com/office/word/2012/wordml" xmlns:w16cid="http://schemas.microsoft.com/office/word/2016/wordml/cid" xmlns:w16se="http://schemas.microsoft.com/office/word/2015/wordml/symex" xmlns:wpg="http://schemas.microsoft.com/office/word/2010/wordprocessingGroup" xmlns:wpi="http://schemas.microsoft.com/office/word/2010/wordprocessingInk" xmlns:wne="http://schemas.microsoft.com/office/word/2006/wordml" xmlns:wps="http://schemas.microsoft.com/office/word/2010/wordprocessingShape" mc:Ignorable="w14 w15 w16se w16cid wp14">
-  <w:comment w:id="3" w:author="Yong J Bakos" w:date="2018-05-23T13:29:00Z" w:initials="">
+  <w:comment w:id="4" w:author="Yong J Bakos" w:date="2018-05-23T13:29:00Z" w:initials="">
     <w:p>
       <w:pPr>
         <w:widowControl w:val="0"/>
@@ -1120,7 +1156,7 @@
       </w:r>
     </w:p>
   </w:comment>
-  <w:comment w:id="5" w:author="Yong J Bakos" w:date="2018-05-23T13:29:00Z" w:initials="">
+  <w:comment w:id="6" w:author="Yong J Bakos" w:date="2018-05-23T13:29:00Z" w:initials="">
     <w:p>
       <w:pPr>
         <w:widowControl w:val="0"/>
@@ -1186,36 +1222,6 @@
 </w:endnotes>
 </file>
 
-<file path=word/footer1.xml><?xml version="1.0" encoding="utf-8"?>
-<w:ftr xmlns:wpc="http://schemas.microsoft.com/office/word/2010/wordprocessingCanvas" xmlns:cx="http://schemas.microsoft.com/office/drawing/2014/chartex" xmlns:cx1="http://schemas.microsoft.com/office/drawing/2015/9/8/chartex" xmlns:cx2="http://schemas.microsoft.com/office/drawing/2015/10/21/chartex" xmlns:cx3="http://schemas.microsoft.com/office/drawing/2016/5/9/chartex" xmlns:cx4="http://schemas.microsoft.com/office/drawing/2016/5/10/chartex" xmlns:cx5="http://schemas.microsoft.com/office/drawing/2016/5/11/chartex" xmlns:cx6="http://schemas.microsoft.com/office/drawing/2016/5/12/chartex" xmlns:cx7="http://schemas.microsoft.com/office/drawing/2016/5/13/chartex" xmlns:cx8="http://schemas.microsoft.com/office/drawing/2016/5/14/chartex" xmlns:mc="http://schemas.openxmlformats.org/markup-compatibility/2006" xmlns:aink="http://schemas.microsoft.com/office/drawing/2016/ink" xmlns:am3d="http://schemas.microsoft.com/office/drawing/2017/model3d" xmlns:o="urn:schemas-microsoft-com:office:office" xmlns:r="http://schemas.openxmlformats.org/officeDocument/2006/relationships" xmlns:m="http://schemas.openxmlformats.org/officeDocument/2006/math" xmlns:v="urn:schemas-microsoft-com:vml" xmlns:wp14="http://schemas.microsoft.com/office/word/2010/wordprocessingDrawing" xmlns:wp="http://schemas.openxmlformats.org/drawingml/2006/wordprocessingDrawing" xmlns:w10="urn:schemas-microsoft-com:office:word" xmlns:w="http://schemas.openxmlformats.org/wordprocessingml/2006/main" xmlns:w14="http://schemas.microsoft.com/office/word/2010/wordml" xmlns:w15="http://schemas.microsoft.com/office/word/2012/wordml" xmlns:w16cid="http://schemas.microsoft.com/office/word/2016/wordml/cid" xmlns:w16se="http://schemas.microsoft.com/office/word/2015/wordml/symex" xmlns:wpg="http://schemas.microsoft.com/office/word/2010/wordprocessingGroup" xmlns:wpi="http://schemas.microsoft.com/office/word/2010/wordprocessingInk" xmlns:wne="http://schemas.microsoft.com/office/word/2006/wordml" xmlns:wps="http://schemas.microsoft.com/office/word/2010/wordprocessingShape" mc:Ignorable="w14 w15 w16se w16cid wp14">
-  <w:p>
-    <w:pPr>
-      <w:pStyle w:val="Footer"/>
-    </w:pPr>
-  </w:p>
-</w:ftr>
-</file>
-
-<file path=word/footer2.xml><?xml version="1.0" encoding="utf-8"?>
-<w:ftr xmlns:wpc="http://schemas.microsoft.com/office/word/2010/wordprocessingCanvas" xmlns:cx="http://schemas.microsoft.com/office/drawing/2014/chartex" xmlns:cx1="http://schemas.microsoft.com/office/drawing/2015/9/8/chartex" xmlns:cx2="http://schemas.microsoft.com/office/drawing/2015/10/21/chartex" xmlns:cx3="http://schemas.microsoft.com/office/drawing/2016/5/9/chartex" xmlns:cx4="http://schemas.microsoft.com/office/drawing/2016/5/10/chartex" xmlns:cx5="http://schemas.microsoft.com/office/drawing/2016/5/11/chartex" xmlns:cx6="http://schemas.microsoft.com/office/drawing/2016/5/12/chartex" xmlns:cx7="http://schemas.microsoft.com/office/drawing/2016/5/13/chartex" xmlns:cx8="http://schemas.microsoft.com/office/drawing/2016/5/14/chartex" xmlns:mc="http://schemas.openxmlformats.org/markup-compatibility/2006" xmlns:aink="http://schemas.microsoft.com/office/drawing/2016/ink" xmlns:am3d="http://schemas.microsoft.com/office/drawing/2017/model3d" xmlns:o="urn:schemas-microsoft-com:office:office" xmlns:r="http://schemas.openxmlformats.org/officeDocument/2006/relationships" xmlns:m="http://schemas.openxmlformats.org/officeDocument/2006/math" xmlns:v="urn:schemas-microsoft-com:vml" xmlns:wp14="http://schemas.microsoft.com/office/word/2010/wordprocessingDrawing" xmlns:wp="http://schemas.openxmlformats.org/drawingml/2006/wordprocessingDrawing" xmlns:w10="urn:schemas-microsoft-com:office:word" xmlns:w="http://schemas.openxmlformats.org/wordprocessingml/2006/main" xmlns:w14="http://schemas.microsoft.com/office/word/2010/wordml" xmlns:w15="http://schemas.microsoft.com/office/word/2012/wordml" xmlns:w16cid="http://schemas.microsoft.com/office/word/2016/wordml/cid" xmlns:w16se="http://schemas.microsoft.com/office/word/2015/wordml/symex" xmlns:wpg="http://schemas.microsoft.com/office/word/2010/wordprocessingGroup" xmlns:wpi="http://schemas.microsoft.com/office/word/2010/wordprocessingInk" xmlns:wne="http://schemas.microsoft.com/office/word/2006/wordml" xmlns:wps="http://schemas.microsoft.com/office/word/2010/wordprocessingShape" mc:Ignorable="w14 w15 w16se w16cid wp14">
-  <w:p>
-    <w:pPr>
-      <w:pStyle w:val="Footer"/>
-    </w:pPr>
-  </w:p>
-</w:ftr>
-</file>
-
-<file path=word/footer3.xml><?xml version="1.0" encoding="utf-8"?>
-<w:ftr xmlns:wpc="http://schemas.microsoft.com/office/word/2010/wordprocessingCanvas" xmlns:cx="http://schemas.microsoft.com/office/drawing/2014/chartex" xmlns:cx1="http://schemas.microsoft.com/office/drawing/2015/9/8/chartex" xmlns:cx2="http://schemas.microsoft.com/office/drawing/2015/10/21/chartex" xmlns:cx3="http://schemas.microsoft.com/office/drawing/2016/5/9/chartex" xmlns:cx4="http://schemas.microsoft.com/office/drawing/2016/5/10/chartex" xmlns:cx5="http://schemas.microsoft.com/office/drawing/2016/5/11/chartex" xmlns:cx6="http://schemas.microsoft.com/office/drawing/2016/5/12/chartex" xmlns:cx7="http://schemas.microsoft.com/office/drawing/2016/5/13/chartex" xmlns:cx8="http://schemas.microsoft.com/office/drawing/2016/5/14/chartex" xmlns:mc="http://schemas.openxmlformats.org/markup-compatibility/2006" xmlns:aink="http://schemas.microsoft.com/office/drawing/2016/ink" xmlns:am3d="http://schemas.microsoft.com/office/drawing/2017/model3d" xmlns:o="urn:schemas-microsoft-com:office:office" xmlns:r="http://schemas.openxmlformats.org/officeDocument/2006/relationships" xmlns:m="http://schemas.openxmlformats.org/officeDocument/2006/math" xmlns:v="urn:schemas-microsoft-com:vml" xmlns:wp14="http://schemas.microsoft.com/office/word/2010/wordprocessingDrawing" xmlns:wp="http://schemas.openxmlformats.org/drawingml/2006/wordprocessingDrawing" xmlns:w10="urn:schemas-microsoft-com:office:word" xmlns:w="http://schemas.openxmlformats.org/wordprocessingml/2006/main" xmlns:w14="http://schemas.microsoft.com/office/word/2010/wordml" xmlns:w15="http://schemas.microsoft.com/office/word/2012/wordml" xmlns:w16cid="http://schemas.microsoft.com/office/word/2016/wordml/cid" xmlns:w16se="http://schemas.microsoft.com/office/word/2015/wordml/symex" xmlns:wpg="http://schemas.microsoft.com/office/word/2010/wordprocessingGroup" xmlns:wpi="http://schemas.microsoft.com/office/word/2010/wordprocessingInk" xmlns:wne="http://schemas.microsoft.com/office/word/2006/wordml" xmlns:wps="http://schemas.microsoft.com/office/word/2010/wordprocessingShape" mc:Ignorable="w14 w15 w16se w16cid wp14">
-  <w:p>
-    <w:pPr>
-      <w:pStyle w:val="Footer"/>
-    </w:pPr>
-  </w:p>
-</w:ftr>
-</file>
-
 <file path=word/footnotes.xml><?xml version="1.0" encoding="utf-8"?>
 <w:footnotes xmlns:wpc="http://schemas.microsoft.com/office/word/2010/wordprocessingCanvas" xmlns:cx="http://schemas.microsoft.com/office/drawing/2014/chartex" xmlns:cx1="http://schemas.microsoft.com/office/drawing/2015/9/8/chartex" xmlns:cx2="http://schemas.microsoft.com/office/drawing/2015/10/21/chartex" xmlns:cx3="http://schemas.microsoft.com/office/drawing/2016/5/9/chartex" xmlns:cx4="http://schemas.microsoft.com/office/drawing/2016/5/10/chartex" xmlns:cx5="http://schemas.microsoft.com/office/drawing/2016/5/11/chartex" xmlns:cx6="http://schemas.microsoft.com/office/drawing/2016/5/12/chartex" xmlns:cx7="http://schemas.microsoft.com/office/drawing/2016/5/13/chartex" xmlns:cx8="http://schemas.microsoft.com/office/drawing/2016/5/14/chartex" xmlns:mc="http://schemas.openxmlformats.org/markup-compatibility/2006" xmlns:aink="http://schemas.microsoft.com/office/drawing/2016/ink" xmlns:am3d="http://schemas.microsoft.com/office/drawing/2017/model3d" xmlns:o="urn:schemas-microsoft-com:office:office" xmlns:r="http://schemas.openxmlformats.org/officeDocument/2006/relationships" xmlns:m="http://schemas.openxmlformats.org/officeDocument/2006/math" xmlns:v="urn:schemas-microsoft-com:vml" xmlns:wp14="http://schemas.microsoft.com/office/word/2010/wordprocessingDrawing" xmlns:wp="http://schemas.openxmlformats.org/drawingml/2006/wordprocessingDrawing" xmlns:w10="urn:schemas-microsoft-com:office:word" xmlns:w="http://schemas.openxmlformats.org/wordprocessingml/2006/main" xmlns:w14="http://schemas.microsoft.com/office/word/2010/wordml" xmlns:w15="http://schemas.microsoft.com/office/word/2012/wordml" xmlns:w16cid="http://schemas.microsoft.com/office/word/2016/wordml/cid" xmlns:w16se="http://schemas.microsoft.com/office/word/2015/wordml/symex" xmlns:wpg="http://schemas.microsoft.com/office/word/2010/wordprocessingGroup" xmlns:wpi="http://schemas.microsoft.com/office/word/2010/wordprocessingInk" xmlns:wne="http://schemas.microsoft.com/office/word/2006/wordml" xmlns:wps="http://schemas.microsoft.com/office/word/2010/wordprocessingShape" mc:Ignorable="w14 w15 w16se w16cid wp14">
   <w:footnote w:type="separator" w:id="-1">
@@ -1246,16 +1252,6 @@
   <w:p>
     <w:pPr>
       <w:pStyle w:val="Header"/>
-    </w:pPr>
-  </w:p>
-</w:hdr>
-</file>
-
-<file path=word/header2.xml><?xml version="1.0" encoding="utf-8"?>
-<w:hdr xmlns:wpc="http://schemas.microsoft.com/office/word/2010/wordprocessingCanvas" xmlns:cx="http://schemas.microsoft.com/office/drawing/2014/chartex" xmlns:cx1="http://schemas.microsoft.com/office/drawing/2015/9/8/chartex" xmlns:cx2="http://schemas.microsoft.com/office/drawing/2015/10/21/chartex" xmlns:cx3="http://schemas.microsoft.com/office/drawing/2016/5/9/chartex" xmlns:cx4="http://schemas.microsoft.com/office/drawing/2016/5/10/chartex" xmlns:cx5="http://schemas.microsoft.com/office/drawing/2016/5/11/chartex" xmlns:cx6="http://schemas.microsoft.com/office/drawing/2016/5/12/chartex" xmlns:cx7="http://schemas.microsoft.com/office/drawing/2016/5/13/chartex" xmlns:cx8="http://schemas.microsoft.com/office/drawing/2016/5/14/chartex" xmlns:mc="http://schemas.openxmlformats.org/markup-compatibility/2006" xmlns:aink="http://schemas.microsoft.com/office/drawing/2016/ink" xmlns:am3d="http://schemas.microsoft.com/office/drawing/2017/model3d" xmlns:o="urn:schemas-microsoft-com:office:office" xmlns:r="http://schemas.openxmlformats.org/officeDocument/2006/relationships" xmlns:m="http://schemas.openxmlformats.org/officeDocument/2006/math" xmlns:v="urn:schemas-microsoft-com:vml" xmlns:wp14="http://schemas.microsoft.com/office/word/2010/wordprocessingDrawing" xmlns:wp="http://schemas.openxmlformats.org/drawingml/2006/wordprocessingDrawing" xmlns:w10="urn:schemas-microsoft-com:office:word" xmlns:w="http://schemas.openxmlformats.org/wordprocessingml/2006/main" xmlns:w14="http://schemas.microsoft.com/office/word/2010/wordml" xmlns:w15="http://schemas.microsoft.com/office/word/2012/wordml" xmlns:w16cid="http://schemas.microsoft.com/office/word/2016/wordml/cid" xmlns:w16se="http://schemas.microsoft.com/office/word/2015/wordml/symex" xmlns:wpg="http://schemas.microsoft.com/office/word/2010/wordprocessingGroup" xmlns:wpi="http://schemas.microsoft.com/office/word/2010/wordprocessingInk" xmlns:wne="http://schemas.microsoft.com/office/word/2006/wordml" xmlns:wps="http://schemas.microsoft.com/office/word/2010/wordprocessingShape" mc:Ignorable="w14 w15 w16se w16cid wp14">
-  <w:p>
-    <w:pPr>
-      <w:pStyle w:val="Header"/>
       <w:rPr>
         <w:lang w:val="en-US"/>
       </w:rPr>
@@ -1291,24 +1287,12 @@
       </w:rPr>
       <w:t>05</w:t>
     </w:r>
-    <w:bookmarkStart w:id="6" w:name="_GoBack"/>
-    <w:bookmarkEnd w:id="6"/>
     <w:r>
       <w:rPr>
         <w:lang w:val="en-US"/>
       </w:rPr>
       <w:t>-2018</w:t>
     </w:r>
-  </w:p>
-</w:hdr>
-</file>
-
-<file path=word/header3.xml><?xml version="1.0" encoding="utf-8"?>
-<w:hdr xmlns:wpc="http://schemas.microsoft.com/office/word/2010/wordprocessingCanvas" xmlns:cx="http://schemas.microsoft.com/office/drawing/2014/chartex" xmlns:cx1="http://schemas.microsoft.com/office/drawing/2015/9/8/chartex" xmlns:cx2="http://schemas.microsoft.com/office/drawing/2015/10/21/chartex" xmlns:cx3="http://schemas.microsoft.com/office/drawing/2016/5/9/chartex" xmlns:cx4="http://schemas.microsoft.com/office/drawing/2016/5/10/chartex" xmlns:cx5="http://schemas.microsoft.com/office/drawing/2016/5/11/chartex" xmlns:cx6="http://schemas.microsoft.com/office/drawing/2016/5/12/chartex" xmlns:cx7="http://schemas.microsoft.com/office/drawing/2016/5/13/chartex" xmlns:cx8="http://schemas.microsoft.com/office/drawing/2016/5/14/chartex" xmlns:mc="http://schemas.openxmlformats.org/markup-compatibility/2006" xmlns:aink="http://schemas.microsoft.com/office/drawing/2016/ink" xmlns:am3d="http://schemas.microsoft.com/office/drawing/2017/model3d" xmlns:o="urn:schemas-microsoft-com:office:office" xmlns:r="http://schemas.openxmlformats.org/officeDocument/2006/relationships" xmlns:m="http://schemas.openxmlformats.org/officeDocument/2006/math" xmlns:v="urn:schemas-microsoft-com:vml" xmlns:wp14="http://schemas.microsoft.com/office/word/2010/wordprocessingDrawing" xmlns:wp="http://schemas.openxmlformats.org/drawingml/2006/wordprocessingDrawing" xmlns:w10="urn:schemas-microsoft-com:office:word" xmlns:w="http://schemas.openxmlformats.org/wordprocessingml/2006/main" xmlns:w14="http://schemas.microsoft.com/office/word/2010/wordml" xmlns:w15="http://schemas.microsoft.com/office/word/2012/wordml" xmlns:w16cid="http://schemas.microsoft.com/office/word/2016/wordml/cid" xmlns:w16se="http://schemas.microsoft.com/office/word/2015/wordml/symex" xmlns:wpg="http://schemas.microsoft.com/office/word/2010/wordprocessingGroup" xmlns:wpi="http://schemas.microsoft.com/office/word/2010/wordprocessingInk" xmlns:wne="http://schemas.microsoft.com/office/word/2006/wordml" xmlns:wps="http://schemas.microsoft.com/office/word/2010/wordprocessingShape" mc:Ignorable="w14 w15 w16se w16cid wp14">
-  <w:p>
-    <w:pPr>
-      <w:pStyle w:val="Header"/>
-    </w:pPr>
   </w:p>
 </w:hdr>
 </file>

</xml_diff>

<commit_message>
CS Applied Option: Dump descriptions and outcomes of related courses.
</commit_message>
<xml_diff>
--- a/assets/CS Applied Option in SE.docx
+++ b/assets/CS Applied Option in SE.docx
@@ -267,7 +267,124 @@
     </w:p>
     <w:p>
       <w:r>
-        <w:t>TODO</w:t>
+        <w:t>160:</w:t>
+      </w:r>
+    </w:p>
+    <w:p>
+      <w:pPr>
+        <w:rPr>
+          <w:lang w:val="en-US"/>
+        </w:rPr>
+      </w:pPr>
+      <w:r>
+        <w:rPr>
+          <w:lang w:val="en-US"/>
+        </w:rPr>
+        <w:t xml:space="preserve">Introduction to the computer science field and profession. Team problem solving. Introduction to writing computer programs. Approaches to teaching course topics vary across sections. </w:t>
+      </w:r>
+      <w:proofErr w:type="spellStart"/>
+      <w:r>
+        <w:rPr>
+          <w:lang w:val="en-US"/>
+        </w:rPr>
+        <w:t>Lec</w:t>
+      </w:r>
+      <w:proofErr w:type="spellEnd"/>
+      <w:r>
+        <w:rPr>
+          <w:lang w:val="en-US"/>
+        </w:rPr>
+        <w:t>/lab.</w:t>
+      </w:r>
+    </w:p>
+    <w:p>
+      <w:r>
+        <w:t>161:</w:t>
+      </w:r>
+    </w:p>
+    <w:p>
+      <w:pPr>
+        <w:rPr>
+          <w:lang w:val="en-US"/>
+        </w:rPr>
+      </w:pPr>
+      <w:r>
+        <w:rPr>
+          <w:lang w:val="en-US"/>
+        </w:rPr>
+        <w:t xml:space="preserve">Overview of fundamental concepts of computer science. Introduction to problem solving, software engineering, and object-oriented programming. Includes algorithm design and program development. </w:t>
+      </w:r>
+      <w:proofErr w:type="spellStart"/>
+      <w:r>
+        <w:rPr>
+          <w:lang w:val="en-US"/>
+        </w:rPr>
+        <w:t>Lec</w:t>
+      </w:r>
+      <w:proofErr w:type="spellEnd"/>
+      <w:r>
+        <w:rPr>
+          <w:lang w:val="en-US"/>
+        </w:rPr>
+        <w:t>/lab/rec.</w:t>
+      </w:r>
+    </w:p>
+    <w:p>
+      <w:r>
+        <w:t>162:</w:t>
+      </w:r>
+    </w:p>
+    <w:p>
+      <w:pPr>
+        <w:rPr>
+          <w:lang w:val="en-US"/>
+        </w:rPr>
+      </w:pPr>
+      <w:r>
+        <w:rPr>
+          <w:lang w:val="en-US"/>
+        </w:rPr>
+        <w:t xml:space="preserve">Basic data structures. Computer programming techniques and application of software engineering principles. Introduction to analysis of programs. </w:t>
+      </w:r>
+      <w:proofErr w:type="spellStart"/>
+      <w:r>
+        <w:rPr>
+          <w:lang w:val="en-US"/>
+        </w:rPr>
+        <w:t>Lec</w:t>
+      </w:r>
+      <w:proofErr w:type="spellEnd"/>
+      <w:r>
+        <w:rPr>
+          <w:lang w:val="en-US"/>
+        </w:rPr>
+        <w:t>/lab/rec.</w:t>
+      </w:r>
+    </w:p>
+    <w:p>
+      <w:pPr>
+        <w:rPr>
+          <w:lang w:val="en-US"/>
+        </w:rPr>
+      </w:pPr>
+      <w:r>
+        <w:rPr>
+          <w:lang w:val="en-US"/>
+        </w:rPr>
+        <w:t>262:</w:t>
+      </w:r>
+    </w:p>
+    <w:p>
+      <w:pPr>
+        <w:rPr>
+          <w:lang w:val="en-US"/>
+        </w:rPr>
+      </w:pPr>
+      <w:r>
+        <w:rPr>
+          <w:lang w:val="en-US"/>
+        </w:rPr>
+        <w:t>Learning a second computer programming language. Elements of C++. Object-oriented programming. Experience team work on a large programming project.</w:t>
       </w:r>
     </w:p>
     <w:p/>
@@ -281,11 +398,163 @@
     </w:p>
     <w:p>
       <w:r>
-        <w:t>TODO</w:t>
+        <w:t>160:</w:t>
+      </w:r>
+    </w:p>
+    <w:p>
+      <w:r>
+        <w:t>1. Gain experience writing computer programs, for those who have not been experienced to programming, i.e. at the completion of the course, students will be able to demonstrate an ability to create simple computer programs.</w:t>
+      </w:r>
+    </w:p>
+    <w:p>
+      <w:r>
+        <w:t>2. Explain what computer science is and what computer scientists do</w:t>
+      </w:r>
+    </w:p>
+    <w:p>
+      <w:r>
+        <w:t>3. Use computers for communication, research, productivity, etc.</w:t>
+      </w:r>
+    </w:p>
+    <w:p>
+      <w:r>
+        <w:t>4. Discover/cite sources of current computer science information</w:t>
+      </w:r>
+    </w:p>
+    <w:p>
+      <w:r>
+        <w:t>5. Produce a course of study leading to a B.S. degree at Oregon State University</w:t>
+      </w:r>
+    </w:p>
+    <w:p>
+      <w:r>
+        <w:t>6. Solve problems using abstraction and modularization</w:t>
+      </w:r>
+    </w:p>
+    <w:p>
+      <w:r>
+        <w:t>7. Identify basic computer hardware components and explain their purposes</w:t>
+      </w:r>
+    </w:p>
+    <w:p>
+      <w:r>
+        <w:t>8. Differentiate among types of software (open-source/proprietary, system/application, etc.)</w:t>
+      </w:r>
+    </w:p>
+    <w:p>
+      <w:r>
+        <w:t>9. Install/uninstall software systems</w:t>
+      </w:r>
+    </w:p>
+    <w:p>
+      <w:r>
+        <w:t>10. Use some basic tools required for success in subsequent OSU Computer Science coursework</w:t>
+      </w:r>
+    </w:p>
+    <w:p>
+      <w:r>
+        <w:t>11. Work in a team to design a simple software system</w:t>
+      </w:r>
+    </w:p>
+    <w:p>
+      <w:r>
+        <w:t>161:</w:t>
+      </w:r>
+    </w:p>
+    <w:p>
+      <w:r>
+        <w:t>1. Design and implement programs that require</w:t>
+      </w:r>
+    </w:p>
+    <w:p>
+      <w:r>
+        <w:lastRenderedPageBreak/>
+        <w:t>a. various control statements involving selection and repetition</w:t>
+      </w:r>
+    </w:p>
+    <w:p>
+      <w:r>
+        <w:t>b. expressions with variables, constants, function calls, pointers, and arithmetic/relational operators with mixed data</w:t>
+      </w:r>
+    </w:p>
+    <w:p>
+      <w:r>
+        <w:t>c. arrays, strings, and other data structures</w:t>
+      </w:r>
+    </w:p>
+    <w:p>
+      <w:r>
+        <w:t>d. library functions and programmer-defined functions with parameter-passing by value and by reference</w:t>
+      </w:r>
+    </w:p>
+    <w:p>
+      <w:r>
+        <w:t>e. define and use classes and objects</w:t>
+      </w:r>
+    </w:p>
+    <w:p>
+      <w:r>
+        <w:t>2. Debug programming syntax and run-time errors.</w:t>
+      </w:r>
+    </w:p>
+    <w:p>
+      <w:r>
+        <w:t>3. Produce recursive algorithms</w:t>
+      </w:r>
+    </w:p>
+    <w:p>
+      <w:r>
+        <w:t>4. Describe and apply basic software engineering design principles and software quality factors</w:t>
+      </w:r>
+    </w:p>
+    <w:p>
+      <w:r>
+        <w:t>162:</w:t>
+      </w:r>
+    </w:p>
+    <w:p>
+      <w:r>
+        <w:t>1. Design and implement programs that require</w:t>
+      </w:r>
+    </w:p>
+    <w:p>
+      <w:r>
+        <w:t>a. multiple classes and structures</w:t>
+      </w:r>
+    </w:p>
+    <w:p>
+      <w:r>
+        <w:t>b. hierarchies of classes that uses inheritance and polymorphism</w:t>
+      </w:r>
+    </w:p>
+    <w:p>
+      <w:r>
+        <w:t>c. an understanding of abstraction, modularity and separation of concerns</w:t>
+      </w:r>
+    </w:p>
+    <w:p>
+      <w:r>
+        <w:t>2. Construct and use basic linear structures (arrays, stacks, queues, and various linked lists) in programs, and be able to describe instances appropriate for their use.</w:t>
+      </w:r>
+    </w:p>
+    <w:p>
+      <w:r>
+        <w:t>3. Classify moderately complicated algorithms in these complexity classes: O(1), O(log n), O(n), O(n log n), and O(n2).</w:t>
+      </w:r>
+    </w:p>
+    <w:p>
+      <w:r>
+        <w:t>4. Develop test-data sets and testing plans for programming projects.</w:t>
+      </w:r>
+    </w:p>
+    <w:p>
+      <w:r>
+        <w:t>5. Produce recursive algorithms, and choose appropriately between iterative and recursive algorithms.</w:t>
       </w:r>
     </w:p>
     <w:p/>
     <w:p/>
+    <w:p/>
     <w:p>
       <w:pPr>
         <w:rPr>
@@ -301,54 +570,265 @@
     </w:p>
     <w:p>
       <w:r>
-        <w:t>The CS 361 &amp; 362 courses address the “front end” and “back end” of a software lifecycle, from requirements analysis to verification and maintenance. Modern software engineering is a huge topic, and even our IAB has</w:t>
-      </w:r>
-      <w:bookmarkStart w:id="2" w:name="_GoBack"/>
+        <w:t xml:space="preserve">The CS 361 &amp; 362 courses address the “front end” and “back end” of a software lifecycle, from requirements analysis to verification and maintenance. Modern software engineering is a huge topic, and even our IAB has raised some curricular shortcomings, including </w:t>
+      </w:r>
+      <w:r>
+        <w:rPr>
+          <w:lang w:val="en-US"/>
+        </w:rPr>
+        <w:t xml:space="preserve">continuous integration and delivery, automated testing, cloud computing, and </w:t>
+      </w:r>
+      <w:r>
+        <w:rPr>
+          <w:lang w:val="en-US"/>
+        </w:rPr>
+        <w:t>infrastructure. A</w:t>
+      </w:r>
+      <w:r>
+        <w:t xml:space="preserve"> third course in the software engineering sequence provides more surface area for such topics and additional learning outcomes.</w:t>
+      </w:r>
+      <w:r>
+        <w:t xml:space="preserve"> </w:t>
+      </w:r>
+      <w:r>
+        <w:rPr>
+          <w:i/>
+        </w:rPr>
+        <w:t>In the four-year BS Software Engineering curriculum, this course will be the third of a three-course sequence</w:t>
+      </w:r>
+      <w:r>
+        <w:rPr>
+          <w:i/>
+        </w:rPr>
+        <w:t xml:space="preserve"> (CS 361, CS 362</w:t>
+      </w:r>
+      <w:r>
+        <w:rPr>
+          <w:i/>
+        </w:rPr>
+        <w:t>, SE 303)</w:t>
+      </w:r>
+      <w:r>
+        <w:rPr>
+          <w:i/>
+        </w:rPr>
+        <w:t>.</w:t>
+      </w:r>
+    </w:p>
+    <w:p/>
+    <w:p>
+      <w:pPr>
+        <w:rPr>
+          <w:b/>
+        </w:rPr>
+      </w:pPr>
+      <w:r>
+        <w:rPr>
+          <w:b/>
+        </w:rPr>
+        <w:t>Catalog Description</w:t>
+      </w:r>
+    </w:p>
+    <w:p>
+      <w:r>
+        <w:t>361:</w:t>
+      </w:r>
+    </w:p>
+    <w:p>
+      <w:pPr>
+        <w:spacing w:line="240" w:lineRule="auto"/>
+        <w:rPr>
+          <w:rFonts w:ascii="Times New Roman" w:eastAsia="Times New Roman" w:hAnsi="Times New Roman" w:cs="Times New Roman"/>
+          <w:sz w:val="24"/>
+          <w:szCs w:val="24"/>
+          <w:lang w:val="en-US"/>
+        </w:rPr>
+      </w:pPr>
+      <w:r>
+        <w:rPr>
+          <w:rFonts w:ascii="Times New Roman" w:eastAsia="Times New Roman" w:hAnsi="Times New Roman" w:cs="Times New Roman"/>
+          <w:sz w:val="24"/>
+          <w:szCs w:val="24"/>
+          <w:lang w:val="en-US"/>
+        </w:rPr>
+        <w:t>Introduction to the "front end" of the software engineering lifecycle; requirements analysis and specification; design techniques; project management.</w:t>
+      </w:r>
+    </w:p>
+    <w:p>
+      <w:r>
+        <w:t>362:</w:t>
+      </w:r>
+    </w:p>
+    <w:p>
+      <w:pPr>
+        <w:spacing w:line="240" w:lineRule="auto"/>
+        <w:rPr>
+          <w:rFonts w:ascii="Times New Roman" w:eastAsia="Times New Roman" w:hAnsi="Times New Roman" w:cs="Times New Roman"/>
+          <w:sz w:val="24"/>
+          <w:szCs w:val="24"/>
+          <w:lang w:val="en-US"/>
+        </w:rPr>
+      </w:pPr>
+      <w:r>
+        <w:rPr>
+          <w:rFonts w:ascii="Times New Roman" w:eastAsia="Times New Roman" w:hAnsi="Times New Roman" w:cs="Times New Roman"/>
+          <w:sz w:val="24"/>
+          <w:szCs w:val="24"/>
+          <w:lang w:val="en-US"/>
+        </w:rPr>
+        <w:t>Introduction to the "back end" of the software engineering lifecycle implementation; verification and validation; debugging; maintenance.</w:t>
+      </w:r>
+    </w:p>
+    <w:p/>
+    <w:p/>
+    <w:p>
+      <w:pPr>
+        <w:rPr>
+          <w:b/>
+        </w:rPr>
+      </w:pPr>
+      <w:r>
+        <w:rPr>
+          <w:b/>
+        </w:rPr>
+        <w:t>Learning Outcomes</w:t>
+      </w:r>
+    </w:p>
+    <w:p>
+      <w:r>
+        <w:lastRenderedPageBreak/>
+        <w:t>361:</w:t>
+      </w:r>
+    </w:p>
+    <w:p>
+      <w:r>
+        <w:t>1. Select the most appropriate software process model to use in a particular situation</w:t>
+      </w:r>
+    </w:p>
+    <w:p>
+      <w:r>
+        <w:t>2. Synthesize requirements for a realistic software system and write a requirements specification document</w:t>
+      </w:r>
+    </w:p>
+    <w:p>
+      <w:r>
+        <w:t>3. Model system requirements using one or more semi-formal notations such as UML, dataflow diagrams, entity-relationship diagrams, or state diagrams</w:t>
+      </w:r>
+    </w:p>
+    <w:p>
+      <w:r>
+        <w:t>4. Design software systems at an architectural level and at lower levels, using one or more techniques, such as object-oriented design or agile methods, and express these designs in design specification documents</w:t>
+      </w:r>
+    </w:p>
+    <w:p>
+      <w:r>
+        <w:t>5. Validate designs and adjust the specification or design as necessary</w:t>
+      </w:r>
+    </w:p>
+    <w:p>
+      <w:r>
+        <w:t>6. Describe several methods of estimating the cost and developing a schedule for a programming project</w:t>
+      </w:r>
+    </w:p>
+    <w:p>
+      <w:r>
+        <w:t>7. Participate effectively in a team environment</w:t>
+      </w:r>
+    </w:p>
+    <w:p>
+      <w:r>
+        <w:t>8. Produce professional-quality software-related documents</w:t>
+      </w:r>
+    </w:p>
+    <w:p>
+      <w:r>
+        <w:t>362:</w:t>
+      </w:r>
+    </w:p>
+    <w:p>
+      <w:r>
+        <w:t>1. Apply automated tools such as make and CVS in a realistic setting</w:t>
+      </w:r>
+    </w:p>
+    <w:p>
+      <w:r>
+        <w:t>2. Describe the cost-benefit trade-offs inherent in the use of automated tools for building software and configuration management</w:t>
+      </w:r>
+    </w:p>
+    <w:p>
+      <w:r>
+        <w:t>3. Describe several techniques for validating and measuring the quality of software</w:t>
+      </w:r>
+    </w:p>
+    <w:p>
+      <w:r>
+        <w:t>4. Apply testing techniques, including black-box and white-box techniques, automatic testing activities, and regression testing</w:t>
+      </w:r>
+    </w:p>
+    <w:p>
+      <w:r>
+        <w:t>5. Use appropriate techniques and tools, including a debugger, to locate program faults</w:t>
+      </w:r>
+    </w:p>
+    <w:p>
+      <w:r>
+        <w:t>6. Describe several types of maintenance processes associated with correcting and enhancing software systems</w:t>
+      </w:r>
+    </w:p>
+    <w:p>
+      <w:r>
+        <w:t>7. Participate effectively in a software inspection</w:t>
+      </w:r>
+    </w:p>
+    <w:p>
+      <w:r>
+        <w:t>8. Participate effectively in a team environment</w:t>
+      </w:r>
+    </w:p>
+    <w:p>
+      <w:bookmarkStart w:id="2" w:name="_8367kl9gve1m" w:colFirst="0" w:colLast="0"/>
       <w:bookmarkEnd w:id="2"/>
-      <w:r>
-        <w:t xml:space="preserve"> raised some curricular shortcomings, including </w:t>
-      </w:r>
-      <w:r>
-        <w:rPr>
-          <w:lang w:val="en-US"/>
-        </w:rPr>
-        <w:t xml:space="preserve">continuous integration and delivery, automated testing, cloud computing, and </w:t>
-      </w:r>
-      <w:r>
-        <w:rPr>
-          <w:lang w:val="en-US"/>
-        </w:rPr>
-        <w:t>infrastructure. A</w:t>
-      </w:r>
-      <w:r>
-        <w:t xml:space="preserve"> third course in the software engineering sequence provides more surface area for such topics and additional learning outcomes.</w:t>
-      </w:r>
-      <w:r>
-        <w:t xml:space="preserve"> </w:t>
+    </w:p>
+    <w:p>
+      <w:pPr>
+        <w:rPr>
+          <w:b/>
+        </w:rPr>
+      </w:pPr>
+      <w:r>
+        <w:rPr>
+          <w:b/>
+        </w:rPr>
+        <w:t xml:space="preserve">Rationale for SE </w:t>
+      </w:r>
+      <w:r>
+        <w:rPr>
+          <w:b/>
+        </w:rPr>
+        <w:t>402 &amp; 403</w:t>
+      </w:r>
+    </w:p>
+    <w:p>
+      <w:r>
+        <w:t xml:space="preserve">The capstone sequence (CS 461-463) provides students a design experience in which they typically engage in a consulting model providing a service to a client. In contrast, a product-based model (such as a software startup) </w:t>
+      </w:r>
+      <w:r>
+        <w:t>provides</w:t>
+      </w:r>
+      <w:r>
+        <w:t xml:space="preserve"> students</w:t>
+      </w:r>
+      <w:r>
+        <w:t xml:space="preserve"> an entrepreneurial experience </w:t>
+      </w:r>
+      <w:r>
+        <w:t xml:space="preserve">that includes market analysis, product management, design, marketing, business organization, business administration, selling software, and growing a business. While the CS 466 course introduces students to entrepreneurship fundamentals, it does not provide students the time and depth necessary for a true startup experience. SE 402 and 403 shall follow CS 466 to extend this experience, and complement the capstone experience. </w:t>
       </w:r>
       <w:r>
         <w:rPr>
           <w:i/>
         </w:rPr>
-        <w:t>In the four-year BS Software Engineering curriculum, this course will be the third of a three-course sequence</w:t>
-      </w:r>
-      <w:r>
-        <w:rPr>
-          <w:i/>
-        </w:rPr>
-        <w:t xml:space="preserve"> (CS 361, CS 362</w:t>
-      </w:r>
-      <w:r>
-        <w:rPr>
-          <w:i/>
-        </w:rPr>
-        <w:t>, SE 303)</w:t>
-      </w:r>
-      <w:r>
-        <w:rPr>
-          <w:i/>
-        </w:rPr>
-        <w:t>.</w:t>
+        <w:t>In the four-year BS Software Engineering curriculum, these courses will be the second and third of a three-course sequence (CS 466, SE 402, SE 403).</w:t>
       </w:r>
     </w:p>
     <w:p/>
@@ -367,115 +847,217 @@
     </w:p>
     <w:p>
       <w:r>
-        <w:t>TODO</w:t>
+        <w:t>466:</w:t>
+      </w:r>
+    </w:p>
+    <w:p>
+      <w:pPr>
+        <w:rPr>
+          <w:lang w:val="en-US"/>
+        </w:rPr>
+      </w:pPr>
+      <w:r>
+        <w:rPr>
+          <w:lang w:val="en-US"/>
+        </w:rPr>
+        <w:t xml:space="preserve">Real-world, hands-on learning in a high-tech web/mobile-based company environment. Research in the development of product ideas, hypotheses, and business models to create customer experiments. Prototyping and statistical analysis to develop, optimize, and evaluate </w:t>
+      </w:r>
+      <w:r>
+        <w:rPr>
+          <w:lang w:val="en-US"/>
+        </w:rPr>
+        <w:lastRenderedPageBreak/>
+        <w:t>solutions. Rapid iteration/refactoring based on customer input, web analytics, and user engagement metrics.</w:t>
+      </w:r>
+    </w:p>
+    <w:p>
+      <w:pPr>
+        <w:rPr>
+          <w:lang w:val="en-US"/>
+        </w:rPr>
+      </w:pPr>
+      <w:r>
+        <w:rPr>
+          <w:lang w:val="en-US"/>
+        </w:rPr>
+        <w:t>461-3:</w:t>
+      </w:r>
+    </w:p>
+    <w:p>
+      <w:pPr>
+        <w:rPr>
+          <w:lang w:val="en-US"/>
+        </w:rPr>
+      </w:pPr>
+      <w:r>
+        <w:rPr>
+          <w:lang w:val="en-US"/>
+        </w:rPr>
+        <w:t>Utilize software engineering methodology in a team environment to develop a real-world application. Teams will be responsible for all phases of software development, including project planning, requirements analysis, design, coding, testing, configuration management, quality assurance, documentation, and delivery. Three-term sequence required.</w:t>
       </w:r>
     </w:p>
     <w:p/>
     <w:p>
-      <w:pPr>
+      <w:r>
         <w:rPr>
           <w:b/>
         </w:rPr>
-      </w:pPr>
-      <w:r>
-        <w:rPr>
-          <w:b/>
-        </w:rPr>
         <w:t>Learning Outcomes</w:t>
       </w:r>
     </w:p>
     <w:p>
       <w:r>
-        <w:t>TODO</w:t>
+        <w:t>466:</w:t>
+      </w:r>
+    </w:p>
+    <w:p>
+      <w:pPr>
+        <w:numPr>
+          <w:ilvl w:val="0"/>
+          <w:numId w:val="8"/>
+        </w:numPr>
+        <w:rPr>
+          <w:lang w:val="en-US"/>
+        </w:rPr>
+      </w:pPr>
+      <w:r>
+        <w:rPr>
+          <w:lang w:val="en-US"/>
+        </w:rPr>
+        <w:t>Identify the key elements of a business model and explain the importance of articulating and testing the assumptions related to web and mobile web startups</w:t>
+      </w:r>
+    </w:p>
+    <w:p>
+      <w:pPr>
+        <w:numPr>
+          <w:ilvl w:val="0"/>
+          <w:numId w:val="8"/>
+        </w:numPr>
+        <w:rPr>
+          <w:lang w:val="en-US"/>
+        </w:rPr>
+      </w:pPr>
+      <w:r>
+        <w:rPr>
+          <w:lang w:val="en-US"/>
+        </w:rPr>
+        <w:t>Interview customers to iterate and refine key assumptions comprising the value proposition and business model</w:t>
+      </w:r>
+    </w:p>
+    <w:p>
+      <w:pPr>
+        <w:numPr>
+          <w:ilvl w:val="0"/>
+          <w:numId w:val="8"/>
+        </w:numPr>
+        <w:rPr>
+          <w:lang w:val="en-US"/>
+        </w:rPr>
+      </w:pPr>
+      <w:r>
+        <w:rPr>
+          <w:lang w:val="en-US"/>
+        </w:rPr>
+        <w:t>Identify state-of-the-art technologies available in web/mobile delivery</w:t>
+      </w:r>
+    </w:p>
+    <w:p>
+      <w:pPr>
+        <w:numPr>
+          <w:ilvl w:val="0"/>
+          <w:numId w:val="8"/>
+        </w:numPr>
+        <w:rPr>
+          <w:lang w:val="en-US"/>
+        </w:rPr>
+      </w:pPr>
+      <w:r>
+        <w:rPr>
+          <w:lang w:val="en-US"/>
+        </w:rPr>
+        <w:t>Design and deliver a minimal viable product in a web or mobile application</w:t>
+      </w:r>
+    </w:p>
+    <w:p>
+      <w:pPr>
+        <w:numPr>
+          <w:ilvl w:val="0"/>
+          <w:numId w:val="8"/>
+        </w:numPr>
+        <w:rPr>
+          <w:lang w:val="en-US"/>
+        </w:rPr>
+      </w:pPr>
+      <w:r>
+        <w:rPr>
+          <w:lang w:val="en-US"/>
+        </w:rPr>
+        <w:t>Synthesize customer feedback to refine product-market fit</w:t>
+      </w:r>
+    </w:p>
+    <w:p>
+      <w:pPr>
+        <w:numPr>
+          <w:ilvl w:val="0"/>
+          <w:numId w:val="8"/>
+        </w:numPr>
+        <w:rPr>
+          <w:lang w:val="en-US"/>
+        </w:rPr>
+      </w:pPr>
+      <w:r>
+        <w:rPr>
+          <w:lang w:val="en-US"/>
+        </w:rPr>
+        <w:t>Explain importance of build-measure-learn process</w:t>
+      </w:r>
+    </w:p>
+    <w:p>
+      <w:r>
+        <w:t>461-3:</w:t>
+      </w:r>
+    </w:p>
+    <w:p>
+      <w:r>
+        <w:t>1. Design, plan, organize, synthesize and complete a significant software project in three academic quarters</w:t>
+      </w:r>
+    </w:p>
+    <w:p>
+      <w:r>
+        <w:t>2. Apply all aspects of the software engineering process, including project planning, requirements documents, software design, coding, testing, walk-throughs, documentation and delivery</w:t>
+      </w:r>
+    </w:p>
+    <w:p>
+      <w:r>
+        <w:t>3. Demonstrate good communication skills in the form of weekly reports and project talks, posters, and elevator talks</w:t>
+      </w:r>
+    </w:p>
+    <w:p>
+      <w:r>
+        <w:t>4. Participate effectively in a team environment</w:t>
+      </w:r>
+    </w:p>
+    <w:p>
+      <w:r>
+        <w:t>5. Analyze and organize their own career preparation</w:t>
+      </w:r>
+    </w:p>
+    <w:p>
+      <w:r>
+        <w:t>6. Evaluate the professional, legal, and/or social implications of software product development</w:t>
+      </w:r>
+    </w:p>
+    <w:p>
+      <w:r>
+        <w:t>7. Evaluate the contributions and importance of software projects to the broad user community</w:t>
+      </w:r>
+    </w:p>
+    <w:p>
+      <w:r>
+        <w:t>8. Explain the importance of software projects to people from other disciplines and the general public</w:t>
       </w:r>
     </w:p>
     <w:p/>
-    <w:p>
-      <w:bookmarkStart w:id="3" w:name="_8367kl9gve1m" w:colFirst="0" w:colLast="0"/>
-      <w:bookmarkEnd w:id="3"/>
-    </w:p>
-    <w:p>
-      <w:pPr>
-        <w:rPr>
-          <w:b/>
-        </w:rPr>
-      </w:pPr>
-      <w:r>
-        <w:rPr>
-          <w:b/>
-        </w:rPr>
-        <w:t xml:space="preserve">Rationale for SE </w:t>
-      </w:r>
-      <w:r>
-        <w:rPr>
-          <w:b/>
-        </w:rPr>
-        <w:t>402 &amp; 403</w:t>
-      </w:r>
-    </w:p>
-    <w:p>
-      <w:r>
-        <w:t xml:space="preserve">The capstone sequence (CS 461-463) provides students a design experience in which they typically engage in a consulting model providing a service to a client. In contrast, a product-based model (such as a software startup) </w:t>
-      </w:r>
-      <w:r>
-        <w:t>provides</w:t>
-      </w:r>
-      <w:r>
-        <w:t xml:space="preserve"> students</w:t>
-      </w:r>
-      <w:r>
-        <w:t xml:space="preserve"> an entrepreneurial experience </w:t>
-      </w:r>
-      <w:r>
-        <w:t xml:space="preserve">that includes market analysis, product management, design, marketing, business organization, business administration, selling software, and growing a business. While the CS 466 course introduces students to entrepreneurship fundamentals, it does not provide students the time and depth necessary for a true startup experience. SE 402 and 403 shall follow CS 466 to extend this experience, and complement the capstone experience. </w:t>
-      </w:r>
-      <w:r>
-        <w:rPr>
-          <w:i/>
-        </w:rPr>
-        <w:t xml:space="preserve">In the four-year BS Software </w:t>
-      </w:r>
-      <w:r>
-        <w:rPr>
-          <w:i/>
-        </w:rPr>
-        <w:lastRenderedPageBreak/>
-        <w:t>Engineering curriculum, these courses will be the second and third of a three-course sequence (CS 466, SE 402, SE 403).</w:t>
-      </w:r>
-    </w:p>
-    <w:p/>
-    <w:p>
-      <w:pPr>
-        <w:rPr>
-          <w:b/>
-        </w:rPr>
-      </w:pPr>
-      <w:r>
-        <w:rPr>
-          <w:b/>
-        </w:rPr>
-        <w:t>Catalog Description</w:t>
-      </w:r>
-    </w:p>
-    <w:p>
-      <w:r>
-        <w:t>TODO</w:t>
-      </w:r>
-    </w:p>
-    <w:p/>
-    <w:p>
-      <w:r>
-        <w:rPr>
-          <w:b/>
-        </w:rPr>
-        <w:t>Learning Outcomes</w:t>
-      </w:r>
-    </w:p>
-    <w:p>
-      <w:r>
-        <w:t>TODO</w:t>
-      </w:r>
-    </w:p>
     <w:p>
       <w:pPr>
         <w:rPr>
@@ -645,7 +1227,7 @@
       <w:r>
         <w:t>SE</w:t>
       </w:r>
-      <w:commentRangeStart w:id="4"/>
+      <w:commentRangeStart w:id="3"/>
       <w:r>
         <w:t xml:space="preserve"> 303 </w:t>
       </w:r>
@@ -655,9 +1237,9 @@
       <w:r>
         <w:t xml:space="preserve"> (4)</w:t>
       </w:r>
-      <w:commentRangeEnd w:id="4"/>
-      <w:r>
-        <w:commentReference w:id="4"/>
+      <w:commentRangeEnd w:id="3"/>
+      <w:r>
+        <w:commentReference w:id="3"/>
       </w:r>
     </w:p>
     <w:p>
@@ -679,8 +1261,8 @@
       <w:pPr>
         <w:pStyle w:val="Heading2"/>
       </w:pPr>
-      <w:bookmarkStart w:id="5" w:name="_oev6j8xkfrc2" w:colFirst="0" w:colLast="0"/>
-      <w:bookmarkEnd w:id="5"/>
+      <w:bookmarkStart w:id="4" w:name="_oev6j8xkfrc2" w:colFirst="0" w:colLast="0"/>
+      <w:bookmarkEnd w:id="4"/>
       <w:r>
         <w:t>Electives (1</w:t>
       </w:r>
@@ -698,13 +1280,13 @@
       <w:r>
         <w:t xml:space="preserve"> credits from </w:t>
       </w:r>
-      <w:commentRangeStart w:id="6"/>
+      <w:commentRangeStart w:id="5"/>
       <w:r>
         <w:t>the following</w:t>
       </w:r>
-      <w:commentRangeEnd w:id="6"/>
-      <w:r>
-        <w:commentReference w:id="6"/>
+      <w:commentRangeEnd w:id="5"/>
+      <w:r>
+        <w:commentReference w:id="5"/>
       </w:r>
       <w:r>
         <w:t>:</w:t>
@@ -713,6 +1295,36 @@
     <w:p/>
     <w:p>
       <w:r>
+        <w:t>CS 312 System Administration (4)</w:t>
+      </w:r>
+    </w:p>
+    <w:p>
+      <w:r>
+        <w:t>CS 373 Defense Against the Dark Arts (4)</w:t>
+      </w:r>
+    </w:p>
+    <w:p>
+      <w:r>
+        <w:t>CS 440 Database Management Systems (4)</w:t>
+      </w:r>
+    </w:p>
+    <w:p>
+      <w:r>
+        <w:t>CS 450 Introduction to Computer Graphics (4)</w:t>
+      </w:r>
+    </w:p>
+    <w:p>
+      <w:r>
+        <w:t>CS 458 Introduction to Information Visualization (4)</w:t>
+      </w:r>
+    </w:p>
+    <w:p>
+      <w:r>
+        <w:t>CS 475 Introduction to Parallel Programming (4)</w:t>
+      </w:r>
+    </w:p>
+    <w:p>
+      <w:r>
         <w:t>CS 492 Mobile Software Development (4)</w:t>
       </w:r>
     </w:p>
@@ -720,6 +1332,13 @@
       <w:r>
         <w:t>CS 493 Cloud Application Development (4)</w:t>
       </w:r>
+    </w:p>
+    <w:p>
+      <w:r>
+        <w:t>CS 495 Interactive Multimedia Projects (4)</w:t>
+      </w:r>
+      <w:bookmarkStart w:id="6" w:name="_GoBack"/>
+      <w:bookmarkEnd w:id="6"/>
     </w:p>
     <w:p>
       <w:r>
@@ -773,10 +1392,10 @@
         <w:t xml:space="preserve"> credits at upper division (SE 303, CS 4</w:t>
       </w:r>
       <w:r>
-        <w:t>66, SE 402, SE 403, and CS 4xx</w:t>
-      </w:r>
-      <w:r>
-        <w:t xml:space="preserve"> electives)</w:t>
+        <w:t xml:space="preserve">66, SE 402, SE 403, and CS </w:t>
+      </w:r>
+      <w:r>
+        <w:t>electives)</w:t>
       </w:r>
     </w:p>
     <w:p/>
@@ -802,7 +1421,6 @@
           <w:sz w:val="32"/>
           <w:szCs w:val="32"/>
         </w:rPr>
-        <w:lastRenderedPageBreak/>
         <w:t>Example Four-Year Plan</w:t>
       </w:r>
     </w:p>
@@ -867,6 +1485,7 @@
         <w:rPr>
           <w:noProof/>
         </w:rPr>
+        <w:lastRenderedPageBreak/>
         <w:drawing>
           <wp:inline distT="0" distB="0" distL="0" distR="0" wp14:anchorId="0AAC5D4A" wp14:editId="12A7B11A">
             <wp:extent cx="5943600" cy="3677920"/>
@@ -922,7 +1541,6 @@
           <w:sz w:val="32"/>
           <w:szCs w:val="32"/>
         </w:rPr>
-        <w:lastRenderedPageBreak/>
         <w:t>Current Applied Option, Web and Mobile Software Development</w:t>
       </w:r>
     </w:p>
@@ -1132,7 +1750,7 @@
 
 <file path=word/comments.xml><?xml version="1.0" encoding="utf-8"?>
 <w:comments xmlns:wpc="http://schemas.microsoft.com/office/word/2010/wordprocessingCanvas" xmlns:cx="http://schemas.microsoft.com/office/drawing/2014/chartex" xmlns:cx1="http://schemas.microsoft.com/office/drawing/2015/9/8/chartex" xmlns:cx2="http://schemas.microsoft.com/office/drawing/2015/10/21/chartex" xmlns:cx3="http://schemas.microsoft.com/office/drawing/2016/5/9/chartex" xmlns:cx4="http://schemas.microsoft.com/office/drawing/2016/5/10/chartex" xmlns:cx5="http://schemas.microsoft.com/office/drawing/2016/5/11/chartex" xmlns:cx6="http://schemas.microsoft.com/office/drawing/2016/5/12/chartex" xmlns:cx7="http://schemas.microsoft.com/office/drawing/2016/5/13/chartex" xmlns:cx8="http://schemas.microsoft.com/office/drawing/2016/5/14/chartex" xmlns:mc="http://schemas.openxmlformats.org/markup-compatibility/2006" xmlns:aink="http://schemas.microsoft.com/office/drawing/2016/ink" xmlns:am3d="http://schemas.microsoft.com/office/drawing/2017/model3d" xmlns:o="urn:schemas-microsoft-com:office:office" xmlns:r="http://schemas.openxmlformats.org/officeDocument/2006/relationships" xmlns:m="http://schemas.openxmlformats.org/officeDocument/2006/math" xmlns:v="urn:schemas-microsoft-com:vml" xmlns:wp14="http://schemas.microsoft.com/office/word/2010/wordprocessingDrawing" xmlns:wp="http://schemas.openxmlformats.org/drawingml/2006/wordprocessingDrawing" xmlns:w10="urn:schemas-microsoft-com:office:word" xmlns:w="http://schemas.openxmlformats.org/wordprocessingml/2006/main" xmlns:w14="http://schemas.microsoft.com/office/word/2010/wordml" xmlns:w15="http://schemas.microsoft.com/office/word/2012/wordml" xmlns:w16cid="http://schemas.microsoft.com/office/word/2016/wordml/cid" xmlns:w16se="http://schemas.microsoft.com/office/word/2015/wordml/symex" xmlns:wpg="http://schemas.microsoft.com/office/word/2010/wordprocessingGroup" xmlns:wpi="http://schemas.microsoft.com/office/word/2010/wordprocessingInk" xmlns:wne="http://schemas.microsoft.com/office/word/2006/wordml" xmlns:wps="http://schemas.microsoft.com/office/word/2010/wordprocessingShape" mc:Ignorable="w14 w15 w16se w16cid wp14">
-  <w:comment w:id="4" w:author="Yong J Bakos" w:date="2018-05-23T13:29:00Z" w:initials="">
+  <w:comment w:id="3" w:author="Yong J Bakos" w:date="2018-05-23T13:29:00Z" w:initials="">
     <w:p>
       <w:pPr>
         <w:widowControl w:val="0"/>
@@ -1156,7 +1774,7 @@
       </w:r>
     </w:p>
   </w:comment>
-  <w:comment w:id="6" w:author="Yong J Bakos" w:date="2018-05-23T13:29:00Z" w:initials="">
+  <w:comment w:id="5" w:author="Yong J Bakos" w:date="2018-05-23T13:29:00Z" w:initials="">
     <w:p>
       <w:pPr>
         <w:widowControl w:val="0"/>
@@ -1865,6 +2483,155 @@
     </w:lvl>
   </w:abstractNum>
   <w:abstractNum w:abstractNumId="5" w15:restartNumberingAfterBreak="0">
+    <w:nsid w:val="58BA16FC"/>
+    <w:multiLevelType w:val="multilevel"/>
+    <w:tmpl w:val="12582EBE"/>
+    <w:lvl w:ilvl="0">
+      <w:start w:val="1"/>
+      <w:numFmt w:val="bullet"/>
+      <w:lvlText w:val=""/>
+      <w:lvlJc w:val="left"/>
+      <w:pPr>
+        <w:tabs>
+          <w:tab w:val="num" w:pos="720"/>
+        </w:tabs>
+        <w:ind w:left="720" w:hanging="360"/>
+      </w:pPr>
+      <w:rPr>
+        <w:rFonts w:ascii="Symbol" w:hAnsi="Symbol" w:hint="default"/>
+        <w:sz w:val="20"/>
+      </w:rPr>
+    </w:lvl>
+    <w:lvl w:ilvl="1" w:tentative="1">
+      <w:start w:val="1"/>
+      <w:numFmt w:val="bullet"/>
+      <w:lvlText w:val="o"/>
+      <w:lvlJc w:val="left"/>
+      <w:pPr>
+        <w:tabs>
+          <w:tab w:val="num" w:pos="1440"/>
+        </w:tabs>
+        <w:ind w:left="1440" w:hanging="360"/>
+      </w:pPr>
+      <w:rPr>
+        <w:rFonts w:ascii="Courier New" w:hAnsi="Courier New" w:hint="default"/>
+        <w:sz w:val="20"/>
+      </w:rPr>
+    </w:lvl>
+    <w:lvl w:ilvl="2" w:tentative="1">
+      <w:start w:val="1"/>
+      <w:numFmt w:val="bullet"/>
+      <w:lvlText w:val=""/>
+      <w:lvlJc w:val="left"/>
+      <w:pPr>
+        <w:tabs>
+          <w:tab w:val="num" w:pos="2160"/>
+        </w:tabs>
+        <w:ind w:left="2160" w:hanging="360"/>
+      </w:pPr>
+      <w:rPr>
+        <w:rFonts w:ascii="Wingdings" w:hAnsi="Wingdings" w:hint="default"/>
+        <w:sz w:val="20"/>
+      </w:rPr>
+    </w:lvl>
+    <w:lvl w:ilvl="3" w:tentative="1">
+      <w:start w:val="1"/>
+      <w:numFmt w:val="bullet"/>
+      <w:lvlText w:val=""/>
+      <w:lvlJc w:val="left"/>
+      <w:pPr>
+        <w:tabs>
+          <w:tab w:val="num" w:pos="2880"/>
+        </w:tabs>
+        <w:ind w:left="2880" w:hanging="360"/>
+      </w:pPr>
+      <w:rPr>
+        <w:rFonts w:ascii="Wingdings" w:hAnsi="Wingdings" w:hint="default"/>
+        <w:sz w:val="20"/>
+      </w:rPr>
+    </w:lvl>
+    <w:lvl w:ilvl="4" w:tentative="1">
+      <w:start w:val="1"/>
+      <w:numFmt w:val="bullet"/>
+      <w:lvlText w:val=""/>
+      <w:lvlJc w:val="left"/>
+      <w:pPr>
+        <w:tabs>
+          <w:tab w:val="num" w:pos="3600"/>
+        </w:tabs>
+        <w:ind w:left="3600" w:hanging="360"/>
+      </w:pPr>
+      <w:rPr>
+        <w:rFonts w:ascii="Wingdings" w:hAnsi="Wingdings" w:hint="default"/>
+        <w:sz w:val="20"/>
+      </w:rPr>
+    </w:lvl>
+    <w:lvl w:ilvl="5" w:tentative="1">
+      <w:start w:val="1"/>
+      <w:numFmt w:val="bullet"/>
+      <w:lvlText w:val=""/>
+      <w:lvlJc w:val="left"/>
+      <w:pPr>
+        <w:tabs>
+          <w:tab w:val="num" w:pos="4320"/>
+        </w:tabs>
+        <w:ind w:left="4320" w:hanging="360"/>
+      </w:pPr>
+      <w:rPr>
+        <w:rFonts w:ascii="Wingdings" w:hAnsi="Wingdings" w:hint="default"/>
+        <w:sz w:val="20"/>
+      </w:rPr>
+    </w:lvl>
+    <w:lvl w:ilvl="6" w:tentative="1">
+      <w:start w:val="1"/>
+      <w:numFmt w:val="bullet"/>
+      <w:lvlText w:val=""/>
+      <w:lvlJc w:val="left"/>
+      <w:pPr>
+        <w:tabs>
+          <w:tab w:val="num" w:pos="5040"/>
+        </w:tabs>
+        <w:ind w:left="5040" w:hanging="360"/>
+      </w:pPr>
+      <w:rPr>
+        <w:rFonts w:ascii="Wingdings" w:hAnsi="Wingdings" w:hint="default"/>
+        <w:sz w:val="20"/>
+      </w:rPr>
+    </w:lvl>
+    <w:lvl w:ilvl="7" w:tentative="1">
+      <w:start w:val="1"/>
+      <w:numFmt w:val="bullet"/>
+      <w:lvlText w:val=""/>
+      <w:lvlJc w:val="left"/>
+      <w:pPr>
+        <w:tabs>
+          <w:tab w:val="num" w:pos="5760"/>
+        </w:tabs>
+        <w:ind w:left="5760" w:hanging="360"/>
+      </w:pPr>
+      <w:rPr>
+        <w:rFonts w:ascii="Wingdings" w:hAnsi="Wingdings" w:hint="default"/>
+        <w:sz w:val="20"/>
+      </w:rPr>
+    </w:lvl>
+    <w:lvl w:ilvl="8" w:tentative="1">
+      <w:start w:val="1"/>
+      <w:numFmt w:val="bullet"/>
+      <w:lvlText w:val=""/>
+      <w:lvlJc w:val="left"/>
+      <w:pPr>
+        <w:tabs>
+          <w:tab w:val="num" w:pos="6480"/>
+        </w:tabs>
+        <w:ind w:left="6480" w:hanging="360"/>
+      </w:pPr>
+      <w:rPr>
+        <w:rFonts w:ascii="Wingdings" w:hAnsi="Wingdings" w:hint="default"/>
+        <w:sz w:val="20"/>
+      </w:rPr>
+    </w:lvl>
+  </w:abstractNum>
+  <w:abstractNum w:abstractNumId="6" w15:restartNumberingAfterBreak="0">
     <w:nsid w:val="60AC725B"/>
     <w:multiLevelType w:val="hybridMultilevel"/>
     <w:tmpl w:val="851E3FA8"/>
@@ -1953,7 +2720,7 @@
       </w:pPr>
     </w:lvl>
   </w:abstractNum>
-  <w:abstractNum w:abstractNumId="6" w15:restartNumberingAfterBreak="0">
+  <w:abstractNum w:abstractNumId="7" w15:restartNumberingAfterBreak="0">
     <w:nsid w:val="7BD91651"/>
     <w:multiLevelType w:val="hybridMultilevel"/>
     <w:tmpl w:val="BDE45968"/>
@@ -2070,10 +2837,10 @@
     <w:abstractNumId w:val="4"/>
   </w:num>
   <w:num w:numId="2">
-    <w:abstractNumId w:val="5"/>
+    <w:abstractNumId w:val="6"/>
   </w:num>
   <w:num w:numId="3">
-    <w:abstractNumId w:val="6"/>
+    <w:abstractNumId w:val="7"/>
   </w:num>
   <w:num w:numId="4">
     <w:abstractNumId w:val="2"/>
@@ -2086,6 +2853,9 @@
   </w:num>
   <w:num w:numId="7">
     <w:abstractNumId w:val="1"/>
+  </w:num>
+  <w:num w:numId="8">
+    <w:abstractNumId w:val="5"/>
   </w:num>
 </w:numbering>
 </file>
@@ -2582,7 +3352,6 @@
   <w:style w:type="character" w:default="1" w:styleId="DefaultParagraphFont">
     <w:name w:val="Default Paragraph Font"/>
     <w:uiPriority w:val="1"/>
-    <w:semiHidden/>
     <w:unhideWhenUsed/>
   </w:style>
   <w:style w:type="table" w:default="1" w:styleId="TableNormal">

</xml_diff>

<commit_message>
CS Applied Option: Add 201 catalog description, and massage new course page headers.
</commit_message>
<xml_diff>
--- a/assets/CS Applied Option in SE.docx
+++ b/assets/CS Applied Option in SE.docx
@@ -149,36 +149,135 @@
         <w:t xml:space="preserve"> the existing CS 466 course</w:t>
       </w:r>
     </w:p>
+    <w:p>
+      <w:bookmarkStart w:id="2" w:name="_GoBack"/>
+      <w:bookmarkEnd w:id="2"/>
+    </w:p>
+    <w:p>
+      <w:r>
+        <w:t xml:space="preserve">These courses provide students with additional software development practice during year two, extend the existing software engineering course sequence in CS during year three, and extend the existing startup/entrepreneurship course in CS in year four, complementing the </w:t>
+      </w:r>
+      <w:r>
+        <w:t xml:space="preserve">CS </w:t>
+      </w:r>
+      <w:r>
+        <w:t>capstone sequence.</w:t>
+      </w:r>
+    </w:p>
     <w:p/>
     <w:p>
       <w:r>
-        <w:t xml:space="preserve">These courses provide students with additional software development practice during year two, extend the existing software engineering course sequence in CS during year three, and extend the existing startup/entrepreneurship course in CS in year four, complementing the </w:t>
-      </w:r>
-      <w:r>
-        <w:t xml:space="preserve">CS </w:t>
-      </w:r>
-      <w:r>
-        <w:t>capstone sequence.</w:t>
+        <w:t xml:space="preserve">This applied option </w:t>
+      </w:r>
+      <w:r>
+        <w:t xml:space="preserve">requires </w:t>
+      </w:r>
+      <w:r>
+        <w:t>four Category 2 proposals for new courses, and the development of these four courses. Cascades campus faculty shall complete this work during AY2018-19, and make the applied option available in AY2019-20.</w:t>
+      </w:r>
+    </w:p>
+    <w:p>
+      <w:r>
+        <w:br w:type="page"/>
+      </w:r>
+    </w:p>
+    <w:p>
+      <w:pPr>
+        <w:rPr>
+          <w:sz w:val="32"/>
+          <w:szCs w:val="32"/>
+        </w:rPr>
+      </w:pPr>
+      <w:r>
+        <w:rPr>
+          <w:sz w:val="32"/>
+          <w:szCs w:val="32"/>
+        </w:rPr>
+        <w:lastRenderedPageBreak/>
+        <w:t>SE 201 Software Development I</w:t>
+      </w:r>
+    </w:p>
+    <w:p>
+      <w:pPr>
+        <w:rPr>
+          <w:b/>
+        </w:rPr>
+      </w:pPr>
+    </w:p>
+    <w:p>
+      <w:pPr>
+        <w:rPr>
+          <w:b/>
+        </w:rPr>
+      </w:pPr>
+      <w:r>
+        <w:rPr>
+          <w:b/>
+        </w:rPr>
+        <w:t>Rationale</w:t>
+      </w:r>
+    </w:p>
+    <w:p>
+      <w:r>
+        <w:t xml:space="preserve">Students experience programming “in the small” </w:t>
+      </w:r>
+      <w:r>
+        <w:t>in year one (CS 160-162), experience very few courses in year two (CS 261, 271 and 290), and then engage in “software engineering” (CS 36</w:t>
+      </w:r>
+      <w:r>
+        <w:t>1</w:t>
+      </w:r>
+      <w:r>
+        <w:t xml:space="preserve"> &amp; 36</w:t>
+      </w:r>
+      <w:r>
+        <w:t>2</w:t>
+      </w:r>
+      <w:r>
+        <w:t>) in year three. Learning software engineering concepts can be challenging when students have only written short, focused programs and have never engaged in building a larger software system. The SE 201</w:t>
+      </w:r>
+      <w:r>
+        <w:t xml:space="preserve"> course </w:t>
+      </w:r>
+      <w:r>
+        <w:t>engages students in programming “in the large”</w:t>
+      </w:r>
+      <w:r>
+        <w:t xml:space="preserve"> (more OO, more practice, more APIs, more problem solving, more tools, bigger programs) </w:t>
+      </w:r>
+      <w:r>
+        <w:t xml:space="preserve">in year two, providing a learning experience that </w:t>
+      </w:r>
+      <w:r>
+        <w:t>helps bridge</w:t>
+      </w:r>
+      <w:r>
+        <w:t xml:space="preserve"> the first year and third year courses.</w:t>
+      </w:r>
+      <w:r>
+        <w:t xml:space="preserve"> </w:t>
+      </w:r>
+      <w:r>
+        <w:rPr>
+          <w:i/>
+        </w:rPr>
+        <w:t>In the four-year BS Software Engineering curriculum, this course will be the first in a three-course sequence</w:t>
+      </w:r>
+      <w:r>
+        <w:rPr>
+          <w:i/>
+        </w:rPr>
+        <w:t xml:space="preserve"> (SE 201 – 203)</w:t>
+      </w:r>
+      <w:r>
+        <w:rPr>
+          <w:i/>
+        </w:rPr>
+        <w:t>.</w:t>
       </w:r>
     </w:p>
     <w:p/>
     <w:p>
-      <w:r>
-        <w:t xml:space="preserve">This applied option </w:t>
-      </w:r>
-      <w:r>
-        <w:t xml:space="preserve">requires </w:t>
-      </w:r>
-      <w:r>
-        <w:t>four Category 2 proposals for new courses, and the development of these four courses. Cascades campus faculty shall complete this work during AY2018-19, and make the applied option available in AY2019-20.</w:t>
-      </w:r>
-    </w:p>
-    <w:p>
-      <w:r>
-        <w:br w:type="page"/>
-      </w:r>
-    </w:p>
-    <w:p>
       <w:pPr>
         <w:rPr>
           <w:b/>
@@ -188,322 +287,157 @@
         <w:rPr>
           <w:b/>
         </w:rPr>
+        <w:t>Catalog Description</w:t>
+      </w:r>
+    </w:p>
+    <w:p>
+      <w:pPr>
+        <w:rPr>
+          <w:lang w:val="en-US"/>
+        </w:rPr>
+      </w:pPr>
+      <w:r>
+        <w:rPr>
+          <w:lang w:val="en-US"/>
+        </w:rPr>
+        <w:t xml:space="preserve">Introduction to </w:t>
+      </w:r>
+      <w:r>
+        <w:rPr>
+          <w:lang w:val="en-US"/>
+        </w:rPr>
+        <w:t xml:space="preserve">collaborative </w:t>
+      </w:r>
+      <w:r>
+        <w:rPr>
+          <w:lang w:val="en-US"/>
+        </w:rPr>
+        <w:t>software development of larger, object-oriented systems.</w:t>
+      </w:r>
+      <w:r>
+        <w:rPr>
+          <w:lang w:val="en-US"/>
+        </w:rPr>
+        <w:t xml:space="preserve"> Overview of software architecture, and the tools, principles and practice of modern software development.</w:t>
+      </w:r>
+    </w:p>
+    <w:p/>
+    <w:p>
+      <w:r>
+        <w:rPr>
+          <w:b/>
+        </w:rPr>
+        <w:t>Learning Outcomes</w:t>
+      </w:r>
+    </w:p>
+    <w:p>
+      <w:r>
+        <w:t>160:</w:t>
+      </w:r>
+    </w:p>
+    <w:p>
+      <w:r>
+        <w:t>1. Gain experience writing computer programs, for those who have not been experienced to programming, i.e. at the completion of the course, students will be able to demonstrate an ability to create simple computer programs.</w:t>
+      </w:r>
+    </w:p>
+    <w:p>
+      <w:r>
+        <w:t>2. Explain what computer science is and what computer scientists do</w:t>
+      </w:r>
+    </w:p>
+    <w:p>
+      <w:r>
+        <w:t>3. Use computers for communication, research, productivity, etc.</w:t>
+      </w:r>
+    </w:p>
+    <w:p>
+      <w:r>
+        <w:t>4. Discover/cite sources of current computer science information</w:t>
+      </w:r>
+    </w:p>
+    <w:p>
+      <w:r>
+        <w:t>5. Produce a course of study leading to a B.S. degree at Oregon State University</w:t>
+      </w:r>
+    </w:p>
+    <w:p>
+      <w:r>
+        <w:t>6. Solve problems using abstraction and modularization</w:t>
+      </w:r>
+    </w:p>
+    <w:p>
+      <w:r>
+        <w:t>7. Identify basic computer hardware components and explain their purposes</w:t>
+      </w:r>
+    </w:p>
+    <w:p>
+      <w:r>
+        <w:t>8. Differentiate among types of software (open-source/proprietary, system/application, etc.)</w:t>
+      </w:r>
+    </w:p>
+    <w:p>
+      <w:r>
+        <w:t>9. Install/uninstall software systems</w:t>
+      </w:r>
+    </w:p>
+    <w:p>
+      <w:r>
+        <w:t>10. Use some basic tools required for success in subsequent OSU Computer Science coursework</w:t>
+      </w:r>
+    </w:p>
+    <w:p>
+      <w:r>
+        <w:t>11. Work in a team to design a simple software system</w:t>
+      </w:r>
+    </w:p>
+    <w:p>
+      <w:r>
+        <w:t>161:</w:t>
+      </w:r>
+    </w:p>
+    <w:p>
+      <w:r>
+        <w:t>1. Design and implement programs that require</w:t>
+      </w:r>
+    </w:p>
+    <w:p>
+      <w:r>
+        <w:t>a. various control statements involving selection and repetition</w:t>
+      </w:r>
+    </w:p>
+    <w:p>
+      <w:r>
+        <w:t>b. expressions with variables, constants, function calls, pointers, and arithmetic/relational operators with mixed data</w:t>
+      </w:r>
+    </w:p>
+    <w:p>
+      <w:r>
+        <w:t>c. arrays, strings, and other data structures</w:t>
+      </w:r>
+    </w:p>
+    <w:p>
+      <w:r>
+        <w:t>d. library functions and programmer-defined functions with parameter-passing by value and by reference</w:t>
+      </w:r>
+    </w:p>
+    <w:p>
+      <w:r>
+        <w:t>e. define and use classes and objects</w:t>
+      </w:r>
+    </w:p>
+    <w:p>
+      <w:r>
+        <w:t>2. Debug programming syntax and run-time errors.</w:t>
+      </w:r>
+    </w:p>
+    <w:p>
+      <w:r>
+        <w:t>3. Produce recursive algorithms</w:t>
+      </w:r>
+    </w:p>
+    <w:p>
+      <w:r>
         <w:lastRenderedPageBreak/>
-        <w:t>Rationale for SE 201</w:t>
-      </w:r>
-    </w:p>
-    <w:p>
-      <w:r>
-        <w:t xml:space="preserve">Students experience programming “in the small” </w:t>
-      </w:r>
-      <w:r>
-        <w:t>in year one (CS 160-162), experience very few courses in year two (CS 261, 271 and 290), and then engage in “software engineering” (CS 36</w:t>
-      </w:r>
-      <w:r>
-        <w:t>1</w:t>
-      </w:r>
-      <w:r>
-        <w:t xml:space="preserve"> &amp; 36</w:t>
-      </w:r>
-      <w:r>
-        <w:t>2</w:t>
-      </w:r>
-      <w:r>
-        <w:t>) in year three. Learning software engineering concepts can be challenging when students have only written short, focused programs and have never engaged in building a larger software system. The SE 201</w:t>
-      </w:r>
-      <w:r>
-        <w:t xml:space="preserve"> course </w:t>
-      </w:r>
-      <w:r>
-        <w:t>engages students in programming “in the large”</w:t>
-      </w:r>
-      <w:r>
-        <w:t xml:space="preserve"> (more OO, more practice, more APIs, more problem solving, more tools, bigger programs) </w:t>
-      </w:r>
-      <w:r>
-        <w:t xml:space="preserve">in year two, providing a learning experience that </w:t>
-      </w:r>
-      <w:r>
-        <w:t>helps bridge</w:t>
-      </w:r>
-      <w:r>
-        <w:t xml:space="preserve"> the first year and third year courses.</w:t>
-      </w:r>
-      <w:r>
-        <w:t xml:space="preserve"> </w:t>
-      </w:r>
-      <w:r>
-        <w:rPr>
-          <w:i/>
-        </w:rPr>
-        <w:t>In the four-year BS Software Engineering curriculum, this course will be the first in a three-course sequence</w:t>
-      </w:r>
-      <w:r>
-        <w:rPr>
-          <w:i/>
-        </w:rPr>
-        <w:t xml:space="preserve"> (SE 201 – 203)</w:t>
-      </w:r>
-      <w:r>
-        <w:rPr>
-          <w:i/>
-        </w:rPr>
-        <w:t>.</w:t>
-      </w:r>
-    </w:p>
-    <w:p/>
-    <w:p>
-      <w:pPr>
-        <w:rPr>
-          <w:b/>
-        </w:rPr>
-      </w:pPr>
-      <w:r>
-        <w:rPr>
-          <w:b/>
-        </w:rPr>
-        <w:t>Catalog Description</w:t>
-      </w:r>
-    </w:p>
-    <w:p>
-      <w:r>
-        <w:t>160:</w:t>
-      </w:r>
-    </w:p>
-    <w:p>
-      <w:pPr>
-        <w:rPr>
-          <w:lang w:val="en-US"/>
-        </w:rPr>
-      </w:pPr>
-      <w:r>
-        <w:rPr>
-          <w:lang w:val="en-US"/>
-        </w:rPr>
-        <w:t xml:space="preserve">Introduction to the computer science field and profession. Team problem solving. Introduction to writing computer programs. Approaches to teaching course topics vary across sections. </w:t>
-      </w:r>
-      <w:proofErr w:type="spellStart"/>
-      <w:r>
-        <w:rPr>
-          <w:lang w:val="en-US"/>
-        </w:rPr>
-        <w:t>Lec</w:t>
-      </w:r>
-      <w:proofErr w:type="spellEnd"/>
-      <w:r>
-        <w:rPr>
-          <w:lang w:val="en-US"/>
-        </w:rPr>
-        <w:t>/lab.</w:t>
-      </w:r>
-    </w:p>
-    <w:p>
-      <w:r>
-        <w:t>161:</w:t>
-      </w:r>
-    </w:p>
-    <w:p>
-      <w:pPr>
-        <w:rPr>
-          <w:lang w:val="en-US"/>
-        </w:rPr>
-      </w:pPr>
-      <w:r>
-        <w:rPr>
-          <w:lang w:val="en-US"/>
-        </w:rPr>
-        <w:t xml:space="preserve">Overview of fundamental concepts of computer science. Introduction to problem solving, software engineering, and object-oriented programming. Includes algorithm design and program development. </w:t>
-      </w:r>
-      <w:proofErr w:type="spellStart"/>
-      <w:r>
-        <w:rPr>
-          <w:lang w:val="en-US"/>
-        </w:rPr>
-        <w:t>Lec</w:t>
-      </w:r>
-      <w:proofErr w:type="spellEnd"/>
-      <w:r>
-        <w:rPr>
-          <w:lang w:val="en-US"/>
-        </w:rPr>
-        <w:t>/lab/rec.</w:t>
-      </w:r>
-    </w:p>
-    <w:p>
-      <w:r>
-        <w:t>162:</w:t>
-      </w:r>
-    </w:p>
-    <w:p>
-      <w:pPr>
-        <w:rPr>
-          <w:lang w:val="en-US"/>
-        </w:rPr>
-      </w:pPr>
-      <w:r>
-        <w:rPr>
-          <w:lang w:val="en-US"/>
-        </w:rPr>
-        <w:t xml:space="preserve">Basic data structures. Computer programming techniques and application of software engineering principles. Introduction to analysis of programs. </w:t>
-      </w:r>
-      <w:proofErr w:type="spellStart"/>
-      <w:r>
-        <w:rPr>
-          <w:lang w:val="en-US"/>
-        </w:rPr>
-        <w:t>Lec</w:t>
-      </w:r>
-      <w:proofErr w:type="spellEnd"/>
-      <w:r>
-        <w:rPr>
-          <w:lang w:val="en-US"/>
-        </w:rPr>
-        <w:t>/lab/rec.</w:t>
-      </w:r>
-    </w:p>
-    <w:p>
-      <w:pPr>
-        <w:rPr>
-          <w:lang w:val="en-US"/>
-        </w:rPr>
-      </w:pPr>
-      <w:r>
-        <w:rPr>
-          <w:lang w:val="en-US"/>
-        </w:rPr>
-        <w:t>262:</w:t>
-      </w:r>
-    </w:p>
-    <w:p>
-      <w:pPr>
-        <w:rPr>
-          <w:lang w:val="en-US"/>
-        </w:rPr>
-      </w:pPr>
-      <w:r>
-        <w:rPr>
-          <w:lang w:val="en-US"/>
-        </w:rPr>
-        <w:t>Learning a second computer programming language. Elements of C++. Object-oriented programming. Experience team work on a large programming project.</w:t>
-      </w:r>
-    </w:p>
-    <w:p/>
-    <w:p>
-      <w:r>
-        <w:rPr>
-          <w:b/>
-        </w:rPr>
-        <w:t>Learning Outcomes</w:t>
-      </w:r>
-    </w:p>
-    <w:p>
-      <w:r>
-        <w:t>160:</w:t>
-      </w:r>
-    </w:p>
-    <w:p>
-      <w:r>
-        <w:t>1. Gain experience writing computer programs, for those who have not been experienced to programming, i.e. at the completion of the course, students will be able to demonstrate an ability to create simple computer programs.</w:t>
-      </w:r>
-    </w:p>
-    <w:p>
-      <w:r>
-        <w:t>2. Explain what computer science is and what computer scientists do</w:t>
-      </w:r>
-    </w:p>
-    <w:p>
-      <w:r>
-        <w:t>3. Use computers for communication, research, productivity, etc.</w:t>
-      </w:r>
-    </w:p>
-    <w:p>
-      <w:r>
-        <w:t>4. Discover/cite sources of current computer science information</w:t>
-      </w:r>
-    </w:p>
-    <w:p>
-      <w:r>
-        <w:t>5. Produce a course of study leading to a B.S. degree at Oregon State University</w:t>
-      </w:r>
-    </w:p>
-    <w:p>
-      <w:r>
-        <w:t>6. Solve problems using abstraction and modularization</w:t>
-      </w:r>
-    </w:p>
-    <w:p>
-      <w:r>
-        <w:t>7. Identify basic computer hardware components and explain their purposes</w:t>
-      </w:r>
-    </w:p>
-    <w:p>
-      <w:r>
-        <w:t>8. Differentiate among types of software (open-source/proprietary, system/application, etc.)</w:t>
-      </w:r>
-    </w:p>
-    <w:p>
-      <w:r>
-        <w:t>9. Install/uninstall software systems</w:t>
-      </w:r>
-    </w:p>
-    <w:p>
-      <w:r>
-        <w:t>10. Use some basic tools required for success in subsequent OSU Computer Science coursework</w:t>
-      </w:r>
-    </w:p>
-    <w:p>
-      <w:r>
-        <w:t>11. Work in a team to design a simple software system</w:t>
-      </w:r>
-    </w:p>
-    <w:p>
-      <w:r>
-        <w:t>161:</w:t>
-      </w:r>
-    </w:p>
-    <w:p>
-      <w:r>
-        <w:t>1. Design and implement programs that require</w:t>
-      </w:r>
-    </w:p>
-    <w:p>
-      <w:r>
-        <w:lastRenderedPageBreak/>
-        <w:t>a. various control statements involving selection and repetition</w:t>
-      </w:r>
-    </w:p>
-    <w:p>
-      <w:r>
-        <w:t>b. expressions with variables, constants, function calls, pointers, and arithmetic/relational operators with mixed data</w:t>
-      </w:r>
-    </w:p>
-    <w:p>
-      <w:r>
-        <w:t>c. arrays, strings, and other data structures</w:t>
-      </w:r>
-    </w:p>
-    <w:p>
-      <w:r>
-        <w:t>d. library functions and programmer-defined functions with parameter-passing by value and by reference</w:t>
-      </w:r>
-    </w:p>
-    <w:p>
-      <w:r>
-        <w:t>e. define and use classes and objects</w:t>
-      </w:r>
-    </w:p>
-    <w:p>
-      <w:r>
-        <w:t>2. Debug programming syntax and run-time errors.</w:t>
-      </w:r>
-    </w:p>
-    <w:p>
-      <w:r>
-        <w:t>3. Produce recursive algorithms</w:t>
-      </w:r>
-    </w:p>
-    <w:p>
-      <w:r>
         <w:t>4. Describe and apply basic software engineering design principles and software quality factors</w:t>
       </w:r>
     </w:p>
@@ -565,7 +499,43 @@
         <w:rPr>
           <w:b/>
         </w:rPr>
-        <w:t>Rationale for SE 303</w:t>
+        <w:br w:type="page"/>
+      </w:r>
+    </w:p>
+    <w:p>
+      <w:pPr>
+        <w:rPr>
+          <w:sz w:val="32"/>
+          <w:szCs w:val="32"/>
+        </w:rPr>
+      </w:pPr>
+      <w:r>
+        <w:rPr>
+          <w:sz w:val="32"/>
+          <w:szCs w:val="32"/>
+        </w:rPr>
+        <w:lastRenderedPageBreak/>
+        <w:t>SE 303 Software Engineering III</w:t>
+      </w:r>
+    </w:p>
+    <w:p>
+      <w:pPr>
+        <w:rPr>
+          <w:b/>
+        </w:rPr>
+      </w:pPr>
+    </w:p>
+    <w:p>
+      <w:pPr>
+        <w:rPr>
+          <w:b/>
+        </w:rPr>
+      </w:pPr>
+      <w:r>
+        <w:rPr>
+          <w:b/>
+        </w:rPr>
+        <w:t>Rationale</w:t>
       </w:r>
     </w:p>
     <w:p>
@@ -696,82 +666,82 @@
     </w:p>
     <w:p>
       <w:r>
+        <w:t>361:</w:t>
+      </w:r>
+    </w:p>
+    <w:p>
+      <w:r>
+        <w:t>1. Select the most appropriate software process model to use in a particular situation</w:t>
+      </w:r>
+    </w:p>
+    <w:p>
+      <w:r>
+        <w:t>2. Synthesize requirements for a realistic software system and write a requirements specification document</w:t>
+      </w:r>
+    </w:p>
+    <w:p>
+      <w:r>
+        <w:t>3. Model system requirements using one or more semi-formal notations such as UML, dataflow diagrams, entity-relationship diagrams, or state diagrams</w:t>
+      </w:r>
+    </w:p>
+    <w:p>
+      <w:r>
+        <w:t>4. Design software systems at an architectural level and at lower levels, using one or more techniques, such as object-oriented design or agile methods, and express these designs in design specification documents</w:t>
+      </w:r>
+    </w:p>
+    <w:p>
+      <w:r>
+        <w:t>5. Validate designs and adjust the specification or design as necessary</w:t>
+      </w:r>
+    </w:p>
+    <w:p>
+      <w:r>
+        <w:t>6. Describe several methods of estimating the cost and developing a schedule for a programming project</w:t>
+      </w:r>
+    </w:p>
+    <w:p>
+      <w:r>
+        <w:t>7. Participate effectively in a team environment</w:t>
+      </w:r>
+    </w:p>
+    <w:p>
+      <w:r>
+        <w:t>8. Produce professional-quality software-related documents</w:t>
+      </w:r>
+    </w:p>
+    <w:p>
+      <w:r>
+        <w:t>362:</w:t>
+      </w:r>
+    </w:p>
+    <w:p>
+      <w:r>
+        <w:t>1. Apply automated tools such as make and CVS in a realistic setting</w:t>
+      </w:r>
+    </w:p>
+    <w:p>
+      <w:r>
+        <w:t>2. Describe the cost-benefit trade-offs inherent in the use of automated tools for building software and configuration management</w:t>
+      </w:r>
+    </w:p>
+    <w:p>
+      <w:r>
+        <w:t>3. Describe several techniques for validating and measuring the quality of software</w:t>
+      </w:r>
+    </w:p>
+    <w:p>
+      <w:r>
+        <w:t>4. Apply testing techniques, including black-box and white-box techniques, automatic testing activities, and regression testing</w:t>
+      </w:r>
+    </w:p>
+    <w:p>
+      <w:r>
+        <w:t>5. Use appropriate techniques and tools, including a debugger, to locate program faults</w:t>
+      </w:r>
+    </w:p>
+    <w:p>
+      <w:r>
         <w:lastRenderedPageBreak/>
-        <w:t>361:</w:t>
-      </w:r>
-    </w:p>
-    <w:p>
-      <w:r>
-        <w:t>1. Select the most appropriate software process model to use in a particular situation</w:t>
-      </w:r>
-    </w:p>
-    <w:p>
-      <w:r>
-        <w:t>2. Synthesize requirements for a realistic software system and write a requirements specification document</w:t>
-      </w:r>
-    </w:p>
-    <w:p>
-      <w:r>
-        <w:t>3. Model system requirements using one or more semi-formal notations such as UML, dataflow diagrams, entity-relationship diagrams, or state diagrams</w:t>
-      </w:r>
-    </w:p>
-    <w:p>
-      <w:r>
-        <w:t>4. Design software systems at an architectural level and at lower levels, using one or more techniques, such as object-oriented design or agile methods, and express these designs in design specification documents</w:t>
-      </w:r>
-    </w:p>
-    <w:p>
-      <w:r>
-        <w:t>5. Validate designs and adjust the specification or design as necessary</w:t>
-      </w:r>
-    </w:p>
-    <w:p>
-      <w:r>
-        <w:t>6. Describe several methods of estimating the cost and developing a schedule for a programming project</w:t>
-      </w:r>
-    </w:p>
-    <w:p>
-      <w:r>
-        <w:t>7. Participate effectively in a team environment</w:t>
-      </w:r>
-    </w:p>
-    <w:p>
-      <w:r>
-        <w:t>8. Produce professional-quality software-related documents</w:t>
-      </w:r>
-    </w:p>
-    <w:p>
-      <w:r>
-        <w:t>362:</w:t>
-      </w:r>
-    </w:p>
-    <w:p>
-      <w:r>
-        <w:t>1. Apply automated tools such as make and CVS in a realistic setting</w:t>
-      </w:r>
-    </w:p>
-    <w:p>
-      <w:r>
-        <w:t>2. Describe the cost-benefit trade-offs inherent in the use of automated tools for building software and configuration management</w:t>
-      </w:r>
-    </w:p>
-    <w:p>
-      <w:r>
-        <w:t>3. Describe several techniques for validating and measuring the quality of software</w:t>
-      </w:r>
-    </w:p>
-    <w:p>
-      <w:r>
-        <w:t>4. Apply testing techniques, including black-box and white-box techniques, automatic testing activities, and regression testing</w:t>
-      </w:r>
-    </w:p>
-    <w:p>
-      <w:r>
-        <w:t>5. Use appropriate techniques and tools, including a debugger, to locate program faults</w:t>
-      </w:r>
-    </w:p>
-    <w:p>
-      <w:r>
         <w:t>6. Describe several types of maintenance processes associated with correcting and enhancing software systems</w:t>
       </w:r>
     </w:p>
@@ -786,8 +756,8 @@
       </w:r>
     </w:p>
     <w:p>
-      <w:bookmarkStart w:id="2" w:name="_8367kl9gve1m" w:colFirst="0" w:colLast="0"/>
-      <w:bookmarkEnd w:id="2"/>
+      <w:bookmarkStart w:id="3" w:name="_8367kl9gve1m" w:colFirst="0" w:colLast="0"/>
+      <w:bookmarkEnd w:id="3"/>
     </w:p>
     <w:p>
       <w:pPr>
@@ -799,13 +769,43 @@
         <w:rPr>
           <w:b/>
         </w:rPr>
-        <w:t xml:space="preserve">Rationale for SE </w:t>
-      </w:r>
-      <w:r>
+        <w:br w:type="page"/>
+      </w:r>
+    </w:p>
+    <w:p>
+      <w:pPr>
+        <w:rPr>
+          <w:sz w:val="32"/>
+          <w:szCs w:val="32"/>
+        </w:rPr>
+      </w:pPr>
+      <w:r>
+        <w:rPr>
+          <w:sz w:val="32"/>
+          <w:szCs w:val="32"/>
+        </w:rPr>
+        <w:lastRenderedPageBreak/>
+        <w:t>SE 402 &amp; 403 Business of Software II &amp; III</w:t>
+      </w:r>
+    </w:p>
+    <w:p>
+      <w:pPr>
         <w:rPr>
           <w:b/>
         </w:rPr>
-        <w:t>402 &amp; 403</w:t>
+      </w:pPr>
+    </w:p>
+    <w:p>
+      <w:pPr>
+        <w:rPr>
+          <w:b/>
+        </w:rPr>
+      </w:pPr>
+      <w:r>
+        <w:rPr>
+          <w:b/>
+        </w:rPr>
+        <w:t>Rationale</w:t>
       </w:r>
     </w:p>
     <w:p>
@@ -860,14 +860,7 @@
         <w:rPr>
           <w:lang w:val="en-US"/>
         </w:rPr>
-        <w:t xml:space="preserve">Real-world, hands-on learning in a high-tech web/mobile-based company environment. Research in the development of product ideas, hypotheses, and business models to create customer experiments. Prototyping and statistical analysis to develop, optimize, and evaluate </w:t>
-      </w:r>
-      <w:r>
-        <w:rPr>
-          <w:lang w:val="en-US"/>
-        </w:rPr>
-        <w:lastRenderedPageBreak/>
-        <w:t>solutions. Rapid iteration/refactoring based on customer input, web analytics, and user engagement metrics.</w:t>
+        <w:t>Real-world, hands-on learning in a high-tech web/mobile-based company environment. Research in the development of product ideas, hypotheses, and business models to create customer experiments. Prototyping and statistical analysis to develop, optimize, and evaluate solutions. Rapid iteration/refactoring based on customer input, web analytics, and user engagement metrics.</w:t>
       </w:r>
     </w:p>
     <w:p>
@@ -1029,6 +1022,7 @@
     </w:p>
     <w:p>
       <w:r>
+        <w:lastRenderedPageBreak/>
         <w:t>3. Demonstrate good communication skills in the form of weekly reports and project talks, posters, and elevator talks</w:t>
       </w:r>
     </w:p>
@@ -1227,7 +1221,7 @@
       <w:r>
         <w:t>SE</w:t>
       </w:r>
-      <w:commentRangeStart w:id="3"/>
+      <w:commentRangeStart w:id="4"/>
       <w:r>
         <w:t xml:space="preserve"> 303 </w:t>
       </w:r>
@@ -1237,9 +1231,9 @@
       <w:r>
         <w:t xml:space="preserve"> (4)</w:t>
       </w:r>
-      <w:commentRangeEnd w:id="3"/>
-      <w:r>
-        <w:commentReference w:id="3"/>
+      <w:commentRangeEnd w:id="4"/>
+      <w:r>
+        <w:commentReference w:id="4"/>
       </w:r>
     </w:p>
     <w:p>
@@ -1261,8 +1255,8 @@
       <w:pPr>
         <w:pStyle w:val="Heading2"/>
       </w:pPr>
-      <w:bookmarkStart w:id="4" w:name="_oev6j8xkfrc2" w:colFirst="0" w:colLast="0"/>
-      <w:bookmarkEnd w:id="4"/>
+      <w:bookmarkStart w:id="5" w:name="_oev6j8xkfrc2" w:colFirst="0" w:colLast="0"/>
+      <w:bookmarkEnd w:id="5"/>
       <w:r>
         <w:t>Electives (1</w:t>
       </w:r>
@@ -1280,13 +1274,13 @@
       <w:r>
         <w:t xml:space="preserve"> credits from </w:t>
       </w:r>
-      <w:commentRangeStart w:id="5"/>
+      <w:commentRangeStart w:id="6"/>
       <w:r>
         <w:t>the following</w:t>
       </w:r>
-      <w:commentRangeEnd w:id="5"/>
-      <w:r>
-        <w:commentReference w:id="5"/>
+      <w:commentRangeEnd w:id="6"/>
+      <w:r>
+        <w:commentReference w:id="6"/>
       </w:r>
       <w:r>
         <w:t>:</w:t>
@@ -1337,8 +1331,6 @@
       <w:r>
         <w:t>CS 495 Interactive Multimedia Projects (4)</w:t>
       </w:r>
-      <w:bookmarkStart w:id="6" w:name="_GoBack"/>
-      <w:bookmarkEnd w:id="6"/>
     </w:p>
     <w:p>
       <w:r>
@@ -1402,13 +1394,6 @@
     <w:p/>
     <w:p/>
     <w:p/>
-    <w:p/>
-    <w:p/>
-    <w:p/>
-    <w:p/>
-    <w:p/>
-    <w:p/>
-    <w:p/>
     <w:p>
       <w:pPr>
         <w:rPr>
@@ -1421,6 +1406,7 @@
           <w:sz w:val="32"/>
           <w:szCs w:val="32"/>
         </w:rPr>
+        <w:lastRenderedPageBreak/>
         <w:t>Example Four-Year Plan</w:t>
       </w:r>
     </w:p>
@@ -1485,7 +1471,6 @@
         <w:rPr>
           <w:noProof/>
         </w:rPr>
-        <w:lastRenderedPageBreak/>
         <w:drawing>
           <wp:inline distT="0" distB="0" distL="0" distR="0" wp14:anchorId="0AAC5D4A" wp14:editId="12A7B11A">
             <wp:extent cx="5943600" cy="3677920"/>
@@ -1541,6 +1526,7 @@
           <w:sz w:val="32"/>
           <w:szCs w:val="32"/>
         </w:rPr>
+        <w:lastRenderedPageBreak/>
         <w:t>Current Applied Option, Web and Mobile Software Development</w:t>
       </w:r>
     </w:p>
@@ -1750,7 +1736,7 @@
 
 <file path=word/comments.xml><?xml version="1.0" encoding="utf-8"?>
 <w:comments xmlns:wpc="http://schemas.microsoft.com/office/word/2010/wordprocessingCanvas" xmlns:cx="http://schemas.microsoft.com/office/drawing/2014/chartex" xmlns:cx1="http://schemas.microsoft.com/office/drawing/2015/9/8/chartex" xmlns:cx2="http://schemas.microsoft.com/office/drawing/2015/10/21/chartex" xmlns:cx3="http://schemas.microsoft.com/office/drawing/2016/5/9/chartex" xmlns:cx4="http://schemas.microsoft.com/office/drawing/2016/5/10/chartex" xmlns:cx5="http://schemas.microsoft.com/office/drawing/2016/5/11/chartex" xmlns:cx6="http://schemas.microsoft.com/office/drawing/2016/5/12/chartex" xmlns:cx7="http://schemas.microsoft.com/office/drawing/2016/5/13/chartex" xmlns:cx8="http://schemas.microsoft.com/office/drawing/2016/5/14/chartex" xmlns:mc="http://schemas.openxmlformats.org/markup-compatibility/2006" xmlns:aink="http://schemas.microsoft.com/office/drawing/2016/ink" xmlns:am3d="http://schemas.microsoft.com/office/drawing/2017/model3d" xmlns:o="urn:schemas-microsoft-com:office:office" xmlns:r="http://schemas.openxmlformats.org/officeDocument/2006/relationships" xmlns:m="http://schemas.openxmlformats.org/officeDocument/2006/math" xmlns:v="urn:schemas-microsoft-com:vml" xmlns:wp14="http://schemas.microsoft.com/office/word/2010/wordprocessingDrawing" xmlns:wp="http://schemas.openxmlformats.org/drawingml/2006/wordprocessingDrawing" xmlns:w10="urn:schemas-microsoft-com:office:word" xmlns:w="http://schemas.openxmlformats.org/wordprocessingml/2006/main" xmlns:w14="http://schemas.microsoft.com/office/word/2010/wordml" xmlns:w15="http://schemas.microsoft.com/office/word/2012/wordml" xmlns:w16cid="http://schemas.microsoft.com/office/word/2016/wordml/cid" xmlns:w16se="http://schemas.microsoft.com/office/word/2015/wordml/symex" xmlns:wpg="http://schemas.microsoft.com/office/word/2010/wordprocessingGroup" xmlns:wpi="http://schemas.microsoft.com/office/word/2010/wordprocessingInk" xmlns:wne="http://schemas.microsoft.com/office/word/2006/wordml" xmlns:wps="http://schemas.microsoft.com/office/word/2010/wordprocessingShape" mc:Ignorable="w14 w15 w16se w16cid wp14">
-  <w:comment w:id="3" w:author="Yong J Bakos" w:date="2018-05-23T13:29:00Z" w:initials="">
+  <w:comment w:id="4" w:author="Yong J Bakos" w:date="2018-05-23T13:29:00Z" w:initials="">
     <w:p>
       <w:pPr>
         <w:widowControl w:val="0"/>
@@ -1774,7 +1760,7 @@
       </w:r>
     </w:p>
   </w:comment>
-  <w:comment w:id="5" w:author="Yong J Bakos" w:date="2018-05-23T13:29:00Z" w:initials="">
+  <w:comment w:id="6" w:author="Yong J Bakos" w:date="2018-05-23T13:29:00Z" w:initials="">
     <w:p>
       <w:pPr>
         <w:widowControl w:val="0"/>
@@ -1903,7 +1889,7 @@
       <w:rPr>
         <w:lang w:val="en-US"/>
       </w:rPr>
-      <w:t>05</w:t>
+      <w:t>13</w:t>
     </w:r>
     <w:r>
       <w:rPr>
@@ -3352,6 +3338,7 @@
   <w:style w:type="character" w:default="1" w:styleId="DefaultParagraphFont">
     <w:name w:val="Default Paragraph Font"/>
     <w:uiPriority w:val="1"/>
+    <w:semiHidden/>
     <w:unhideWhenUsed/>
   </w:style>
   <w:style w:type="table" w:default="1" w:styleId="TableNormal">

</xml_diff>

<commit_message>
CS Applied Option: Define SE 201 learning outcomes.
</commit_message>
<xml_diff>
--- a/assets/CS Applied Option in SE.docx
+++ b/assets/CS Applied Option in SE.docx
@@ -149,343 +149,317 @@
         <w:t xml:space="preserve"> the existing CS 466 course</w:t>
       </w:r>
     </w:p>
-    <w:p>
+    <w:p/>
+    <w:p>
+      <w:r>
+        <w:t xml:space="preserve">These courses provide students with additional software development practice during year two, extend the existing software engineering course sequence in CS during year three, and extend the existing startup/entrepreneurship course in CS in year four, complementing the </w:t>
+      </w:r>
+      <w:r>
+        <w:t xml:space="preserve">CS </w:t>
+      </w:r>
+      <w:r>
+        <w:t>capstone sequence.</w:t>
+      </w:r>
+    </w:p>
+    <w:p/>
+    <w:p>
+      <w:r>
+        <w:t xml:space="preserve">This applied option </w:t>
+      </w:r>
+      <w:r>
+        <w:t xml:space="preserve">requires </w:t>
+      </w:r>
+      <w:r>
+        <w:t>four Category 2 proposals for new courses, and the development of these four courses. Cascades campus faculty shall complete this work during AY2018-19, and make the applied option available in AY2019-20.</w:t>
+      </w:r>
+    </w:p>
+    <w:p>
+      <w:r>
+        <w:br w:type="page"/>
+      </w:r>
+    </w:p>
+    <w:p>
+      <w:pPr>
+        <w:rPr>
+          <w:sz w:val="32"/>
+          <w:szCs w:val="32"/>
+        </w:rPr>
+      </w:pPr>
+      <w:r>
+        <w:rPr>
+          <w:sz w:val="32"/>
+          <w:szCs w:val="32"/>
+        </w:rPr>
+        <w:lastRenderedPageBreak/>
+        <w:t>SE 201 Software Development I</w:t>
+      </w:r>
+    </w:p>
+    <w:p>
+      <w:pPr>
+        <w:rPr>
+          <w:b/>
+        </w:rPr>
+      </w:pPr>
+    </w:p>
+    <w:p>
+      <w:pPr>
+        <w:rPr>
+          <w:b/>
+        </w:rPr>
+      </w:pPr>
+      <w:r>
+        <w:rPr>
+          <w:b/>
+        </w:rPr>
+        <w:t>Rationale</w:t>
+      </w:r>
+    </w:p>
+    <w:p>
+      <w:r>
+        <w:t xml:space="preserve">Students experience programming “in the small” </w:t>
+      </w:r>
+      <w:r>
+        <w:t>in year one (CS 160-162), experience very few courses in year two (CS 261, 271 and 290), and then engage in “software engineering” (CS 36</w:t>
+      </w:r>
+      <w:r>
+        <w:t>1</w:t>
+      </w:r>
+      <w:r>
+        <w:t xml:space="preserve"> &amp; 36</w:t>
+      </w:r>
+      <w:r>
+        <w:t>2</w:t>
+      </w:r>
+      <w:r>
+        <w:t>) in year three. Learning software engineering concepts can be challenging when students have only written short, focused programs and have never engaged in building a larger software system. The SE 201</w:t>
+      </w:r>
+      <w:r>
+        <w:t xml:space="preserve"> course </w:t>
+      </w:r>
+      <w:r>
+        <w:t>engages students in programming “in the large”</w:t>
+      </w:r>
+      <w:r>
+        <w:t xml:space="preserve"> (more OO, more practice, more APIs, more problem solving, more tools, bigger programs) </w:t>
+      </w:r>
+      <w:r>
+        <w:t xml:space="preserve">in year two, providing a learning experience that </w:t>
+      </w:r>
+      <w:r>
+        <w:t>helps bridge</w:t>
+      </w:r>
+      <w:r>
+        <w:t xml:space="preserve"> the first year and third year courses.</w:t>
+      </w:r>
+      <w:r>
+        <w:t xml:space="preserve"> </w:t>
+      </w:r>
+      <w:r>
+        <w:rPr>
+          <w:i/>
+        </w:rPr>
+        <w:t>In the four-year BS Software Engineering curriculum, this course will be the first in a three-course sequence</w:t>
+      </w:r>
+      <w:r>
+        <w:rPr>
+          <w:i/>
+        </w:rPr>
+        <w:t xml:space="preserve"> (SE 201 – 203)</w:t>
+      </w:r>
+      <w:r>
+        <w:rPr>
+          <w:i/>
+        </w:rPr>
+        <w:t>.</w:t>
+      </w:r>
+    </w:p>
+    <w:p/>
+    <w:p>
+      <w:pPr>
+        <w:rPr>
+          <w:b/>
+        </w:rPr>
+      </w:pPr>
+      <w:r>
+        <w:rPr>
+          <w:b/>
+        </w:rPr>
+        <w:t>Catalog Description</w:t>
+      </w:r>
+    </w:p>
+    <w:p>
+      <w:pPr>
+        <w:rPr>
+          <w:lang w:val="en-US"/>
+        </w:rPr>
+      </w:pPr>
+      <w:r>
+        <w:rPr>
+          <w:lang w:val="en-US"/>
+        </w:rPr>
+        <w:t>Introduction to collaborative software development of larger, object-oriented systems. Overview of software architecture, and the tools, principles and practice of modern software development.</w:t>
+      </w:r>
+    </w:p>
+    <w:p/>
+    <w:p>
+      <w:r>
+        <w:rPr>
+          <w:b/>
+        </w:rPr>
+        <w:t>Learning Outcomes</w:t>
+      </w:r>
+    </w:p>
+    <w:p>
+      <w:pPr>
+        <w:pStyle w:val="ListParagraph"/>
+        <w:numPr>
+          <w:ilvl w:val="0"/>
+          <w:numId w:val="10"/>
+        </w:numPr>
+      </w:pPr>
+      <w:r>
+        <w:t xml:space="preserve">Create software application solutions that solve </w:t>
+      </w:r>
+      <w:r>
+        <w:t>customer-defined</w:t>
+      </w:r>
+      <w:r>
+        <w:t xml:space="preserve"> problems and meet </w:t>
+      </w:r>
+      <w:r>
+        <w:t xml:space="preserve"> user </w:t>
+      </w:r>
+      <w:r>
+        <w:t>requirements.</w:t>
+      </w:r>
+    </w:p>
+    <w:p>
+      <w:pPr>
+        <w:pStyle w:val="ListParagraph"/>
+        <w:numPr>
+          <w:ilvl w:val="0"/>
+          <w:numId w:val="10"/>
+        </w:numPr>
+      </w:pPr>
+      <w:r>
+        <w:t>Analyze a problem domain to create appropriate abstractions.</w:t>
+      </w:r>
+    </w:p>
+    <w:p>
+      <w:pPr>
+        <w:pStyle w:val="ListParagraph"/>
+        <w:numPr>
+          <w:ilvl w:val="0"/>
+          <w:numId w:val="10"/>
+        </w:numPr>
+      </w:pPr>
+      <w:r>
+        <w:t xml:space="preserve">Apply </w:t>
+      </w:r>
+      <w:r>
+        <w:t xml:space="preserve">software engineering design </w:t>
+      </w:r>
+      <w:r>
+        <w:t xml:space="preserve">principles </w:t>
+      </w:r>
+      <w:r>
+        <w:t xml:space="preserve">and practice writing </w:t>
+      </w:r>
+      <w:r>
+        <w:t>high-</w:t>
+      </w:r>
+      <w:r>
+        <w:t>quality code.</w:t>
+      </w:r>
+    </w:p>
+    <w:p>
+      <w:pPr>
+        <w:pStyle w:val="ListParagraph"/>
+        <w:numPr>
+          <w:ilvl w:val="0"/>
+          <w:numId w:val="10"/>
+        </w:numPr>
+      </w:pPr>
+      <w:r>
+        <w:t>Assess the maintainability and quality of code, and apply basic refactoring techniques.</w:t>
+      </w:r>
+    </w:p>
+    <w:p>
+      <w:pPr>
+        <w:pStyle w:val="ListParagraph"/>
+        <w:numPr>
+          <w:ilvl w:val="0"/>
+          <w:numId w:val="10"/>
+        </w:numPr>
+      </w:pPr>
+      <w:r>
+        <w:t>Practice using tools to facilitate the implementation of software applications.</w:t>
+      </w:r>
+    </w:p>
+    <w:p>
+      <w:pPr>
+        <w:pStyle w:val="ListParagraph"/>
+        <w:numPr>
+          <w:ilvl w:val="0"/>
+          <w:numId w:val="10"/>
+        </w:numPr>
+      </w:pPr>
+      <w:r>
+        <w:t xml:space="preserve">Discover and explain the features of </w:t>
+      </w:r>
+      <w:r>
+        <w:t xml:space="preserve">third-party </w:t>
+      </w:r>
+      <w:r>
+        <w:t xml:space="preserve">libraries and services; and integrate third-party </w:t>
+      </w:r>
+      <w:r>
+        <w:t xml:space="preserve">APIs </w:t>
+      </w:r>
+      <w:r>
+        <w:t>into a software system.</w:t>
+      </w:r>
+    </w:p>
+    <w:p>
+      <w:pPr>
+        <w:pStyle w:val="ListParagraph"/>
+        <w:numPr>
+          <w:ilvl w:val="0"/>
+          <w:numId w:val="10"/>
+        </w:numPr>
+      </w:pPr>
+      <w:r>
+        <w:t xml:space="preserve">Work in a team to design a </w:t>
+      </w:r>
+      <w:r>
+        <w:t xml:space="preserve">moderately-sized </w:t>
+      </w:r>
+      <w:r>
+        <w:t>software system</w:t>
+      </w:r>
+      <w:r>
+        <w:t>.</w:t>
+      </w:r>
+    </w:p>
+    <w:p>
+      <w:pPr>
+        <w:pStyle w:val="ListParagraph"/>
+        <w:numPr>
+          <w:ilvl w:val="0"/>
+          <w:numId w:val="10"/>
+        </w:numPr>
+      </w:pPr>
+      <w:r>
+        <w:t>Define the terminol</w:t>
+      </w:r>
       <w:bookmarkStart w:id="2" w:name="_GoBack"/>
       <w:bookmarkEnd w:id="2"/>
-    </w:p>
-    <w:p>
-      <w:r>
-        <w:t xml:space="preserve">These courses provide students with additional software development practice during year two, extend the existing software engineering course sequence in CS during year three, and extend the existing startup/entrepreneurship course in CS in year four, complementing the </w:t>
-      </w:r>
-      <w:r>
-        <w:t xml:space="preserve">CS </w:t>
-      </w:r>
-      <w:r>
-        <w:t>capstone sequence.</w:t>
+      <w:r>
+        <w:t>ogy and describe the basic concepts of software architecture.</w:t>
       </w:r>
     </w:p>
     <w:p/>
-    <w:p>
-      <w:r>
-        <w:t xml:space="preserve">This applied option </w:t>
-      </w:r>
-      <w:r>
-        <w:t xml:space="preserve">requires </w:t>
-      </w:r>
-      <w:r>
-        <w:t>four Category 2 proposals for new courses, and the development of these four courses. Cascades campus faculty shall complete this work during AY2018-19, and make the applied option available in AY2019-20.</w:t>
-      </w:r>
-    </w:p>
-    <w:p>
-      <w:r>
-        <w:br w:type="page"/>
-      </w:r>
-    </w:p>
-    <w:p>
-      <w:pPr>
-        <w:rPr>
-          <w:sz w:val="32"/>
-          <w:szCs w:val="32"/>
-        </w:rPr>
-      </w:pPr>
-      <w:r>
-        <w:rPr>
-          <w:sz w:val="32"/>
-          <w:szCs w:val="32"/>
-        </w:rPr>
-        <w:lastRenderedPageBreak/>
-        <w:t>SE 201 Software Development I</w:t>
-      </w:r>
-    </w:p>
-    <w:p>
-      <w:pPr>
-        <w:rPr>
-          <w:b/>
-        </w:rPr>
-      </w:pPr>
-    </w:p>
-    <w:p>
-      <w:pPr>
-        <w:rPr>
-          <w:b/>
-        </w:rPr>
-      </w:pPr>
-      <w:r>
-        <w:rPr>
-          <w:b/>
-        </w:rPr>
-        <w:t>Rationale</w:t>
-      </w:r>
-    </w:p>
-    <w:p>
-      <w:r>
-        <w:t xml:space="preserve">Students experience programming “in the small” </w:t>
-      </w:r>
-      <w:r>
-        <w:t>in year one (CS 160-162), experience very few courses in year two (CS 261, 271 and 290), and then engage in “software engineering” (CS 36</w:t>
-      </w:r>
-      <w:r>
-        <w:t>1</w:t>
-      </w:r>
-      <w:r>
-        <w:t xml:space="preserve"> &amp; 36</w:t>
-      </w:r>
-      <w:r>
-        <w:t>2</w:t>
-      </w:r>
-      <w:r>
-        <w:t>) in year three. Learning software engineering concepts can be challenging when students have only written short, focused programs and have never engaged in building a larger software system. The SE 201</w:t>
-      </w:r>
-      <w:r>
-        <w:t xml:space="preserve"> course </w:t>
-      </w:r>
-      <w:r>
-        <w:t>engages students in programming “in the large”</w:t>
-      </w:r>
-      <w:r>
-        <w:t xml:space="preserve"> (more OO, more practice, more APIs, more problem solving, more tools, bigger programs) </w:t>
-      </w:r>
-      <w:r>
-        <w:t xml:space="preserve">in year two, providing a learning experience that </w:t>
-      </w:r>
-      <w:r>
-        <w:t>helps bridge</w:t>
-      </w:r>
-      <w:r>
-        <w:t xml:space="preserve"> the first year and third year courses.</w:t>
-      </w:r>
-      <w:r>
-        <w:t xml:space="preserve"> </w:t>
-      </w:r>
-      <w:r>
-        <w:rPr>
-          <w:i/>
-        </w:rPr>
-        <w:t>In the four-year BS Software Engineering curriculum, this course will be the first in a three-course sequence</w:t>
-      </w:r>
-      <w:r>
-        <w:rPr>
-          <w:i/>
-        </w:rPr>
-        <w:t xml:space="preserve"> (SE 201 – 203)</w:t>
-      </w:r>
-      <w:r>
-        <w:rPr>
-          <w:i/>
-        </w:rPr>
-        <w:t>.</w:t>
-      </w:r>
-    </w:p>
     <w:p/>
-    <w:p>
-      <w:pPr>
-        <w:rPr>
-          <w:b/>
-        </w:rPr>
-      </w:pPr>
-      <w:r>
-        <w:rPr>
-          <w:b/>
-        </w:rPr>
-        <w:t>Catalog Description</w:t>
-      </w:r>
-    </w:p>
-    <w:p>
-      <w:pPr>
-        <w:rPr>
-          <w:lang w:val="en-US"/>
-        </w:rPr>
-      </w:pPr>
-      <w:r>
-        <w:rPr>
-          <w:lang w:val="en-US"/>
-        </w:rPr>
-        <w:t xml:space="preserve">Introduction to </w:t>
-      </w:r>
-      <w:r>
-        <w:rPr>
-          <w:lang w:val="en-US"/>
-        </w:rPr>
-        <w:t xml:space="preserve">collaborative </w:t>
-      </w:r>
-      <w:r>
-        <w:rPr>
-          <w:lang w:val="en-US"/>
-        </w:rPr>
-        <w:t>software development of larger, object-oriented systems.</w:t>
-      </w:r>
-      <w:r>
-        <w:rPr>
-          <w:lang w:val="en-US"/>
-        </w:rPr>
-        <w:t xml:space="preserve"> Overview of software architecture, and the tools, principles and practice of modern software development.</w:t>
-      </w:r>
-    </w:p>
-    <w:p/>
-    <w:p>
-      <w:r>
-        <w:rPr>
-          <w:b/>
-        </w:rPr>
-        <w:t>Learning Outcomes</w:t>
-      </w:r>
-    </w:p>
-    <w:p>
-      <w:r>
-        <w:t>160:</w:t>
-      </w:r>
-    </w:p>
-    <w:p>
-      <w:r>
-        <w:t>1. Gain experience writing computer programs, for those who have not been experienced to programming, i.e. at the completion of the course, students will be able to demonstrate an ability to create simple computer programs.</w:t>
-      </w:r>
-    </w:p>
-    <w:p>
-      <w:r>
-        <w:t>2. Explain what computer science is and what computer scientists do</w:t>
-      </w:r>
-    </w:p>
-    <w:p>
-      <w:r>
-        <w:t>3. Use computers for communication, research, productivity, etc.</w:t>
-      </w:r>
-    </w:p>
-    <w:p>
-      <w:r>
-        <w:t>4. Discover/cite sources of current computer science information</w:t>
-      </w:r>
-    </w:p>
-    <w:p>
-      <w:r>
-        <w:t>5. Produce a course of study leading to a B.S. degree at Oregon State University</w:t>
-      </w:r>
-    </w:p>
-    <w:p>
-      <w:r>
-        <w:t>6. Solve problems using abstraction and modularization</w:t>
-      </w:r>
-    </w:p>
-    <w:p>
-      <w:r>
-        <w:t>7. Identify basic computer hardware components and explain their purposes</w:t>
-      </w:r>
-    </w:p>
-    <w:p>
-      <w:r>
-        <w:t>8. Differentiate among types of software (open-source/proprietary, system/application, etc.)</w:t>
-      </w:r>
-    </w:p>
-    <w:p>
-      <w:r>
-        <w:t>9. Install/uninstall software systems</w:t>
-      </w:r>
-    </w:p>
-    <w:p>
-      <w:r>
-        <w:t>10. Use some basic tools required for success in subsequent OSU Computer Science coursework</w:t>
-      </w:r>
-    </w:p>
-    <w:p>
-      <w:r>
-        <w:t>11. Work in a team to design a simple software system</w:t>
-      </w:r>
-    </w:p>
-    <w:p>
-      <w:r>
-        <w:t>161:</w:t>
-      </w:r>
-    </w:p>
-    <w:p>
-      <w:r>
-        <w:t>1. Design and implement programs that require</w:t>
-      </w:r>
-    </w:p>
-    <w:p>
-      <w:r>
-        <w:t>a. various control statements involving selection and repetition</w:t>
-      </w:r>
-    </w:p>
-    <w:p>
-      <w:r>
-        <w:t>b. expressions with variables, constants, function calls, pointers, and arithmetic/relational operators with mixed data</w:t>
-      </w:r>
-    </w:p>
-    <w:p>
-      <w:r>
-        <w:t>c. arrays, strings, and other data structures</w:t>
-      </w:r>
-    </w:p>
-    <w:p>
-      <w:r>
-        <w:t>d. library functions and programmer-defined functions with parameter-passing by value and by reference</w:t>
-      </w:r>
-    </w:p>
-    <w:p>
-      <w:r>
-        <w:t>e. define and use classes and objects</w:t>
-      </w:r>
-    </w:p>
-    <w:p>
-      <w:r>
-        <w:t>2. Debug programming syntax and run-time errors.</w:t>
-      </w:r>
-    </w:p>
-    <w:p>
-      <w:r>
-        <w:t>3. Produce recursive algorithms</w:t>
-      </w:r>
-    </w:p>
-    <w:p>
-      <w:r>
-        <w:lastRenderedPageBreak/>
-        <w:t>4. Describe and apply basic software engineering design principles and software quality factors</w:t>
-      </w:r>
-    </w:p>
-    <w:p>
-      <w:r>
-        <w:t>162:</w:t>
-      </w:r>
-    </w:p>
-    <w:p>
-      <w:r>
-        <w:t>1. Design and implement programs that require</w:t>
-      </w:r>
-    </w:p>
-    <w:p>
-      <w:r>
-        <w:t>a. multiple classes and structures</w:t>
-      </w:r>
-    </w:p>
-    <w:p>
-      <w:r>
-        <w:t>b. hierarchies of classes that uses inheritance and polymorphism</w:t>
-      </w:r>
-    </w:p>
-    <w:p>
-      <w:r>
-        <w:t>c. an understanding of abstraction, modularity and separation of concerns</w:t>
-      </w:r>
-    </w:p>
-    <w:p>
-      <w:r>
-        <w:t>2. Construct and use basic linear structures (arrays, stacks, queues, and various linked lists) in programs, and be able to describe instances appropriate for their use.</w:t>
-      </w:r>
-    </w:p>
-    <w:p>
-      <w:r>
-        <w:t>3. Classify moderately complicated algorithms in these complexity classes: O(1), O(log n), O(n), O(n log n), and O(n2).</w:t>
-      </w:r>
-    </w:p>
-    <w:p>
-      <w:r>
-        <w:t>4. Develop test-data sets and testing plans for programming projects.</w:t>
-      </w:r>
-    </w:p>
-    <w:p>
-      <w:r>
-        <w:t>5. Produce recursive algorithms, and choose appropriately between iterative and recursive algorithms.</w:t>
-      </w:r>
-    </w:p>
     <w:p/>
     <w:p/>
     <w:p/>
@@ -2469,6 +2443,119 @@
     </w:lvl>
   </w:abstractNum>
   <w:abstractNum w:abstractNumId="5" w15:restartNumberingAfterBreak="0">
+    <w:nsid w:val="47BB1DC1"/>
+    <w:multiLevelType w:val="hybridMultilevel"/>
+    <w:tmpl w:val="75945152"/>
+    <w:lvl w:ilvl="0" w:tplc="0409000F">
+      <w:start w:val="1"/>
+      <w:numFmt w:val="decimal"/>
+      <w:lvlText w:val="%1."/>
+      <w:lvlJc w:val="left"/>
+      <w:pPr>
+        <w:ind w:left="720" w:hanging="360"/>
+      </w:pPr>
+      <w:rPr>
+        <w:rFonts w:hint="default"/>
+      </w:rPr>
+    </w:lvl>
+    <w:lvl w:ilvl="1" w:tplc="04090003" w:tentative="1">
+      <w:start w:val="1"/>
+      <w:numFmt w:val="bullet"/>
+      <w:lvlText w:val="o"/>
+      <w:lvlJc w:val="left"/>
+      <w:pPr>
+        <w:ind w:left="1440" w:hanging="360"/>
+      </w:pPr>
+      <w:rPr>
+        <w:rFonts w:ascii="Courier New" w:hAnsi="Courier New" w:cs="Courier New" w:hint="default"/>
+      </w:rPr>
+    </w:lvl>
+    <w:lvl w:ilvl="2" w:tplc="04090005" w:tentative="1">
+      <w:start w:val="1"/>
+      <w:numFmt w:val="bullet"/>
+      <w:lvlText w:val=""/>
+      <w:lvlJc w:val="left"/>
+      <w:pPr>
+        <w:ind w:left="2160" w:hanging="360"/>
+      </w:pPr>
+      <w:rPr>
+        <w:rFonts w:ascii="Wingdings" w:hAnsi="Wingdings" w:hint="default"/>
+      </w:rPr>
+    </w:lvl>
+    <w:lvl w:ilvl="3" w:tplc="04090001" w:tentative="1">
+      <w:start w:val="1"/>
+      <w:numFmt w:val="bullet"/>
+      <w:lvlText w:val=""/>
+      <w:lvlJc w:val="left"/>
+      <w:pPr>
+        <w:ind w:left="2880" w:hanging="360"/>
+      </w:pPr>
+      <w:rPr>
+        <w:rFonts w:ascii="Symbol" w:hAnsi="Symbol" w:hint="default"/>
+      </w:rPr>
+    </w:lvl>
+    <w:lvl w:ilvl="4" w:tplc="04090003" w:tentative="1">
+      <w:start w:val="1"/>
+      <w:numFmt w:val="bullet"/>
+      <w:lvlText w:val="o"/>
+      <w:lvlJc w:val="left"/>
+      <w:pPr>
+        <w:ind w:left="3600" w:hanging="360"/>
+      </w:pPr>
+      <w:rPr>
+        <w:rFonts w:ascii="Courier New" w:hAnsi="Courier New" w:cs="Courier New" w:hint="default"/>
+      </w:rPr>
+    </w:lvl>
+    <w:lvl w:ilvl="5" w:tplc="04090005" w:tentative="1">
+      <w:start w:val="1"/>
+      <w:numFmt w:val="bullet"/>
+      <w:lvlText w:val=""/>
+      <w:lvlJc w:val="left"/>
+      <w:pPr>
+        <w:ind w:left="4320" w:hanging="360"/>
+      </w:pPr>
+      <w:rPr>
+        <w:rFonts w:ascii="Wingdings" w:hAnsi="Wingdings" w:hint="default"/>
+      </w:rPr>
+    </w:lvl>
+    <w:lvl w:ilvl="6" w:tplc="04090001" w:tentative="1">
+      <w:start w:val="1"/>
+      <w:numFmt w:val="bullet"/>
+      <w:lvlText w:val=""/>
+      <w:lvlJc w:val="left"/>
+      <w:pPr>
+        <w:ind w:left="5040" w:hanging="360"/>
+      </w:pPr>
+      <w:rPr>
+        <w:rFonts w:ascii="Symbol" w:hAnsi="Symbol" w:hint="default"/>
+      </w:rPr>
+    </w:lvl>
+    <w:lvl w:ilvl="7" w:tplc="04090003" w:tentative="1">
+      <w:start w:val="1"/>
+      <w:numFmt w:val="bullet"/>
+      <w:lvlText w:val="o"/>
+      <w:lvlJc w:val="left"/>
+      <w:pPr>
+        <w:ind w:left="5760" w:hanging="360"/>
+      </w:pPr>
+      <w:rPr>
+        <w:rFonts w:ascii="Courier New" w:hAnsi="Courier New" w:cs="Courier New" w:hint="default"/>
+      </w:rPr>
+    </w:lvl>
+    <w:lvl w:ilvl="8" w:tplc="04090005" w:tentative="1">
+      <w:start w:val="1"/>
+      <w:numFmt w:val="bullet"/>
+      <w:lvlText w:val=""/>
+      <w:lvlJc w:val="left"/>
+      <w:pPr>
+        <w:ind w:left="6480" w:hanging="360"/>
+      </w:pPr>
+      <w:rPr>
+        <w:rFonts w:ascii="Wingdings" w:hAnsi="Wingdings" w:hint="default"/>
+      </w:rPr>
+    </w:lvl>
+  </w:abstractNum>
+  <w:abstractNum w:abstractNumId="6" w15:restartNumberingAfterBreak="0">
     <w:nsid w:val="58BA16FC"/>
     <w:multiLevelType w:val="multilevel"/>
     <w:tmpl w:val="12582EBE"/>
@@ -2617,7 +2704,120 @@
       </w:rPr>
     </w:lvl>
   </w:abstractNum>
-  <w:abstractNum w:abstractNumId="6" w15:restartNumberingAfterBreak="0">
+  <w:abstractNum w:abstractNumId="7" w15:restartNumberingAfterBreak="0">
+    <w:nsid w:val="5A634BB6"/>
+    <w:multiLevelType w:val="hybridMultilevel"/>
+    <w:tmpl w:val="9230CFB0"/>
+    <w:lvl w:ilvl="0" w:tplc="04090001">
+      <w:start w:val="1"/>
+      <w:numFmt w:val="bullet"/>
+      <w:lvlText w:val=""/>
+      <w:lvlJc w:val="left"/>
+      <w:pPr>
+        <w:ind w:left="720" w:hanging="360"/>
+      </w:pPr>
+      <w:rPr>
+        <w:rFonts w:ascii="Symbol" w:hAnsi="Symbol" w:hint="default"/>
+      </w:rPr>
+    </w:lvl>
+    <w:lvl w:ilvl="1" w:tplc="04090003" w:tentative="1">
+      <w:start w:val="1"/>
+      <w:numFmt w:val="bullet"/>
+      <w:lvlText w:val="o"/>
+      <w:lvlJc w:val="left"/>
+      <w:pPr>
+        <w:ind w:left="1440" w:hanging="360"/>
+      </w:pPr>
+      <w:rPr>
+        <w:rFonts w:ascii="Courier New" w:hAnsi="Courier New" w:cs="Courier New" w:hint="default"/>
+      </w:rPr>
+    </w:lvl>
+    <w:lvl w:ilvl="2" w:tplc="04090005" w:tentative="1">
+      <w:start w:val="1"/>
+      <w:numFmt w:val="bullet"/>
+      <w:lvlText w:val=""/>
+      <w:lvlJc w:val="left"/>
+      <w:pPr>
+        <w:ind w:left="2160" w:hanging="360"/>
+      </w:pPr>
+      <w:rPr>
+        <w:rFonts w:ascii="Wingdings" w:hAnsi="Wingdings" w:hint="default"/>
+      </w:rPr>
+    </w:lvl>
+    <w:lvl w:ilvl="3" w:tplc="04090001" w:tentative="1">
+      <w:start w:val="1"/>
+      <w:numFmt w:val="bullet"/>
+      <w:lvlText w:val=""/>
+      <w:lvlJc w:val="left"/>
+      <w:pPr>
+        <w:ind w:left="2880" w:hanging="360"/>
+      </w:pPr>
+      <w:rPr>
+        <w:rFonts w:ascii="Symbol" w:hAnsi="Symbol" w:hint="default"/>
+      </w:rPr>
+    </w:lvl>
+    <w:lvl w:ilvl="4" w:tplc="04090003" w:tentative="1">
+      <w:start w:val="1"/>
+      <w:numFmt w:val="bullet"/>
+      <w:lvlText w:val="o"/>
+      <w:lvlJc w:val="left"/>
+      <w:pPr>
+        <w:ind w:left="3600" w:hanging="360"/>
+      </w:pPr>
+      <w:rPr>
+        <w:rFonts w:ascii="Courier New" w:hAnsi="Courier New" w:cs="Courier New" w:hint="default"/>
+      </w:rPr>
+    </w:lvl>
+    <w:lvl w:ilvl="5" w:tplc="04090005" w:tentative="1">
+      <w:start w:val="1"/>
+      <w:numFmt w:val="bullet"/>
+      <w:lvlText w:val=""/>
+      <w:lvlJc w:val="left"/>
+      <w:pPr>
+        <w:ind w:left="4320" w:hanging="360"/>
+      </w:pPr>
+      <w:rPr>
+        <w:rFonts w:ascii="Wingdings" w:hAnsi="Wingdings" w:hint="default"/>
+      </w:rPr>
+    </w:lvl>
+    <w:lvl w:ilvl="6" w:tplc="04090001" w:tentative="1">
+      <w:start w:val="1"/>
+      <w:numFmt w:val="bullet"/>
+      <w:lvlText w:val=""/>
+      <w:lvlJc w:val="left"/>
+      <w:pPr>
+        <w:ind w:left="5040" w:hanging="360"/>
+      </w:pPr>
+      <w:rPr>
+        <w:rFonts w:ascii="Symbol" w:hAnsi="Symbol" w:hint="default"/>
+      </w:rPr>
+    </w:lvl>
+    <w:lvl w:ilvl="7" w:tplc="04090003" w:tentative="1">
+      <w:start w:val="1"/>
+      <w:numFmt w:val="bullet"/>
+      <w:lvlText w:val="o"/>
+      <w:lvlJc w:val="left"/>
+      <w:pPr>
+        <w:ind w:left="5760" w:hanging="360"/>
+      </w:pPr>
+      <w:rPr>
+        <w:rFonts w:ascii="Courier New" w:hAnsi="Courier New" w:cs="Courier New" w:hint="default"/>
+      </w:rPr>
+    </w:lvl>
+    <w:lvl w:ilvl="8" w:tplc="04090005" w:tentative="1">
+      <w:start w:val="1"/>
+      <w:numFmt w:val="bullet"/>
+      <w:lvlText w:val=""/>
+      <w:lvlJc w:val="left"/>
+      <w:pPr>
+        <w:ind w:left="6480" w:hanging="360"/>
+      </w:pPr>
+      <w:rPr>
+        <w:rFonts w:ascii="Wingdings" w:hAnsi="Wingdings" w:hint="default"/>
+      </w:rPr>
+    </w:lvl>
+  </w:abstractNum>
+  <w:abstractNum w:abstractNumId="8" w15:restartNumberingAfterBreak="0">
     <w:nsid w:val="60AC725B"/>
     <w:multiLevelType w:val="hybridMultilevel"/>
     <w:tmpl w:val="851E3FA8"/>
@@ -2706,7 +2906,7 @@
       </w:pPr>
     </w:lvl>
   </w:abstractNum>
-  <w:abstractNum w:abstractNumId="7" w15:restartNumberingAfterBreak="0">
+  <w:abstractNum w:abstractNumId="9" w15:restartNumberingAfterBreak="0">
     <w:nsid w:val="7BD91651"/>
     <w:multiLevelType w:val="hybridMultilevel"/>
     <w:tmpl w:val="BDE45968"/>
@@ -2823,10 +3023,10 @@
     <w:abstractNumId w:val="4"/>
   </w:num>
   <w:num w:numId="2">
-    <w:abstractNumId w:val="6"/>
+    <w:abstractNumId w:val="8"/>
   </w:num>
   <w:num w:numId="3">
-    <w:abstractNumId w:val="7"/>
+    <w:abstractNumId w:val="9"/>
   </w:num>
   <w:num w:numId="4">
     <w:abstractNumId w:val="2"/>
@@ -2841,6 +3041,12 @@
     <w:abstractNumId w:val="1"/>
   </w:num>
   <w:num w:numId="8">
+    <w:abstractNumId w:val="6"/>
+  </w:num>
+  <w:num w:numId="9">
+    <w:abstractNumId w:val="7"/>
+  </w:num>
+  <w:num w:numId="10">
     <w:abstractNumId w:val="5"/>
   </w:num>
 </w:numbering>

</xml_diff>

<commit_message>
CS Applied Option: Define SE 303 catalog description.
</commit_message>
<xml_diff>
--- a/assets/CS Applied Option in SE.docx
+++ b/assets/CS Applied Option in SE.docx
@@ -450,12 +450,7 @@
         </w:numPr>
       </w:pPr>
       <w:r>
-        <w:t>Define the terminol</w:t>
-      </w:r>
-      <w:bookmarkStart w:id="2" w:name="_GoBack"/>
-      <w:bookmarkEnd w:id="2"/>
-      <w:r>
-        <w:t>ogy and describe the basic concepts of software architecture.</w:t>
+        <w:t>Define the terminology and describe the basic concepts of software architecture.</w:t>
       </w:r>
     </w:p>
     <w:p/>
@@ -575,27 +570,68 @@
     </w:p>
     <w:p>
       <w:r>
+        <w:t>Introduction to refactoring techniques and improving the quality and maintainability of software. Applying continuous integration and deployment tools; containers and virtual development environments.</w:t>
+      </w:r>
+      <w:bookmarkStart w:id="2" w:name="_GoBack"/>
+      <w:bookmarkEnd w:id="2"/>
+    </w:p>
+    <w:p/>
+    <w:p>
+      <w:pPr>
+        <w:rPr>
+          <w:b/>
+        </w:rPr>
+      </w:pPr>
+      <w:r>
+        <w:rPr>
+          <w:b/>
+        </w:rPr>
+        <w:t>Learning Outcomes</w:t>
+      </w:r>
+    </w:p>
+    <w:p>
+      <w:r>
         <w:t>361:</w:t>
       </w:r>
     </w:p>
     <w:p>
-      <w:pPr>
-        <w:spacing w:line="240" w:lineRule="auto"/>
-        <w:rPr>
-          <w:rFonts w:ascii="Times New Roman" w:eastAsia="Times New Roman" w:hAnsi="Times New Roman" w:cs="Times New Roman"/>
-          <w:sz w:val="24"/>
-          <w:szCs w:val="24"/>
-          <w:lang w:val="en-US"/>
-        </w:rPr>
-      </w:pPr>
-      <w:r>
-        <w:rPr>
-          <w:rFonts w:ascii="Times New Roman" w:eastAsia="Times New Roman" w:hAnsi="Times New Roman" w:cs="Times New Roman"/>
-          <w:sz w:val="24"/>
-          <w:szCs w:val="24"/>
-          <w:lang w:val="en-US"/>
-        </w:rPr>
-        <w:t>Introduction to the "front end" of the software engineering lifecycle; requirements analysis and specification; design techniques; project management.</w:t>
+      <w:r>
+        <w:t>1. Select the most appropriate software process model to use in a particular situation</w:t>
+      </w:r>
+    </w:p>
+    <w:p>
+      <w:r>
+        <w:t>2. Synthesize requirements for a realistic software system and write a requirements specification document</w:t>
+      </w:r>
+    </w:p>
+    <w:p>
+      <w:r>
+        <w:t>3. Model system requirements using one or more semi-formal notations such as UML, dataflow diagrams, entity-relationship diagrams, or state diagrams</w:t>
+      </w:r>
+    </w:p>
+    <w:p>
+      <w:r>
+        <w:t>4. Design software systems at an architectural level and at lower levels, using one or more techniques, such as object-oriented design or agile methods, and express these designs in design specification documents</w:t>
+      </w:r>
+    </w:p>
+    <w:p>
+      <w:r>
+        <w:t>5. Validate designs and adjust the specification or design as necessary</w:t>
+      </w:r>
+    </w:p>
+    <w:p>
+      <w:r>
+        <w:t>6. Describe several methods of estimating the cost and developing a schedule for a programming project</w:t>
+      </w:r>
+    </w:p>
+    <w:p>
+      <w:r>
+        <w:t>7. Participate effectively in a team environment</w:t>
+      </w:r>
+    </w:p>
+    <w:p>
+      <w:r>
+        <w:t>8. Produce professional-quality software-related documents</w:t>
       </w:r>
     </w:p>
     <w:p>
@@ -604,91 +640,6 @@
       </w:r>
     </w:p>
     <w:p>
-      <w:pPr>
-        <w:spacing w:line="240" w:lineRule="auto"/>
-        <w:rPr>
-          <w:rFonts w:ascii="Times New Roman" w:eastAsia="Times New Roman" w:hAnsi="Times New Roman" w:cs="Times New Roman"/>
-          <w:sz w:val="24"/>
-          <w:szCs w:val="24"/>
-          <w:lang w:val="en-US"/>
-        </w:rPr>
-      </w:pPr>
-      <w:r>
-        <w:rPr>
-          <w:rFonts w:ascii="Times New Roman" w:eastAsia="Times New Roman" w:hAnsi="Times New Roman" w:cs="Times New Roman"/>
-          <w:sz w:val="24"/>
-          <w:szCs w:val="24"/>
-          <w:lang w:val="en-US"/>
-        </w:rPr>
-        <w:t>Introduction to the "back end" of the software engineering lifecycle implementation; verification and validation; debugging; maintenance.</w:t>
-      </w:r>
-    </w:p>
-    <w:p/>
-    <w:p/>
-    <w:p>
-      <w:pPr>
-        <w:rPr>
-          <w:b/>
-        </w:rPr>
-      </w:pPr>
-      <w:r>
-        <w:rPr>
-          <w:b/>
-        </w:rPr>
-        <w:t>Learning Outcomes</w:t>
-      </w:r>
-    </w:p>
-    <w:p>
-      <w:r>
-        <w:t>361:</w:t>
-      </w:r>
-    </w:p>
-    <w:p>
-      <w:r>
-        <w:t>1. Select the most appropriate software process model to use in a particular situation</w:t>
-      </w:r>
-    </w:p>
-    <w:p>
-      <w:r>
-        <w:t>2. Synthesize requirements for a realistic software system and write a requirements specification document</w:t>
-      </w:r>
-    </w:p>
-    <w:p>
-      <w:r>
-        <w:t>3. Model system requirements using one or more semi-formal notations such as UML, dataflow diagrams, entity-relationship diagrams, or state diagrams</w:t>
-      </w:r>
-    </w:p>
-    <w:p>
-      <w:r>
-        <w:t>4. Design software systems at an architectural level and at lower levels, using one or more techniques, such as object-oriented design or agile methods, and express these designs in design specification documents</w:t>
-      </w:r>
-    </w:p>
-    <w:p>
-      <w:r>
-        <w:t>5. Validate designs and adjust the specification or design as necessary</w:t>
-      </w:r>
-    </w:p>
-    <w:p>
-      <w:r>
-        <w:t>6. Describe several methods of estimating the cost and developing a schedule for a programming project</w:t>
-      </w:r>
-    </w:p>
-    <w:p>
-      <w:r>
-        <w:t>7. Participate effectively in a team environment</w:t>
-      </w:r>
-    </w:p>
-    <w:p>
-      <w:r>
-        <w:t>8. Produce professional-quality software-related documents</w:t>
-      </w:r>
-    </w:p>
-    <w:p>
-      <w:r>
-        <w:t>362:</w:t>
-      </w:r>
-    </w:p>
-    <w:p>
       <w:r>
         <w:t>1. Apply automated tools such as make and CVS in a realistic setting</w:t>
       </w:r>
@@ -715,7 +666,6 @@
     </w:p>
     <w:p>
       <w:r>
-        <w:lastRenderedPageBreak/>
         <w:t>6. Describe several types of maintenance processes associated with correcting and enhancing software systems</w:t>
       </w:r>
     </w:p>
@@ -743,6 +693,7 @@
         <w:rPr>
           <w:b/>
         </w:rPr>
+        <w:lastRenderedPageBreak/>
         <w:br w:type="page"/>
       </w:r>
     </w:p>

</xml_diff>

<commit_message>
CS Applied Option: Define learning outcomes for SE 303.
</commit_message>
<xml_diff>
--- a/assets/CS Applied Option in SE.docx
+++ b/assets/CS Applied Option in SE.docx
@@ -572,128 +572,158 @@
       <w:r>
         <w:t>Introduction to refactoring techniques and improving the quality and maintainability of software. Applying continuous integration and deployment tools; containers and virtual development environments.</w:t>
       </w:r>
+    </w:p>
+    <w:p/>
+    <w:p>
+      <w:pPr>
+        <w:rPr>
+          <w:b/>
+        </w:rPr>
+      </w:pPr>
+      <w:r>
+        <w:rPr>
+          <w:b/>
+        </w:rPr>
+        <w:t>Learning Outcomes</w:t>
+      </w:r>
+    </w:p>
+    <w:p>
+      <w:pPr>
+        <w:pStyle w:val="ListParagraph"/>
+        <w:numPr>
+          <w:ilvl w:val="0"/>
+          <w:numId w:val="11"/>
+        </w:numPr>
+      </w:pPr>
+      <w:r>
+        <w:t xml:space="preserve">Recognize </w:t>
+      </w:r>
+      <w:r>
+        <w:t>flaws in software design (e.g. “</w:t>
+      </w:r>
+      <w:r>
+        <w:t>code smells</w:t>
+      </w:r>
+      <w:r>
+        <w:t>”)</w:t>
+      </w:r>
+      <w:r>
+        <w:t>.</w:t>
+      </w:r>
+    </w:p>
+    <w:p>
+      <w:pPr>
+        <w:pStyle w:val="ListParagraph"/>
+        <w:numPr>
+          <w:ilvl w:val="0"/>
+          <w:numId w:val="11"/>
+        </w:numPr>
+      </w:pPr>
+      <w:r>
+        <w:t>Describe common refactoring techniques.</w:t>
+      </w:r>
       <w:bookmarkStart w:id="2" w:name="_GoBack"/>
       <w:bookmarkEnd w:id="2"/>
     </w:p>
-    <w:p/>
+    <w:p>
+      <w:pPr>
+        <w:pStyle w:val="ListParagraph"/>
+        <w:numPr>
+          <w:ilvl w:val="0"/>
+          <w:numId w:val="11"/>
+        </w:numPr>
+      </w:pPr>
+      <w:r>
+        <w:t>Apply refactoring techniques in a test-driven process to improve the quality and maintainability of code.</w:t>
+      </w:r>
+    </w:p>
+    <w:p>
+      <w:pPr>
+        <w:pStyle w:val="ListParagraph"/>
+        <w:numPr>
+          <w:ilvl w:val="0"/>
+          <w:numId w:val="11"/>
+        </w:numPr>
+      </w:pPr>
+      <w:r>
+        <w:t>Describe deployment processes such as continuous integration and continuous delivery.</w:t>
+      </w:r>
+    </w:p>
+    <w:p>
+      <w:pPr>
+        <w:pStyle w:val="ListParagraph"/>
+        <w:numPr>
+          <w:ilvl w:val="0"/>
+          <w:numId w:val="11"/>
+        </w:numPr>
+      </w:pPr>
+      <w:r>
+        <w:t xml:space="preserve">Apply tools for managing the construction and deployment of </w:t>
+      </w:r>
+      <w:r>
+        <w:t>N-tier applications for virtualized environments</w:t>
+      </w:r>
+      <w:r>
+        <w:t>.</w:t>
+      </w:r>
+    </w:p>
+    <w:p>
+      <w:pPr>
+        <w:pStyle w:val="ListParagraph"/>
+        <w:numPr>
+          <w:ilvl w:val="0"/>
+          <w:numId w:val="11"/>
+        </w:numPr>
+      </w:pPr>
+      <w:r>
+        <w:t>Describe the benefits and drawbacks of containers for managing development and production environments.</w:t>
+      </w:r>
+    </w:p>
+    <w:p>
+      <w:pPr>
+        <w:pStyle w:val="ListParagraph"/>
+        <w:numPr>
+          <w:ilvl w:val="0"/>
+          <w:numId w:val="11"/>
+        </w:numPr>
+      </w:pPr>
+      <w:r>
+        <w:t>Apply containerization tools to create development and production environments.</w:t>
+      </w:r>
+    </w:p>
+    <w:p>
+      <w:pPr>
+        <w:pStyle w:val="ListParagraph"/>
+        <w:numPr>
+          <w:ilvl w:val="0"/>
+          <w:numId w:val="11"/>
+        </w:numPr>
+      </w:pPr>
+      <w:r>
+        <w:t xml:space="preserve">Participate effectively in a </w:t>
+      </w:r>
+      <w:r>
+        <w:t xml:space="preserve">software engineering </w:t>
+      </w:r>
+      <w:r>
+        <w:t>team</w:t>
+      </w:r>
+      <w:r>
+        <w:t>.</w:t>
+      </w:r>
+    </w:p>
     <w:p>
       <w:pPr>
         <w:rPr>
           <w:b/>
         </w:rPr>
       </w:pPr>
-      <w:r>
-        <w:rPr>
-          <w:b/>
-        </w:rPr>
-        <w:t>Learning Outcomes</w:t>
-      </w:r>
-    </w:p>
-    <w:p>
-      <w:r>
-        <w:t>361:</w:t>
-      </w:r>
-    </w:p>
-    <w:p>
-      <w:r>
-        <w:t>1. Select the most appropriate software process model to use in a particular situation</w:t>
-      </w:r>
-    </w:p>
-    <w:p>
-      <w:r>
-        <w:t>2. Synthesize requirements for a realistic software system and write a requirements specification document</w:t>
-      </w:r>
-    </w:p>
-    <w:p>
-      <w:r>
-        <w:t>3. Model system requirements using one or more semi-formal notations such as UML, dataflow diagrams, entity-relationship diagrams, or state diagrams</w:t>
-      </w:r>
-    </w:p>
-    <w:p>
-      <w:r>
-        <w:t>4. Design software systems at an architectural level and at lower levels, using one or more techniques, such as object-oriented design or agile methods, and express these designs in design specification documents</w:t>
-      </w:r>
-    </w:p>
-    <w:p>
-      <w:r>
-        <w:t>5. Validate designs and adjust the specification or design as necessary</w:t>
-      </w:r>
-    </w:p>
-    <w:p>
-      <w:r>
-        <w:t>6. Describe several methods of estimating the cost and developing a schedule for a programming project</w:t>
-      </w:r>
-    </w:p>
-    <w:p>
-      <w:r>
-        <w:t>7. Participate effectively in a team environment</w:t>
-      </w:r>
-    </w:p>
-    <w:p>
-      <w:r>
-        <w:t>8. Produce professional-quality software-related documents</w:t>
-      </w:r>
-    </w:p>
-    <w:p>
-      <w:r>
-        <w:t>362:</w:t>
-      </w:r>
-    </w:p>
-    <w:p>
-      <w:r>
-        <w:t>1. Apply automated tools such as make and CVS in a realistic setting</w:t>
-      </w:r>
-    </w:p>
-    <w:p>
-      <w:r>
-        <w:t>2. Describe the cost-benefit trade-offs inherent in the use of automated tools for building software and configuration management</w:t>
-      </w:r>
-    </w:p>
-    <w:p>
-      <w:r>
-        <w:t>3. Describe several techniques for validating and measuring the quality of software</w:t>
-      </w:r>
-    </w:p>
-    <w:p>
-      <w:r>
-        <w:t>4. Apply testing techniques, including black-box and white-box techniques, automatic testing activities, and regression testing</w:t>
-      </w:r>
-    </w:p>
-    <w:p>
-      <w:r>
-        <w:t>5. Use appropriate techniques and tools, including a debugger, to locate program faults</w:t>
-      </w:r>
-    </w:p>
-    <w:p>
-      <w:r>
-        <w:t>6. Describe several types of maintenance processes associated with correcting and enhancing software systems</w:t>
-      </w:r>
-    </w:p>
-    <w:p>
-      <w:r>
-        <w:t>7. Participate effectively in a software inspection</w:t>
-      </w:r>
-    </w:p>
-    <w:p>
-      <w:r>
-        <w:t>8. Participate effectively in a team environment</w:t>
-      </w:r>
-    </w:p>
-    <w:p>
       <w:bookmarkStart w:id="3" w:name="_8367kl9gve1m" w:colFirst="0" w:colLast="0"/>
       <w:bookmarkEnd w:id="3"/>
-    </w:p>
-    <w:p>
-      <w:pPr>
+      <w:r>
         <w:rPr>
           <w:b/>
         </w:rPr>
-      </w:pPr>
-      <w:r>
-        <w:rPr>
-          <w:b/>
-        </w:rPr>
-        <w:lastRenderedPageBreak/>
         <w:br w:type="page"/>
       </w:r>
     </w:p>
@@ -1829,6 +1859,92 @@
 <file path=word/numbering.xml><?xml version="1.0" encoding="utf-8"?>
 <w:numbering xmlns:wpc="http://schemas.microsoft.com/office/word/2010/wordprocessingCanvas" xmlns:cx="http://schemas.microsoft.com/office/drawing/2014/chartex" xmlns:cx1="http://schemas.microsoft.com/office/drawing/2015/9/8/chartex" xmlns:cx2="http://schemas.microsoft.com/office/drawing/2015/10/21/chartex" xmlns:cx3="http://schemas.microsoft.com/office/drawing/2016/5/9/chartex" xmlns:cx4="http://schemas.microsoft.com/office/drawing/2016/5/10/chartex" xmlns:cx5="http://schemas.microsoft.com/office/drawing/2016/5/11/chartex" xmlns:cx6="http://schemas.microsoft.com/office/drawing/2016/5/12/chartex" xmlns:cx7="http://schemas.microsoft.com/office/drawing/2016/5/13/chartex" xmlns:cx8="http://schemas.microsoft.com/office/drawing/2016/5/14/chartex" xmlns:mc="http://schemas.openxmlformats.org/markup-compatibility/2006" xmlns:aink="http://schemas.microsoft.com/office/drawing/2016/ink" xmlns:am3d="http://schemas.microsoft.com/office/drawing/2017/model3d" xmlns:o="urn:schemas-microsoft-com:office:office" xmlns:r="http://schemas.openxmlformats.org/officeDocument/2006/relationships" xmlns:m="http://schemas.openxmlformats.org/officeDocument/2006/math" xmlns:v="urn:schemas-microsoft-com:vml" xmlns:wp14="http://schemas.microsoft.com/office/word/2010/wordprocessingDrawing" xmlns:wp="http://schemas.openxmlformats.org/drawingml/2006/wordprocessingDrawing" xmlns:w10="urn:schemas-microsoft-com:office:word" xmlns:w="http://schemas.openxmlformats.org/wordprocessingml/2006/main" xmlns:w14="http://schemas.microsoft.com/office/word/2010/wordml" xmlns:w15="http://schemas.microsoft.com/office/word/2012/wordml" xmlns:w16cid="http://schemas.microsoft.com/office/word/2016/wordml/cid" xmlns:w16se="http://schemas.microsoft.com/office/word/2015/wordml/symex" xmlns:wpg="http://schemas.microsoft.com/office/word/2010/wordprocessingGroup" xmlns:wpi="http://schemas.microsoft.com/office/word/2010/wordprocessingInk" xmlns:wne="http://schemas.microsoft.com/office/word/2006/wordml" xmlns:wps="http://schemas.microsoft.com/office/word/2010/wordprocessingShape" mc:Ignorable="w14 w15 w16se w16cid wp14">
   <w:abstractNum w:abstractNumId="0" w15:restartNumberingAfterBreak="0">
+    <w:nsid w:val="0825128C"/>
+    <w:multiLevelType w:val="hybridMultilevel"/>
+    <w:tmpl w:val="8640BA48"/>
+    <w:lvl w:ilvl="0" w:tplc="0409000F">
+      <w:start w:val="1"/>
+      <w:numFmt w:val="decimal"/>
+      <w:lvlText w:val="%1."/>
+      <w:lvlJc w:val="left"/>
+      <w:pPr>
+        <w:ind w:left="720" w:hanging="360"/>
+      </w:pPr>
+    </w:lvl>
+    <w:lvl w:ilvl="1" w:tplc="04090019" w:tentative="1">
+      <w:start w:val="1"/>
+      <w:numFmt w:val="lowerLetter"/>
+      <w:lvlText w:val="%2."/>
+      <w:lvlJc w:val="left"/>
+      <w:pPr>
+        <w:ind w:left="1440" w:hanging="360"/>
+      </w:pPr>
+    </w:lvl>
+    <w:lvl w:ilvl="2" w:tplc="0409001B" w:tentative="1">
+      <w:start w:val="1"/>
+      <w:numFmt w:val="lowerRoman"/>
+      <w:lvlText w:val="%3."/>
+      <w:lvlJc w:val="right"/>
+      <w:pPr>
+        <w:ind w:left="2160" w:hanging="180"/>
+      </w:pPr>
+    </w:lvl>
+    <w:lvl w:ilvl="3" w:tplc="0409000F" w:tentative="1">
+      <w:start w:val="1"/>
+      <w:numFmt w:val="decimal"/>
+      <w:lvlText w:val="%4."/>
+      <w:lvlJc w:val="left"/>
+      <w:pPr>
+        <w:ind w:left="2880" w:hanging="360"/>
+      </w:pPr>
+    </w:lvl>
+    <w:lvl w:ilvl="4" w:tplc="04090019" w:tentative="1">
+      <w:start w:val="1"/>
+      <w:numFmt w:val="lowerLetter"/>
+      <w:lvlText w:val="%5."/>
+      <w:lvlJc w:val="left"/>
+      <w:pPr>
+        <w:ind w:left="3600" w:hanging="360"/>
+      </w:pPr>
+    </w:lvl>
+    <w:lvl w:ilvl="5" w:tplc="0409001B" w:tentative="1">
+      <w:start w:val="1"/>
+      <w:numFmt w:val="lowerRoman"/>
+      <w:lvlText w:val="%6."/>
+      <w:lvlJc w:val="right"/>
+      <w:pPr>
+        <w:ind w:left="4320" w:hanging="180"/>
+      </w:pPr>
+    </w:lvl>
+    <w:lvl w:ilvl="6" w:tplc="0409000F" w:tentative="1">
+      <w:start w:val="1"/>
+      <w:numFmt w:val="decimal"/>
+      <w:lvlText w:val="%7."/>
+      <w:lvlJc w:val="left"/>
+      <w:pPr>
+        <w:ind w:left="5040" w:hanging="360"/>
+      </w:pPr>
+    </w:lvl>
+    <w:lvl w:ilvl="7" w:tplc="04090019" w:tentative="1">
+      <w:start w:val="1"/>
+      <w:numFmt w:val="lowerLetter"/>
+      <w:lvlText w:val="%8."/>
+      <w:lvlJc w:val="left"/>
+      <w:pPr>
+        <w:ind w:left="5760" w:hanging="360"/>
+      </w:pPr>
+    </w:lvl>
+    <w:lvl w:ilvl="8" w:tplc="0409001B" w:tentative="1">
+      <w:start w:val="1"/>
+      <w:numFmt w:val="lowerRoman"/>
+      <w:lvlText w:val="%9."/>
+      <w:lvlJc w:val="right"/>
+      <w:pPr>
+        <w:ind w:left="6480" w:hanging="180"/>
+      </w:pPr>
+    </w:lvl>
+  </w:abstractNum>
+  <w:abstractNum w:abstractNumId="1" w15:restartNumberingAfterBreak="0">
     <w:nsid w:val="099E2AB4"/>
     <w:multiLevelType w:val="hybridMultilevel"/>
     <w:tmpl w:val="EBFE0286"/>
@@ -1941,7 +2057,7 @@
       </w:rPr>
     </w:lvl>
   </w:abstractNum>
-  <w:abstractNum w:abstractNumId="1" w15:restartNumberingAfterBreak="0">
+  <w:abstractNum w:abstractNumId="2" w15:restartNumberingAfterBreak="0">
     <w:nsid w:val="0B4F18AE"/>
     <w:multiLevelType w:val="hybridMultilevel"/>
     <w:tmpl w:val="F70C0CA4"/>
@@ -2054,7 +2170,7 @@
       </w:rPr>
     </w:lvl>
   </w:abstractNum>
-  <w:abstractNum w:abstractNumId="2" w15:restartNumberingAfterBreak="0">
+  <w:abstractNum w:abstractNumId="3" w15:restartNumberingAfterBreak="0">
     <w:nsid w:val="1D9756BE"/>
     <w:multiLevelType w:val="hybridMultilevel"/>
     <w:tmpl w:val="1B724D1C"/>
@@ -2167,7 +2283,7 @@
       </w:rPr>
     </w:lvl>
   </w:abstractNum>
-  <w:abstractNum w:abstractNumId="3" w15:restartNumberingAfterBreak="0">
+  <w:abstractNum w:abstractNumId="4" w15:restartNumberingAfterBreak="0">
     <w:nsid w:val="31AD0438"/>
     <w:multiLevelType w:val="hybridMultilevel"/>
     <w:tmpl w:val="01824C0C"/>
@@ -2280,7 +2396,7 @@
       </w:rPr>
     </w:lvl>
   </w:abstractNum>
-  <w:abstractNum w:abstractNumId="4" w15:restartNumberingAfterBreak="0">
+  <w:abstractNum w:abstractNumId="5" w15:restartNumberingAfterBreak="0">
     <w:nsid w:val="3F584550"/>
     <w:multiLevelType w:val="multilevel"/>
     <w:tmpl w:val="A76A208A"/>
@@ -2393,7 +2509,7 @@
       </w:rPr>
     </w:lvl>
   </w:abstractNum>
-  <w:abstractNum w:abstractNumId="5" w15:restartNumberingAfterBreak="0">
+  <w:abstractNum w:abstractNumId="6" w15:restartNumberingAfterBreak="0">
     <w:nsid w:val="47BB1DC1"/>
     <w:multiLevelType w:val="hybridMultilevel"/>
     <w:tmpl w:val="75945152"/>
@@ -2506,7 +2622,7 @@
       </w:rPr>
     </w:lvl>
   </w:abstractNum>
-  <w:abstractNum w:abstractNumId="6" w15:restartNumberingAfterBreak="0">
+  <w:abstractNum w:abstractNumId="7" w15:restartNumberingAfterBreak="0">
     <w:nsid w:val="58BA16FC"/>
     <w:multiLevelType w:val="multilevel"/>
     <w:tmpl w:val="12582EBE"/>
@@ -2655,7 +2771,7 @@
       </w:rPr>
     </w:lvl>
   </w:abstractNum>
-  <w:abstractNum w:abstractNumId="7" w15:restartNumberingAfterBreak="0">
+  <w:abstractNum w:abstractNumId="8" w15:restartNumberingAfterBreak="0">
     <w:nsid w:val="5A634BB6"/>
     <w:multiLevelType w:val="hybridMultilevel"/>
     <w:tmpl w:val="9230CFB0"/>
@@ -2768,7 +2884,7 @@
       </w:rPr>
     </w:lvl>
   </w:abstractNum>
-  <w:abstractNum w:abstractNumId="8" w15:restartNumberingAfterBreak="0">
+  <w:abstractNum w:abstractNumId="9" w15:restartNumberingAfterBreak="0">
     <w:nsid w:val="60AC725B"/>
     <w:multiLevelType w:val="hybridMultilevel"/>
     <w:tmpl w:val="851E3FA8"/>
@@ -2857,7 +2973,7 @@
       </w:pPr>
     </w:lvl>
   </w:abstractNum>
-  <w:abstractNum w:abstractNumId="9" w15:restartNumberingAfterBreak="0">
+  <w:abstractNum w:abstractNumId="10" w15:restartNumberingAfterBreak="0">
     <w:nsid w:val="7BD91651"/>
     <w:multiLevelType w:val="hybridMultilevel"/>
     <w:tmpl w:val="BDE45968"/>
@@ -2971,34 +3087,37 @@
     </w:lvl>
   </w:abstractNum>
   <w:num w:numId="1">
+    <w:abstractNumId w:val="5"/>
+  </w:num>
+  <w:num w:numId="2">
+    <w:abstractNumId w:val="9"/>
+  </w:num>
+  <w:num w:numId="3">
+    <w:abstractNumId w:val="10"/>
+  </w:num>
+  <w:num w:numId="4">
+    <w:abstractNumId w:val="3"/>
+  </w:num>
+  <w:num w:numId="5">
     <w:abstractNumId w:val="4"/>
   </w:num>
-  <w:num w:numId="2">
+  <w:num w:numId="6">
+    <w:abstractNumId w:val="1"/>
+  </w:num>
+  <w:num w:numId="7">
+    <w:abstractNumId w:val="2"/>
+  </w:num>
+  <w:num w:numId="8">
+    <w:abstractNumId w:val="7"/>
+  </w:num>
+  <w:num w:numId="9">
     <w:abstractNumId w:val="8"/>
   </w:num>
-  <w:num w:numId="3">
-    <w:abstractNumId w:val="9"/>
-  </w:num>
-  <w:num w:numId="4">
-    <w:abstractNumId w:val="2"/>
-  </w:num>
-  <w:num w:numId="5">
-    <w:abstractNumId w:val="3"/>
-  </w:num>
-  <w:num w:numId="6">
-    <w:abstractNumId w:val="0"/>
-  </w:num>
-  <w:num w:numId="7">
-    <w:abstractNumId w:val="1"/>
-  </w:num>
-  <w:num w:numId="8">
+  <w:num w:numId="10">
     <w:abstractNumId w:val="6"/>
   </w:num>
-  <w:num w:numId="9">
-    <w:abstractNumId w:val="7"/>
-  </w:num>
-  <w:num w:numId="10">
-    <w:abstractNumId w:val="5"/>
+  <w:num w:numId="11">
+    <w:abstractNumId w:val="0"/>
   </w:num>
 </w:numbering>
 </file>

</xml_diff>

<commit_message>
CS Applied Option: Create working learning outcomes for SE 402-403.
</commit_message>
<xml_diff>
--- a/assets/CS Applied Option in SE.docx
+++ b/assets/CS Applied Option in SE.docx
@@ -622,8 +622,6 @@
       <w:r>
         <w:t>Describe common refactoring techniques.</w:t>
       </w:r>
-      <w:bookmarkStart w:id="2" w:name="_GoBack"/>
-      <w:bookmarkEnd w:id="2"/>
     </w:p>
     <w:p>
       <w:pPr>
@@ -718,8 +716,8 @@
           <w:b/>
         </w:rPr>
       </w:pPr>
-      <w:bookmarkStart w:id="3" w:name="_8367kl9gve1m" w:colFirst="0" w:colLast="0"/>
-      <w:bookmarkEnd w:id="3"/>
+      <w:bookmarkStart w:id="2" w:name="_8367kl9gve1m" w:colFirst="0" w:colLast="0"/>
+      <w:bookmarkEnd w:id="2"/>
       <w:r>
         <w:rPr>
           <w:b/>
@@ -802,6 +800,11 @@
     </w:p>
     <w:p>
       <w:r>
+        <w:t>TODO</w:t>
+      </w:r>
+    </w:p>
+    <w:p>
+      <w:r>
         <w:t>466:</w:t>
       </w:r>
     </w:p>
@@ -853,6 +856,142 @@
         <w:t>Learning Outcomes</w:t>
       </w:r>
     </w:p>
+    <w:p>
+      <w:pPr>
+        <w:pStyle w:val="ListParagraph"/>
+        <w:numPr>
+          <w:ilvl w:val="0"/>
+          <w:numId w:val="12"/>
+        </w:numPr>
+      </w:pPr>
+      <w:r>
+        <w:t xml:space="preserve">Execute </w:t>
+      </w:r>
+      <w:r>
+        <w:t xml:space="preserve">a software-as-a-service (SaaS) </w:t>
+      </w:r>
+      <w:r>
+        <w:t>business model</w:t>
+      </w:r>
+      <w:r>
+        <w:t>, from ideation to sales.</w:t>
+      </w:r>
+    </w:p>
+    <w:p>
+      <w:pPr>
+        <w:pStyle w:val="ListParagraph"/>
+        <w:numPr>
+          <w:ilvl w:val="0"/>
+          <w:numId w:val="12"/>
+        </w:numPr>
+      </w:pPr>
+      <w:r>
+        <w:t>Implement p</w:t>
+      </w:r>
+      <w:r>
+        <w:t>roduct management</w:t>
+      </w:r>
+      <w:r>
+        <w:t xml:space="preserve"> processes and techniques to define, iterate and scale a software product.</w:t>
+      </w:r>
+    </w:p>
+    <w:p>
+      <w:pPr>
+        <w:pStyle w:val="ListParagraph"/>
+        <w:numPr>
+          <w:ilvl w:val="0"/>
+          <w:numId w:val="12"/>
+        </w:numPr>
+      </w:pPr>
+      <w:r>
+        <w:t>Present a business and its product to potential investors</w:t>
+      </w:r>
+      <w:r>
+        <w:t>.</w:t>
+      </w:r>
+    </w:p>
+    <w:p>
+      <w:pPr>
+        <w:pStyle w:val="ListParagraph"/>
+        <w:numPr>
+          <w:ilvl w:val="0"/>
+          <w:numId w:val="12"/>
+        </w:numPr>
+      </w:pPr>
+      <w:r>
+        <w:t>Design, build, and scale a software-as-a-service platform using software engineering techniques.</w:t>
+      </w:r>
+    </w:p>
+    <w:p>
+      <w:pPr>
+        <w:pStyle w:val="ListParagraph"/>
+        <w:numPr>
+          <w:ilvl w:val="0"/>
+          <w:numId w:val="12"/>
+        </w:numPr>
+      </w:pPr>
+      <w:r>
+        <w:t>Integrate e-c</w:t>
+      </w:r>
+      <w:r>
+        <w:t>ommerce</w:t>
+      </w:r>
+      <w:r>
+        <w:t xml:space="preserve"> tools and systems for monetary transactions.</w:t>
+      </w:r>
+    </w:p>
+    <w:p>
+      <w:pPr>
+        <w:pStyle w:val="ListParagraph"/>
+        <w:numPr>
+          <w:ilvl w:val="0"/>
+          <w:numId w:val="12"/>
+        </w:numPr>
+      </w:pPr>
+      <w:r>
+        <w:t>Execute a marketing and sales plan to generate customer sales.</w:t>
+      </w:r>
+    </w:p>
+    <w:p>
+      <w:pPr>
+        <w:pStyle w:val="ListParagraph"/>
+        <w:numPr>
+          <w:ilvl w:val="0"/>
+          <w:numId w:val="12"/>
+        </w:numPr>
+      </w:pPr>
+      <w:r>
+        <w:t>Manage a startup business.</w:t>
+      </w:r>
+    </w:p>
+    <w:p>
+      <w:pPr>
+        <w:pStyle w:val="ListParagraph"/>
+        <w:numPr>
+          <w:ilvl w:val="0"/>
+          <w:numId w:val="12"/>
+        </w:numPr>
+      </w:pPr>
+      <w:r>
+        <w:t>Improve a software product using iterative software engineering techniques to meet customer requirements and market demand.</w:t>
+      </w:r>
+    </w:p>
+    <w:p>
+      <w:pPr>
+        <w:pStyle w:val="ListParagraph"/>
+        <w:numPr>
+          <w:ilvl w:val="0"/>
+          <w:numId w:val="12"/>
+        </w:numPr>
+      </w:pPr>
+      <w:r>
+        <w:t>Participate effectively in a team environment</w:t>
+      </w:r>
+      <w:r>
+        <w:t>.</w:t>
+      </w:r>
+    </w:p>
+    <w:p/>
     <w:p>
       <w:r>
         <w:t>466:</w:t>
@@ -872,6 +1011,7 @@
         <w:rPr>
           <w:lang w:val="en-US"/>
         </w:rPr>
+        <w:lastRenderedPageBreak/>
         <w:t>Identify the key elements of a business model and explain the importance of articulating and testing the assumptions related to web and mobile web startups</w:t>
       </w:r>
     </w:p>
@@ -977,18 +1117,12 @@
     </w:p>
     <w:p>
       <w:r>
-        <w:lastRenderedPageBreak/>
         <w:t>3. Demonstrate good communication skills in the form of weekly reports and project talks, posters, and elevator talks</w:t>
       </w:r>
     </w:p>
     <w:p>
       <w:r>
-        <w:t>4. Participate effectively in a team environment</w:t>
-      </w:r>
-    </w:p>
-    <w:p>
-      <w:r>
-        <w:t>5. Analyze and organize their own career preparation</w:t>
+        <w:t xml:space="preserve">4. </w:t>
       </w:r>
     </w:p>
     <w:p>
@@ -1026,6 +1160,8 @@
         </w:rPr>
         <w:br w:type="page"/>
       </w:r>
+      <w:bookmarkStart w:id="3" w:name="_GoBack"/>
+      <w:bookmarkEnd w:id="3"/>
     </w:p>
     <w:p>
       <w:pPr>
@@ -1176,7 +1312,6 @@
       <w:r>
         <w:t>SE</w:t>
       </w:r>
-      <w:commentRangeStart w:id="4"/>
       <w:r>
         <w:t xml:space="preserve"> 303 </w:t>
       </w:r>
@@ -1186,10 +1321,6 @@
       <w:r>
         <w:t xml:space="preserve"> (4)</w:t>
       </w:r>
-      <w:commentRangeEnd w:id="4"/>
-      <w:r>
-        <w:commentReference w:id="4"/>
-      </w:r>
     </w:p>
     <w:p>
       <w:r>
@@ -1210,8 +1341,8 @@
       <w:pPr>
         <w:pStyle w:val="Heading2"/>
       </w:pPr>
-      <w:bookmarkStart w:id="5" w:name="_oev6j8xkfrc2" w:colFirst="0" w:colLast="0"/>
-      <w:bookmarkEnd w:id="5"/>
+      <w:bookmarkStart w:id="4" w:name="_oev6j8xkfrc2" w:colFirst="0" w:colLast="0"/>
+      <w:bookmarkEnd w:id="4"/>
       <w:r>
         <w:t>Electives (1</w:t>
       </w:r>
@@ -1227,18 +1358,7 @@
         <w:t>Choose 12</w:t>
       </w:r>
       <w:r>
-        <w:t xml:space="preserve"> credits from </w:t>
-      </w:r>
-      <w:commentRangeStart w:id="6"/>
-      <w:r>
-        <w:t>the following</w:t>
-      </w:r>
-      <w:commentRangeEnd w:id="6"/>
-      <w:r>
-        <w:commentReference w:id="6"/>
-      </w:r>
-      <w:r>
-        <w:t>:</w:t>
+        <w:t xml:space="preserve"> credits from the following:</w:t>
       </w:r>
     </w:p>
     <w:p/>
@@ -1394,7 +1514,7 @@
                     <pic:cNvPicPr/>
                   </pic:nvPicPr>
                   <pic:blipFill>
-                    <a:blip r:embed="rId10">
+                    <a:blip r:embed="rId7">
                       <a:extLst>
                         <a:ext uri="{28A0092B-C50C-407E-A947-70E740481C1C}">
                           <a14:useLocalDpi xmlns:a14="http://schemas.microsoft.com/office/drawing/2010/main" val="0"/>
@@ -1442,7 +1562,7 @@
                     <pic:cNvPicPr/>
                   </pic:nvPicPr>
                   <pic:blipFill>
-                    <a:blip r:embed="rId11">
+                    <a:blip r:embed="rId8">
                       <a:extLst>
                         <a:ext uri="{28A0092B-C50C-407E-A947-70E740481C1C}">
                           <a14:useLocalDpi xmlns:a14="http://schemas.microsoft.com/office/drawing/2010/main" val="0"/>
@@ -1505,7 +1625,7 @@
                     <pic:cNvPicPr preferRelativeResize="0"/>
                   </pic:nvPicPr>
                   <pic:blipFill>
-                    <a:blip r:embed="rId12"/>
+                    <a:blip r:embed="rId9"/>
                     <a:srcRect/>
                     <a:stretch>
                       <a:fillRect/>
@@ -1603,7 +1723,7 @@
                     <pic:cNvPicPr/>
                   </pic:nvPicPr>
                   <pic:blipFill>
-                    <a:blip r:embed="rId13">
+                    <a:blip r:embed="rId10">
                       <a:extLst>
                         <a:ext uri="{28A0092B-C50C-407E-A947-70E740481C1C}">
                           <a14:useLocalDpi xmlns:a14="http://schemas.microsoft.com/office/drawing/2010/main" val="0"/>
@@ -1651,7 +1771,7 @@
                     <pic:cNvPicPr/>
                   </pic:nvPicPr>
                   <pic:blipFill>
-                    <a:blip r:embed="rId14" cstate="print">
+                    <a:blip r:embed="rId11" cstate="print">
                       <a:extLst>
                         <a:ext uri="{28A0092B-C50C-407E-A947-70E740481C1C}">
                           <a14:useLocalDpi xmlns:a14="http://schemas.microsoft.com/office/drawing/2010/main" val="0"/>
@@ -1679,7 +1799,7 @@
       </w:r>
     </w:p>
     <w:sectPr>
-      <w:headerReference w:type="default" r:id="rId15"/>
+      <w:headerReference w:type="default" r:id="rId12"/>
       <w:pgSz w:w="12240" w:h="15840"/>
       <w:pgMar w:top="1440" w:right="1440" w:bottom="1440" w:left="1440" w:header="0" w:footer="720" w:gutter="0"/>
       <w:pgNumType w:start="1"/>
@@ -1689,73 +1809,6 @@
 </w:document>
 </file>
 
-<file path=word/comments.xml><?xml version="1.0" encoding="utf-8"?>
-<w:comments xmlns:wpc="http://schemas.microsoft.com/office/word/2010/wordprocessingCanvas" xmlns:cx="http://schemas.microsoft.com/office/drawing/2014/chartex" xmlns:cx1="http://schemas.microsoft.com/office/drawing/2015/9/8/chartex" xmlns:cx2="http://schemas.microsoft.com/office/drawing/2015/10/21/chartex" xmlns:cx3="http://schemas.microsoft.com/office/drawing/2016/5/9/chartex" xmlns:cx4="http://schemas.microsoft.com/office/drawing/2016/5/10/chartex" xmlns:cx5="http://schemas.microsoft.com/office/drawing/2016/5/11/chartex" xmlns:cx6="http://schemas.microsoft.com/office/drawing/2016/5/12/chartex" xmlns:cx7="http://schemas.microsoft.com/office/drawing/2016/5/13/chartex" xmlns:cx8="http://schemas.microsoft.com/office/drawing/2016/5/14/chartex" xmlns:mc="http://schemas.openxmlformats.org/markup-compatibility/2006" xmlns:aink="http://schemas.microsoft.com/office/drawing/2016/ink" xmlns:am3d="http://schemas.microsoft.com/office/drawing/2017/model3d" xmlns:o="urn:schemas-microsoft-com:office:office" xmlns:r="http://schemas.openxmlformats.org/officeDocument/2006/relationships" xmlns:m="http://schemas.openxmlformats.org/officeDocument/2006/math" xmlns:v="urn:schemas-microsoft-com:vml" xmlns:wp14="http://schemas.microsoft.com/office/word/2010/wordprocessingDrawing" xmlns:wp="http://schemas.openxmlformats.org/drawingml/2006/wordprocessingDrawing" xmlns:w10="urn:schemas-microsoft-com:office:word" xmlns:w="http://schemas.openxmlformats.org/wordprocessingml/2006/main" xmlns:w14="http://schemas.microsoft.com/office/word/2010/wordml" xmlns:w15="http://schemas.microsoft.com/office/word/2012/wordml" xmlns:w16cid="http://schemas.microsoft.com/office/word/2016/wordml/cid" xmlns:w16se="http://schemas.microsoft.com/office/word/2015/wordml/symex" xmlns:wpg="http://schemas.microsoft.com/office/word/2010/wordprocessingGroup" xmlns:wpi="http://schemas.microsoft.com/office/word/2010/wordprocessingInk" xmlns:wne="http://schemas.microsoft.com/office/word/2006/wordml" xmlns:wps="http://schemas.microsoft.com/office/word/2010/wordprocessingShape" mc:Ignorable="w14 w15 w16se w16cid wp14">
-  <w:comment w:id="4" w:author="Yong J Bakos" w:date="2018-05-23T13:29:00Z" w:initials="">
-    <w:p>
-      <w:pPr>
-        <w:widowControl w:val="0"/>
-        <w:pBdr>
-          <w:top w:val="nil"/>
-          <w:left w:val="nil"/>
-          <w:bottom w:val="nil"/>
-          <w:right w:val="nil"/>
-          <w:between w:val="nil"/>
-        </w:pBdr>
-        <w:spacing w:line="240" w:lineRule="auto"/>
-        <w:rPr>
-          <w:color w:val="000000"/>
-        </w:rPr>
-      </w:pPr>
-      <w:r>
-        <w:rPr>
-          <w:color w:val="000000"/>
-        </w:rPr>
-        <w:t>To be taken after CS 362. Could be labeled CS 363.</w:t>
-      </w:r>
-    </w:p>
-  </w:comment>
-  <w:comment w:id="6" w:author="Yong J Bakos" w:date="2018-05-23T13:29:00Z" w:initials="">
-    <w:p>
-      <w:pPr>
-        <w:widowControl w:val="0"/>
-        <w:pBdr>
-          <w:top w:val="nil"/>
-          <w:left w:val="nil"/>
-          <w:bottom w:val="nil"/>
-          <w:right w:val="nil"/>
-          <w:between w:val="nil"/>
-        </w:pBdr>
-        <w:spacing w:line="240" w:lineRule="auto"/>
-        <w:rPr>
-          <w:color w:val="000000"/>
-        </w:rPr>
-      </w:pPr>
-      <w:r>
-        <w:rPr>
-          <w:color w:val="000000"/>
-        </w:rPr>
-        <w:t>We currently offer all of these at the Cascades campus, except for 464. Perhaps we can list some eCampus courses too.</w:t>
-      </w:r>
-    </w:p>
-  </w:comment>
-</w:comments>
-</file>
-
-<file path=word/commentsExtended.xml><?xml version="1.0" encoding="utf-8"?>
-<w15:commentsEx xmlns:wpc="http://schemas.microsoft.com/office/word/2010/wordprocessingCanvas" xmlns:cx="http://schemas.microsoft.com/office/drawing/2014/chartex" xmlns:cx1="http://schemas.microsoft.com/office/drawing/2015/9/8/chartex" xmlns:cx2="http://schemas.microsoft.com/office/drawing/2015/10/21/chartex" xmlns:cx3="http://schemas.microsoft.com/office/drawing/2016/5/9/chartex" xmlns:cx4="http://schemas.microsoft.com/office/drawing/2016/5/10/chartex" xmlns:cx5="http://schemas.microsoft.com/office/drawing/2016/5/11/chartex" xmlns:cx6="http://schemas.microsoft.com/office/drawing/2016/5/12/chartex" xmlns:cx7="http://schemas.microsoft.com/office/drawing/2016/5/13/chartex" xmlns:cx8="http://schemas.microsoft.com/office/drawing/2016/5/14/chartex" xmlns:mc="http://schemas.openxmlformats.org/markup-compatibility/2006" xmlns:aink="http://schemas.microsoft.com/office/drawing/2016/ink" xmlns:am3d="http://schemas.microsoft.com/office/drawing/2017/model3d" xmlns:o="urn:schemas-microsoft-com:office:office" xmlns:r="http://schemas.openxmlformats.org/officeDocument/2006/relationships" xmlns:m="http://schemas.openxmlformats.org/officeDocument/2006/math" xmlns:v="urn:schemas-microsoft-com:vml" xmlns:wp14="http://schemas.microsoft.com/office/word/2010/wordprocessingDrawing" xmlns:wp="http://schemas.openxmlformats.org/drawingml/2006/wordprocessingDrawing" xmlns:w10="urn:schemas-microsoft-com:office:word" xmlns:w="http://schemas.openxmlformats.org/wordprocessingml/2006/main" xmlns:w14="http://schemas.microsoft.com/office/word/2010/wordml" xmlns:w15="http://schemas.microsoft.com/office/word/2012/wordml" xmlns:w16cid="http://schemas.microsoft.com/office/word/2016/wordml/cid" xmlns:w16se="http://schemas.microsoft.com/office/word/2015/wordml/symex" xmlns:wpg="http://schemas.microsoft.com/office/word/2010/wordprocessingGroup" xmlns:wpi="http://schemas.microsoft.com/office/word/2010/wordprocessingInk" xmlns:wne="http://schemas.microsoft.com/office/word/2006/wordml" xmlns:wps="http://schemas.microsoft.com/office/word/2010/wordprocessingShape" mc:Ignorable="w14 w15 w16se w16cid wp14">
-  <w15:commentEx w15:paraId="0CA0B631" w15:done="0"/>
-  <w15:commentEx w15:paraId="0C7A3053" w15:done="0"/>
-</w15:commentsEx>
-</file>
-
-<file path=word/commentsIds.xml><?xml version="1.0" encoding="utf-8"?>
-<w16cid:commentsIds xmlns:wpc="http://schemas.microsoft.com/office/word/2010/wordprocessingCanvas" xmlns:cx="http://schemas.microsoft.com/office/drawing/2014/chartex" xmlns:cx1="http://schemas.microsoft.com/office/drawing/2015/9/8/chartex" xmlns:cx2="http://schemas.microsoft.com/office/drawing/2015/10/21/chartex" xmlns:cx3="http://schemas.microsoft.com/office/drawing/2016/5/9/chartex" xmlns:cx4="http://schemas.microsoft.com/office/drawing/2016/5/10/chartex" xmlns:cx5="http://schemas.microsoft.com/office/drawing/2016/5/11/chartex" xmlns:cx6="http://schemas.microsoft.com/office/drawing/2016/5/12/chartex" xmlns:cx7="http://schemas.microsoft.com/office/drawing/2016/5/13/chartex" xmlns:cx8="http://schemas.microsoft.com/office/drawing/2016/5/14/chartex" xmlns:mc="http://schemas.openxmlformats.org/markup-compatibility/2006" xmlns:aink="http://schemas.microsoft.com/office/drawing/2016/ink" xmlns:am3d="http://schemas.microsoft.com/office/drawing/2017/model3d" xmlns:o="urn:schemas-microsoft-com:office:office" xmlns:r="http://schemas.openxmlformats.org/officeDocument/2006/relationships" xmlns:m="http://schemas.openxmlformats.org/officeDocument/2006/math" xmlns:v="urn:schemas-microsoft-com:vml" xmlns:wp14="http://schemas.microsoft.com/office/word/2010/wordprocessingDrawing" xmlns:wp="http://schemas.openxmlformats.org/drawingml/2006/wordprocessingDrawing" xmlns:w10="urn:schemas-microsoft-com:office:word" xmlns:w="http://schemas.openxmlformats.org/wordprocessingml/2006/main" xmlns:w14="http://schemas.microsoft.com/office/word/2010/wordml" xmlns:w15="http://schemas.microsoft.com/office/word/2012/wordml" xmlns:w16cid="http://schemas.microsoft.com/office/word/2016/wordml/cid" xmlns:w16se="http://schemas.microsoft.com/office/word/2015/wordml/symex" xmlns:wpg="http://schemas.microsoft.com/office/word/2010/wordprocessingGroup" xmlns:wpi="http://schemas.microsoft.com/office/word/2010/wordprocessingInk" xmlns:wne="http://schemas.microsoft.com/office/word/2006/wordml" xmlns:wps="http://schemas.microsoft.com/office/word/2010/wordprocessingShape" mc:Ignorable="w14 w15 w16se w16cid wp14">
-  <w16cid:commentId w16cid:paraId="0CA0B631" w16cid:durableId="1ECC7A2E"/>
-  <w16cid:commentId w16cid:paraId="0C7A3053" w16cid:durableId="1ECC7A2F"/>
-</w16cid:commentsIds>
-</file>
-
 <file path=word/endnotes.xml><?xml version="1.0" encoding="utf-8"?>
 <w:endnotes xmlns:wpc="http://schemas.microsoft.com/office/word/2010/wordprocessingCanvas" xmlns:cx="http://schemas.microsoft.com/office/drawing/2014/chartex" xmlns:cx1="http://schemas.microsoft.com/office/drawing/2015/9/8/chartex" xmlns:cx2="http://schemas.microsoft.com/office/drawing/2015/10/21/chartex" xmlns:cx3="http://schemas.microsoft.com/office/drawing/2016/5/9/chartex" xmlns:cx4="http://schemas.microsoft.com/office/drawing/2016/5/10/chartex" xmlns:cx5="http://schemas.microsoft.com/office/drawing/2016/5/11/chartex" xmlns:cx6="http://schemas.microsoft.com/office/drawing/2016/5/12/chartex" xmlns:cx7="http://schemas.microsoft.com/office/drawing/2016/5/13/chartex" xmlns:cx8="http://schemas.microsoft.com/office/drawing/2016/5/14/chartex" xmlns:mc="http://schemas.openxmlformats.org/markup-compatibility/2006" xmlns:aink="http://schemas.microsoft.com/office/drawing/2016/ink" xmlns:am3d="http://schemas.microsoft.com/office/drawing/2017/model3d" xmlns:o="urn:schemas-microsoft-com:office:office" xmlns:r="http://schemas.openxmlformats.org/officeDocument/2006/relationships" xmlns:m="http://schemas.openxmlformats.org/officeDocument/2006/math" xmlns:v="urn:schemas-microsoft-com:vml" xmlns:wp14="http://schemas.microsoft.com/office/word/2010/wordprocessingDrawing" xmlns:wp="http://schemas.openxmlformats.org/drawingml/2006/wordprocessingDrawing" xmlns:w10="urn:schemas-microsoft-com:office:word" xmlns:w="http://schemas.openxmlformats.org/wordprocessingml/2006/main" xmlns:w14="http://schemas.microsoft.com/office/word/2010/wordml" xmlns:w15="http://schemas.microsoft.com/office/word/2012/wordml" xmlns:w16cid="http://schemas.microsoft.com/office/word/2016/wordml/cid" xmlns:w16se="http://schemas.microsoft.com/office/word/2015/wordml/symex" xmlns:wpg="http://schemas.microsoft.com/office/word/2010/wordprocessingGroup" xmlns:wpi="http://schemas.microsoft.com/office/word/2010/wordprocessingInk" xmlns:wne="http://schemas.microsoft.com/office/word/2006/wordml" xmlns:wps="http://schemas.microsoft.com/office/word/2010/wordprocessingShape" mc:Ignorable="w14 w15 w16se w16cid wp14">
   <w:endnote w:type="separator" w:id="-1">
@@ -1844,7 +1897,13 @@
       <w:rPr>
         <w:lang w:val="en-US"/>
       </w:rPr>
-      <w:t>13</w:t>
+      <w:t>1</w:t>
+    </w:r>
+    <w:r>
+      <w:rPr>
+        <w:lang w:val="en-US"/>
+      </w:rPr>
+      <w:t>8</w:t>
     </w:r>
     <w:r>
       <w:rPr>
@@ -2171,6 +2230,92 @@
     </w:lvl>
   </w:abstractNum>
   <w:abstractNum w:abstractNumId="3" w15:restartNumberingAfterBreak="0">
+    <w:nsid w:val="19853A59"/>
+    <w:multiLevelType w:val="hybridMultilevel"/>
+    <w:tmpl w:val="4664C6F2"/>
+    <w:lvl w:ilvl="0" w:tplc="0409000F">
+      <w:start w:val="1"/>
+      <w:numFmt w:val="decimal"/>
+      <w:lvlText w:val="%1."/>
+      <w:lvlJc w:val="left"/>
+      <w:pPr>
+        <w:ind w:left="720" w:hanging="360"/>
+      </w:pPr>
+    </w:lvl>
+    <w:lvl w:ilvl="1" w:tplc="04090019" w:tentative="1">
+      <w:start w:val="1"/>
+      <w:numFmt w:val="lowerLetter"/>
+      <w:lvlText w:val="%2."/>
+      <w:lvlJc w:val="left"/>
+      <w:pPr>
+        <w:ind w:left="1440" w:hanging="360"/>
+      </w:pPr>
+    </w:lvl>
+    <w:lvl w:ilvl="2" w:tplc="0409001B" w:tentative="1">
+      <w:start w:val="1"/>
+      <w:numFmt w:val="lowerRoman"/>
+      <w:lvlText w:val="%3."/>
+      <w:lvlJc w:val="right"/>
+      <w:pPr>
+        <w:ind w:left="2160" w:hanging="180"/>
+      </w:pPr>
+    </w:lvl>
+    <w:lvl w:ilvl="3" w:tplc="0409000F" w:tentative="1">
+      <w:start w:val="1"/>
+      <w:numFmt w:val="decimal"/>
+      <w:lvlText w:val="%4."/>
+      <w:lvlJc w:val="left"/>
+      <w:pPr>
+        <w:ind w:left="2880" w:hanging="360"/>
+      </w:pPr>
+    </w:lvl>
+    <w:lvl w:ilvl="4" w:tplc="04090019" w:tentative="1">
+      <w:start w:val="1"/>
+      <w:numFmt w:val="lowerLetter"/>
+      <w:lvlText w:val="%5."/>
+      <w:lvlJc w:val="left"/>
+      <w:pPr>
+        <w:ind w:left="3600" w:hanging="360"/>
+      </w:pPr>
+    </w:lvl>
+    <w:lvl w:ilvl="5" w:tplc="0409001B" w:tentative="1">
+      <w:start w:val="1"/>
+      <w:numFmt w:val="lowerRoman"/>
+      <w:lvlText w:val="%6."/>
+      <w:lvlJc w:val="right"/>
+      <w:pPr>
+        <w:ind w:left="4320" w:hanging="180"/>
+      </w:pPr>
+    </w:lvl>
+    <w:lvl w:ilvl="6" w:tplc="0409000F" w:tentative="1">
+      <w:start w:val="1"/>
+      <w:numFmt w:val="decimal"/>
+      <w:lvlText w:val="%7."/>
+      <w:lvlJc w:val="left"/>
+      <w:pPr>
+        <w:ind w:left="5040" w:hanging="360"/>
+      </w:pPr>
+    </w:lvl>
+    <w:lvl w:ilvl="7" w:tplc="04090019" w:tentative="1">
+      <w:start w:val="1"/>
+      <w:numFmt w:val="lowerLetter"/>
+      <w:lvlText w:val="%8."/>
+      <w:lvlJc w:val="left"/>
+      <w:pPr>
+        <w:ind w:left="5760" w:hanging="360"/>
+      </w:pPr>
+    </w:lvl>
+    <w:lvl w:ilvl="8" w:tplc="0409001B" w:tentative="1">
+      <w:start w:val="1"/>
+      <w:numFmt w:val="lowerRoman"/>
+      <w:lvlText w:val="%9."/>
+      <w:lvlJc w:val="right"/>
+      <w:pPr>
+        <w:ind w:left="6480" w:hanging="180"/>
+      </w:pPr>
+    </w:lvl>
+  </w:abstractNum>
+  <w:abstractNum w:abstractNumId="4" w15:restartNumberingAfterBreak="0">
     <w:nsid w:val="1D9756BE"/>
     <w:multiLevelType w:val="hybridMultilevel"/>
     <w:tmpl w:val="1B724D1C"/>
@@ -2283,7 +2428,7 @@
       </w:rPr>
     </w:lvl>
   </w:abstractNum>
-  <w:abstractNum w:abstractNumId="4" w15:restartNumberingAfterBreak="0">
+  <w:abstractNum w:abstractNumId="5" w15:restartNumberingAfterBreak="0">
     <w:nsid w:val="31AD0438"/>
     <w:multiLevelType w:val="hybridMultilevel"/>
     <w:tmpl w:val="01824C0C"/>
@@ -2396,7 +2541,7 @@
       </w:rPr>
     </w:lvl>
   </w:abstractNum>
-  <w:abstractNum w:abstractNumId="5" w15:restartNumberingAfterBreak="0">
+  <w:abstractNum w:abstractNumId="6" w15:restartNumberingAfterBreak="0">
     <w:nsid w:val="3F584550"/>
     <w:multiLevelType w:val="multilevel"/>
     <w:tmpl w:val="A76A208A"/>
@@ -2509,7 +2654,7 @@
       </w:rPr>
     </w:lvl>
   </w:abstractNum>
-  <w:abstractNum w:abstractNumId="6" w15:restartNumberingAfterBreak="0">
+  <w:abstractNum w:abstractNumId="7" w15:restartNumberingAfterBreak="0">
     <w:nsid w:val="47BB1DC1"/>
     <w:multiLevelType w:val="hybridMultilevel"/>
     <w:tmpl w:val="75945152"/>
@@ -2622,7 +2767,7 @@
       </w:rPr>
     </w:lvl>
   </w:abstractNum>
-  <w:abstractNum w:abstractNumId="7" w15:restartNumberingAfterBreak="0">
+  <w:abstractNum w:abstractNumId="8" w15:restartNumberingAfterBreak="0">
     <w:nsid w:val="58BA16FC"/>
     <w:multiLevelType w:val="multilevel"/>
     <w:tmpl w:val="12582EBE"/>
@@ -2771,7 +2916,7 @@
       </w:rPr>
     </w:lvl>
   </w:abstractNum>
-  <w:abstractNum w:abstractNumId="8" w15:restartNumberingAfterBreak="0">
+  <w:abstractNum w:abstractNumId="9" w15:restartNumberingAfterBreak="0">
     <w:nsid w:val="5A634BB6"/>
     <w:multiLevelType w:val="hybridMultilevel"/>
     <w:tmpl w:val="9230CFB0"/>
@@ -2884,7 +3029,7 @@
       </w:rPr>
     </w:lvl>
   </w:abstractNum>
-  <w:abstractNum w:abstractNumId="9" w15:restartNumberingAfterBreak="0">
+  <w:abstractNum w:abstractNumId="10" w15:restartNumberingAfterBreak="0">
     <w:nsid w:val="60AC725B"/>
     <w:multiLevelType w:val="hybridMultilevel"/>
     <w:tmpl w:val="851E3FA8"/>
@@ -2973,7 +3118,7 @@
       </w:pPr>
     </w:lvl>
   </w:abstractNum>
-  <w:abstractNum w:abstractNumId="10" w15:restartNumberingAfterBreak="0">
+  <w:abstractNum w:abstractNumId="11" w15:restartNumberingAfterBreak="0">
     <w:nsid w:val="7BD91651"/>
     <w:multiLevelType w:val="hybridMultilevel"/>
     <w:tmpl w:val="BDE45968"/>
@@ -3087,19 +3232,19 @@
     </w:lvl>
   </w:abstractNum>
   <w:num w:numId="1">
-    <w:abstractNumId w:val="5"/>
+    <w:abstractNumId w:val="6"/>
   </w:num>
   <w:num w:numId="2">
-    <w:abstractNumId w:val="9"/>
+    <w:abstractNumId w:val="10"/>
   </w:num>
   <w:num w:numId="3">
-    <w:abstractNumId w:val="10"/>
+    <w:abstractNumId w:val="11"/>
   </w:num>
   <w:num w:numId="4">
-    <w:abstractNumId w:val="3"/>
+    <w:abstractNumId w:val="4"/>
   </w:num>
   <w:num w:numId="5">
-    <w:abstractNumId w:val="4"/>
+    <w:abstractNumId w:val="5"/>
   </w:num>
   <w:num w:numId="6">
     <w:abstractNumId w:val="1"/>
@@ -3108,16 +3253,19 @@
     <w:abstractNumId w:val="2"/>
   </w:num>
   <w:num w:numId="8">
-    <w:abstractNumId w:val="7"/>
+    <w:abstractNumId w:val="8"/>
   </w:num>
   <w:num w:numId="9">
-    <w:abstractNumId w:val="8"/>
+    <w:abstractNumId w:val="9"/>
   </w:num>
   <w:num w:numId="10">
-    <w:abstractNumId w:val="6"/>
+    <w:abstractNumId w:val="7"/>
   </w:num>
   <w:num w:numId="11">
     <w:abstractNumId w:val="0"/>
+  </w:num>
+  <w:num w:numId="12">
+    <w:abstractNumId w:val="3"/>
   </w:num>
 </w:numbering>
 </file>

</xml_diff>

<commit_message>
CS Applied Option: Define CS 402 & 3 course description and learning outcomes.
</commit_message>
<xml_diff>
--- a/assets/CS Applied Option in SE.docx
+++ b/assets/CS Applied Option in SE.docx
@@ -429,16 +429,7 @@
         </w:numPr>
       </w:pPr>
       <w:r>
-        <w:t xml:space="preserve">Work in a team to design a </w:t>
-      </w:r>
-      <w:r>
-        <w:t xml:space="preserve">moderately-sized </w:t>
-      </w:r>
-      <w:r>
-        <w:t>software system</w:t>
-      </w:r>
-      <w:r>
-        <w:t>.</w:t>
+        <w:t>Work in a team to design a moderately-sized software system.</w:t>
       </w:r>
     </w:p>
     <w:p>
@@ -799,16 +790,6 @@
       </w:r>
     </w:p>
     <w:p>
-      <w:r>
-        <w:t>TODO</w:t>
-      </w:r>
-    </w:p>
-    <w:p>
-      <w:r>
-        <w:t>466:</w:t>
-      </w:r>
-    </w:p>
-    <w:p>
       <w:pPr>
         <w:rPr>
           <w:lang w:val="en-US"/>
@@ -818,33 +799,85 @@
         <w:rPr>
           <w:lang w:val="en-US"/>
         </w:rPr>
-        <w:t>Real-world, hands-on learning in a high-tech web/mobile-based company environment. Research in the development of product ideas, hypotheses, and business models to create customer experiments. Prototyping and statistical analysis to develop, optimize, and evaluate solutions. Rapid iteration/refactoring based on customer input, web analytics, and user engagement metrics.</w:t>
-      </w:r>
-    </w:p>
-    <w:p>
-      <w:pPr>
+        <w:t>Become an</w:t>
+      </w:r>
+      <w:r>
         <w:rPr>
           <w:lang w:val="en-US"/>
         </w:rPr>
-      </w:pPr>
+        <w:t xml:space="preserve"> entrepreneur. </w:t>
+      </w:r>
       <w:r>
         <w:rPr>
           <w:lang w:val="en-US"/>
         </w:rPr>
-        <w:t>461-3:</w:t>
-      </w:r>
-    </w:p>
-    <w:p>
-      <w:pPr>
+        <w:t>Start</w:t>
+      </w:r>
+      <w:r>
         <w:rPr>
           <w:lang w:val="en-US"/>
         </w:rPr>
-      </w:pPr>
+        <w:t xml:space="preserve"> a real software business, from ideation to sales. Real-world, </w:t>
+      </w:r>
       <w:r>
         <w:rPr>
           <w:lang w:val="en-US"/>
         </w:rPr>
-        <w:t>Utilize software engineering methodology in a team environment to develop a real-world application. Teams will be responsible for all phases of software development, including project planning, requirements analysis, design, coding, testing, configuration management, quality assurance, documentation, and delivery. Three-term sequence required.</w:t>
+        <w:t xml:space="preserve">hands-on learning in </w:t>
+      </w:r>
+      <w:r>
+        <w:rPr>
+          <w:lang w:val="en-US"/>
+        </w:rPr>
+        <w:t xml:space="preserve">a fast-paced startup </w:t>
+      </w:r>
+      <w:r>
+        <w:rPr>
+          <w:lang w:val="en-US"/>
+        </w:rPr>
+        <w:t xml:space="preserve">environment. </w:t>
+      </w:r>
+      <w:r>
+        <w:rPr>
+          <w:lang w:val="en-US"/>
+        </w:rPr>
+        <w:t xml:space="preserve">Development </w:t>
+      </w:r>
+      <w:r>
+        <w:rPr>
+          <w:lang w:val="en-US"/>
+        </w:rPr>
+        <w:t>of product ideas, hypotheses, and business models to</w:t>
+      </w:r>
+      <w:r>
+        <w:rPr>
+          <w:lang w:val="en-US"/>
+        </w:rPr>
+        <w:t xml:space="preserve"> discover customers</w:t>
+      </w:r>
+      <w:r>
+        <w:rPr>
+          <w:lang w:val="en-US"/>
+        </w:rPr>
+        <w:t xml:space="preserve">. </w:t>
+      </w:r>
+      <w:r>
+        <w:rPr>
+          <w:lang w:val="en-US"/>
+        </w:rPr>
+        <w:t xml:space="preserve">Teamwork, management, and positioning for investment. Three-term sequence required, </w:t>
+      </w:r>
+      <w:r>
+        <w:rPr>
+          <w:lang w:val="en-US"/>
+        </w:rPr>
+        <w:t xml:space="preserve">including </w:t>
+      </w:r>
+      <w:r>
+        <w:rPr>
+          <w:lang w:val="en-US"/>
+        </w:rPr>
+        <w:t>CS 466.</w:t>
       </w:r>
     </w:p>
     <w:p/>
@@ -886,13 +919,22 @@
         </w:numPr>
       </w:pPr>
       <w:r>
-        <w:t>Implement p</w:t>
-      </w:r>
-      <w:r>
-        <w:t>roduct management</w:t>
-      </w:r>
-      <w:r>
-        <w:t xml:space="preserve"> processes and techniques to define, iterate and scale a software product.</w:t>
+        <w:t xml:space="preserve">Apply </w:t>
+      </w:r>
+      <w:r>
+        <w:t xml:space="preserve">software engineering techniques to </w:t>
+      </w:r>
+      <w:r>
+        <w:t>iteratively i</w:t>
+      </w:r>
+      <w:r>
+        <w:t xml:space="preserve">mprove a software product </w:t>
+      </w:r>
+      <w:r>
+        <w:t xml:space="preserve">to </w:t>
+      </w:r>
+      <w:r>
+        <w:t>meet customer requirements and market demand.</w:t>
       </w:r>
     </w:p>
     <w:p>
@@ -904,10 +946,19 @@
         </w:numPr>
       </w:pPr>
       <w:r>
-        <w:t>Present a business and its product to potential investors</w:t>
-      </w:r>
-      <w:r>
-        <w:t>.</w:t>
+        <w:t>Implement p</w:t>
+      </w:r>
+      <w:r>
+        <w:t>roduct management</w:t>
+      </w:r>
+      <w:r>
+        <w:t xml:space="preserve"> processes and techniques to </w:t>
+      </w:r>
+      <w:r>
+        <w:t>d</w:t>
+      </w:r>
+      <w:r>
+        <w:t>esign, build, and scale a software-as-a-service platform.</w:t>
       </w:r>
     </w:p>
     <w:p>
@@ -919,7 +970,13 @@
         </w:numPr>
       </w:pPr>
       <w:r>
-        <w:t>Design, build, and scale a software-as-a-service platform using software engineering techniques.</w:t>
+        <w:t>Integrate e-c</w:t>
+      </w:r>
+      <w:r>
+        <w:t>ommerce</w:t>
+      </w:r>
+      <w:r>
+        <w:t xml:space="preserve"> tools and systems for monetary transactions.</w:t>
       </w:r>
     </w:p>
     <w:p>
@@ -931,13 +988,13 @@
         </w:numPr>
       </w:pPr>
       <w:r>
-        <w:t>Integrate e-c</w:t>
-      </w:r>
-      <w:r>
-        <w:t>ommerce</w:t>
-      </w:r>
-      <w:r>
-        <w:t xml:space="preserve"> tools and systems for monetary transactions.</w:t>
+        <w:t>Ex</w:t>
+      </w:r>
+      <w:r>
+        <w:t>ecute a marketing and sales plan</w:t>
+      </w:r>
+      <w:r>
+        <w:t>.</w:t>
       </w:r>
     </w:p>
     <w:p>
@@ -949,7 +1006,16 @@
         </w:numPr>
       </w:pPr>
       <w:r>
-        <w:t>Execute a marketing and sales plan to generate customer sales.</w:t>
+        <w:t xml:space="preserve">Discuss the management of </w:t>
+      </w:r>
+      <w:r>
+        <w:t xml:space="preserve">a startup </w:t>
+      </w:r>
+      <w:r>
+        <w:t xml:space="preserve">software </w:t>
+      </w:r>
+      <w:r>
+        <w:t>business.</w:t>
       </w:r>
     </w:p>
     <w:p>
@@ -961,8 +1027,10 @@
         </w:numPr>
       </w:pPr>
       <w:r>
-        <w:t>Manage a startup business.</w:t>
-      </w:r>
+        <w:t>Present a business and its product for capital investment.</w:t>
+      </w:r>
+      <w:bookmarkStart w:id="3" w:name="_GoBack"/>
+      <w:bookmarkEnd w:id="3"/>
     </w:p>
     <w:p>
       <w:pPr>
@@ -973,173 +1041,10 @@
         </w:numPr>
       </w:pPr>
       <w:r>
-        <w:t>Improve a software product using iterative software engineering techniques to meet customer requirements and market demand.</w:t>
-      </w:r>
-    </w:p>
-    <w:p>
-      <w:pPr>
-        <w:pStyle w:val="ListParagraph"/>
-        <w:numPr>
-          <w:ilvl w:val="0"/>
-          <w:numId w:val="12"/>
-        </w:numPr>
-      </w:pPr>
-      <w:r>
-        <w:t>Participate effectively in a team environment</w:t>
-      </w:r>
-      <w:r>
-        <w:t>.</w:t>
+        <w:t>Participate effectively in a team environment.</w:t>
       </w:r>
     </w:p>
     <w:p/>
-    <w:p>
-      <w:r>
-        <w:t>466:</w:t>
-      </w:r>
-    </w:p>
-    <w:p>
-      <w:pPr>
-        <w:numPr>
-          <w:ilvl w:val="0"/>
-          <w:numId w:val="8"/>
-        </w:numPr>
-        <w:rPr>
-          <w:lang w:val="en-US"/>
-        </w:rPr>
-      </w:pPr>
-      <w:r>
-        <w:rPr>
-          <w:lang w:val="en-US"/>
-        </w:rPr>
-        <w:lastRenderedPageBreak/>
-        <w:t>Identify the key elements of a business model and explain the importance of articulating and testing the assumptions related to web and mobile web startups</w:t>
-      </w:r>
-    </w:p>
-    <w:p>
-      <w:pPr>
-        <w:numPr>
-          <w:ilvl w:val="0"/>
-          <w:numId w:val="8"/>
-        </w:numPr>
-        <w:rPr>
-          <w:lang w:val="en-US"/>
-        </w:rPr>
-      </w:pPr>
-      <w:r>
-        <w:rPr>
-          <w:lang w:val="en-US"/>
-        </w:rPr>
-        <w:t>Interview customers to iterate and refine key assumptions comprising the value proposition and business model</w:t>
-      </w:r>
-    </w:p>
-    <w:p>
-      <w:pPr>
-        <w:numPr>
-          <w:ilvl w:val="0"/>
-          <w:numId w:val="8"/>
-        </w:numPr>
-        <w:rPr>
-          <w:lang w:val="en-US"/>
-        </w:rPr>
-      </w:pPr>
-      <w:r>
-        <w:rPr>
-          <w:lang w:val="en-US"/>
-        </w:rPr>
-        <w:t>Identify state-of-the-art technologies available in web/mobile delivery</w:t>
-      </w:r>
-    </w:p>
-    <w:p>
-      <w:pPr>
-        <w:numPr>
-          <w:ilvl w:val="0"/>
-          <w:numId w:val="8"/>
-        </w:numPr>
-        <w:rPr>
-          <w:lang w:val="en-US"/>
-        </w:rPr>
-      </w:pPr>
-      <w:r>
-        <w:rPr>
-          <w:lang w:val="en-US"/>
-        </w:rPr>
-        <w:t>Design and deliver a minimal viable product in a web or mobile application</w:t>
-      </w:r>
-    </w:p>
-    <w:p>
-      <w:pPr>
-        <w:numPr>
-          <w:ilvl w:val="0"/>
-          <w:numId w:val="8"/>
-        </w:numPr>
-        <w:rPr>
-          <w:lang w:val="en-US"/>
-        </w:rPr>
-      </w:pPr>
-      <w:r>
-        <w:rPr>
-          <w:lang w:val="en-US"/>
-        </w:rPr>
-        <w:t>Synthesize customer feedback to refine product-market fit</w:t>
-      </w:r>
-    </w:p>
-    <w:p>
-      <w:pPr>
-        <w:numPr>
-          <w:ilvl w:val="0"/>
-          <w:numId w:val="8"/>
-        </w:numPr>
-        <w:rPr>
-          <w:lang w:val="en-US"/>
-        </w:rPr>
-      </w:pPr>
-      <w:r>
-        <w:rPr>
-          <w:lang w:val="en-US"/>
-        </w:rPr>
-        <w:t>Explain importance of build-measure-learn process</w:t>
-      </w:r>
-    </w:p>
-    <w:p>
-      <w:r>
-        <w:t>461-3:</w:t>
-      </w:r>
-    </w:p>
-    <w:p>
-      <w:r>
-        <w:t>1. Design, plan, organize, synthesize and complete a significant software project in three academic quarters</w:t>
-      </w:r>
-    </w:p>
-    <w:p>
-      <w:r>
-        <w:t>2. Apply all aspects of the software engineering process, including project planning, requirements documents, software design, coding, testing, walk-throughs, documentation and delivery</w:t>
-      </w:r>
-    </w:p>
-    <w:p>
-      <w:r>
-        <w:t>3. Demonstrate good communication skills in the form of weekly reports and project talks, posters, and elevator talks</w:t>
-      </w:r>
-    </w:p>
-    <w:p>
-      <w:r>
-        <w:t xml:space="preserve">4. </w:t>
-      </w:r>
-    </w:p>
-    <w:p>
-      <w:r>
-        <w:t>6. Evaluate the professional, legal, and/or social implications of software product development</w:t>
-      </w:r>
-    </w:p>
-    <w:p>
-      <w:r>
-        <w:t>7. Evaluate the contributions and importance of software projects to the broad user community</w:t>
-      </w:r>
-    </w:p>
-    <w:p>
-      <w:r>
-        <w:t>8. Explain the importance of software projects to people from other disciplines and the general public</w:t>
-      </w:r>
-    </w:p>
     <w:p/>
     <w:p>
       <w:pPr>
@@ -1160,8 +1065,6 @@
         </w:rPr>
         <w:br w:type="page"/>
       </w:r>
-      <w:bookmarkStart w:id="3" w:name="_GoBack"/>
-      <w:bookmarkEnd w:id="3"/>
     </w:p>
     <w:p>
       <w:pPr>
@@ -1897,13 +1800,7 @@
       <w:rPr>
         <w:lang w:val="en-US"/>
       </w:rPr>
-      <w:t>1</w:t>
-    </w:r>
-    <w:r>
-      <w:rPr>
-        <w:lang w:val="en-US"/>
-      </w:rPr>
-      <w:t>8</w:t>
+      <w:t>20</w:t>
     </w:r>
     <w:r>
       <w:rPr>

</xml_diff>

<commit_message>
Applied Option: Change ECE 478 to CS 478.
</commit_message>
<xml_diff>
--- a/assets/CS Applied Option in SE.docx
+++ b/assets/CS Applied Option in SE.docx
@@ -919,22 +919,7 @@
         </w:numPr>
       </w:pPr>
       <w:r>
-        <w:t xml:space="preserve">Apply </w:t>
-      </w:r>
-      <w:r>
-        <w:t xml:space="preserve">software engineering techniques to </w:t>
-      </w:r>
-      <w:r>
-        <w:t>iteratively i</w:t>
-      </w:r>
-      <w:r>
-        <w:t xml:space="preserve">mprove a software product </w:t>
-      </w:r>
-      <w:r>
-        <w:t xml:space="preserve">to </w:t>
-      </w:r>
-      <w:r>
-        <w:t>meet customer requirements and market demand.</w:t>
+        <w:t>Apply software engineering techniques to iteratively improve a software product to meet customer requirements and market demand.</w:t>
       </w:r>
     </w:p>
     <w:p>
@@ -955,10 +940,7 @@
         <w:t xml:space="preserve"> processes and techniques to </w:t>
       </w:r>
       <w:r>
-        <w:t>d</w:t>
-      </w:r>
-      <w:r>
-        <w:t>esign, build, and scale a software-as-a-service platform.</w:t>
+        <w:t>design, build, and scale a software-as-a-service platform.</w:t>
       </w:r>
     </w:p>
     <w:p>
@@ -1029,8 +1011,6 @@
       <w:r>
         <w:t>Present a business and its product for capital investment.</w:t>
       </w:r>
-      <w:bookmarkStart w:id="3" w:name="_GoBack"/>
-      <w:bookmarkEnd w:id="3"/>
     </w:p>
     <w:p>
       <w:pPr>
@@ -1244,80 +1224,85 @@
       <w:pPr>
         <w:pStyle w:val="Heading2"/>
       </w:pPr>
-      <w:bookmarkStart w:id="4" w:name="_oev6j8xkfrc2" w:colFirst="0" w:colLast="0"/>
+      <w:bookmarkStart w:id="3" w:name="_oev6j8xkfrc2" w:colFirst="0" w:colLast="0"/>
+      <w:bookmarkEnd w:id="3"/>
+      <w:r>
+        <w:t>Electives (1</w:t>
+      </w:r>
+      <w:r>
+        <w:t>2</w:t>
+      </w:r>
+      <w:r>
+        <w:t xml:space="preserve"> credits)</w:t>
+      </w:r>
+    </w:p>
+    <w:p>
+      <w:r>
+        <w:t>Choose 12</w:t>
+      </w:r>
+      <w:r>
+        <w:t xml:space="preserve"> credits from the following:</w:t>
+      </w:r>
+    </w:p>
+    <w:p/>
+    <w:p>
+      <w:r>
+        <w:t>CS 312 System Administration (4)</w:t>
+      </w:r>
+    </w:p>
+    <w:p>
+      <w:r>
+        <w:t>CS 373 Defense Against the Dark Arts (4)</w:t>
+      </w:r>
+    </w:p>
+    <w:p>
+      <w:r>
+        <w:t>CS 440 Database Management Systems (4)</w:t>
+      </w:r>
+    </w:p>
+    <w:p>
+      <w:r>
+        <w:t>CS 450 Introduction to Computer Graphics (4)</w:t>
+      </w:r>
+    </w:p>
+    <w:p>
+      <w:r>
+        <w:t>CS 458 Introduction to Information Visualization (4)</w:t>
+      </w:r>
+    </w:p>
+    <w:p>
+      <w:r>
+        <w:t>CS 475 Introduction to Parallel Programming (4)</w:t>
+      </w:r>
+    </w:p>
+    <w:p>
+      <w:r>
+        <w:t>CS 492 Mobile Software Development (4)</w:t>
+      </w:r>
+    </w:p>
+    <w:p>
+      <w:r>
+        <w:t>CS 493 Cloud Application Development (4)</w:t>
+      </w:r>
+    </w:p>
+    <w:p>
+      <w:r>
+        <w:t>CS 495 Interactive Multimedia Projects (4)</w:t>
+      </w:r>
+    </w:p>
+    <w:p>
+      <w:r>
+        <w:t>CS 464 Open Source Software (4)</w:t>
+      </w:r>
+    </w:p>
+    <w:p>
+      <w:r>
+        <w:t>CS</w:t>
+      </w:r>
+      <w:bookmarkStart w:id="4" w:name="_GoBack"/>
       <w:bookmarkEnd w:id="4"/>
       <w:r>
-        <w:t>Electives (1</w:t>
-      </w:r>
-      <w:r>
-        <w:t>2</w:t>
-      </w:r>
-      <w:r>
-        <w:t xml:space="preserve"> credits)</w:t>
-      </w:r>
-    </w:p>
-    <w:p>
-      <w:r>
-        <w:t>Choose 12</w:t>
-      </w:r>
-      <w:r>
-        <w:t xml:space="preserve"> credits from the following:</w:t>
-      </w:r>
-    </w:p>
-    <w:p/>
-    <w:p>
-      <w:r>
-        <w:t>CS 312 System Administration (4)</w:t>
-      </w:r>
-    </w:p>
-    <w:p>
-      <w:r>
-        <w:t>CS 373 Defense Against the Dark Arts (4)</w:t>
-      </w:r>
-    </w:p>
-    <w:p>
-      <w:r>
-        <w:t>CS 440 Database Management Systems (4)</w:t>
-      </w:r>
-    </w:p>
-    <w:p>
-      <w:r>
-        <w:t>CS 450 Introduction to Computer Graphics (4)</w:t>
-      </w:r>
-    </w:p>
-    <w:p>
-      <w:r>
-        <w:t>CS 458 Introduction to Information Visualization (4)</w:t>
-      </w:r>
-    </w:p>
-    <w:p>
-      <w:r>
-        <w:t>CS 475 Introduction to Parallel Programming (4)</w:t>
-      </w:r>
-    </w:p>
-    <w:p>
-      <w:r>
-        <w:t>CS 492 Mobile Software Development (4)</w:t>
-      </w:r>
-    </w:p>
-    <w:p>
-      <w:r>
-        <w:t>CS 493 Cloud Application Development (4)</w:t>
-      </w:r>
-    </w:p>
-    <w:p>
-      <w:r>
-        <w:t>CS 495 Interactive Multimedia Projects (4)</w:t>
-      </w:r>
-    </w:p>
-    <w:p>
-      <w:r>
-        <w:t>CS 464 Open Source Software (4)</w:t>
-      </w:r>
-    </w:p>
-    <w:p>
-      <w:r>
-        <w:t>ECE 478 Network Security (4)</w:t>
+        <w:t xml:space="preserve"> 478 Network Security (4)</w:t>
       </w:r>
     </w:p>
     <w:p>

</xml_diff>

<commit_message>
Applied Option: Renumber 402 and 403 to 467 and 468.
402 and 403 are blanket course numbers, and I foolishly overlooked this fact.
Change them to 467 and 468, so that they follow CS 466 in a way.
</commit_message>
<xml_diff>
--- a/assets/CS Applied Option in SE.docx
+++ b/assets/CS Applied Option in SE.docx
@@ -729,7 +729,35 @@
           <w:szCs w:val="32"/>
         </w:rPr>
         <w:lastRenderedPageBreak/>
-        <w:t>SE 402 &amp; 403 Business of Software II &amp; III</w:t>
+        <w:t>SE 4</w:t>
+      </w:r>
+      <w:r>
+        <w:rPr>
+          <w:sz w:val="32"/>
+          <w:szCs w:val="32"/>
+        </w:rPr>
+        <w:t>67</w:t>
+      </w:r>
+      <w:r>
+        <w:rPr>
+          <w:sz w:val="32"/>
+          <w:szCs w:val="32"/>
+        </w:rPr>
+        <w:t xml:space="preserve"> &amp; 4</w:t>
+      </w:r>
+      <w:r>
+        <w:rPr>
+          <w:sz w:val="32"/>
+          <w:szCs w:val="32"/>
+        </w:rPr>
+        <w:t>68</w:t>
+      </w:r>
+      <w:r>
+        <w:rPr>
+          <w:sz w:val="32"/>
+          <w:szCs w:val="32"/>
+        </w:rPr>
+        <w:t xml:space="preserve"> Business of Software II &amp; III</w:t>
       </w:r>
     </w:p>
     <w:p>
@@ -766,13 +794,49 @@
         <w:t xml:space="preserve"> an entrepreneurial experience </w:t>
       </w:r>
       <w:r>
-        <w:t xml:space="preserve">that includes market analysis, product management, design, marketing, business organization, business administration, selling software, and growing a business. While the CS 466 course introduces students to entrepreneurship fundamentals, it does not provide students the time and depth necessary for a true startup experience. SE 402 and 403 shall follow CS 466 to extend this experience, and complement the capstone experience. </w:t>
+        <w:t>that includes market analysis, product management, design, marketing, business organization, business administration, selling software, and growing a business. While the CS 466 course introduces students to entrepreneurship fundamentals, it does not provide students the time and depth necessary for a true startup experience. SE 4</w:t>
+      </w:r>
+      <w:r>
+        <w:t>67</w:t>
+      </w:r>
+      <w:r>
+        <w:t xml:space="preserve"> and 4</w:t>
+      </w:r>
+      <w:r>
+        <w:t>68</w:t>
+      </w:r>
+      <w:r>
+        <w:t xml:space="preserve"> shall follow CS 466 to extend this experience, and complement the capstone experience. </w:t>
       </w:r>
       <w:r>
         <w:rPr>
           <w:i/>
         </w:rPr>
-        <w:t>In the four-year BS Software Engineering curriculum, these courses will be the second and third of a three-course sequence (CS 466, SE 402, SE 403).</w:t>
+        <w:t>In the four-year BS Software Engineering curriculum, these courses will be the second and third of a three-course sequence (CS 466, SE 4</w:t>
+      </w:r>
+      <w:r>
+        <w:rPr>
+          <w:i/>
+        </w:rPr>
+        <w:t>67</w:t>
+      </w:r>
+      <w:r>
+        <w:rPr>
+          <w:i/>
+        </w:rPr>
+        <w:t>, SE 4</w:t>
+      </w:r>
+      <w:r>
+        <w:rPr>
+          <w:i/>
+        </w:rPr>
+        <w:t>68</w:t>
+      </w:r>
+      <w:r>
+        <w:rPr>
+          <w:i/>
+        </w:rPr>
+        <w:t>).</w:t>
       </w:r>
     </w:p>
     <w:p/>
@@ -1212,12 +1276,24 @@
     </w:p>
     <w:p>
       <w:r>
-        <w:t>SE 402 Business of Software II (4)</w:t>
-      </w:r>
-    </w:p>
-    <w:p>
-      <w:r>
-        <w:t>SE 403 Business of Software III (4)</w:t>
+        <w:t>SE 4</w:t>
+      </w:r>
+      <w:r>
+        <w:t>67</w:t>
+      </w:r>
+      <w:r>
+        <w:t xml:space="preserve"> Business of Software II (4)</w:t>
+      </w:r>
+    </w:p>
+    <w:p>
+      <w:r>
+        <w:t>SE 4</w:t>
+      </w:r>
+      <w:r>
+        <w:t>68</w:t>
+      </w:r>
+      <w:r>
+        <w:t xml:space="preserve"> Business of Software III (4)</w:t>
       </w:r>
     </w:p>
     <w:p>
@@ -1299,8 +1375,6 @@
       <w:r>
         <w:t>CS</w:t>
       </w:r>
-      <w:bookmarkStart w:id="4" w:name="_GoBack"/>
-      <w:bookmarkEnd w:id="4"/>
       <w:r>
         <w:t xml:space="preserve"> 478 Network Security (4)</w:t>
       </w:r>
@@ -1347,7 +1421,19 @@
         <w:t xml:space="preserve"> credits at upper division (SE 303, CS 4</w:t>
       </w:r>
       <w:r>
-        <w:t xml:space="preserve">66, SE 402, SE 403, and CS </w:t>
+        <w:t>66, SE 4</w:t>
+      </w:r>
+      <w:r>
+        <w:t>67</w:t>
+      </w:r>
+      <w:r>
+        <w:t>, SE 4</w:t>
+      </w:r>
+      <w:r>
+        <w:t>68</w:t>
+      </w:r>
+      <w:r>
+        <w:t xml:space="preserve">, and CS </w:t>
       </w:r>
       <w:r>
         <w:t>electives)</w:t>
@@ -1687,7 +1773,12 @@
       </w:r>
     </w:p>
     <w:sectPr>
-      <w:headerReference w:type="default" r:id="rId12"/>
+      <w:headerReference w:type="even" r:id="rId12"/>
+      <w:headerReference w:type="default" r:id="rId13"/>
+      <w:footerReference w:type="even" r:id="rId14"/>
+      <w:footerReference w:type="default" r:id="rId15"/>
+      <w:headerReference w:type="first" r:id="rId16"/>
+      <w:footerReference w:type="first" r:id="rId17"/>
       <w:pgSz w:w="12240" w:h="15840"/>
       <w:pgMar w:top="1440" w:right="1440" w:bottom="1440" w:left="1440" w:header="0" w:footer="720" w:gutter="0"/>
       <w:pgNumType w:start="1"/>
@@ -1722,6 +1813,36 @@
 </w:endnotes>
 </file>
 
+<file path=word/footer1.xml><?xml version="1.0" encoding="utf-8"?>
+<w:ftr xmlns:wpc="http://schemas.microsoft.com/office/word/2010/wordprocessingCanvas" xmlns:cx="http://schemas.microsoft.com/office/drawing/2014/chartex" xmlns:cx1="http://schemas.microsoft.com/office/drawing/2015/9/8/chartex" xmlns:cx2="http://schemas.microsoft.com/office/drawing/2015/10/21/chartex" xmlns:cx3="http://schemas.microsoft.com/office/drawing/2016/5/9/chartex" xmlns:cx4="http://schemas.microsoft.com/office/drawing/2016/5/10/chartex" xmlns:cx5="http://schemas.microsoft.com/office/drawing/2016/5/11/chartex" xmlns:cx6="http://schemas.microsoft.com/office/drawing/2016/5/12/chartex" xmlns:cx7="http://schemas.microsoft.com/office/drawing/2016/5/13/chartex" xmlns:cx8="http://schemas.microsoft.com/office/drawing/2016/5/14/chartex" xmlns:mc="http://schemas.openxmlformats.org/markup-compatibility/2006" xmlns:aink="http://schemas.microsoft.com/office/drawing/2016/ink" xmlns:am3d="http://schemas.microsoft.com/office/drawing/2017/model3d" xmlns:o="urn:schemas-microsoft-com:office:office" xmlns:r="http://schemas.openxmlformats.org/officeDocument/2006/relationships" xmlns:m="http://schemas.openxmlformats.org/officeDocument/2006/math" xmlns:v="urn:schemas-microsoft-com:vml" xmlns:wp14="http://schemas.microsoft.com/office/word/2010/wordprocessingDrawing" xmlns:wp="http://schemas.openxmlformats.org/drawingml/2006/wordprocessingDrawing" xmlns:w10="urn:schemas-microsoft-com:office:word" xmlns:w="http://schemas.openxmlformats.org/wordprocessingml/2006/main" xmlns:w14="http://schemas.microsoft.com/office/word/2010/wordml" xmlns:w15="http://schemas.microsoft.com/office/word/2012/wordml" xmlns:w16cid="http://schemas.microsoft.com/office/word/2016/wordml/cid" xmlns:w16se="http://schemas.microsoft.com/office/word/2015/wordml/symex" xmlns:wpg="http://schemas.microsoft.com/office/word/2010/wordprocessingGroup" xmlns:wpi="http://schemas.microsoft.com/office/word/2010/wordprocessingInk" xmlns:wne="http://schemas.microsoft.com/office/word/2006/wordml" xmlns:wps="http://schemas.microsoft.com/office/word/2010/wordprocessingShape" mc:Ignorable="w14 w15 w16se w16cid wp14">
+  <w:p>
+    <w:pPr>
+      <w:pStyle w:val="Footer"/>
+    </w:pPr>
+  </w:p>
+</w:ftr>
+</file>
+
+<file path=word/footer2.xml><?xml version="1.0" encoding="utf-8"?>
+<w:ftr xmlns:wpc="http://schemas.microsoft.com/office/word/2010/wordprocessingCanvas" xmlns:cx="http://schemas.microsoft.com/office/drawing/2014/chartex" xmlns:cx1="http://schemas.microsoft.com/office/drawing/2015/9/8/chartex" xmlns:cx2="http://schemas.microsoft.com/office/drawing/2015/10/21/chartex" xmlns:cx3="http://schemas.microsoft.com/office/drawing/2016/5/9/chartex" xmlns:cx4="http://schemas.microsoft.com/office/drawing/2016/5/10/chartex" xmlns:cx5="http://schemas.microsoft.com/office/drawing/2016/5/11/chartex" xmlns:cx6="http://schemas.microsoft.com/office/drawing/2016/5/12/chartex" xmlns:cx7="http://schemas.microsoft.com/office/drawing/2016/5/13/chartex" xmlns:cx8="http://schemas.microsoft.com/office/drawing/2016/5/14/chartex" xmlns:mc="http://schemas.openxmlformats.org/markup-compatibility/2006" xmlns:aink="http://schemas.microsoft.com/office/drawing/2016/ink" xmlns:am3d="http://schemas.microsoft.com/office/drawing/2017/model3d" xmlns:o="urn:schemas-microsoft-com:office:office" xmlns:r="http://schemas.openxmlformats.org/officeDocument/2006/relationships" xmlns:m="http://schemas.openxmlformats.org/officeDocument/2006/math" xmlns:v="urn:schemas-microsoft-com:vml" xmlns:wp14="http://schemas.microsoft.com/office/word/2010/wordprocessingDrawing" xmlns:wp="http://schemas.openxmlformats.org/drawingml/2006/wordprocessingDrawing" xmlns:w10="urn:schemas-microsoft-com:office:word" xmlns:w="http://schemas.openxmlformats.org/wordprocessingml/2006/main" xmlns:w14="http://schemas.microsoft.com/office/word/2010/wordml" xmlns:w15="http://schemas.microsoft.com/office/word/2012/wordml" xmlns:w16cid="http://schemas.microsoft.com/office/word/2016/wordml/cid" xmlns:w16se="http://schemas.microsoft.com/office/word/2015/wordml/symex" xmlns:wpg="http://schemas.microsoft.com/office/word/2010/wordprocessingGroup" xmlns:wpi="http://schemas.microsoft.com/office/word/2010/wordprocessingInk" xmlns:wne="http://schemas.microsoft.com/office/word/2006/wordml" xmlns:wps="http://schemas.microsoft.com/office/word/2010/wordprocessingShape" mc:Ignorable="w14 w15 w16se w16cid wp14">
+  <w:p>
+    <w:pPr>
+      <w:pStyle w:val="Footer"/>
+    </w:pPr>
+  </w:p>
+</w:ftr>
+</file>
+
+<file path=word/footer3.xml><?xml version="1.0" encoding="utf-8"?>
+<w:ftr xmlns:wpc="http://schemas.microsoft.com/office/word/2010/wordprocessingCanvas" xmlns:cx="http://schemas.microsoft.com/office/drawing/2014/chartex" xmlns:cx1="http://schemas.microsoft.com/office/drawing/2015/9/8/chartex" xmlns:cx2="http://schemas.microsoft.com/office/drawing/2015/10/21/chartex" xmlns:cx3="http://schemas.microsoft.com/office/drawing/2016/5/9/chartex" xmlns:cx4="http://schemas.microsoft.com/office/drawing/2016/5/10/chartex" xmlns:cx5="http://schemas.microsoft.com/office/drawing/2016/5/11/chartex" xmlns:cx6="http://schemas.microsoft.com/office/drawing/2016/5/12/chartex" xmlns:cx7="http://schemas.microsoft.com/office/drawing/2016/5/13/chartex" xmlns:cx8="http://schemas.microsoft.com/office/drawing/2016/5/14/chartex" xmlns:mc="http://schemas.openxmlformats.org/markup-compatibility/2006" xmlns:aink="http://schemas.microsoft.com/office/drawing/2016/ink" xmlns:am3d="http://schemas.microsoft.com/office/drawing/2017/model3d" xmlns:o="urn:schemas-microsoft-com:office:office" xmlns:r="http://schemas.openxmlformats.org/officeDocument/2006/relationships" xmlns:m="http://schemas.openxmlformats.org/officeDocument/2006/math" xmlns:v="urn:schemas-microsoft-com:vml" xmlns:wp14="http://schemas.microsoft.com/office/word/2010/wordprocessingDrawing" xmlns:wp="http://schemas.openxmlformats.org/drawingml/2006/wordprocessingDrawing" xmlns:w10="urn:schemas-microsoft-com:office:word" xmlns:w="http://schemas.openxmlformats.org/wordprocessingml/2006/main" xmlns:w14="http://schemas.microsoft.com/office/word/2010/wordml" xmlns:w15="http://schemas.microsoft.com/office/word/2012/wordml" xmlns:w16cid="http://schemas.microsoft.com/office/word/2016/wordml/cid" xmlns:w16se="http://schemas.microsoft.com/office/word/2015/wordml/symex" xmlns:wpg="http://schemas.microsoft.com/office/word/2010/wordprocessingGroup" xmlns:wpi="http://schemas.microsoft.com/office/word/2010/wordprocessingInk" xmlns:wne="http://schemas.microsoft.com/office/word/2006/wordml" xmlns:wps="http://schemas.microsoft.com/office/word/2010/wordprocessingShape" mc:Ignorable="w14 w15 w16se w16cid wp14">
+  <w:p>
+    <w:pPr>
+      <w:pStyle w:val="Footer"/>
+    </w:pPr>
+  </w:p>
+</w:ftr>
+</file>
+
 <file path=word/footnotes.xml><?xml version="1.0" encoding="utf-8"?>
 <w:footnotes xmlns:wpc="http://schemas.microsoft.com/office/word/2010/wordprocessingCanvas" xmlns:cx="http://schemas.microsoft.com/office/drawing/2014/chartex" xmlns:cx1="http://schemas.microsoft.com/office/drawing/2015/9/8/chartex" xmlns:cx2="http://schemas.microsoft.com/office/drawing/2015/10/21/chartex" xmlns:cx3="http://schemas.microsoft.com/office/drawing/2016/5/9/chartex" xmlns:cx4="http://schemas.microsoft.com/office/drawing/2016/5/10/chartex" xmlns:cx5="http://schemas.microsoft.com/office/drawing/2016/5/11/chartex" xmlns:cx6="http://schemas.microsoft.com/office/drawing/2016/5/12/chartex" xmlns:cx7="http://schemas.microsoft.com/office/drawing/2016/5/13/chartex" xmlns:cx8="http://schemas.microsoft.com/office/drawing/2016/5/14/chartex" xmlns:mc="http://schemas.openxmlformats.org/markup-compatibility/2006" xmlns:aink="http://schemas.microsoft.com/office/drawing/2016/ink" xmlns:am3d="http://schemas.microsoft.com/office/drawing/2017/model3d" xmlns:o="urn:schemas-microsoft-com:office:office" xmlns:r="http://schemas.openxmlformats.org/officeDocument/2006/relationships" xmlns:m="http://schemas.openxmlformats.org/officeDocument/2006/math" xmlns:v="urn:schemas-microsoft-com:vml" xmlns:wp14="http://schemas.microsoft.com/office/word/2010/wordprocessingDrawing" xmlns:wp="http://schemas.openxmlformats.org/drawingml/2006/wordprocessingDrawing" xmlns:w10="urn:schemas-microsoft-com:office:word" xmlns:w="http://schemas.openxmlformats.org/wordprocessingml/2006/main" xmlns:w14="http://schemas.microsoft.com/office/word/2010/wordml" xmlns:w15="http://schemas.microsoft.com/office/word/2012/wordml" xmlns:w16cid="http://schemas.microsoft.com/office/word/2016/wordml/cid" xmlns:w16se="http://schemas.microsoft.com/office/word/2015/wordml/symex" xmlns:wpg="http://schemas.microsoft.com/office/word/2010/wordprocessingGroup" xmlns:wpi="http://schemas.microsoft.com/office/word/2010/wordprocessingInk" xmlns:wne="http://schemas.microsoft.com/office/word/2006/wordml" xmlns:wps="http://schemas.microsoft.com/office/word/2010/wordprocessingShape" mc:Ignorable="w14 w15 w16se w16cid wp14">
   <w:footnote w:type="separator" w:id="-1">
@@ -1752,6 +1873,16 @@
   <w:p>
     <w:pPr>
       <w:pStyle w:val="Header"/>
+    </w:pPr>
+  </w:p>
+</w:hdr>
+</file>
+
+<file path=word/header2.xml><?xml version="1.0" encoding="utf-8"?>
+<w:hdr xmlns:wpc="http://schemas.microsoft.com/office/word/2010/wordprocessingCanvas" xmlns:cx="http://schemas.microsoft.com/office/drawing/2014/chartex" xmlns:cx1="http://schemas.microsoft.com/office/drawing/2015/9/8/chartex" xmlns:cx2="http://schemas.microsoft.com/office/drawing/2015/10/21/chartex" xmlns:cx3="http://schemas.microsoft.com/office/drawing/2016/5/9/chartex" xmlns:cx4="http://schemas.microsoft.com/office/drawing/2016/5/10/chartex" xmlns:cx5="http://schemas.microsoft.com/office/drawing/2016/5/11/chartex" xmlns:cx6="http://schemas.microsoft.com/office/drawing/2016/5/12/chartex" xmlns:cx7="http://schemas.microsoft.com/office/drawing/2016/5/13/chartex" xmlns:cx8="http://schemas.microsoft.com/office/drawing/2016/5/14/chartex" xmlns:mc="http://schemas.openxmlformats.org/markup-compatibility/2006" xmlns:aink="http://schemas.microsoft.com/office/drawing/2016/ink" xmlns:am3d="http://schemas.microsoft.com/office/drawing/2017/model3d" xmlns:o="urn:schemas-microsoft-com:office:office" xmlns:r="http://schemas.openxmlformats.org/officeDocument/2006/relationships" xmlns:m="http://schemas.openxmlformats.org/officeDocument/2006/math" xmlns:v="urn:schemas-microsoft-com:vml" xmlns:wp14="http://schemas.microsoft.com/office/word/2010/wordprocessingDrawing" xmlns:wp="http://schemas.openxmlformats.org/drawingml/2006/wordprocessingDrawing" xmlns:w10="urn:schemas-microsoft-com:office:word" xmlns:w="http://schemas.openxmlformats.org/wordprocessingml/2006/main" xmlns:w14="http://schemas.microsoft.com/office/word/2010/wordml" xmlns:w15="http://schemas.microsoft.com/office/word/2012/wordml" xmlns:w16cid="http://schemas.microsoft.com/office/word/2016/wordml/cid" xmlns:w16se="http://schemas.microsoft.com/office/word/2015/wordml/symex" xmlns:wpg="http://schemas.microsoft.com/office/word/2010/wordprocessingGroup" xmlns:wpi="http://schemas.microsoft.com/office/word/2010/wordprocessingInk" xmlns:wne="http://schemas.microsoft.com/office/word/2006/wordml" xmlns:wps="http://schemas.microsoft.com/office/word/2010/wordprocessingShape" mc:Ignorable="w14 w15 w16se w16cid wp14">
+  <w:p>
+    <w:pPr>
+      <w:pStyle w:val="Header"/>
       <w:rPr>
         <w:lang w:val="en-US"/>
       </w:rPr>
@@ -1767,13 +1898,19 @@
         <w:lang w:val="en-US"/>
       </w:rPr>
       <w:tab/>
-      <w:t>Revision 0</w:t>
+      <w:t xml:space="preserve">Revision </w:t>
     </w:r>
     <w:r>
       <w:rPr>
         <w:lang w:val="en-US"/>
       </w:rPr>
-      <w:t>8</w:t>
+      <w:t>0</w:t>
+    </w:r>
+    <w:r>
+      <w:rPr>
+        <w:lang w:val="en-US"/>
+      </w:rPr>
+      <w:t>5</w:t>
     </w:r>
     <w:r>
       <w:rPr>
@@ -1785,14 +1922,32 @@
       <w:rPr>
         <w:lang w:val="en-US"/>
       </w:rPr>
-      <w:t>20</w:t>
+      <w:t>29</w:t>
     </w:r>
     <w:r>
       <w:rPr>
         <w:lang w:val="en-US"/>
       </w:rPr>
-      <w:t>-2018</w:t>
+      <w:t>-201</w:t>
     </w:r>
+    <w:r>
+      <w:rPr>
+        <w:lang w:val="en-US"/>
+      </w:rPr>
+      <w:t>9</w:t>
+    </w:r>
+    <w:bookmarkStart w:id="4" w:name="_GoBack"/>
+    <w:bookmarkEnd w:id="4"/>
+  </w:p>
+</w:hdr>
+</file>
+
+<file path=word/header3.xml><?xml version="1.0" encoding="utf-8"?>
+<w:hdr xmlns:wpc="http://schemas.microsoft.com/office/word/2010/wordprocessingCanvas" xmlns:cx="http://schemas.microsoft.com/office/drawing/2014/chartex" xmlns:cx1="http://schemas.microsoft.com/office/drawing/2015/9/8/chartex" xmlns:cx2="http://schemas.microsoft.com/office/drawing/2015/10/21/chartex" xmlns:cx3="http://schemas.microsoft.com/office/drawing/2016/5/9/chartex" xmlns:cx4="http://schemas.microsoft.com/office/drawing/2016/5/10/chartex" xmlns:cx5="http://schemas.microsoft.com/office/drawing/2016/5/11/chartex" xmlns:cx6="http://schemas.microsoft.com/office/drawing/2016/5/12/chartex" xmlns:cx7="http://schemas.microsoft.com/office/drawing/2016/5/13/chartex" xmlns:cx8="http://schemas.microsoft.com/office/drawing/2016/5/14/chartex" xmlns:mc="http://schemas.openxmlformats.org/markup-compatibility/2006" xmlns:aink="http://schemas.microsoft.com/office/drawing/2016/ink" xmlns:am3d="http://schemas.microsoft.com/office/drawing/2017/model3d" xmlns:o="urn:schemas-microsoft-com:office:office" xmlns:r="http://schemas.openxmlformats.org/officeDocument/2006/relationships" xmlns:m="http://schemas.openxmlformats.org/officeDocument/2006/math" xmlns:v="urn:schemas-microsoft-com:vml" xmlns:wp14="http://schemas.microsoft.com/office/word/2010/wordprocessingDrawing" xmlns:wp="http://schemas.openxmlformats.org/drawingml/2006/wordprocessingDrawing" xmlns:w10="urn:schemas-microsoft-com:office:word" xmlns:w="http://schemas.openxmlformats.org/wordprocessingml/2006/main" xmlns:w14="http://schemas.microsoft.com/office/word/2010/wordml" xmlns:w15="http://schemas.microsoft.com/office/word/2012/wordml" xmlns:w16cid="http://schemas.microsoft.com/office/word/2016/wordml/cid" xmlns:w16se="http://schemas.microsoft.com/office/word/2015/wordml/symex" xmlns:wpg="http://schemas.microsoft.com/office/word/2010/wordprocessingGroup" xmlns:wpi="http://schemas.microsoft.com/office/word/2010/wordprocessingInk" xmlns:wne="http://schemas.microsoft.com/office/word/2006/wordml" xmlns:wps="http://schemas.microsoft.com/office/word/2010/wordprocessingShape" mc:Ignorable="w14 w15 w16se w16cid wp14">
+  <w:p>
+    <w:pPr>
+      <w:pStyle w:val="Header"/>
+    </w:pPr>
   </w:p>
 </w:hdr>
 </file>

</xml_diff>